<commit_message>
Formatted references. Finalized application scenario, and began work on specification section to include sensor information and define OpenPLC controls
</commit_message>
<xml_diff>
--- a/docs/designreport.docx
+++ b/docs/designreport.docx
@@ -1,6 +1,6 @@
 
 <file path=word/document.xml><?xml version="1.0" encoding="utf-8"?>
-<w:document xmlns:wpc="http://schemas.microsoft.com/office/word/2010/wordprocessingCanvas" xmlns:cx="http://schemas.microsoft.com/office/drawing/2014/chartex" xmlns:cx1="http://schemas.microsoft.com/office/drawing/2015/9/8/chartex" xmlns:cx2="http://schemas.microsoft.com/office/drawing/2015/10/21/chartex" xmlns:cx3="http://schemas.microsoft.com/office/drawing/2016/5/9/chartex" xmlns:cx4="http://schemas.microsoft.com/office/drawing/2016/5/10/chartex" xmlns:cx5="http://schemas.microsoft.com/office/drawing/2016/5/11/chartex" xmlns:cx6="http://schemas.microsoft.com/office/drawing/2016/5/12/chartex" xmlns:cx7="http://schemas.microsoft.com/office/drawing/2016/5/13/chartex" xmlns:cx8="http://schemas.microsoft.com/office/drawing/2016/5/14/chartex" xmlns:mc="http://schemas.openxmlformats.org/markup-compatibility/2006" xmlns:aink="http://schemas.microsoft.com/office/drawing/2016/ink" xmlns:am3d="http://schemas.microsoft.com/office/drawing/2017/model3d" xmlns:o="urn:schemas-microsoft-com:office:office" xmlns:oel="http://schemas.microsoft.com/office/2019/extlst" xmlns:r="http://schemas.openxmlformats.org/officeDocument/2006/relationships" xmlns:m="http://schemas.openxmlformats.org/officeDocument/2006/math" xmlns:v="urn:schemas-microsoft-com:vml" xmlns:wp14="http://schemas.microsoft.com/office/word/2010/wordprocessingDrawing" xmlns:wp="http://schemas.openxmlformats.org/drawingml/2006/wordprocessingDrawing" xmlns:w10="urn:schemas-microsoft-com:office:word" xmlns:w="http://schemas.openxmlformats.org/wordprocessingml/2006/main" xmlns:w14="http://schemas.microsoft.com/office/word/2010/wordml" xmlns:w15="http://schemas.microsoft.com/office/word/2012/wordml" xmlns:w16cex="http://schemas.microsoft.com/office/word/2018/wordml/cex" xmlns:w16cid="http://schemas.microsoft.com/office/word/2016/wordml/cid" xmlns:w16="http://schemas.microsoft.com/office/word/2018/wordml" xmlns:w16sdtdh="http://schemas.microsoft.com/office/word/2020/wordml/sdtdatahash" xmlns:w16se="http://schemas.microsoft.com/office/word/2015/wordml/symex" xmlns:wpg="http://schemas.microsoft.com/office/word/2010/wordprocessingGroup" xmlns:wpi="http://schemas.microsoft.com/office/word/2010/wordprocessingInk" xmlns:wne="http://schemas.microsoft.com/office/word/2006/wordml" xmlns:wps="http://schemas.microsoft.com/office/word/2010/wordprocessingShape" mc:Ignorable="w14 w15 w16se w16cid w16 w16cex w16sdtdh wp14">
+<w:document xmlns:wpc="http://schemas.microsoft.com/office/word/2010/wordprocessingCanvas" xmlns:cx="http://schemas.microsoft.com/office/drawing/2014/chartex" xmlns:cx1="http://schemas.microsoft.com/office/drawing/2015/9/8/chartex" xmlns:cx2="http://schemas.microsoft.com/office/drawing/2015/10/21/chartex" xmlns:cx3="http://schemas.microsoft.com/office/drawing/2016/5/9/chartex" xmlns:cx4="http://schemas.microsoft.com/office/drawing/2016/5/10/chartex" xmlns:cx5="http://schemas.microsoft.com/office/drawing/2016/5/11/chartex" xmlns:cx6="http://schemas.microsoft.com/office/drawing/2016/5/12/chartex" xmlns:cx7="http://schemas.microsoft.com/office/drawing/2016/5/13/chartex" xmlns:cx8="http://schemas.microsoft.com/office/drawing/2016/5/14/chartex" xmlns:mc="http://schemas.openxmlformats.org/markup-compatibility/2006" xmlns:aink="http://schemas.microsoft.com/office/drawing/2016/ink" xmlns:am3d="http://schemas.microsoft.com/office/drawing/2017/model3d" xmlns:o="urn:schemas-microsoft-com:office:office" xmlns:oel="http://schemas.microsoft.com/office/2019/extlst" xmlns:r="http://schemas.openxmlformats.org/officeDocument/2006/relationships" xmlns:m="http://schemas.openxmlformats.org/officeDocument/2006/math" xmlns:v="urn:schemas-microsoft-com:vml" xmlns:wp14="http://schemas.microsoft.com/office/word/2010/wordprocessingDrawing" xmlns:wp="http://schemas.openxmlformats.org/drawingml/2006/wordprocessingDrawing" xmlns:w10="urn:schemas-microsoft-com:office:word" xmlns:w="http://schemas.openxmlformats.org/wordprocessingml/2006/main" xmlns:w14="http://schemas.microsoft.com/office/word/2010/wordml" xmlns:w15="http://schemas.microsoft.com/office/word/2012/wordml" xmlns:w16cex="http://schemas.microsoft.com/office/word/2018/wordml/cex" xmlns:w16cid="http://schemas.microsoft.com/office/word/2016/wordml/cid" xmlns:w16="http://schemas.microsoft.com/office/word/2018/wordml" xmlns:w16du="http://schemas.microsoft.com/office/word/2023/wordml/word16du" xmlns:w16sdtdh="http://schemas.microsoft.com/office/word/2020/wordml/sdtdatahash" xmlns:w16se="http://schemas.microsoft.com/office/word/2015/wordml/symex" xmlns:wpg="http://schemas.microsoft.com/office/word/2010/wordprocessingGroup" xmlns:wpi="http://schemas.microsoft.com/office/word/2010/wordprocessingInk" xmlns:wne="http://schemas.microsoft.com/office/word/2006/wordml" xmlns:wps="http://schemas.microsoft.com/office/word/2010/wordprocessingShape" mc:Ignorable="w14 w15 w16se w16cid w16 w16cex w16sdtdh w16du wp14">
   <w:body>
     <w:p>
       <w:pPr>
@@ -109,66 +109,2170 @@
       <w:pPr>
         <w:pStyle w:val="Heading1"/>
       </w:pPr>
+      <w:bookmarkStart w:id="0" w:name="_Toc162088283"/>
       <w:r>
         <w:lastRenderedPageBreak/>
         <w:t>Executive Summary</w:t>
       </w:r>
+      <w:bookmarkEnd w:id="0"/>
+    </w:p>
+    <w:p/>
+    <w:sdt>
+      <w:sdtPr>
+        <w:id w:val="18133478"/>
+        <w:docPartObj>
+          <w:docPartGallery w:val="Table of Contents"/>
+          <w:docPartUnique/>
+        </w:docPartObj>
+      </w:sdtPr>
+      <w:sdtEndPr>
+        <w:rPr>
+          <w:rFonts w:asciiTheme="minorHAnsi" w:eastAsiaTheme="minorHAnsi" w:hAnsiTheme="minorHAnsi" w:cstheme="minorBidi"/>
+          <w:b/>
+          <w:bCs/>
+          <w:noProof/>
+          <w:color w:val="auto"/>
+          <w:kern w:val="2"/>
+          <w:sz w:val="22"/>
+          <w:szCs w:val="22"/>
+          <w:lang w:val="en-AU"/>
+          <w14:ligatures w14:val="standardContextual"/>
+        </w:rPr>
+      </w:sdtEndPr>
+      <w:sdtContent>
+        <w:p>
+          <w:pPr>
+            <w:pStyle w:val="TOCHeading"/>
+          </w:pPr>
+          <w:r>
+            <w:t>Table of Contents</w:t>
+          </w:r>
+        </w:p>
+        <w:p>
+          <w:pPr>
+            <w:pStyle w:val="TOC1"/>
+            <w:tabs>
+              <w:tab w:val="right" w:leader="dot" w:pos="9350"/>
+            </w:tabs>
+            <w:rPr>
+              <w:noProof/>
+            </w:rPr>
+          </w:pPr>
+          <w:r>
+            <w:fldChar w:fldCharType="begin"/>
+          </w:r>
+          <w:r>
+            <w:instrText xml:space="preserve"> TOC \o "1-3" \h \z \u </w:instrText>
+          </w:r>
+          <w:r>
+            <w:fldChar w:fldCharType="separate"/>
+          </w:r>
+          <w:hyperlink w:anchor="_Toc162088283" w:history="1">
+            <w:r>
+              <w:rPr>
+                <w:rStyle w:val="Hyperlink"/>
+                <w:noProof/>
+              </w:rPr>
+              <w:t>Executive Summary</w:t>
+            </w:r>
+            <w:r>
+              <w:rPr>
+                <w:noProof/>
+                <w:webHidden/>
+              </w:rPr>
+              <w:tab/>
+            </w:r>
+            <w:r>
+              <w:rPr>
+                <w:noProof/>
+                <w:webHidden/>
+              </w:rPr>
+              <w:fldChar w:fldCharType="begin"/>
+            </w:r>
+            <w:r>
+              <w:rPr>
+                <w:noProof/>
+                <w:webHidden/>
+              </w:rPr>
+              <w:instrText xml:space="preserve"> PAGEREF _Toc162088283 \h </w:instrText>
+            </w:r>
+            <w:r>
+              <w:rPr>
+                <w:noProof/>
+                <w:webHidden/>
+              </w:rPr>
+            </w:r>
+            <w:r>
+              <w:rPr>
+                <w:noProof/>
+                <w:webHidden/>
+              </w:rPr>
+              <w:fldChar w:fldCharType="separate"/>
+            </w:r>
+            <w:r>
+              <w:rPr>
+                <w:noProof/>
+                <w:webHidden/>
+              </w:rPr>
+              <w:t>2</w:t>
+            </w:r>
+            <w:r>
+              <w:rPr>
+                <w:noProof/>
+                <w:webHidden/>
+              </w:rPr>
+              <w:fldChar w:fldCharType="end"/>
+            </w:r>
+          </w:hyperlink>
+        </w:p>
+        <w:p>
+          <w:pPr>
+            <w:pStyle w:val="TOC1"/>
+            <w:tabs>
+              <w:tab w:val="right" w:leader="dot" w:pos="9350"/>
+            </w:tabs>
+            <w:rPr>
+              <w:noProof/>
+            </w:rPr>
+          </w:pPr>
+          <w:hyperlink w:anchor="_Toc162088284" w:history="1">
+            <w:r>
+              <w:rPr>
+                <w:rStyle w:val="Hyperlink"/>
+                <w:noProof/>
+              </w:rPr>
+              <w:t>Application Scenario</w:t>
+            </w:r>
+            <w:r>
+              <w:rPr>
+                <w:noProof/>
+                <w:webHidden/>
+              </w:rPr>
+              <w:tab/>
+            </w:r>
+            <w:r>
+              <w:rPr>
+                <w:noProof/>
+                <w:webHidden/>
+              </w:rPr>
+              <w:fldChar w:fldCharType="begin"/>
+            </w:r>
+            <w:r>
+              <w:rPr>
+                <w:noProof/>
+                <w:webHidden/>
+              </w:rPr>
+              <w:instrText xml:space="preserve"> PAGEREF _Toc162088284 \h </w:instrText>
+            </w:r>
+            <w:r>
+              <w:rPr>
+                <w:noProof/>
+                <w:webHidden/>
+              </w:rPr>
+            </w:r>
+            <w:r>
+              <w:rPr>
+                <w:noProof/>
+                <w:webHidden/>
+              </w:rPr>
+              <w:fldChar w:fldCharType="separate"/>
+            </w:r>
+            <w:r>
+              <w:rPr>
+                <w:noProof/>
+                <w:webHidden/>
+              </w:rPr>
+              <w:t>2</w:t>
+            </w:r>
+            <w:r>
+              <w:rPr>
+                <w:noProof/>
+                <w:webHidden/>
+              </w:rPr>
+              <w:fldChar w:fldCharType="end"/>
+            </w:r>
+          </w:hyperlink>
+        </w:p>
+        <w:p>
+          <w:pPr>
+            <w:pStyle w:val="TOC1"/>
+            <w:tabs>
+              <w:tab w:val="right" w:leader="dot" w:pos="9350"/>
+            </w:tabs>
+            <w:rPr>
+              <w:noProof/>
+            </w:rPr>
+          </w:pPr>
+          <w:hyperlink w:anchor="_Toc162088285" w:history="1">
+            <w:r>
+              <w:rPr>
+                <w:rStyle w:val="Hyperlink"/>
+                <w:noProof/>
+              </w:rPr>
+              <w:t>Specifications</w:t>
+            </w:r>
+            <w:r>
+              <w:rPr>
+                <w:noProof/>
+                <w:webHidden/>
+              </w:rPr>
+              <w:tab/>
+            </w:r>
+            <w:r>
+              <w:rPr>
+                <w:noProof/>
+                <w:webHidden/>
+              </w:rPr>
+              <w:fldChar w:fldCharType="begin"/>
+            </w:r>
+            <w:r>
+              <w:rPr>
+                <w:noProof/>
+                <w:webHidden/>
+              </w:rPr>
+              <w:instrText xml:space="preserve"> PAGEREF _Toc162088285 \h </w:instrText>
+            </w:r>
+            <w:r>
+              <w:rPr>
+                <w:noProof/>
+                <w:webHidden/>
+              </w:rPr>
+            </w:r>
+            <w:r>
+              <w:rPr>
+                <w:noProof/>
+                <w:webHidden/>
+              </w:rPr>
+              <w:fldChar w:fldCharType="separate"/>
+            </w:r>
+            <w:r>
+              <w:rPr>
+                <w:noProof/>
+                <w:webHidden/>
+              </w:rPr>
+              <w:t>5</w:t>
+            </w:r>
+            <w:r>
+              <w:rPr>
+                <w:noProof/>
+                <w:webHidden/>
+              </w:rPr>
+              <w:fldChar w:fldCharType="end"/>
+            </w:r>
+          </w:hyperlink>
+        </w:p>
+        <w:p>
+          <w:pPr>
+            <w:pStyle w:val="TOC1"/>
+            <w:tabs>
+              <w:tab w:val="right" w:leader="dot" w:pos="9350"/>
+            </w:tabs>
+            <w:rPr>
+              <w:noProof/>
+            </w:rPr>
+          </w:pPr>
+          <w:hyperlink w:anchor="_Toc162088286" w:history="1">
+            <w:r>
+              <w:rPr>
+                <w:rStyle w:val="Hyperlink"/>
+                <w:noProof/>
+              </w:rPr>
+              <w:t>Overview of System</w:t>
+            </w:r>
+            <w:r>
+              <w:rPr>
+                <w:noProof/>
+                <w:webHidden/>
+              </w:rPr>
+              <w:tab/>
+            </w:r>
+            <w:r>
+              <w:rPr>
+                <w:noProof/>
+                <w:webHidden/>
+              </w:rPr>
+              <w:fldChar w:fldCharType="begin"/>
+            </w:r>
+            <w:r>
+              <w:rPr>
+                <w:noProof/>
+                <w:webHidden/>
+              </w:rPr>
+              <w:instrText xml:space="preserve"> PAGEREF _Toc162088286 \h </w:instrText>
+            </w:r>
+            <w:r>
+              <w:rPr>
+                <w:noProof/>
+                <w:webHidden/>
+              </w:rPr>
+            </w:r>
+            <w:r>
+              <w:rPr>
+                <w:noProof/>
+                <w:webHidden/>
+              </w:rPr>
+              <w:fldChar w:fldCharType="separate"/>
+            </w:r>
+            <w:r>
+              <w:rPr>
+                <w:noProof/>
+                <w:webHidden/>
+              </w:rPr>
+              <w:t>5</w:t>
+            </w:r>
+            <w:r>
+              <w:rPr>
+                <w:noProof/>
+                <w:webHidden/>
+              </w:rPr>
+              <w:fldChar w:fldCharType="end"/>
+            </w:r>
+          </w:hyperlink>
+        </w:p>
+        <w:p>
+          <w:pPr>
+            <w:pStyle w:val="TOC1"/>
+            <w:tabs>
+              <w:tab w:val="right" w:leader="dot" w:pos="9350"/>
+            </w:tabs>
+            <w:rPr>
+              <w:noProof/>
+            </w:rPr>
+          </w:pPr>
+          <w:hyperlink w:anchor="_Toc162088287" w:history="1">
+            <w:r>
+              <w:rPr>
+                <w:rStyle w:val="Hyperlink"/>
+                <w:noProof/>
+              </w:rPr>
+              <w:t>Data Encoding/Scaling</w:t>
+            </w:r>
+            <w:r>
+              <w:rPr>
+                <w:noProof/>
+                <w:webHidden/>
+              </w:rPr>
+              <w:tab/>
+            </w:r>
+            <w:r>
+              <w:rPr>
+                <w:noProof/>
+                <w:webHidden/>
+              </w:rPr>
+              <w:fldChar w:fldCharType="begin"/>
+            </w:r>
+            <w:r>
+              <w:rPr>
+                <w:noProof/>
+                <w:webHidden/>
+              </w:rPr>
+              <w:instrText xml:space="preserve"> PAGEREF _Toc162088287 \h </w:instrText>
+            </w:r>
+            <w:r>
+              <w:rPr>
+                <w:noProof/>
+                <w:webHidden/>
+              </w:rPr>
+            </w:r>
+            <w:r>
+              <w:rPr>
+                <w:noProof/>
+                <w:webHidden/>
+              </w:rPr>
+              <w:fldChar w:fldCharType="separate"/>
+            </w:r>
+            <w:r>
+              <w:rPr>
+                <w:noProof/>
+                <w:webHidden/>
+              </w:rPr>
+              <w:t>5</w:t>
+            </w:r>
+            <w:r>
+              <w:rPr>
+                <w:noProof/>
+                <w:webHidden/>
+              </w:rPr>
+              <w:fldChar w:fldCharType="end"/>
+            </w:r>
+          </w:hyperlink>
+        </w:p>
+        <w:p>
+          <w:pPr>
+            <w:pStyle w:val="TOC1"/>
+            <w:tabs>
+              <w:tab w:val="right" w:leader="dot" w:pos="9350"/>
+            </w:tabs>
+            <w:rPr>
+              <w:noProof/>
+            </w:rPr>
+          </w:pPr>
+          <w:hyperlink w:anchor="_Toc162088288" w:history="1">
+            <w:r>
+              <w:rPr>
+                <w:rStyle w:val="Hyperlink"/>
+                <w:noProof/>
+              </w:rPr>
+              <w:t>ICT security risks</w:t>
+            </w:r>
+            <w:r>
+              <w:rPr>
+                <w:noProof/>
+                <w:webHidden/>
+              </w:rPr>
+              <w:tab/>
+            </w:r>
+            <w:r>
+              <w:rPr>
+                <w:noProof/>
+                <w:webHidden/>
+              </w:rPr>
+              <w:fldChar w:fldCharType="begin"/>
+            </w:r>
+            <w:r>
+              <w:rPr>
+                <w:noProof/>
+                <w:webHidden/>
+              </w:rPr>
+              <w:instrText xml:space="preserve"> PAGEREF _Toc162088288 \h </w:instrText>
+            </w:r>
+            <w:r>
+              <w:rPr>
+                <w:noProof/>
+                <w:webHidden/>
+              </w:rPr>
+            </w:r>
+            <w:r>
+              <w:rPr>
+                <w:noProof/>
+                <w:webHidden/>
+              </w:rPr>
+              <w:fldChar w:fldCharType="separate"/>
+            </w:r>
+            <w:r>
+              <w:rPr>
+                <w:noProof/>
+                <w:webHidden/>
+              </w:rPr>
+              <w:t>6</w:t>
+            </w:r>
+            <w:r>
+              <w:rPr>
+                <w:noProof/>
+                <w:webHidden/>
+              </w:rPr>
+              <w:fldChar w:fldCharType="end"/>
+            </w:r>
+          </w:hyperlink>
+        </w:p>
+        <w:p>
+          <w:pPr>
+            <w:pStyle w:val="TOC1"/>
+            <w:tabs>
+              <w:tab w:val="right" w:leader="dot" w:pos="9350"/>
+            </w:tabs>
+            <w:rPr>
+              <w:noProof/>
+            </w:rPr>
+          </w:pPr>
+          <w:hyperlink w:anchor="_Toc162088289" w:history="1">
+            <w:r>
+              <w:rPr>
+                <w:rStyle w:val="Hyperlink"/>
+                <w:noProof/>
+              </w:rPr>
+              <w:t>Conceptualisation</w:t>
+            </w:r>
+            <w:r>
+              <w:rPr>
+                <w:noProof/>
+                <w:webHidden/>
+              </w:rPr>
+              <w:tab/>
+            </w:r>
+            <w:r>
+              <w:rPr>
+                <w:noProof/>
+                <w:webHidden/>
+              </w:rPr>
+              <w:fldChar w:fldCharType="begin"/>
+            </w:r>
+            <w:r>
+              <w:rPr>
+                <w:noProof/>
+                <w:webHidden/>
+              </w:rPr>
+              <w:instrText xml:space="preserve"> PAGEREF _Toc162088289 \h </w:instrText>
+            </w:r>
+            <w:r>
+              <w:rPr>
+                <w:noProof/>
+                <w:webHidden/>
+              </w:rPr>
+            </w:r>
+            <w:r>
+              <w:rPr>
+                <w:noProof/>
+                <w:webHidden/>
+              </w:rPr>
+              <w:fldChar w:fldCharType="separate"/>
+            </w:r>
+            <w:r>
+              <w:rPr>
+                <w:noProof/>
+                <w:webHidden/>
+              </w:rPr>
+              <w:t>6</w:t>
+            </w:r>
+            <w:r>
+              <w:rPr>
+                <w:noProof/>
+                <w:webHidden/>
+              </w:rPr>
+              <w:fldChar w:fldCharType="end"/>
+            </w:r>
+          </w:hyperlink>
+        </w:p>
+        <w:p>
+          <w:pPr>
+            <w:pStyle w:val="TOC1"/>
+            <w:tabs>
+              <w:tab w:val="right" w:leader="dot" w:pos="9350"/>
+            </w:tabs>
+            <w:rPr>
+              <w:noProof/>
+            </w:rPr>
+          </w:pPr>
+          <w:hyperlink w:anchor="_Toc162088290" w:history="1">
+            <w:r>
+              <w:rPr>
+                <w:rStyle w:val="Hyperlink"/>
+                <w:noProof/>
+              </w:rPr>
+              <w:t>References</w:t>
+            </w:r>
+            <w:r>
+              <w:rPr>
+                <w:noProof/>
+                <w:webHidden/>
+              </w:rPr>
+              <w:tab/>
+            </w:r>
+            <w:r>
+              <w:rPr>
+                <w:noProof/>
+                <w:webHidden/>
+              </w:rPr>
+              <w:fldChar w:fldCharType="begin"/>
+            </w:r>
+            <w:r>
+              <w:rPr>
+                <w:noProof/>
+                <w:webHidden/>
+              </w:rPr>
+              <w:instrText xml:space="preserve"> PAGEREF _Toc162088290 \h </w:instrText>
+            </w:r>
+            <w:r>
+              <w:rPr>
+                <w:noProof/>
+                <w:webHidden/>
+              </w:rPr>
+            </w:r>
+            <w:r>
+              <w:rPr>
+                <w:noProof/>
+                <w:webHidden/>
+              </w:rPr>
+              <w:fldChar w:fldCharType="separate"/>
+            </w:r>
+            <w:r>
+              <w:rPr>
+                <w:noProof/>
+                <w:webHidden/>
+              </w:rPr>
+              <w:t>6</w:t>
+            </w:r>
+            <w:r>
+              <w:rPr>
+                <w:noProof/>
+                <w:webHidden/>
+              </w:rPr>
+              <w:fldChar w:fldCharType="end"/>
+            </w:r>
+          </w:hyperlink>
+        </w:p>
+        <w:p>
+          <w:r>
+            <w:rPr>
+              <w:b/>
+              <w:bCs/>
+              <w:noProof/>
+            </w:rPr>
+            <w:fldChar w:fldCharType="end"/>
+          </w:r>
+        </w:p>
+      </w:sdtContent>
+    </w:sdt>
+    <w:p/>
+    <w:p>
+      <w:pPr>
+        <w:pStyle w:val="Heading1"/>
+      </w:pPr>
+      <w:bookmarkStart w:id="1" w:name="_Toc162088284"/>
+      <w:r>
+        <w:t>Application Scenario</w:t>
+      </w:r>
+      <w:bookmarkEnd w:id="1"/>
+    </w:p>
+    <w:p>
+      <w:r>
+        <w:t>Aquaponics is defined as a closed system where fish and plants survive and grow together by providing each other with nutrients. In this system, rather than filtering o</w:t>
+      </w:r>
+      <w:r>
+        <w:t>ut</w:t>
+      </w:r>
+      <w:r>
+        <w:t xml:space="preserve"> waste</w:t>
+      </w:r>
+      <w:r>
+        <w:t xml:space="preserve"> from the tanks</w:t>
+      </w:r>
+      <w:r>
+        <w:t xml:space="preserve">, </w:t>
+      </w:r>
+      <w:r>
+        <w:t>the</w:t>
+      </w:r>
+      <w:r>
+        <w:t xml:space="preserve"> waste</w:t>
+      </w:r>
+      <w:r>
+        <w:t xml:space="preserve"> from fish</w:t>
+      </w:r>
+      <w:r>
+        <w:t xml:space="preserve"> is </w:t>
+      </w:r>
+      <w:r>
+        <w:t xml:space="preserve">consumed by bacteria and </w:t>
+      </w:r>
+      <w:r>
+        <w:t xml:space="preserve">converted into nitrates </w:t>
+      </w:r>
+      <w:r>
+        <w:t>which</w:t>
+      </w:r>
+      <w:r>
+        <w:t xml:space="preserve"> plants use for nourishment </w:t>
+      </w:r>
+      <w:r>
+        <w:t>[1]</w:t>
+      </w:r>
+      <w:r>
+        <w:t xml:space="preserve"> [2]</w:t>
+      </w:r>
+      <w:r>
+        <w:t xml:space="preserve">. The </w:t>
+      </w:r>
+      <w:r>
+        <w:t xml:space="preserve">thriving </w:t>
+      </w:r>
+      <w:r>
+        <w:t xml:space="preserve">plants then release oxygen </w:t>
+      </w:r>
+      <w:r>
+        <w:t xml:space="preserve">into the water </w:t>
+      </w:r>
+      <w:r>
+        <w:t>which circulates back to the fish. In this system, t</w:t>
+      </w:r>
+      <w:r>
+        <w:t>he delicate balance of water pH, temperature and oxygen levels are vital for a happy ecosystem</w:t>
+      </w:r>
+      <w:r>
+        <w:t xml:space="preserve"> </w:t>
+      </w:r>
+      <w:r>
+        <w:t>[</w:t>
+      </w:r>
+      <w:r>
+        <w:t>3</w:t>
+      </w:r>
+      <w:r>
+        <w:t>]</w:t>
+      </w:r>
+      <w:r>
+        <w:t xml:space="preserve">, and so requires </w:t>
+      </w:r>
+      <w:r>
+        <w:t>constant</w:t>
+      </w:r>
+      <w:r>
+        <w:t xml:space="preserve"> monitoring to ensure fish and plants are </w:t>
+      </w:r>
+      <w:r>
+        <w:t>obtaining</w:t>
+      </w:r>
+      <w:r>
+        <w:t xml:space="preserve"> adequate nutrients and not stressed</w:t>
+      </w:r>
+      <w:r>
+        <w:t xml:space="preserve"> out</w:t>
+      </w:r>
+      <w:r>
+        <w:t>.</w:t>
+      </w:r>
+      <w:r>
+        <w:t xml:space="preserve"> </w:t>
+      </w:r>
+    </w:p>
+    <w:p>
+      <w:r>
+        <w:t xml:space="preserve">Implementing </w:t>
+      </w:r>
+      <w:r>
+        <w:t>automated monitoring and maintenance to the aquaponics system using Internet of Things (</w:t>
+      </w:r>
+      <w:r>
+        <w:t>IoT</w:t>
+      </w:r>
+      <w:r>
+        <w:t xml:space="preserve">) </w:t>
+      </w:r>
+      <w:r>
+        <w:t xml:space="preserve">will take the strain off the owner of the aquaponics system to ensure all these elements are measured and addressed in a timely manner, reducing the risk of </w:t>
+      </w:r>
+      <w:r>
+        <w:t>plant and fish illness or death</w:t>
+      </w:r>
+      <w:r>
+        <w:t xml:space="preserve"> </w:t>
+      </w:r>
+      <w:r>
+        <w:t>caused by</w:t>
+      </w:r>
+      <w:r>
+        <w:t xml:space="preserve"> lack of supervision </w:t>
+      </w:r>
+      <w:r>
+        <w:t>[1]</w:t>
+      </w:r>
+      <w:r>
+        <w:t xml:space="preserve"> </w:t>
+      </w:r>
+      <w:r>
+        <w:t>[</w:t>
+      </w:r>
+      <w:r>
+        <w:t>4</w:t>
+      </w:r>
+      <w:r>
+        <w:t>]</w:t>
+      </w:r>
+      <w:r>
+        <w:t>.</w:t>
+      </w:r>
+      <w:r>
+        <w:t xml:space="preserve"> </w:t>
+      </w:r>
+    </w:p>
+    <w:p>
+      <w:pPr>
+        <w:pStyle w:val="Heading1"/>
+      </w:pPr>
+      <w:r>
+        <w:t>Specifications</w:t>
+      </w:r>
+    </w:p>
+    <w:p>
+      <w:r>
+        <w:t>The</w:t>
+      </w:r>
+      <w:r>
+        <w:t xml:space="preserve"> details of the</w:t>
+      </w:r>
+      <w:r>
+        <w:t xml:space="preserve"> s</w:t>
+      </w:r>
+      <w:r>
+        <w:t xml:space="preserve">ensors required to monitor the </w:t>
+      </w:r>
+      <w:r>
+        <w:t xml:space="preserve">aquaponics </w:t>
+      </w:r>
+      <w:r>
+        <w:t>system include the following:</w:t>
+      </w:r>
+    </w:p>
+    <w:p>
+      <w:pPr>
+        <w:spacing w:after="0"/>
+      </w:pPr>
+      <w:r>
+        <w:t>Table 1: Sensor information</w:t>
+      </w:r>
+    </w:p>
+    <w:tbl>
+      <w:tblPr>
+        <w:tblStyle w:val="TableGrid"/>
+        <w:tblW w:w="0" w:type="auto"/>
+        <w:tblLook w:val="04A0" w:firstRow="1" w:lastRow="0" w:firstColumn="1" w:lastColumn="0" w:noHBand="0" w:noVBand="1"/>
+      </w:tblPr>
+      <w:tblGrid>
+        <w:gridCol w:w="2673"/>
+        <w:gridCol w:w="1552"/>
+        <w:gridCol w:w="1472"/>
+        <w:gridCol w:w="3653"/>
+      </w:tblGrid>
+      <w:tr>
+        <w:tc>
+          <w:tcPr>
+            <w:tcW w:w="2673" w:type="dxa"/>
+          </w:tcPr>
+          <w:p>
+            <w:pPr>
+              <w:rPr>
+                <w:b/>
+                <w:bCs/>
+              </w:rPr>
+            </w:pPr>
+            <w:r>
+              <w:rPr>
+                <w:b/>
+                <w:bCs/>
+              </w:rPr>
+              <w:t>What is Measured</w:t>
+            </w:r>
+          </w:p>
+        </w:tc>
+        <w:tc>
+          <w:tcPr>
+            <w:tcW w:w="1552" w:type="dxa"/>
+          </w:tcPr>
+          <w:p>
+            <w:pPr>
+              <w:rPr>
+                <w:b/>
+                <w:bCs/>
+              </w:rPr>
+            </w:pPr>
+            <w:r>
+              <w:rPr>
+                <w:b/>
+                <w:bCs/>
+              </w:rPr>
+              <w:t>Ideal Range</w:t>
+            </w:r>
+          </w:p>
+        </w:tc>
+        <w:tc>
+          <w:tcPr>
+            <w:tcW w:w="1472" w:type="dxa"/>
+          </w:tcPr>
+          <w:p>
+            <w:pPr>
+              <w:rPr>
+                <w:b/>
+                <w:bCs/>
+              </w:rPr>
+            </w:pPr>
+            <w:r>
+              <w:rPr>
+                <w:b/>
+                <w:bCs/>
+              </w:rPr>
+              <w:t>Units</w:t>
+            </w:r>
+          </w:p>
+        </w:tc>
+        <w:tc>
+          <w:tcPr>
+            <w:tcW w:w="3653" w:type="dxa"/>
+          </w:tcPr>
+          <w:p>
+            <w:pPr>
+              <w:rPr>
+                <w:b/>
+                <w:bCs/>
+              </w:rPr>
+            </w:pPr>
+            <w:r>
+              <w:rPr>
+                <w:b/>
+                <w:bCs/>
+              </w:rPr>
+              <w:t>Sensor</w:t>
+            </w:r>
+          </w:p>
+        </w:tc>
+      </w:tr>
+      <w:tr>
+        <w:tc>
+          <w:tcPr>
+            <w:tcW w:w="2673" w:type="dxa"/>
+          </w:tcPr>
+          <w:p>
+            <w:r>
+              <w:t xml:space="preserve">Dissolved </w:t>
+            </w:r>
+            <w:r>
+              <w:t>O</w:t>
+            </w:r>
+            <w:r>
+              <w:t>xygen</w:t>
+            </w:r>
+            <w:r>
+              <w:t xml:space="preserve"> (DO)</w:t>
+            </w:r>
+          </w:p>
+          <w:p/>
+        </w:tc>
+        <w:tc>
+          <w:tcPr>
+            <w:tcW w:w="1552" w:type="dxa"/>
+          </w:tcPr>
+          <w:p>
+            <w:r>
+              <w:t>5-8</w:t>
+            </w:r>
+          </w:p>
+        </w:tc>
+        <w:tc>
+          <w:tcPr>
+            <w:tcW w:w="1472" w:type="dxa"/>
+          </w:tcPr>
+          <w:p>
+            <w:r>
+              <w:t>mg/L</w:t>
+            </w:r>
+          </w:p>
+        </w:tc>
+        <w:tc>
+          <w:tcPr>
+            <w:tcW w:w="3653" w:type="dxa"/>
+          </w:tcPr>
+          <w:p>
+            <w:r>
+              <w:t xml:space="preserve">Atlas DO </w:t>
+            </w:r>
+            <w:proofErr w:type="gramStart"/>
+            <w:r>
+              <w:t>probe</w:t>
+            </w:r>
+            <w:proofErr w:type="gramEnd"/>
+          </w:p>
+          <w:p/>
+        </w:tc>
+      </w:tr>
+      <w:tr>
+        <w:tc>
+          <w:tcPr>
+            <w:tcW w:w="2673" w:type="dxa"/>
+          </w:tcPr>
+          <w:p>
+            <w:r>
+              <w:t>pH</w:t>
+            </w:r>
+          </w:p>
+        </w:tc>
+        <w:tc>
+          <w:tcPr>
+            <w:tcW w:w="1552" w:type="dxa"/>
+          </w:tcPr>
+          <w:p>
+            <w:r>
+              <w:t>6.5-8</w:t>
+            </w:r>
+          </w:p>
+        </w:tc>
+        <w:tc>
+          <w:tcPr>
+            <w:tcW w:w="1472" w:type="dxa"/>
+          </w:tcPr>
+          <w:p>
+            <w:r>
+              <w:t>-</w:t>
+            </w:r>
+          </w:p>
+        </w:tc>
+        <w:tc>
+          <w:tcPr>
+            <w:tcW w:w="3653" w:type="dxa"/>
+          </w:tcPr>
+          <w:p>
+            <w:r>
+              <w:t>DFROBOT-</w:t>
+            </w:r>
+            <w:proofErr w:type="gramStart"/>
+            <w:r>
+              <w:t>SKU:SEN</w:t>
+            </w:r>
+            <w:proofErr w:type="gramEnd"/>
+            <w:r>
+              <w:t>0169</w:t>
+            </w:r>
+          </w:p>
+        </w:tc>
+      </w:tr>
+      <w:tr>
+        <w:tc>
+          <w:tcPr>
+            <w:tcW w:w="2673" w:type="dxa"/>
+          </w:tcPr>
+          <w:p>
+            <w:r>
+              <w:t>Water Temperature</w:t>
+            </w:r>
+          </w:p>
+        </w:tc>
+        <w:tc>
+          <w:tcPr>
+            <w:tcW w:w="1552" w:type="dxa"/>
+          </w:tcPr>
+          <w:p>
+            <w:r>
+              <w:t>18-30</w:t>
+            </w:r>
+          </w:p>
+        </w:tc>
+        <w:tc>
+          <w:tcPr>
+            <w:tcW w:w="1472" w:type="dxa"/>
+          </w:tcPr>
+          <w:p>
+            <w:r>
+              <w:t>°C</w:t>
+            </w:r>
+          </w:p>
+        </w:tc>
+        <w:tc>
+          <w:tcPr>
+            <w:tcW w:w="3653" w:type="dxa"/>
+          </w:tcPr>
+          <w:p>
+            <w:r>
+              <w:t>DFROBOT-DS18B20</w:t>
+            </w:r>
+          </w:p>
+        </w:tc>
+      </w:tr>
+    </w:tbl>
+    <w:p/>
+    <w:p>
+      <w:r>
+        <w:t>The</w:t>
+      </w:r>
+      <w:r>
+        <w:t xml:space="preserve"> information </w:t>
+      </w:r>
+      <w:r>
+        <w:t xml:space="preserve">obtained </w:t>
+      </w:r>
+      <w:r>
+        <w:t>from these</w:t>
+      </w:r>
+      <w:r>
+        <w:t xml:space="preserve"> sensors </w:t>
+      </w:r>
+      <w:r>
+        <w:t>is sent as a message to</w:t>
+      </w:r>
+      <w:r>
+        <w:t xml:space="preserve"> an MQTT broker, </w:t>
+      </w:r>
+      <w:proofErr w:type="spellStart"/>
+      <w:r>
+        <w:t>Mosquitto</w:t>
+      </w:r>
+      <w:proofErr w:type="spellEnd"/>
+      <w:r>
+        <w:t xml:space="preserve">. The </w:t>
+      </w:r>
+      <w:r>
+        <w:t>broker then sends the message through the local network to the nodes</w:t>
+      </w:r>
+      <w:r>
+        <w:t>:</w:t>
+      </w:r>
+      <w:r>
+        <w:t xml:space="preserve"> Node-Red</w:t>
+      </w:r>
+      <w:r>
+        <w:t xml:space="preserve">, </w:t>
+      </w:r>
+      <w:proofErr w:type="spellStart"/>
+      <w:r>
+        <w:t>OpenPLC</w:t>
+      </w:r>
+      <w:proofErr w:type="spellEnd"/>
+      <w:r>
+        <w:t xml:space="preserve"> and a web-based human machine interface (HMI).</w:t>
+      </w:r>
+    </w:p>
+    <w:p>
+      <w:r>
+        <w:t>Node-Red is used to implement the IoT network.</w:t>
+      </w:r>
+      <w:r>
+        <w:t xml:space="preserve"> This creates flows for the </w:t>
+      </w:r>
+      <w:r>
+        <w:t>decoding</w:t>
+      </w:r>
+      <w:r>
+        <w:t xml:space="preserve"> </w:t>
+      </w:r>
+      <w:r>
+        <w:t xml:space="preserve">and scaling </w:t>
+      </w:r>
+      <w:r>
+        <w:t>of information.</w:t>
+      </w:r>
+    </w:p>
+    <w:p>
+      <w:proofErr w:type="spellStart"/>
+      <w:r>
+        <w:t>OpenPLC</w:t>
+      </w:r>
+      <w:proofErr w:type="spellEnd"/>
+      <w:r>
+        <w:t xml:space="preserve"> is used to implement automated control to the aquaponic system. </w:t>
+      </w:r>
+      <w:r>
+        <w:t>The following</w:t>
+      </w:r>
+      <w:r>
+        <w:t xml:space="preserve"> table</w:t>
+      </w:r>
+      <w:r>
+        <w:t xml:space="preserve"> shows </w:t>
+      </w:r>
+      <w:r>
+        <w:t xml:space="preserve">how the aquaponics system is </w:t>
+      </w:r>
+      <w:r>
+        <w:t>controlled</w:t>
+      </w:r>
+      <w:r>
+        <w:t xml:space="preserve">. If any values outside of the ideal range mentioned in Table 1 are sent from the sensors, </w:t>
+      </w:r>
+      <w:proofErr w:type="spellStart"/>
+      <w:r>
+        <w:t>OpenPLC</w:t>
+      </w:r>
+      <w:proofErr w:type="spellEnd"/>
+      <w:r>
+        <w:t xml:space="preserve"> will enable an action to be performed to control the system and maintain balance</w:t>
+      </w:r>
+      <w:r>
+        <w:t>.</w:t>
+      </w:r>
+    </w:p>
+    <w:p>
+      <w:pPr>
+        <w:spacing w:after="0"/>
+      </w:pPr>
+      <w:r>
+        <w:t xml:space="preserve">Table 2: </w:t>
+      </w:r>
+    </w:p>
+    <w:tbl>
+      <w:tblPr>
+        <w:tblStyle w:val="TableGrid"/>
+        <w:tblW w:w="0" w:type="auto"/>
+        <w:tblLook w:val="04A0" w:firstRow="1" w:lastRow="0" w:firstColumn="1" w:lastColumn="0" w:noHBand="0" w:noVBand="1"/>
+      </w:tblPr>
+      <w:tblGrid>
+        <w:gridCol w:w="1401"/>
+        <w:gridCol w:w="1204"/>
+        <w:gridCol w:w="2520"/>
+        <w:gridCol w:w="4225"/>
+      </w:tblGrid>
+      <w:tr>
+        <w:tc>
+          <w:tcPr>
+            <w:tcW w:w="1401" w:type="dxa"/>
+          </w:tcPr>
+          <w:p>
+            <w:pPr>
+              <w:rPr>
+                <w:b/>
+                <w:bCs/>
+              </w:rPr>
+            </w:pPr>
+            <w:r>
+              <w:rPr>
+                <w:b/>
+                <w:bCs/>
+              </w:rPr>
+              <w:t>Sensor</w:t>
+            </w:r>
+          </w:p>
+        </w:tc>
+        <w:tc>
+          <w:tcPr>
+            <w:tcW w:w="1204" w:type="dxa"/>
+          </w:tcPr>
+          <w:p>
+            <w:pPr>
+              <w:rPr>
+                <w:b/>
+                <w:bCs/>
+              </w:rPr>
+            </w:pPr>
+            <w:r>
+              <w:rPr>
+                <w:b/>
+                <w:bCs/>
+              </w:rPr>
+              <w:t>Problem</w:t>
+            </w:r>
+          </w:p>
+        </w:tc>
+        <w:tc>
+          <w:tcPr>
+            <w:tcW w:w="2520" w:type="dxa"/>
+          </w:tcPr>
+          <w:p>
+            <w:pPr>
+              <w:rPr>
+                <w:b/>
+                <w:bCs/>
+              </w:rPr>
+            </w:pPr>
+            <w:r>
+              <w:rPr>
+                <w:b/>
+                <w:bCs/>
+              </w:rPr>
+              <w:t xml:space="preserve">Possible </w:t>
+            </w:r>
+            <w:r>
+              <w:rPr>
+                <w:b/>
+                <w:bCs/>
+              </w:rPr>
+              <w:t>Solutions</w:t>
+            </w:r>
+          </w:p>
+        </w:tc>
+        <w:tc>
+          <w:tcPr>
+            <w:tcW w:w="4225" w:type="dxa"/>
+          </w:tcPr>
+          <w:p>
+            <w:pPr>
+              <w:rPr>
+                <w:b/>
+                <w:bCs/>
+              </w:rPr>
+            </w:pPr>
+            <w:r>
+              <w:rPr>
+                <w:b/>
+                <w:bCs/>
+              </w:rPr>
+              <w:t xml:space="preserve">Required </w:t>
+            </w:r>
+            <w:r>
+              <w:rPr>
+                <w:b/>
+                <w:bCs/>
+              </w:rPr>
+              <w:t>Action</w:t>
+            </w:r>
+          </w:p>
+        </w:tc>
+      </w:tr>
+      <w:tr>
+        <w:trPr>
+          <w:trHeight w:val="252"/>
+        </w:trPr>
+        <w:tc>
+          <w:tcPr>
+            <w:tcW w:w="1401" w:type="dxa"/>
+            <w:vMerge w:val="restart"/>
+          </w:tcPr>
+          <w:p>
+            <w:r>
+              <w:t>DO</w:t>
+            </w:r>
+          </w:p>
+        </w:tc>
+        <w:tc>
+          <w:tcPr>
+            <w:tcW w:w="1204" w:type="dxa"/>
+            <w:vMerge w:val="restart"/>
+          </w:tcPr>
+          <w:p>
+            <w:r>
+              <w:t xml:space="preserve">&lt; 5 </w:t>
+            </w:r>
+            <w:r>
+              <w:t>mg/L</w:t>
+            </w:r>
+          </w:p>
+        </w:tc>
+        <w:tc>
+          <w:tcPr>
+            <w:tcW w:w="2520" w:type="dxa"/>
+            <w:tcBorders>
+              <w:bottom w:val="single" w:sz="4" w:space="0" w:color="000000"/>
+            </w:tcBorders>
+          </w:tcPr>
+          <w:p>
+            <w:r>
+              <w:t>Increase aeration</w:t>
+            </w:r>
+          </w:p>
+        </w:tc>
+        <w:tc>
+          <w:tcPr>
+            <w:tcW w:w="4225" w:type="dxa"/>
+            <w:tcBorders>
+              <w:bottom w:val="single" w:sz="4" w:space="0" w:color="000000"/>
+            </w:tcBorders>
+          </w:tcPr>
+          <w:p>
+            <w:r>
+              <w:t>T</w:t>
+            </w:r>
+            <w:r>
+              <w:t>urn on air pump</w:t>
+            </w:r>
+          </w:p>
+        </w:tc>
+      </w:tr>
+      <w:tr>
+        <w:trPr>
+          <w:trHeight w:val="270"/>
+        </w:trPr>
+        <w:tc>
+          <w:tcPr>
+            <w:tcW w:w="1401" w:type="dxa"/>
+            <w:vMerge/>
+          </w:tcPr>
+          <w:p/>
+        </w:tc>
+        <w:tc>
+          <w:tcPr>
+            <w:tcW w:w="1204" w:type="dxa"/>
+            <w:vMerge/>
+          </w:tcPr>
+          <w:p/>
+        </w:tc>
+        <w:tc>
+          <w:tcPr>
+            <w:tcW w:w="2520" w:type="dxa"/>
+            <w:tcBorders>
+              <w:top w:val="single" w:sz="4" w:space="0" w:color="000000"/>
+              <w:bottom w:val="single" w:sz="4" w:space="0" w:color="000000"/>
+            </w:tcBorders>
+          </w:tcPr>
+          <w:p>
+            <w:r>
+              <w:t>Reduce pH</w:t>
+            </w:r>
+          </w:p>
+        </w:tc>
+        <w:tc>
+          <w:tcPr>
+            <w:tcW w:w="4225" w:type="dxa"/>
+            <w:tcBorders>
+              <w:top w:val="single" w:sz="4" w:space="0" w:color="000000"/>
+              <w:bottom w:val="single" w:sz="4" w:space="0" w:color="000000"/>
+            </w:tcBorders>
+          </w:tcPr>
+          <w:p>
+            <w:r>
+              <w:t>Check pH levels</w:t>
+            </w:r>
+          </w:p>
+        </w:tc>
+      </w:tr>
+      <w:tr>
+        <w:trPr>
+          <w:trHeight w:val="278"/>
+        </w:trPr>
+        <w:tc>
+          <w:tcPr>
+            <w:tcW w:w="1401" w:type="dxa"/>
+            <w:vMerge/>
+          </w:tcPr>
+          <w:p/>
+        </w:tc>
+        <w:tc>
+          <w:tcPr>
+            <w:tcW w:w="1204" w:type="dxa"/>
+            <w:vMerge/>
+          </w:tcPr>
+          <w:p/>
+        </w:tc>
+        <w:tc>
+          <w:tcPr>
+            <w:tcW w:w="2520" w:type="dxa"/>
+            <w:tcBorders>
+              <w:top w:val="single" w:sz="4" w:space="0" w:color="000000"/>
+            </w:tcBorders>
+          </w:tcPr>
+          <w:p>
+            <w:r>
+              <w:t>Decrease temperature</w:t>
+            </w:r>
+          </w:p>
+        </w:tc>
+        <w:tc>
+          <w:tcPr>
+            <w:tcW w:w="4225" w:type="dxa"/>
+            <w:tcBorders>
+              <w:top w:val="single" w:sz="4" w:space="0" w:color="000000"/>
+            </w:tcBorders>
+          </w:tcPr>
+          <w:p>
+            <w:r>
+              <w:t>Check water temp</w:t>
+            </w:r>
+          </w:p>
+        </w:tc>
+      </w:tr>
+      <w:tr>
+        <w:trPr>
+          <w:trHeight w:val="315"/>
+        </w:trPr>
+        <w:tc>
+          <w:tcPr>
+            <w:tcW w:w="1401" w:type="dxa"/>
+            <w:vMerge/>
+          </w:tcPr>
+          <w:p/>
+        </w:tc>
+        <w:tc>
+          <w:tcPr>
+            <w:tcW w:w="1204" w:type="dxa"/>
+            <w:vMerge w:val="restart"/>
+          </w:tcPr>
+          <w:p>
+            <w:r>
+              <w:t xml:space="preserve">&gt; 8 </w:t>
+            </w:r>
+            <w:r>
+              <w:t>mg/L</w:t>
+            </w:r>
+          </w:p>
+        </w:tc>
+        <w:tc>
+          <w:tcPr>
+            <w:tcW w:w="2520" w:type="dxa"/>
+            <w:tcBorders>
+              <w:bottom w:val="single" w:sz="4" w:space="0" w:color="000000"/>
+            </w:tcBorders>
+          </w:tcPr>
+          <w:p>
+            <w:r>
+              <w:t>Decrease aeration</w:t>
+            </w:r>
+          </w:p>
+        </w:tc>
+        <w:tc>
+          <w:tcPr>
+            <w:tcW w:w="4225" w:type="dxa"/>
+            <w:tcBorders>
+              <w:bottom w:val="single" w:sz="4" w:space="0" w:color="000000"/>
+            </w:tcBorders>
+          </w:tcPr>
+          <w:p>
+            <w:r>
+              <w:t>Turn off air pump</w:t>
+            </w:r>
+          </w:p>
+        </w:tc>
+      </w:tr>
+      <w:tr>
+        <w:trPr>
+          <w:trHeight w:val="287"/>
+        </w:trPr>
+        <w:tc>
+          <w:tcPr>
+            <w:tcW w:w="1401" w:type="dxa"/>
+            <w:vMerge/>
+          </w:tcPr>
+          <w:p/>
+        </w:tc>
+        <w:tc>
+          <w:tcPr>
+            <w:tcW w:w="1204" w:type="dxa"/>
+            <w:vMerge/>
+          </w:tcPr>
+          <w:p/>
+        </w:tc>
+        <w:tc>
+          <w:tcPr>
+            <w:tcW w:w="2520" w:type="dxa"/>
+            <w:tcBorders>
+              <w:top w:val="single" w:sz="4" w:space="0" w:color="000000"/>
+            </w:tcBorders>
+          </w:tcPr>
+          <w:p>
+            <w:r>
+              <w:t>Increase temperature</w:t>
+            </w:r>
+          </w:p>
+        </w:tc>
+        <w:tc>
+          <w:tcPr>
+            <w:tcW w:w="4225" w:type="dxa"/>
+            <w:tcBorders>
+              <w:top w:val="single" w:sz="4" w:space="0" w:color="000000"/>
+            </w:tcBorders>
+          </w:tcPr>
+          <w:p>
+            <w:r>
+              <w:t>Check water temp</w:t>
+            </w:r>
+          </w:p>
+        </w:tc>
+      </w:tr>
+      <w:tr>
+        <w:tc>
+          <w:tcPr>
+            <w:tcW w:w="1401" w:type="dxa"/>
+            <w:vMerge w:val="restart"/>
+          </w:tcPr>
+          <w:p>
+            <w:r>
+              <w:t>pH</w:t>
+            </w:r>
+          </w:p>
+        </w:tc>
+        <w:tc>
+          <w:tcPr>
+            <w:tcW w:w="1204" w:type="dxa"/>
+          </w:tcPr>
+          <w:p>
+            <w:r>
+              <w:t xml:space="preserve">&lt; </w:t>
+            </w:r>
+            <w:r>
+              <w:t>6.5</w:t>
+            </w:r>
+          </w:p>
+        </w:tc>
+        <w:tc>
+          <w:tcPr>
+            <w:tcW w:w="2520" w:type="dxa"/>
+          </w:tcPr>
+          <w:p>
+            <w:r>
+              <w:t>Lower water temp</w:t>
+            </w:r>
+          </w:p>
+        </w:tc>
+        <w:tc>
+          <w:tcPr>
+            <w:tcW w:w="4225" w:type="dxa"/>
+          </w:tcPr>
+          <w:p>
+            <w:r>
+              <w:t>Check water temp</w:t>
+            </w:r>
+          </w:p>
+        </w:tc>
+      </w:tr>
+      <w:tr>
+        <w:tc>
+          <w:tcPr>
+            <w:tcW w:w="1401" w:type="dxa"/>
+            <w:vMerge/>
+          </w:tcPr>
+          <w:p/>
+        </w:tc>
+        <w:tc>
+          <w:tcPr>
+            <w:tcW w:w="1204" w:type="dxa"/>
+          </w:tcPr>
+          <w:p>
+            <w:r>
+              <w:t>&gt; 8</w:t>
+            </w:r>
+          </w:p>
+        </w:tc>
+        <w:tc>
+          <w:tcPr>
+            <w:tcW w:w="2520" w:type="dxa"/>
+          </w:tcPr>
+          <w:p>
+            <w:r>
+              <w:t>Raise water temp</w:t>
+            </w:r>
+          </w:p>
+        </w:tc>
+        <w:tc>
+          <w:tcPr>
+            <w:tcW w:w="4225" w:type="dxa"/>
+          </w:tcPr>
+          <w:p>
+            <w:r>
+              <w:t>Check water temp</w:t>
+            </w:r>
+          </w:p>
+        </w:tc>
+      </w:tr>
+      <w:tr>
+        <w:tc>
+          <w:tcPr>
+            <w:tcW w:w="1401" w:type="dxa"/>
+            <w:vMerge w:val="restart"/>
+          </w:tcPr>
+          <w:p>
+            <w:r>
+              <w:t>Water Temp</w:t>
+            </w:r>
+          </w:p>
+        </w:tc>
+        <w:tc>
+          <w:tcPr>
+            <w:tcW w:w="1204" w:type="dxa"/>
+          </w:tcPr>
+          <w:p>
+            <w:r>
+              <w:t xml:space="preserve">&lt; 18 </w:t>
+            </w:r>
+            <w:r>
+              <w:t>°C</w:t>
+            </w:r>
+          </w:p>
+        </w:tc>
+        <w:tc>
+          <w:tcPr>
+            <w:tcW w:w="2520" w:type="dxa"/>
+          </w:tcPr>
+          <w:p/>
+        </w:tc>
+        <w:tc>
+          <w:tcPr>
+            <w:tcW w:w="4225" w:type="dxa"/>
+          </w:tcPr>
+          <w:p>
+            <w:r>
+              <w:t>Turn on heating system</w:t>
+            </w:r>
+          </w:p>
+        </w:tc>
+      </w:tr>
+      <w:tr>
+        <w:tc>
+          <w:tcPr>
+            <w:tcW w:w="1401" w:type="dxa"/>
+            <w:vMerge/>
+          </w:tcPr>
+          <w:p/>
+        </w:tc>
+        <w:tc>
+          <w:tcPr>
+            <w:tcW w:w="1204" w:type="dxa"/>
+          </w:tcPr>
+          <w:p>
+            <w:r>
+              <w:t xml:space="preserve">&gt; 30 </w:t>
+            </w:r>
+            <w:r>
+              <w:t>°C</w:t>
+            </w:r>
+          </w:p>
+        </w:tc>
+        <w:tc>
+          <w:tcPr>
+            <w:tcW w:w="2520" w:type="dxa"/>
+          </w:tcPr>
+          <w:p/>
+        </w:tc>
+        <w:tc>
+          <w:tcPr>
+            <w:tcW w:w="4225" w:type="dxa"/>
+          </w:tcPr>
+          <w:p>
+            <w:r>
+              <w:t>Turn on water pump to increase flow</w:t>
+            </w:r>
+          </w:p>
+        </w:tc>
+      </w:tr>
+    </w:tbl>
+    <w:p/>
+    <w:p>
+      <w:r>
+        <w:t>HMI: This is what the user uses to check the system</w:t>
+      </w:r>
+      <w:r>
+        <w:t>.</w:t>
+      </w:r>
+      <w:r>
+        <w:t xml:space="preserve"> </w:t>
+      </w:r>
+      <w:r>
+        <w:t xml:space="preserve">What to display to user: DO, pH and water temp. </w:t>
+      </w:r>
+      <w:proofErr w:type="gramStart"/>
+      <w:r>
+        <w:t>Also</w:t>
+      </w:r>
+      <w:proofErr w:type="gramEnd"/>
+      <w:r>
+        <w:t xml:space="preserve"> whether any controls are on/off</w:t>
+      </w:r>
+    </w:p>
+    <w:p>
+      <w:r>
+        <w:t>It is considered that the system can be connected to</w:t>
+      </w:r>
+      <w:r>
+        <w:t xml:space="preserve"> mains power but</w:t>
+      </w:r>
+      <w:r>
+        <w:t xml:space="preserve"> utilise</w:t>
+      </w:r>
+      <w:r>
+        <w:t xml:space="preserve"> solar</w:t>
+      </w:r>
+      <w:r>
+        <w:t xml:space="preserve"> or </w:t>
+      </w:r>
+      <w:r>
+        <w:t>battery back up to ensure upkeep in event of power loss.</w:t>
+      </w:r>
+    </w:p>
+    <w:p>
+      <w:r>
+        <w:t>An aquaponics system such as this can be scaled to meet larger demands including farming [2].</w:t>
+      </w:r>
     </w:p>
     <w:p/>
     <w:p/>
+    <w:p/>
     <w:p>
       <w:pPr>
         <w:pStyle w:val="Heading1"/>
       </w:pPr>
-      <w:r>
-        <w:t>Application Scenario</w:t>
-      </w:r>
-    </w:p>
-    <w:p>
-      <w:r>
-        <w:t xml:space="preserve">Context: </w:t>
-      </w:r>
-      <w:r>
-        <w:t>A</w:t>
-      </w:r>
-      <w:r>
-        <w:t>quaponic systems</w:t>
+      <w:bookmarkStart w:id="2" w:name="_Toc162088286"/>
+      <w:r>
+        <w:t xml:space="preserve">Overview of </w:t>
+      </w:r>
+      <w:r>
+        <w:t>System</w:t>
+      </w:r>
+      <w:bookmarkEnd w:id="2"/>
+    </w:p>
+    <w:p>
+      <w:r>
+        <w:t>Documentation of the existing system including an overview of the relevant protocols used in the context of the project and an evaluation of why they are appropriate for the application or why other protocols would be more suitable.</w:t>
+      </w:r>
+    </w:p>
+    <w:p/>
+    <w:p>
+      <w:pPr>
+        <w:pStyle w:val="Heading1"/>
+      </w:pPr>
+      <w:bookmarkStart w:id="3" w:name="_Toc162088287"/>
+      <w:r>
+        <w:lastRenderedPageBreak/>
+        <w:t>Data Encoding/Scaling</w:t>
+      </w:r>
+      <w:bookmarkEnd w:id="3"/>
+    </w:p>
+    <w:p>
+      <w:r>
+        <w:t>Detail the data encoding and scaling across the various transmission channels in the system.</w:t>
+      </w:r>
+    </w:p>
+    <w:p>
+      <w:r>
+        <w:t xml:space="preserve">Scaling for pH: whole range needs to fit into </w:t>
+      </w:r>
+      <w:r>
+        <w:t>0-</w:t>
+      </w:r>
+      <w:r>
+        <w:t>14</w:t>
       </w:r>
       <w:r>
         <w:t>.</w:t>
       </w:r>
-      <w:r>
-        <w:t xml:space="preserve"> </w:t>
-      </w:r>
-    </w:p>
-    <w:p>
-      <w:r>
-        <w:t xml:space="preserve">Closed system where fish waste is converted into nitrates that plants use for nourishment. This system requires constant (daily) monitoring to ensure </w:t>
-      </w:r>
-      <w:r>
-        <w:t>fish and plants are provided with adequate nutrients and not stressed. The delicate balance of water pH, temperature and oxygen levels are vital for a happy ecosystem. Implementing IoT will take the strain off the owner of the aquaponics system to ensure all these elements are measured and addressed in a timely manner, reducing the risk of system failure from lack of supervision and maintenance. (</w:t>
+    </w:p>
+    <w:p>
+      <w:r>
+        <w:t xml:space="preserve">Scaling for water temperature: range needs to fit into </w:t>
+      </w:r>
+      <w:r>
+        <w:t>-55 to 125 C</w:t>
+      </w:r>
+      <w:r>
+        <w:t>.</w:t>
+      </w:r>
+    </w:p>
+    <w:p>
+      <w:r>
+        <w:t>Scaling for DO: range needs to fit into 0-100 mg/L (</w:t>
+      </w:r>
+      <w:r>
+        <w:t>https://atlas-scientific.com/probes/dissolved-oxygen-probe/</w:t>
+      </w:r>
+      <w:r>
+        <w:t>)</w:t>
+      </w:r>
+    </w:p>
+    <w:p/>
+    <w:p>
+      <w:pPr>
+        <w:pStyle w:val="Heading1"/>
+      </w:pPr>
+      <w:bookmarkStart w:id="4" w:name="_Toc162088288"/>
+      <w:r>
+        <w:t>ICT security risks</w:t>
+      </w:r>
+      <w:bookmarkEnd w:id="4"/>
+    </w:p>
+    <w:p>
+      <w:r>
+        <w:t>A discussion of potential ICT security risks in the system and potential ways to alleviate those risks.</w:t>
+      </w:r>
+    </w:p>
+    <w:p>
+      <w:r>
+        <w:t xml:space="preserve">Potential unauthorized access to HMI. </w:t>
+      </w:r>
+    </w:p>
+    <w:p>
+      <w:r>
+        <w:t xml:space="preserve">Access to Node-red and the flows are </w:t>
+      </w:r>
+      <w:proofErr w:type="gramStart"/>
+      <w:r>
+        <w:t>changed</w:t>
+      </w:r>
+      <w:proofErr w:type="gramEnd"/>
+      <w:r>
+        <w:t xml:space="preserve"> or information obtained.</w:t>
+      </w:r>
+    </w:p>
+    <w:p>
+      <w:r>
+        <w:t>No issue with confidential information being obtained via the sensors, however login information could be at risk in the local network.</w:t>
+      </w:r>
+    </w:p>
+    <w:p/>
+    <w:p>
+      <w:pPr>
+        <w:pStyle w:val="Heading1"/>
+      </w:pPr>
+      <w:bookmarkStart w:id="5" w:name="_Toc162088289"/>
+      <w:r>
+        <w:t>Conceptualisation</w:t>
+      </w:r>
+      <w:bookmarkEnd w:id="5"/>
+    </w:p>
+    <w:p>
+      <w:r>
+        <w:t>Conceptualisation and documentation of the system and code to achieve the functionality.</w:t>
+      </w:r>
+    </w:p>
+    <w:p>
+      <w:r>
+        <w:t>This includes the local network configuration. This needs to include details such as the assumptions you have made, function definitions and shortcomings of the implementation and potential improvements. This section should be supported by block diagrams, flow charts etc as appropriate.</w:t>
+      </w:r>
+    </w:p>
+    <w:p/>
+    <w:p>
+      <w:pPr>
+        <w:pStyle w:val="Heading1"/>
+      </w:pPr>
+      <w:bookmarkStart w:id="6" w:name="_Toc162088290"/>
+      <w:r>
+        <w:t>References</w:t>
+      </w:r>
+      <w:bookmarkEnd w:id="6"/>
+    </w:p>
+    <w:p>
+      <w:r>
+        <w:t xml:space="preserve">[1] M.M.M. Mahmoud, R. Darwish and A.M. </w:t>
+      </w:r>
+      <w:proofErr w:type="spellStart"/>
+      <w:r>
+        <w:t>Bassiuny</w:t>
+      </w:r>
+      <w:proofErr w:type="spellEnd"/>
+      <w:r>
+        <w:t>, “</w:t>
       </w:r>
       <w:r>
         <w:t>Development of an economic smart aquaponic system based on IoT</w:t>
       </w:r>
       <w:r>
-        <w:t>)</w:t>
-      </w:r>
-    </w:p>
-    <w:p/>
-    <w:p>
-      <w:r>
-        <w:t>Research:</w:t>
-      </w:r>
-    </w:p>
-    <w:p>
+        <w:t xml:space="preserve">,” </w:t>
+      </w:r>
+      <w:r>
+        <w:rPr>
+          <w:i/>
+          <w:iCs/>
+        </w:rPr>
+        <w:t>J. Eng. Res.</w:t>
+      </w:r>
+      <w:r>
+        <w:t xml:space="preserve">, Aug 2023, </w:t>
+      </w:r>
+      <w:proofErr w:type="spellStart"/>
+      <w:r>
+        <w:t>doi</w:t>
+      </w:r>
+      <w:proofErr w:type="spellEnd"/>
+      <w:r>
+        <w:t xml:space="preserve">: </w:t>
+      </w:r>
+      <w:r>
+        <w:t>https://doi.org/10.1016/j.jer.2023.08.024</w:t>
+      </w:r>
+      <w:r>
+        <w:t>.</w:t>
+      </w:r>
+    </w:p>
+    <w:p>
+      <w:r>
+        <w:t>[2] M. F. Taha et al., “</w:t>
+      </w:r>
+      <w:r>
+        <w:t>Recent Advances of Smart Systems and Internet of Things (IoT) for Aquaponics Automation: A Comprehensive Overview</w:t>
+      </w:r>
+      <w:r>
+        <w:t xml:space="preserve">,” </w:t>
+      </w:r>
+      <w:proofErr w:type="spellStart"/>
+      <w:r>
+        <w:rPr>
+          <w:i/>
+          <w:iCs/>
+        </w:rPr>
+        <w:t>Chemosensors</w:t>
+      </w:r>
+      <w:proofErr w:type="spellEnd"/>
+      <w:r>
+        <w:t xml:space="preserve">, vol. 10, no. 8, Aug 2022, </w:t>
+      </w:r>
+      <w:proofErr w:type="spellStart"/>
+      <w:r>
+        <w:t>doi</w:t>
+      </w:r>
+      <w:proofErr w:type="spellEnd"/>
+      <w:r>
+        <w:t xml:space="preserve">: </w:t>
+      </w:r>
+      <w:r>
+        <w:t>https://doi.org/10.3390/chemosensors10080303</w:t>
+      </w:r>
+    </w:p>
+    <w:p>
+      <w:r>
+        <w:t>[</w:t>
+      </w:r>
+      <w:r>
+        <w:t>3</w:t>
+      </w:r>
+      <w:r>
+        <w:t>] S. Fu, W. Xing, J. Wu, J. Chen and S. Liu, “</w:t>
+      </w:r>
+      <w:r>
+        <w:t>Research and design of an intelligent fish tank system</w:t>
+      </w:r>
+      <w:r>
+        <w:t xml:space="preserve">,” </w:t>
+      </w:r>
+      <w:proofErr w:type="spellStart"/>
+      <w:r>
+        <w:rPr>
+          <w:i/>
+          <w:iCs/>
+        </w:rPr>
+        <w:t>PLoS</w:t>
+      </w:r>
+      <w:proofErr w:type="spellEnd"/>
+      <w:r>
+        <w:rPr>
+          <w:i/>
+          <w:iCs/>
+        </w:rPr>
+        <w:t xml:space="preserve"> ONE</w:t>
+      </w:r>
+      <w:r>
+        <w:t xml:space="preserve">, vol. 18, no. 5, May 2023, </w:t>
+      </w:r>
+      <w:proofErr w:type="spellStart"/>
+      <w:r>
+        <w:t>doi</w:t>
+      </w:r>
+      <w:proofErr w:type="spellEnd"/>
+      <w:r>
+        <w:t xml:space="preserve">: </w:t>
+      </w:r>
+      <w:hyperlink r:id="rId6" w:history="1">
+        <w:r>
+          <w:rPr>
+            <w:rStyle w:val="Hyperlink"/>
+          </w:rPr>
+          <w:t>https://doi.org/10.1371/journal.pone.0285105</w:t>
+        </w:r>
+      </w:hyperlink>
+      <w:r>
+        <w:t>.</w:t>
+      </w:r>
+    </w:p>
+    <w:p>
+      <w:r>
+        <w:lastRenderedPageBreak/>
+        <w:t>[</w:t>
+      </w:r>
+      <w:r>
+        <w:t>4</w:t>
+      </w:r>
+      <w:r>
+        <w:t xml:space="preserve">] </w:t>
+      </w:r>
+      <w:r>
+        <w:t xml:space="preserve">F. A. Z. Shaikh and U. </w:t>
+      </w:r>
+      <w:proofErr w:type="spellStart"/>
+      <w:r>
+        <w:t>Bhaskarwar</w:t>
+      </w:r>
+      <w:proofErr w:type="spellEnd"/>
+      <w:r>
+        <w:t>, “</w:t>
+      </w:r>
       <w:r>
         <w:t>Smart Aquarium using IoT</w:t>
       </w:r>
       <w:r>
-        <w:t xml:space="preserve">, </w:t>
-      </w:r>
-      <w:hyperlink r:id="rId5" w:history="1">
+        <w:t>,”</w:t>
+      </w:r>
+      <w:r>
+        <w:rPr>
+          <w:i/>
+          <w:iCs/>
+        </w:rPr>
+        <w:t xml:space="preserve"> Int</w:t>
+      </w:r>
+      <w:r>
+        <w:rPr>
+          <w:i/>
+          <w:iCs/>
+        </w:rPr>
+        <w:t>.</w:t>
+      </w:r>
+      <w:r>
+        <w:rPr>
+          <w:i/>
+          <w:iCs/>
+        </w:rPr>
+        <w:t xml:space="preserve"> J</w:t>
+      </w:r>
+      <w:r>
+        <w:rPr>
+          <w:i/>
+          <w:iCs/>
+        </w:rPr>
+        <w:t>.</w:t>
+      </w:r>
+      <w:r>
+        <w:rPr>
+          <w:i/>
+          <w:iCs/>
+        </w:rPr>
+        <w:t xml:space="preserve"> Res</w:t>
+      </w:r>
+      <w:r>
+        <w:rPr>
+          <w:i/>
+          <w:iCs/>
+        </w:rPr>
+        <w:t>.</w:t>
+      </w:r>
+      <w:r>
+        <w:rPr>
+          <w:i/>
+          <w:iCs/>
+        </w:rPr>
+        <w:t xml:space="preserve"> Appl</w:t>
+      </w:r>
+      <w:r>
+        <w:rPr>
+          <w:i/>
+          <w:iCs/>
+        </w:rPr>
+        <w:t>.</w:t>
+      </w:r>
+      <w:r>
+        <w:rPr>
+          <w:i/>
+          <w:iCs/>
+        </w:rPr>
+        <w:t xml:space="preserve"> Sci</w:t>
+      </w:r>
+      <w:r>
+        <w:rPr>
+          <w:i/>
+          <w:iCs/>
+        </w:rPr>
+        <w:t>.</w:t>
+      </w:r>
+      <w:r>
+        <w:rPr>
+          <w:i/>
+          <w:iCs/>
+        </w:rPr>
+        <w:t xml:space="preserve"> Eng</w:t>
+      </w:r>
+      <w:r>
+        <w:rPr>
+          <w:i/>
+          <w:iCs/>
+        </w:rPr>
+        <w:t>.</w:t>
+      </w:r>
+      <w:r>
+        <w:rPr>
+          <w:i/>
+          <w:iCs/>
+        </w:rPr>
+        <w:t xml:space="preserve"> Tech</w:t>
+      </w:r>
+      <w:r>
+        <w:rPr>
+          <w:i/>
+          <w:iCs/>
+        </w:rPr>
+        <w:t>.</w:t>
+      </w:r>
+      <w:r>
+        <w:rPr>
+          <w:i/>
+          <w:iCs/>
+        </w:rPr>
+        <w:t xml:space="preserve"> (IJRASET)</w:t>
+      </w:r>
+      <w:r>
+        <w:rPr>
+          <w:i/>
+          <w:iCs/>
+        </w:rPr>
+        <w:t>,</w:t>
+      </w:r>
+      <w:r>
+        <w:t xml:space="preserve"> vol. 10, no. 3, Mar 2022. [Online]. Available:</w:t>
+      </w:r>
+      <w:r>
+        <w:rPr>
+          <w:i/>
+          <w:iCs/>
+        </w:rPr>
+        <w:t xml:space="preserve">  </w:t>
+      </w:r>
+      <w:hyperlink r:id="rId7" w:history="1">
         <w:r>
           <w:rPr>
             <w:rStyle w:val="Hyperlink"/>
@@ -178,1054 +2282,55 @@
       </w:hyperlink>
     </w:p>
     <w:p>
-      <w:pPr>
-        <w:pStyle w:val="ListParagraph"/>
-        <w:numPr>
-          <w:ilvl w:val="0"/>
-          <w:numId w:val="10"/>
-        </w:numPr>
-      </w:pPr>
-      <w:r>
-        <w:t>Simple design</w:t>
-      </w:r>
-    </w:p>
-    <w:p>
-      <w:pPr>
-        <w:pStyle w:val="ListParagraph"/>
-        <w:numPr>
-          <w:ilvl w:val="0"/>
-          <w:numId w:val="10"/>
-        </w:numPr>
-      </w:pPr>
-      <w:r>
-        <w:t>pH</w:t>
-      </w:r>
-    </w:p>
-    <w:p>
-      <w:pPr>
-        <w:pStyle w:val="ListParagraph"/>
-        <w:numPr>
-          <w:ilvl w:val="1"/>
-          <w:numId w:val="10"/>
-        </w:numPr>
-      </w:pPr>
-      <w:r>
-        <w:t>6.5-9</w:t>
-      </w:r>
-    </w:p>
-    <w:p>
-      <w:pPr>
-        <w:pStyle w:val="ListParagraph"/>
-        <w:numPr>
-          <w:ilvl w:val="0"/>
-          <w:numId w:val="10"/>
-        </w:numPr>
-      </w:pPr>
-      <w:r>
-        <w:t>T</w:t>
-      </w:r>
-      <w:r>
-        <w:t>emperature</w:t>
-      </w:r>
-    </w:p>
-    <w:p>
-      <w:pPr>
-        <w:pStyle w:val="ListParagraph"/>
-        <w:numPr>
-          <w:ilvl w:val="1"/>
-          <w:numId w:val="10"/>
-        </w:numPr>
-      </w:pPr>
-      <w:r>
-        <w:t>Heating bulb</w:t>
-      </w:r>
-    </w:p>
-    <w:p>
-      <w:pPr>
-        <w:pStyle w:val="ListParagraph"/>
-        <w:numPr>
-          <w:ilvl w:val="0"/>
-          <w:numId w:val="10"/>
-        </w:numPr>
-      </w:pPr>
-      <w:r>
-        <w:t>Fish feeder</w:t>
-      </w:r>
-    </w:p>
-    <w:p>
-      <w:r>
-        <w:t>Research and design of an intelligent fish tank system</w:t>
-      </w:r>
-      <w:r>
-        <w:t xml:space="preserve">, </w:t>
-      </w:r>
-      <w:hyperlink r:id="rId6" w:history="1">
-        <w:r>
-          <w:rPr>
-            <w:rStyle w:val="Hyperlink"/>
-          </w:rPr>
-          <w:t>https://www.ncbi.nlm.nih.gov/pmc/articles/PMC10159123/</w:t>
-        </w:r>
-      </w:hyperlink>
-    </w:p>
-    <w:p>
-      <w:pPr>
-        <w:pStyle w:val="ListParagraph"/>
-        <w:numPr>
-          <w:ilvl w:val="0"/>
-          <w:numId w:val="9"/>
-        </w:numPr>
-      </w:pPr>
-      <w:r>
-        <w:t>Water temp</w:t>
-      </w:r>
-    </w:p>
-    <w:p>
-      <w:pPr>
-        <w:pStyle w:val="ListParagraph"/>
-        <w:numPr>
-          <w:ilvl w:val="1"/>
-          <w:numId w:val="9"/>
-        </w:numPr>
-      </w:pPr>
-      <w:r>
-        <w:t>Directly affects fish growth</w:t>
-      </w:r>
-    </w:p>
-    <w:p>
-      <w:pPr>
-        <w:pStyle w:val="ListParagraph"/>
-        <w:numPr>
-          <w:ilvl w:val="0"/>
-          <w:numId w:val="9"/>
-        </w:numPr>
-      </w:pPr>
-      <w:r>
-        <w:t>pH</w:t>
-      </w:r>
-    </w:p>
-    <w:p>
-      <w:pPr>
-        <w:pStyle w:val="ListParagraph"/>
-        <w:numPr>
-          <w:ilvl w:val="0"/>
-          <w:numId w:val="9"/>
-        </w:numPr>
-      </w:pPr>
-      <w:r>
-        <w:t>light intensity</w:t>
-      </w:r>
-    </w:p>
-    <w:p>
-      <w:pPr>
-        <w:pStyle w:val="ListParagraph"/>
-        <w:numPr>
-          <w:ilvl w:val="1"/>
-          <w:numId w:val="9"/>
-        </w:numPr>
-      </w:pPr>
-      <w:r>
-        <w:t>greater sunlight, faster the evaporation of O2 concentration</w:t>
-      </w:r>
-    </w:p>
-    <w:p>
-      <w:pPr>
-        <w:pStyle w:val="ListParagraph"/>
-        <w:numPr>
-          <w:ilvl w:val="0"/>
-          <w:numId w:val="9"/>
-        </w:numPr>
-      </w:pPr>
-      <w:r>
-        <w:t>Feeding module</w:t>
-      </w:r>
-    </w:p>
-    <w:p>
-      <w:pPr>
-        <w:pStyle w:val="ListParagraph"/>
-        <w:numPr>
-          <w:ilvl w:val="0"/>
-          <w:numId w:val="9"/>
-        </w:numPr>
-      </w:pPr>
-      <w:r>
-        <w:t>Sends info to phone</w:t>
-      </w:r>
-    </w:p>
-    <w:p>
-      <w:pPr>
-        <w:pStyle w:val="ListParagraph"/>
-        <w:numPr>
-          <w:ilvl w:val="0"/>
-          <w:numId w:val="9"/>
-        </w:numPr>
-      </w:pPr>
-      <w:r>
-        <w:t>Has flow charts for reference. Lots of charts for data and testing</w:t>
-      </w:r>
-    </w:p>
-    <w:p/>
-    <w:p>
+      <w:r>
+        <w:t>[</w:t>
+      </w:r>
+      <w:r>
+        <w:t>5</w:t>
+      </w:r>
+      <w:r>
+        <w:t xml:space="preserve">] </w:t>
+      </w:r>
+      <w:r>
+        <w:t xml:space="preserve">C.-H. Chiung, Y.-C. W, J.-X. </w:t>
+      </w:r>
+      <w:proofErr w:type="gramStart"/>
+      <w:r>
+        <w:t>Zhang</w:t>
+      </w:r>
+      <w:proofErr w:type="gramEnd"/>
+      <w:r>
+        <w:t xml:space="preserve"> and Y.-H. Chen, “</w:t>
+      </w:r>
       <w:r>
         <w:t>IoT-Based Fish Farm Water Quality Monitoring System</w:t>
       </w:r>
       <w:r>
-        <w:t xml:space="preserve">, </w:t>
-      </w:r>
-      <w:hyperlink r:id="rId7" w:history="1">
-        <w:r>
-          <w:rPr>
-            <w:rStyle w:val="Hyperlink"/>
-          </w:rPr>
-          <w:t>https://www.mdpi.com/1424-8220/22/17/6700</w:t>
-        </w:r>
-      </w:hyperlink>
-    </w:p>
-    <w:p>
-      <w:pPr>
-        <w:pStyle w:val="ListParagraph"/>
-        <w:numPr>
-          <w:ilvl w:val="0"/>
-          <w:numId w:val="7"/>
-        </w:numPr>
-      </w:pPr>
-      <w:r>
-        <w:lastRenderedPageBreak/>
-        <w:t>Suggested robot for pH to limit exposure and prolong usability</w:t>
-      </w:r>
-    </w:p>
-    <w:p>
-      <w:pPr>
-        <w:pStyle w:val="ListParagraph"/>
-        <w:numPr>
-          <w:ilvl w:val="0"/>
-          <w:numId w:val="7"/>
-        </w:numPr>
-      </w:pPr>
-      <w:r>
-        <w:t>Water temp</w:t>
-      </w:r>
-    </w:p>
-    <w:p>
-      <w:pPr>
-        <w:pStyle w:val="ListParagraph"/>
-        <w:numPr>
-          <w:ilvl w:val="1"/>
-          <w:numId w:val="7"/>
-        </w:numPr>
-      </w:pPr>
-      <w:r>
-        <w:t>22-28 C</w:t>
-      </w:r>
-    </w:p>
-    <w:p>
-      <w:pPr>
-        <w:pStyle w:val="ListParagraph"/>
-        <w:numPr>
-          <w:ilvl w:val="0"/>
-          <w:numId w:val="7"/>
-        </w:numPr>
-      </w:pPr>
-      <w:r>
-        <w:t>pH</w:t>
-      </w:r>
-    </w:p>
-    <w:p>
-      <w:pPr>
-        <w:pStyle w:val="ListParagraph"/>
-        <w:numPr>
-          <w:ilvl w:val="1"/>
-          <w:numId w:val="7"/>
-        </w:numPr>
-      </w:pPr>
-      <w:r>
-        <w:t>6.5-8.5</w:t>
-      </w:r>
-    </w:p>
-    <w:p>
-      <w:pPr>
-        <w:pStyle w:val="ListParagraph"/>
-        <w:numPr>
-          <w:ilvl w:val="1"/>
-          <w:numId w:val="7"/>
-        </w:numPr>
-      </w:pPr>
-      <w:r>
-        <w:t>CO2 causes higher acidity=lower pH</w:t>
-      </w:r>
-    </w:p>
-    <w:p>
-      <w:pPr>
-        <w:pStyle w:val="ListParagraph"/>
-        <w:numPr>
-          <w:ilvl w:val="1"/>
-          <w:numId w:val="7"/>
-        </w:numPr>
-      </w:pPr>
-      <w:r>
-        <w:t>Need to monitor for algae growth</w:t>
-      </w:r>
-    </w:p>
-    <w:p>
-      <w:pPr>
-        <w:pStyle w:val="ListParagraph"/>
-        <w:numPr>
-          <w:ilvl w:val="0"/>
-          <w:numId w:val="7"/>
-        </w:numPr>
-      </w:pPr>
-      <w:r>
-        <w:t>Dissolved oxygen</w:t>
-      </w:r>
-    </w:p>
-    <w:p>
-      <w:pPr>
-        <w:pStyle w:val="ListParagraph"/>
-        <w:numPr>
-          <w:ilvl w:val="1"/>
-          <w:numId w:val="7"/>
-        </w:numPr>
-      </w:pPr>
-      <w:r>
-        <w:t>5 mg/L</w:t>
-      </w:r>
-    </w:p>
-    <w:p>
-      <w:pPr>
-        <w:pStyle w:val="ListParagraph"/>
-        <w:numPr>
-          <w:ilvl w:val="1"/>
-          <w:numId w:val="7"/>
-        </w:numPr>
-      </w:pPr>
-      <w:r>
-        <w:t>DO changes with temperature</w:t>
-      </w:r>
-    </w:p>
-    <w:p>
-      <w:pPr>
-        <w:pStyle w:val="ListParagraph"/>
-        <w:numPr>
-          <w:ilvl w:val="0"/>
-          <w:numId w:val="7"/>
-        </w:numPr>
-      </w:pPr>
-      <w:r>
-        <w:t>Water pump</w:t>
-      </w:r>
-    </w:p>
-    <w:p>
-      <w:pPr>
-        <w:pStyle w:val="ListParagraph"/>
-        <w:numPr>
-          <w:ilvl w:val="1"/>
-          <w:numId w:val="7"/>
-        </w:numPr>
-      </w:pPr>
-      <w:r>
-        <w:t>Maintain water levels in case overflow and fish flow out</w:t>
-      </w:r>
-    </w:p>
-    <w:p>
-      <w:pPr>
-        <w:pStyle w:val="ListParagraph"/>
-        <w:numPr>
-          <w:ilvl w:val="0"/>
-          <w:numId w:val="7"/>
-        </w:numPr>
-      </w:pPr>
-      <w:r>
-        <w:t>Has flow charts for reference</w:t>
-      </w:r>
-    </w:p>
-    <w:p/>
-    <w:p>
-      <w:r>
-        <w:t>Development of an economic smart aquaponic system based on IoT</w:t>
-      </w:r>
-      <w:r>
-        <w:t xml:space="preserve">, </w:t>
-      </w:r>
-      <w:hyperlink r:id="rId8" w:history="1">
-        <w:r>
-          <w:rPr>
-            <w:rStyle w:val="Hyperlink"/>
-          </w:rPr>
-          <w:t>https://www.sciencedirect.com/science/article/pii/S230718772300202X</w:t>
-        </w:r>
-      </w:hyperlink>
-    </w:p>
-    <w:p>
-      <w:pPr>
-        <w:pStyle w:val="ListParagraph"/>
-        <w:numPr>
-          <w:ilvl w:val="0"/>
-          <w:numId w:val="4"/>
-        </w:numPr>
-      </w:pPr>
-      <w:r>
-        <w:t>Water temp</w:t>
-      </w:r>
-    </w:p>
-    <w:p>
-      <w:pPr>
-        <w:pStyle w:val="ListParagraph"/>
-        <w:numPr>
-          <w:ilvl w:val="1"/>
-          <w:numId w:val="4"/>
-        </w:numPr>
-      </w:pPr>
-      <w:r>
-        <w:t>18-32 C. Around 24 C is ideal</w:t>
-      </w:r>
-    </w:p>
-    <w:p>
-      <w:pPr>
-        <w:pStyle w:val="ListParagraph"/>
-        <w:numPr>
-          <w:ilvl w:val="1"/>
-          <w:numId w:val="4"/>
-        </w:numPr>
-      </w:pPr>
-      <w:r>
-        <w:t>Use heater, or water pump if &gt;32 C to circulate water and dissipate heat</w:t>
-      </w:r>
-    </w:p>
-    <w:p>
-      <w:pPr>
-        <w:pStyle w:val="ListParagraph"/>
-        <w:numPr>
-          <w:ilvl w:val="0"/>
-          <w:numId w:val="4"/>
-        </w:numPr>
-      </w:pPr>
-      <w:r>
-        <w:t>pH</w:t>
-      </w:r>
-    </w:p>
-    <w:p>
-      <w:pPr>
-        <w:pStyle w:val="ListParagraph"/>
-        <w:numPr>
-          <w:ilvl w:val="1"/>
-          <w:numId w:val="4"/>
-        </w:numPr>
-      </w:pPr>
-      <w:r>
-        <w:t>6-7</w:t>
-      </w:r>
-    </w:p>
-    <w:p>
-      <w:pPr>
-        <w:pStyle w:val="ListParagraph"/>
-        <w:numPr>
-          <w:ilvl w:val="1"/>
-          <w:numId w:val="4"/>
-        </w:numPr>
-      </w:pPr>
-      <w:r>
-        <w:t>Tied to water temp – heating to 24 C helps with lowering pH (converting ammonia to nitrate)</w:t>
-      </w:r>
-    </w:p>
-    <w:p>
-      <w:pPr>
-        <w:pStyle w:val="ListParagraph"/>
-        <w:numPr>
-          <w:ilvl w:val="1"/>
-          <w:numId w:val="4"/>
-        </w:numPr>
-      </w:pPr>
-      <w:r>
-        <w:t>Low pH, add more fish food and check temp again</w:t>
-      </w:r>
-    </w:p>
-    <w:p>
-      <w:pPr>
-        <w:pStyle w:val="ListParagraph"/>
-        <w:numPr>
-          <w:ilvl w:val="0"/>
-          <w:numId w:val="4"/>
-        </w:numPr>
-      </w:pPr>
-      <w:r>
-        <w:t>Dissolved oxygen (DO)</w:t>
-      </w:r>
-    </w:p>
-    <w:p>
-      <w:pPr>
-        <w:pStyle w:val="ListParagraph"/>
-        <w:numPr>
-          <w:ilvl w:val="1"/>
-          <w:numId w:val="4"/>
-        </w:numPr>
-      </w:pPr>
-      <w:r>
-        <w:t>5-8 mg/L</w:t>
-      </w:r>
-    </w:p>
-    <w:p>
-      <w:pPr>
-        <w:pStyle w:val="ListParagraph"/>
-        <w:numPr>
-          <w:ilvl w:val="1"/>
-          <w:numId w:val="4"/>
-        </w:numPr>
-      </w:pPr>
-      <w:r>
-        <w:t>Air pump</w:t>
-      </w:r>
-    </w:p>
-    <w:p>
-      <w:pPr>
-        <w:pStyle w:val="ListParagraph"/>
-        <w:numPr>
-          <w:ilvl w:val="0"/>
-          <w:numId w:val="4"/>
-        </w:numPr>
-      </w:pPr>
-      <w:r>
-        <w:t>Light sensor</w:t>
-      </w:r>
-    </w:p>
-    <w:p>
-      <w:pPr>
-        <w:pStyle w:val="ListParagraph"/>
-        <w:numPr>
-          <w:ilvl w:val="1"/>
-          <w:numId w:val="4"/>
-        </w:numPr>
-      </w:pPr>
-      <w:r>
-        <w:t>380-840 nanometers</w:t>
-      </w:r>
-    </w:p>
-    <w:p>
-      <w:pPr>
-        <w:pStyle w:val="ListParagraph"/>
-        <w:numPr>
-          <w:ilvl w:val="1"/>
-          <w:numId w:val="4"/>
-        </w:numPr>
-      </w:pPr>
-      <w:r>
-        <w:t>Lighting unit (for plant growth)</w:t>
-      </w:r>
-    </w:p>
-    <w:p>
-      <w:pPr>
-        <w:pStyle w:val="ListParagraph"/>
-        <w:numPr>
-          <w:ilvl w:val="0"/>
-          <w:numId w:val="4"/>
-        </w:numPr>
-      </w:pPr>
-      <w:r>
-        <w:t>Water flow</w:t>
-      </w:r>
-    </w:p>
-    <w:p>
-      <w:pPr>
-        <w:pStyle w:val="ListParagraph"/>
-        <w:numPr>
-          <w:ilvl w:val="1"/>
-          <w:numId w:val="4"/>
-        </w:numPr>
-      </w:pPr>
-      <w:r>
-        <w:t>Water pump</w:t>
-      </w:r>
-    </w:p>
-    <w:p>
-      <w:pPr>
-        <w:pStyle w:val="ListParagraph"/>
-        <w:numPr>
-          <w:ilvl w:val="0"/>
-          <w:numId w:val="4"/>
-        </w:numPr>
-      </w:pPr>
-      <w:r>
-        <w:t>Sensors controlled remotely by user via phone or computer</w:t>
-      </w:r>
-    </w:p>
-    <w:p/>
-    <w:p>
-      <w:r>
-        <w:t xml:space="preserve">Recent Advances of Smart Systems and Internet of Things (IoT) for Aquaponics Automation: A Comprehensive Overview </w:t>
-      </w:r>
-      <w:r>
-        <w:t xml:space="preserve">, </w:t>
-      </w:r>
-      <w:hyperlink r:id="rId9" w:history="1">
-        <w:r>
-          <w:rPr>
-            <w:rStyle w:val="Hyperlink"/>
-          </w:rPr>
-          <w:t>https://www.mdpi.com/2227-9040/10/8/303</w:t>
-        </w:r>
-      </w:hyperlink>
-    </w:p>
-    <w:p>
-      <w:pPr>
-        <w:pStyle w:val="ListParagraph"/>
-        <w:numPr>
-          <w:ilvl w:val="0"/>
-          <w:numId w:val="3"/>
-        </w:numPr>
-      </w:pPr>
-      <w:r>
-        <w:t>pH</w:t>
-      </w:r>
-    </w:p>
-    <w:p>
-      <w:pPr>
-        <w:pStyle w:val="ListParagraph"/>
-        <w:numPr>
-          <w:ilvl w:val="1"/>
-          <w:numId w:val="3"/>
-        </w:numPr>
-      </w:pPr>
-      <w:r>
-        <w:t>6.5-8</w:t>
-      </w:r>
-    </w:p>
-    <w:p>
-      <w:pPr>
-        <w:pStyle w:val="ListParagraph"/>
-        <w:numPr>
-          <w:ilvl w:val="1"/>
-          <w:numId w:val="3"/>
-        </w:numPr>
-      </w:pPr>
-      <w:r>
-        <w:t>Tailored for the specific fish/plants. Low pH affect plant roots.</w:t>
-      </w:r>
-    </w:p>
-    <w:p>
-      <w:pPr>
-        <w:pStyle w:val="ListParagraph"/>
-        <w:numPr>
-          <w:ilvl w:val="0"/>
-          <w:numId w:val="3"/>
-        </w:numPr>
-      </w:pPr>
-      <w:r>
-        <w:t xml:space="preserve">dissolved oxygen </w:t>
-      </w:r>
-      <w:r>
-        <w:t xml:space="preserve">(DO) (DFROBOT-SEN0237, </w:t>
-      </w:r>
-      <w:r>
-        <w:t>Atlas DO probe</w:t>
-      </w:r>
-      <w:r>
-        <w:t>)</w:t>
-      </w:r>
-      <w:r>
-        <w:t>, CO</w:t>
+        <w:t xml:space="preserve">,” </w:t>
       </w:r>
       <w:r>
         <w:rPr>
-          <w:vertAlign w:val="subscript"/>
+          <w:i/>
+          <w:iCs/>
         </w:rPr>
-        <w:t>2</w:t>
-      </w:r>
-    </w:p>
-    <w:p>
-      <w:pPr>
-        <w:pStyle w:val="ListParagraph"/>
-        <w:numPr>
-          <w:ilvl w:val="1"/>
-          <w:numId w:val="3"/>
-        </w:numPr>
-      </w:pPr>
-      <w:r>
-        <w:lastRenderedPageBreak/>
-        <w:t>&gt;4 mg/L, 340-1300 ppm respectively</w:t>
-      </w:r>
-    </w:p>
-    <w:p>
-      <w:pPr>
-        <w:pStyle w:val="ListParagraph"/>
-        <w:numPr>
-          <w:ilvl w:val="1"/>
-          <w:numId w:val="3"/>
-        </w:numPr>
-      </w:pPr>
-      <w:r>
-        <w:t>5–8 L of air per minute per cubic meter of water</w:t>
-      </w:r>
-    </w:p>
-    <w:p>
-      <w:pPr>
-        <w:pStyle w:val="ListParagraph"/>
-        <w:numPr>
-          <w:ilvl w:val="1"/>
-          <w:numId w:val="3"/>
-        </w:numPr>
-      </w:pPr>
-      <w:r>
-        <w:t>DO needed for fish, plant respiration and to combat fungus on roots.</w:t>
-      </w:r>
-    </w:p>
-    <w:p>
-      <w:pPr>
-        <w:pStyle w:val="ListParagraph"/>
-        <w:numPr>
-          <w:ilvl w:val="0"/>
-          <w:numId w:val="3"/>
-        </w:numPr>
-      </w:pPr>
-      <w:r>
-        <w:t>Water temp</w:t>
-      </w:r>
-    </w:p>
-    <w:p>
-      <w:pPr>
-        <w:pStyle w:val="ListParagraph"/>
-        <w:numPr>
-          <w:ilvl w:val="1"/>
-          <w:numId w:val="3"/>
-        </w:numPr>
-      </w:pPr>
-      <w:r>
-        <w:t>17-34 C</w:t>
-      </w:r>
-    </w:p>
-    <w:p>
-      <w:pPr>
-        <w:pStyle w:val="ListParagraph"/>
-        <w:numPr>
-          <w:ilvl w:val="1"/>
-          <w:numId w:val="3"/>
-        </w:numPr>
-      </w:pPr>
-      <w:r>
-        <w:t>Below 17 C affects nitrification process and bacteria production not enough to oxidise ammonia or nitrites. Adequate temp reduces disease risk. High temp affects plants calcium absorption.</w:t>
-      </w:r>
-    </w:p>
-    <w:p>
-      <w:pPr>
-        <w:pStyle w:val="ListParagraph"/>
-        <w:numPr>
-          <w:ilvl w:val="0"/>
-          <w:numId w:val="3"/>
-        </w:numPr>
-      </w:pPr>
-      <w:r>
-        <w:t>Ammonia</w:t>
-      </w:r>
-      <w:r>
-        <w:t xml:space="preserve"> (WINSEN-MQ-137)</w:t>
-      </w:r>
-      <w:r>
-        <w:t>, nitrites</w:t>
-      </w:r>
-      <w:r>
-        <w:t xml:space="preserve"> (Apure-NO2-201 sensor)</w:t>
-      </w:r>
-      <w:r>
-        <w:t xml:space="preserve"> and nitrates</w:t>
-      </w:r>
-      <w:r>
-        <w:t xml:space="preserve"> (WINSEN)</w:t>
-      </w:r>
-    </w:p>
-    <w:p>
-      <w:pPr>
-        <w:pStyle w:val="ListParagraph"/>
-        <w:numPr>
-          <w:ilvl w:val="1"/>
-          <w:numId w:val="3"/>
-        </w:numPr>
-      </w:pPr>
-      <w:r>
-        <w:t xml:space="preserve">Near 0 for ammonia, </w:t>
-      </w:r>
-      <w:r>
-        <w:t>0.25-1 mg/L nitrite, 50-100 ppm nitrate</w:t>
-      </w:r>
-    </w:p>
-    <w:p>
-      <w:pPr>
-        <w:pStyle w:val="ListParagraph"/>
-        <w:numPr>
-          <w:ilvl w:val="1"/>
-          <w:numId w:val="3"/>
-        </w:numPr>
-      </w:pPr>
-      <w:r>
-        <w:t>Ammonia bad for fish. Nitrite causes health problems. Nitrate not very toxic.</w:t>
-      </w:r>
-    </w:p>
-    <w:p>
-      <w:pPr>
-        <w:pStyle w:val="ListParagraph"/>
-        <w:numPr>
-          <w:ilvl w:val="0"/>
-          <w:numId w:val="3"/>
-        </w:numPr>
-      </w:pPr>
-      <w:r>
-        <w:t>Water level</w:t>
-      </w:r>
-      <w:r>
-        <w:t xml:space="preserve"> </w:t>
-      </w:r>
-      <w:r>
-        <w:t>(Omron K8AK-LS1 or some other distance sensor)</w:t>
-      </w:r>
-    </w:p>
-    <w:p>
-      <w:pPr>
-        <w:pStyle w:val="ListParagraph"/>
-        <w:numPr>
-          <w:ilvl w:val="0"/>
-          <w:numId w:val="3"/>
-        </w:numPr>
-      </w:pPr>
-      <w:r>
-        <w:t xml:space="preserve">Water </w:t>
-      </w:r>
-      <w:r>
-        <w:t>Flow</w:t>
-      </w:r>
-      <w:r>
-        <w:t xml:space="preserve"> through aquaponic system</w:t>
-      </w:r>
-      <w:r>
-        <w:t xml:space="preserve"> (</w:t>
-      </w:r>
-      <w:r>
-        <w:t>ETC1:YF-S201</w:t>
-      </w:r>
-      <w:r>
-        <w:t>)</w:t>
-      </w:r>
-    </w:p>
-    <w:p>
-      <w:pPr>
-        <w:pStyle w:val="ListParagraph"/>
-        <w:numPr>
-          <w:ilvl w:val="1"/>
-          <w:numId w:val="3"/>
-        </w:numPr>
-      </w:pPr>
-      <w:r>
-        <w:t>1-2 L/min</w:t>
-      </w:r>
-    </w:p>
-    <w:p>
-      <w:pPr>
-        <w:pStyle w:val="ListParagraph"/>
-        <w:numPr>
-          <w:ilvl w:val="1"/>
-          <w:numId w:val="3"/>
-        </w:numPr>
-      </w:pPr>
-      <w:r>
-        <w:t>Proper flow rate to avoid stressing fish and avoid neglecting plant nutrition</w:t>
-      </w:r>
-    </w:p>
-    <w:p>
-      <w:pPr>
-        <w:pStyle w:val="ListParagraph"/>
-        <w:numPr>
-          <w:ilvl w:val="0"/>
-          <w:numId w:val="3"/>
-        </w:numPr>
-      </w:pPr>
-      <w:r>
-        <w:t>Alkalinity</w:t>
-      </w:r>
-      <w:r>
-        <w:t>/water hardness</w:t>
-      </w:r>
-    </w:p>
-    <w:p>
-      <w:pPr>
-        <w:pStyle w:val="ListParagraph"/>
-        <w:numPr>
-          <w:ilvl w:val="1"/>
-          <w:numId w:val="3"/>
-        </w:numPr>
-      </w:pPr>
-      <w:r>
-        <w:t>50-150 mg/L CaCO</w:t>
-      </w:r>
-      <w:r>
-        <w:rPr>
-          <w:vertAlign w:val="subscript"/>
-        </w:rPr>
-        <w:t>3</w:t>
-      </w:r>
-      <w:r>
-        <w:t>, 0.2 ppt CaCO</w:t>
-      </w:r>
-      <w:r>
-        <w:rPr>
-          <w:vertAlign w:val="subscript"/>
-        </w:rPr>
-        <w:t xml:space="preserve">3 </w:t>
-      </w:r>
-      <w:r>
-        <w:t>salinity.</w:t>
-      </w:r>
-    </w:p>
-    <w:p>
-      <w:pPr>
-        <w:pStyle w:val="ListParagraph"/>
-        <w:numPr>
-          <w:ilvl w:val="1"/>
-          <w:numId w:val="3"/>
-        </w:numPr>
-      </w:pPr>
-      <w:r>
-        <w:t>Low hardness causes stress, but high hardness affects pH and therefore fish death and lower plant nutrient intake</w:t>
-      </w:r>
-    </w:p>
-    <w:p>
-      <w:r>
-        <w:t>“PLC systems are highly flexible when dealing with various combinations of actuators (pumps, fans, ventilation equipment, etc.), sensors, and other devices used in the aquaponics industry.”</w:t>
-      </w:r>
-    </w:p>
-    <w:p/>
-    <w:p/>
-    <w:p>
-      <w:r>
-        <w:t>Chosen s</w:t>
-      </w:r>
-      <w:r>
-        <w:t>ensors for design:</w:t>
-      </w:r>
-    </w:p>
-    <w:p>
-      <w:pPr>
-        <w:pStyle w:val="ListParagraph"/>
-        <w:numPr>
-          <w:ilvl w:val="0"/>
-          <w:numId w:val="1"/>
-        </w:numPr>
-      </w:pPr>
-      <w:r>
-        <w:t>Dissolved oxygen</w:t>
-      </w:r>
-    </w:p>
-    <w:p>
-      <w:pPr>
-        <w:pStyle w:val="ListParagraph"/>
-        <w:numPr>
-          <w:ilvl w:val="0"/>
-          <w:numId w:val="1"/>
-        </w:numPr>
-      </w:pPr>
-      <w:r>
-        <w:t>pH</w:t>
-      </w:r>
-    </w:p>
-    <w:p>
-      <w:pPr>
-        <w:pStyle w:val="ListParagraph"/>
-        <w:numPr>
-          <w:ilvl w:val="0"/>
-          <w:numId w:val="1"/>
-        </w:numPr>
-      </w:pPr>
-      <w:r>
-        <w:t>water temp</w:t>
-      </w:r>
-    </w:p>
-    <w:p>
-      <w:r>
-        <w:t>PLC:</w:t>
-      </w:r>
-    </w:p>
-    <w:p>
-      <w:pPr>
-        <w:pStyle w:val="ListParagraph"/>
-        <w:numPr>
-          <w:ilvl w:val="0"/>
-          <w:numId w:val="2"/>
-        </w:numPr>
-      </w:pPr>
-      <w:r>
-        <w:t>Heating to control temp, thus pH and O2</w:t>
-      </w:r>
-    </w:p>
-    <w:p>
-      <w:pPr>
-        <w:pStyle w:val="ListParagraph"/>
-        <w:numPr>
-          <w:ilvl w:val="0"/>
-          <w:numId w:val="2"/>
-        </w:numPr>
-      </w:pPr>
-      <w:r>
-        <w:t>Air pump for DO (will help correct pH too if high CO2)</w:t>
-      </w:r>
-    </w:p>
-    <w:p/>
-    <w:p>
-      <w:r>
-        <w:t>Can be on mains power but solar/battery back up to ensure upkeep in event of power loss.</w:t>
-      </w:r>
-    </w:p>
-    <w:p>
-      <w:r>
-        <w:t>What to display to user: DO, pH and water temp. Also whether any controls are on/off</w:t>
-      </w:r>
-    </w:p>
-    <w:p>
-      <w:r>
-        <w:t>Update frequency: hourly</w:t>
-      </w:r>
-    </w:p>
-    <w:p/>
-    <w:p>
-      <w:r>
-        <w:t>Specifications</w:t>
-      </w:r>
-    </w:p>
-    <w:p>
-      <w:r>
-        <w:lastRenderedPageBreak/>
-        <w:t>Timing needed between actions of PLC to make sure the system is not overcompensated when measurements indicate adjustments need to be made. For example, if the pH is too acidic, filtration or chemicals can be used to correct this, but must be given time to give effect and stabilise.</w:t>
-      </w:r>
-    </w:p>
-    <w:p/>
-    <w:p/>
-    <w:p/>
-    <w:p>
-      <w:r>
-        <w:t>Overview of Protocols</w:t>
-      </w:r>
-    </w:p>
-    <w:p/>
-    <w:p>
-      <w:r>
-        <w:t>Data Encoding/Scaling</w:t>
-      </w:r>
-    </w:p>
-    <w:p/>
-    <w:p>
-      <w:r>
-        <w:t>ICT security risks</w:t>
-      </w:r>
-    </w:p>
-    <w:p/>
-    <w:p>
-      <w:r>
-        <w:t>Conceptualisation</w:t>
-      </w:r>
-    </w:p>
-    <w:p>
-      <w:r>
-        <w:t>HMI: This is what the user uses to check the system</w:t>
-      </w:r>
-    </w:p>
-    <w:p/>
-    <w:p>
-      <w:r>
-        <w:t>References</w:t>
+        <w:t>Sensors,</w:t>
+      </w:r>
+      <w:r>
+        <w:t xml:space="preserve"> vol. 22, no. 17, Sep 2022, </w:t>
+      </w:r>
+      <w:proofErr w:type="spellStart"/>
+      <w:r>
+        <w:t>doi</w:t>
+      </w:r>
+      <w:proofErr w:type="spellEnd"/>
+      <w:r>
+        <w:t xml:space="preserve">: </w:t>
+      </w:r>
+      <w:r>
+        <w:t>https://doi.org/10.3390/s22176700</w:t>
+      </w:r>
+      <w:r>
+        <w:t>.</w:t>
       </w:r>
     </w:p>
     <w:p/>
@@ -1240,7 +2345,7 @@
 </file>
 
 <file path=word/numbering.xml><?xml version="1.0" encoding="utf-8"?>
-<w:numbering xmlns:wpc="http://schemas.microsoft.com/office/word/2010/wordprocessingCanvas" xmlns:cx="http://schemas.microsoft.com/office/drawing/2014/chartex" xmlns:cx1="http://schemas.microsoft.com/office/drawing/2015/9/8/chartex" xmlns:cx2="http://schemas.microsoft.com/office/drawing/2015/10/21/chartex" xmlns:cx3="http://schemas.microsoft.com/office/drawing/2016/5/9/chartex" xmlns:cx4="http://schemas.microsoft.com/office/drawing/2016/5/10/chartex" xmlns:cx5="http://schemas.microsoft.com/office/drawing/2016/5/11/chartex" xmlns:cx6="http://schemas.microsoft.com/office/drawing/2016/5/12/chartex" xmlns:cx7="http://schemas.microsoft.com/office/drawing/2016/5/13/chartex" xmlns:cx8="http://schemas.microsoft.com/office/drawing/2016/5/14/chartex" xmlns:mc="http://schemas.openxmlformats.org/markup-compatibility/2006" xmlns:aink="http://schemas.microsoft.com/office/drawing/2016/ink" xmlns:am3d="http://schemas.microsoft.com/office/drawing/2017/model3d" xmlns:o="urn:schemas-microsoft-com:office:office" xmlns:oel="http://schemas.microsoft.com/office/2019/extlst" xmlns:r="http://schemas.openxmlformats.org/officeDocument/2006/relationships" xmlns:m="http://schemas.openxmlformats.org/officeDocument/2006/math" xmlns:v="urn:schemas-microsoft-com:vml" xmlns:wp14="http://schemas.microsoft.com/office/word/2010/wordprocessingDrawing" xmlns:wp="http://schemas.openxmlformats.org/drawingml/2006/wordprocessingDrawing" xmlns:w10="urn:schemas-microsoft-com:office:word" xmlns:w="http://schemas.openxmlformats.org/wordprocessingml/2006/main" xmlns:w14="http://schemas.microsoft.com/office/word/2010/wordml" xmlns:w15="http://schemas.microsoft.com/office/word/2012/wordml" xmlns:w16cex="http://schemas.microsoft.com/office/word/2018/wordml/cex" xmlns:w16cid="http://schemas.microsoft.com/office/word/2016/wordml/cid" xmlns:w16="http://schemas.microsoft.com/office/word/2018/wordml" xmlns:w16sdtdh="http://schemas.microsoft.com/office/word/2020/wordml/sdtdatahash" xmlns:w16se="http://schemas.microsoft.com/office/word/2015/wordml/symex" xmlns:wpg="http://schemas.microsoft.com/office/word/2010/wordprocessingGroup" xmlns:wpi="http://schemas.microsoft.com/office/word/2010/wordprocessingInk" xmlns:wne="http://schemas.microsoft.com/office/word/2006/wordml" xmlns:wps="http://schemas.microsoft.com/office/word/2010/wordprocessingShape" mc:Ignorable="w14 w15 w16se w16cid w16 w16cex w16sdtdh wp14">
+<w:numbering xmlns:wpc="http://schemas.microsoft.com/office/word/2010/wordprocessingCanvas" xmlns:cx="http://schemas.microsoft.com/office/drawing/2014/chartex" xmlns:cx1="http://schemas.microsoft.com/office/drawing/2015/9/8/chartex" xmlns:cx2="http://schemas.microsoft.com/office/drawing/2015/10/21/chartex" xmlns:cx3="http://schemas.microsoft.com/office/drawing/2016/5/9/chartex" xmlns:cx4="http://schemas.microsoft.com/office/drawing/2016/5/10/chartex" xmlns:cx5="http://schemas.microsoft.com/office/drawing/2016/5/11/chartex" xmlns:cx6="http://schemas.microsoft.com/office/drawing/2016/5/12/chartex" xmlns:cx7="http://schemas.microsoft.com/office/drawing/2016/5/13/chartex" xmlns:cx8="http://schemas.microsoft.com/office/drawing/2016/5/14/chartex" xmlns:mc="http://schemas.openxmlformats.org/markup-compatibility/2006" xmlns:aink="http://schemas.microsoft.com/office/drawing/2016/ink" xmlns:am3d="http://schemas.microsoft.com/office/drawing/2017/model3d" xmlns:o="urn:schemas-microsoft-com:office:office" xmlns:oel="http://schemas.microsoft.com/office/2019/extlst" xmlns:r="http://schemas.openxmlformats.org/officeDocument/2006/relationships" xmlns:m="http://schemas.openxmlformats.org/officeDocument/2006/math" xmlns:v="urn:schemas-microsoft-com:vml" xmlns:wp14="http://schemas.microsoft.com/office/word/2010/wordprocessingDrawing" xmlns:wp="http://schemas.openxmlformats.org/drawingml/2006/wordprocessingDrawing" xmlns:w10="urn:schemas-microsoft-com:office:word" xmlns:w="http://schemas.openxmlformats.org/wordprocessingml/2006/main" xmlns:w14="http://schemas.microsoft.com/office/word/2010/wordml" xmlns:w15="http://schemas.microsoft.com/office/word/2012/wordml" xmlns:w16cex="http://schemas.microsoft.com/office/word/2018/wordml/cex" xmlns:w16cid="http://schemas.microsoft.com/office/word/2016/wordml/cid" xmlns:w16="http://schemas.microsoft.com/office/word/2018/wordml" xmlns:w16du="http://schemas.microsoft.com/office/word/2023/wordml/word16du" xmlns:w16sdtdh="http://schemas.microsoft.com/office/word/2020/wordml/sdtdatahash" xmlns:w16se="http://schemas.microsoft.com/office/word/2015/wordml/symex" xmlns:wpg="http://schemas.microsoft.com/office/word/2010/wordprocessingGroup" xmlns:wpi="http://schemas.microsoft.com/office/word/2010/wordprocessingInk" xmlns:wne="http://schemas.microsoft.com/office/word/2006/wordml" xmlns:wps="http://schemas.microsoft.com/office/word/2010/wordprocessingShape" mc:Ignorable="w14 w15 w16se w16cid w16 w16cex w16sdtdh w16du wp14">
   <w:abstractNum w:abstractNumId="0" w15:restartNumberingAfterBreak="0">
     <w:nsid w:val="00F27127"/>
     <w:multiLevelType w:val="hybridMultilevel"/>
@@ -2405,7 +3510,7 @@
 </file>
 
 <file path=word/styles.xml><?xml version="1.0" encoding="utf-8"?>
-<w:styles xmlns:mc="http://schemas.openxmlformats.org/markup-compatibility/2006" xmlns:r="http://schemas.openxmlformats.org/officeDocument/2006/relationships" xmlns:w="http://schemas.openxmlformats.org/wordprocessingml/2006/main" xmlns:w14="http://schemas.microsoft.com/office/word/2010/wordml" xmlns:w15="http://schemas.microsoft.com/office/word/2012/wordml" xmlns:w16cex="http://schemas.microsoft.com/office/word/2018/wordml/cex" xmlns:w16cid="http://schemas.microsoft.com/office/word/2016/wordml/cid" xmlns:w16="http://schemas.microsoft.com/office/word/2018/wordml" xmlns:w16sdtdh="http://schemas.microsoft.com/office/word/2020/wordml/sdtdatahash" xmlns:w16se="http://schemas.microsoft.com/office/word/2015/wordml/symex" mc:Ignorable="w14 w15 w16se w16cid w16 w16cex w16sdtdh">
+<w:styles xmlns:mc="http://schemas.openxmlformats.org/markup-compatibility/2006" xmlns:r="http://schemas.openxmlformats.org/officeDocument/2006/relationships" xmlns:w="http://schemas.openxmlformats.org/wordprocessingml/2006/main" xmlns:w14="http://schemas.microsoft.com/office/word/2010/wordml" xmlns:w15="http://schemas.microsoft.com/office/word/2012/wordml" xmlns:w16cex="http://schemas.microsoft.com/office/word/2018/wordml/cex" xmlns:w16cid="http://schemas.microsoft.com/office/word/2016/wordml/cid" xmlns:w16="http://schemas.microsoft.com/office/word/2018/wordml" xmlns:w16du="http://schemas.microsoft.com/office/word/2023/wordml/word16du" xmlns:w16sdtdh="http://schemas.microsoft.com/office/word/2020/wordml/sdtdatahash" xmlns:w16se="http://schemas.microsoft.com/office/word/2015/wordml/symex" mc:Ignorable="w14 w15 w16se w16cid w16 w16cex w16sdtdh w16du">
   <w:docDefaults>
     <w:rPrDefault>
       <w:rPr>
@@ -3356,6 +4461,57 @@
       <w:u w:val="single"/>
     </w:rPr>
   </w:style>
+  <w:style w:type="paragraph" w:styleId="TOCHeading">
+    <w:name w:val="TOC Heading"/>
+    <w:basedOn w:val="Heading1"/>
+    <w:next w:val="Normal"/>
+    <w:uiPriority w:val="39"/>
+    <w:unhideWhenUsed/>
+    <w:qFormat/>
+    <w:rsid w:val="007022DB"/>
+    <w:pPr>
+      <w:spacing w:before="240" w:after="0"/>
+      <w:outlineLvl w:val="9"/>
+    </w:pPr>
+    <w:rPr>
+      <w:kern w:val="0"/>
+      <w:sz w:val="32"/>
+      <w:szCs w:val="32"/>
+      <w:lang w:val="en-US"/>
+      <w14:ligatures w14:val="none"/>
+    </w:rPr>
+  </w:style>
+  <w:style w:type="paragraph" w:styleId="TOC1">
+    <w:name w:val="toc 1"/>
+    <w:basedOn w:val="Normal"/>
+    <w:next w:val="Normal"/>
+    <w:autoRedefine/>
+    <w:uiPriority w:val="39"/>
+    <w:unhideWhenUsed/>
+    <w:rsid w:val="007022DB"/>
+    <w:pPr>
+      <w:spacing w:after="100"/>
+    </w:pPr>
+  </w:style>
+  <w:style w:type="table" w:styleId="TableGrid">
+    <w:name w:val="Table Grid"/>
+    <w:basedOn w:val="TableNormal"/>
+    <w:uiPriority w:val="39"/>
+    <w:rsid w:val="00951849"/>
+    <w:pPr>
+      <w:spacing w:after="0" w:line="240" w:lineRule="auto"/>
+    </w:pPr>
+    <w:tblPr>
+      <w:tblBorders>
+        <w:top w:val="single" w:sz="4" w:space="0" w:color="auto"/>
+        <w:left w:val="single" w:sz="4" w:space="0" w:color="auto"/>
+        <w:bottom w:val="single" w:sz="4" w:space="0" w:color="auto"/>
+        <w:right w:val="single" w:sz="4" w:space="0" w:color="auto"/>
+        <w:insideH w:val="single" w:sz="4" w:space="0" w:color="auto"/>
+        <w:insideV w:val="single" w:sz="4" w:space="0" w:color="auto"/>
+      </w:tblBorders>
+    </w:tblPr>
+  </w:style>
 </w:styles>
 </file>
 
@@ -3652,4 +4808,16 @@
     </a:ext>
   </a:extLst>
 </a:theme>
+</file>
+
+<file path=customXml/item1.xml><?xml version="1.0" encoding="utf-8"?>
+<b:Sources xmlns:b="http://schemas.openxmlformats.org/officeDocument/2006/bibliography" xmlns="http://schemas.openxmlformats.org/officeDocument/2006/bibliography" SelectedStyle="\APASixthEditionOfficeOnline.xsl" StyleName="APA" Version="6"/>
+</file>
+
+<file path=customXml/itemProps1.xml><?xml version="1.0" encoding="utf-8"?>
+<ds:datastoreItem xmlns:ds="http://schemas.openxmlformats.org/officeDocument/2006/customXml" ds:itemID="{E13B0AFF-DE7A-44AF-9FD4-D3EDEE604AEB}">
+  <ds:schemaRefs>
+    <ds:schemaRef ds:uri="http://schemas.openxmlformats.org/officeDocument/2006/bibliography"/>
+  </ds:schemaRefs>
+</ds:datastoreItem>
 </file>
</xml_diff>

<commit_message>
Added more information to Specification section
</commit_message>
<xml_diff>
--- a/docs/designreport.docx
+++ b/docs/designreport.docx
@@ -119,6 +119,15 @@
     <w:p/>
     <w:sdt>
       <w:sdtPr>
+        <w:rPr>
+          <w:rFonts w:asciiTheme="minorHAnsi" w:eastAsiaTheme="minorHAnsi" w:hAnsiTheme="minorHAnsi" w:cstheme="minorBidi"/>
+          <w:color w:val="auto"/>
+          <w:kern w:val="2"/>
+          <w:sz w:val="22"/>
+          <w:szCs w:val="22"/>
+          <w:lang w:val="en-AU"/>
+          <w14:ligatures w14:val="standardContextual"/>
+        </w:rPr>
         <w:id w:val="18133478"/>
         <w:docPartObj>
           <w:docPartGallery w:val="Table of Contents"/>
@@ -127,16 +136,9 @@
       </w:sdtPr>
       <w:sdtEndPr>
         <w:rPr>
-          <w:rFonts w:asciiTheme="minorHAnsi" w:eastAsiaTheme="minorHAnsi" w:hAnsiTheme="minorHAnsi" w:cstheme="minorBidi"/>
           <w:b/>
           <w:bCs/>
           <w:noProof/>
-          <w:color w:val="auto"/>
-          <w:kern w:val="2"/>
-          <w:sz w:val="22"/>
-          <w:szCs w:val="22"/>
-          <w:lang w:val="en-AU"/>
-          <w14:ligatures w14:val="standardContextual"/>
         </w:rPr>
       </w:sdtEndPr>
       <w:sdtContent>
@@ -783,42 +785,77 @@
         <w:t xml:space="preserve">into the water </w:t>
       </w:r>
       <w:r>
-        <w:t>which circulates back to the fish. In this system, t</w:t>
-      </w:r>
-      <w:r>
-        <w:t>he delicate balance of water pH, temperature and oxygen levels are vital for a happy ecosystem</w:t>
+        <w:t xml:space="preserve">which circulates back to the fish. In this system, the delicate balance of water pH, temperature and oxygen levels are vital for a happy ecosystem </w:t>
+      </w:r>
+      <w:r>
+        <w:t>[</w:t>
+      </w:r>
+      <w:r>
+        <w:t>3</w:t>
+      </w:r>
+      <w:r>
+        <w:t>]</w:t>
+      </w:r>
+      <w:r>
+        <w:t xml:space="preserve">, and so requires </w:t>
+      </w:r>
+      <w:r>
+        <w:t>constant</w:t>
+      </w:r>
+      <w:r>
+        <w:t xml:space="preserve"> monitoring to ensure fish and plants are </w:t>
+      </w:r>
+      <w:r>
+        <w:t>obtaining</w:t>
+      </w:r>
+      <w:r>
+        <w:t xml:space="preserve"> adequate nutrients and not stressed out.</w:t>
       </w:r>
       <w:r>
         <w:t xml:space="preserve"> </w:t>
       </w:r>
+    </w:p>
+    <w:p>
+      <w:r>
+        <w:t xml:space="preserve">Implementing </w:t>
+      </w:r>
+      <w:r>
+        <w:t>automated monitoring and maintenance to the aquaponics system using Internet of Things (</w:t>
+      </w:r>
+      <w:r>
+        <w:t>IoT</w:t>
+      </w:r>
+      <w:r>
+        <w:t xml:space="preserve">) </w:t>
+      </w:r>
+      <w:r>
+        <w:t xml:space="preserve">will take the strain off the owner of the aquaponics system to ensure all these elements are measured and addressed in a timely manner, reducing the risk of </w:t>
+      </w:r>
+      <w:r>
+        <w:t>plant and fish illness or death</w:t>
+      </w:r>
+      <w:r>
+        <w:t xml:space="preserve"> </w:t>
+      </w:r>
+      <w:r>
+        <w:t>caused by</w:t>
+      </w:r>
+      <w:r>
+        <w:t xml:space="preserve"> lack of supervision </w:t>
+      </w:r>
+      <w:r>
+        <w:t xml:space="preserve">[1] </w:t>
+      </w:r>
       <w:r>
         <w:t>[</w:t>
       </w:r>
       <w:r>
-        <w:t>3</w:t>
+        <w:t>4</w:t>
       </w:r>
       <w:r>
         <w:t>]</w:t>
       </w:r>
       <w:r>
-        <w:t xml:space="preserve">, and so requires </w:t>
-      </w:r>
-      <w:r>
-        <w:t>constant</w:t>
-      </w:r>
-      <w:r>
-        <w:t xml:space="preserve"> monitoring to ensure fish and plants are </w:t>
-      </w:r>
-      <w:r>
-        <w:t>obtaining</w:t>
-      </w:r>
-      <w:r>
-        <w:t xml:space="preserve"> adequate nutrients and not stressed</w:t>
-      </w:r>
-      <w:r>
-        <w:t xml:space="preserve"> out</w:t>
-      </w:r>
-      <w:r>
         <w:t>.</w:t>
       </w:r>
       <w:r>
@@ -826,56 +863,6 @@
       </w:r>
     </w:p>
     <w:p>
-      <w:r>
-        <w:t xml:space="preserve">Implementing </w:t>
-      </w:r>
-      <w:r>
-        <w:t>automated monitoring and maintenance to the aquaponics system using Internet of Things (</w:t>
-      </w:r>
-      <w:r>
-        <w:t>IoT</w:t>
-      </w:r>
-      <w:r>
-        <w:t xml:space="preserve">) </w:t>
-      </w:r>
-      <w:r>
-        <w:t xml:space="preserve">will take the strain off the owner of the aquaponics system to ensure all these elements are measured and addressed in a timely manner, reducing the risk of </w:t>
-      </w:r>
-      <w:r>
-        <w:t>plant and fish illness or death</w:t>
-      </w:r>
-      <w:r>
-        <w:t xml:space="preserve"> </w:t>
-      </w:r>
-      <w:r>
-        <w:t>caused by</w:t>
-      </w:r>
-      <w:r>
-        <w:t xml:space="preserve"> lack of supervision </w:t>
-      </w:r>
-      <w:r>
-        <w:t>[1]</w:t>
-      </w:r>
-      <w:r>
-        <w:t xml:space="preserve"> </w:t>
-      </w:r>
-      <w:r>
-        <w:t>[</w:t>
-      </w:r>
-      <w:r>
-        <w:t>4</w:t>
-      </w:r>
-      <w:r>
-        <w:t>]</w:t>
-      </w:r>
-      <w:r>
-        <w:t>.</w:t>
-      </w:r>
-      <w:r>
-        <w:t xml:space="preserve"> </w:t>
-      </w:r>
-    </w:p>
-    <w:p>
       <w:pPr>
         <w:pStyle w:val="Heading1"/>
       </w:pPr>
@@ -891,16 +878,7 @@
         <w:t xml:space="preserve"> details of the</w:t>
       </w:r>
       <w:r>
-        <w:t xml:space="preserve"> s</w:t>
-      </w:r>
-      <w:r>
-        <w:t xml:space="preserve">ensors required to monitor the </w:t>
-      </w:r>
-      <w:r>
-        <w:t xml:space="preserve">aquaponics </w:t>
-      </w:r>
-      <w:r>
-        <w:t>system include the following:</w:t>
+        <w:t xml:space="preserve"> sensors required to monitor the aquaponics system include the following:</w:t>
       </w:r>
     </w:p>
     <w:p>
@@ -918,15 +896,15 @@
         <w:tblLook w:val="04A0" w:firstRow="1" w:lastRow="0" w:firstColumn="1" w:lastColumn="0" w:noHBand="0" w:noVBand="1"/>
       </w:tblPr>
       <w:tblGrid>
-        <w:gridCol w:w="2673"/>
-        <w:gridCol w:w="1552"/>
-        <w:gridCol w:w="1472"/>
+        <w:gridCol w:w="2785"/>
+        <w:gridCol w:w="1620"/>
+        <w:gridCol w:w="1292"/>
         <w:gridCol w:w="3653"/>
       </w:tblGrid>
       <w:tr>
         <w:tc>
           <w:tcPr>
-            <w:tcW w:w="2673" w:type="dxa"/>
+            <w:tcW w:w="2785" w:type="dxa"/>
           </w:tcPr>
           <w:p>
             <w:pPr>
@@ -946,7 +924,7 @@
         </w:tc>
         <w:tc>
           <w:tcPr>
-            <w:tcW w:w="1552" w:type="dxa"/>
+            <w:tcW w:w="1620" w:type="dxa"/>
           </w:tcPr>
           <w:p>
             <w:pPr>
@@ -966,7 +944,7 @@
         </w:tc>
         <w:tc>
           <w:tcPr>
-            <w:tcW w:w="1472" w:type="dxa"/>
+            <w:tcW w:w="1292" w:type="dxa"/>
           </w:tcPr>
           <w:p>
             <w:pPr>
@@ -1008,27 +986,18 @@
       <w:tr>
         <w:tc>
           <w:tcPr>
-            <w:tcW w:w="2673" w:type="dxa"/>
+            <w:tcW w:w="2785" w:type="dxa"/>
           </w:tcPr>
           <w:p>
             <w:r>
-              <w:t xml:space="preserve">Dissolved </w:t>
-            </w:r>
-            <w:r>
-              <w:t>O</w:t>
-            </w:r>
-            <w:r>
-              <w:t>xygen</w:t>
-            </w:r>
-            <w:r>
-              <w:t xml:space="preserve"> (DO)</w:t>
+              <w:t>Dissolved Oxygen (DO)</w:t>
             </w:r>
           </w:p>
           <w:p/>
         </w:tc>
         <w:tc>
           <w:tcPr>
-            <w:tcW w:w="1552" w:type="dxa"/>
+            <w:tcW w:w="1620" w:type="dxa"/>
           </w:tcPr>
           <w:p>
             <w:r>
@@ -1038,7 +1007,7 @@
         </w:tc>
         <w:tc>
           <w:tcPr>
-            <w:tcW w:w="1472" w:type="dxa"/>
+            <w:tcW w:w="1292" w:type="dxa"/>
           </w:tcPr>
           <w:p>
             <w:r>
@@ -1066,7 +1035,7 @@
       <w:tr>
         <w:tc>
           <w:tcPr>
-            <w:tcW w:w="2673" w:type="dxa"/>
+            <w:tcW w:w="2785" w:type="dxa"/>
           </w:tcPr>
           <w:p>
             <w:r>
@@ -1076,7 +1045,7 @@
         </w:tc>
         <w:tc>
           <w:tcPr>
-            <w:tcW w:w="1552" w:type="dxa"/>
+            <w:tcW w:w="1620" w:type="dxa"/>
           </w:tcPr>
           <w:p>
             <w:r>
@@ -1086,7 +1055,7 @@
         </w:tc>
         <w:tc>
           <w:tcPr>
-            <w:tcW w:w="1472" w:type="dxa"/>
+            <w:tcW w:w="1292" w:type="dxa"/>
           </w:tcPr>
           <w:p>
             <w:r>
@@ -1116,7 +1085,7 @@
       <w:tr>
         <w:tc>
           <w:tcPr>
-            <w:tcW w:w="2673" w:type="dxa"/>
+            <w:tcW w:w="2785" w:type="dxa"/>
           </w:tcPr>
           <w:p>
             <w:r>
@@ -1126,7 +1095,7 @@
         </w:tc>
         <w:tc>
           <w:tcPr>
-            <w:tcW w:w="1552" w:type="dxa"/>
+            <w:tcW w:w="1620" w:type="dxa"/>
           </w:tcPr>
           <w:p>
             <w:r>
@@ -1136,7 +1105,7 @@
         </w:tc>
         <w:tc>
           <w:tcPr>
-            <w:tcW w:w="1472" w:type="dxa"/>
+            <w:tcW w:w="1292" w:type="dxa"/>
           </w:tcPr>
           <w:p>
             <w:r>
@@ -1235,25 +1204,31 @@
       </w:r>
       <w:proofErr w:type="spellEnd"/>
       <w:r>
-        <w:t xml:space="preserve"> is used to implement automated control to the aquaponic system. </w:t>
-      </w:r>
-      <w:r>
-        <w:t>The following</w:t>
+        <w:t xml:space="preserve"> is used to implement automated control to the aquaponic</w:t>
+      </w:r>
+      <w:r>
+        <w:t>s</w:t>
+      </w:r>
+      <w:r>
+        <w:t xml:space="preserve"> system</w:t>
+      </w:r>
+      <w:r>
+        <w:t>, which is laid out in t</w:t>
+      </w:r>
+      <w:r>
+        <w:t>he following</w:t>
       </w:r>
       <w:r>
         <w:t xml:space="preserve"> table</w:t>
       </w:r>
       <w:r>
-        <w:t xml:space="preserve"> shows </w:t>
-      </w:r>
-      <w:r>
-        <w:t xml:space="preserve">how the aquaponics system is </w:t>
-      </w:r>
-      <w:r>
-        <w:t>controlled</w:t>
-      </w:r>
-      <w:r>
-        <w:t xml:space="preserve">. If any values outside of the ideal range mentioned in Table 1 are sent from the sensors, </w:t>
+        <w:t xml:space="preserve">. If any values outside of the ideal range mentioned in Table 1 are </w:t>
+      </w:r>
+      <w:r>
+        <w:t>detected</w:t>
+      </w:r>
+      <w:r>
+        <w:t xml:space="preserve">, </w:t>
       </w:r>
       <w:proofErr w:type="spellStart"/>
       <w:r>
@@ -1261,11 +1236,40 @@
       </w:r>
       <w:proofErr w:type="spellEnd"/>
       <w:r>
-        <w:t xml:space="preserve"> will enable an action to be performed to control the system and maintain balance</w:t>
+        <w:t xml:space="preserve"> will enable an action to be performed to maintain balance</w:t>
+      </w:r>
+      <w:r>
+        <w:t xml:space="preserve"> of the three </w:t>
+      </w:r>
+      <w:r>
+        <w:t>aquarium factors</w:t>
       </w:r>
       <w:r>
         <w:t>.</w:t>
       </w:r>
+      <w:r>
+        <w:t xml:space="preserve"> It should be noted that the provided </w:t>
+      </w:r>
+      <w:r>
+        <w:t>actions</w:t>
+      </w:r>
+      <w:r>
+        <w:t xml:space="preserve"> are not exclusive (as temperature, DO and pH are closely tied and can directly affect each other), but are the only ones provided to maintain simplicity for the conceptual design of the system. It is assumed in a well-balanced system that the pH level will be self-maintained and should not fall outside the ideal range, and if it does it requires direct intervention from the user, so </w:t>
+      </w:r>
+      <w:proofErr w:type="spellStart"/>
+      <w:r>
+        <w:t>OpenPLC</w:t>
+      </w:r>
+      <w:proofErr w:type="spellEnd"/>
+      <w:r>
+        <w:t xml:space="preserve"> will only send </w:t>
+      </w:r>
+      <w:r>
+        <w:t xml:space="preserve">out </w:t>
+      </w:r>
+      <w:r>
+        <w:t>an alert.</w:t>
+      </w:r>
     </w:p>
     <w:p>
       <w:pPr>
@@ -1273,6 +1277,9 @@
       </w:pPr>
       <w:r>
         <w:t xml:space="preserve">Table 2: </w:t>
+      </w:r>
+      <w:r>
+        <w:t>Control of sensor readings</w:t>
       </w:r>
     </w:p>
     <w:tbl>
@@ -1282,15 +1289,14 @@
         <w:tblLook w:val="04A0" w:firstRow="1" w:lastRow="0" w:firstColumn="1" w:lastColumn="0" w:noHBand="0" w:noVBand="1"/>
       </w:tblPr>
       <w:tblGrid>
-        <w:gridCol w:w="1401"/>
-        <w:gridCol w:w="1204"/>
-        <w:gridCol w:w="2520"/>
-        <w:gridCol w:w="4225"/>
+        <w:gridCol w:w="1615"/>
+        <w:gridCol w:w="1890"/>
+        <w:gridCol w:w="4500"/>
       </w:tblGrid>
       <w:tr>
         <w:tc>
           <w:tcPr>
-            <w:tcW w:w="1401" w:type="dxa"/>
+            <w:tcW w:w="1615" w:type="dxa"/>
           </w:tcPr>
           <w:p>
             <w:pPr>
@@ -1310,7 +1316,7 @@
         </w:tc>
         <w:tc>
           <w:tcPr>
-            <w:tcW w:w="1204" w:type="dxa"/>
+            <w:tcW w:w="1890" w:type="dxa"/>
           </w:tcPr>
           <w:p>
             <w:pPr>
@@ -1330,34 +1336,7 @@
         </w:tc>
         <w:tc>
           <w:tcPr>
-            <w:tcW w:w="2520" w:type="dxa"/>
-          </w:tcPr>
-          <w:p>
-            <w:pPr>
-              <w:rPr>
-                <w:b/>
-                <w:bCs/>
-              </w:rPr>
-            </w:pPr>
-            <w:r>
-              <w:rPr>
-                <w:b/>
-                <w:bCs/>
-              </w:rPr>
-              <w:t xml:space="preserve">Possible </w:t>
-            </w:r>
-            <w:r>
-              <w:rPr>
-                <w:b/>
-                <w:bCs/>
-              </w:rPr>
-              <w:t>Solutions</w:t>
-            </w:r>
-          </w:p>
-        </w:tc>
-        <w:tc>
-          <w:tcPr>
-            <w:tcW w:w="4225" w:type="dxa"/>
+            <w:tcW w:w="4500" w:type="dxa"/>
           </w:tcPr>
           <w:p>
             <w:pPr>
@@ -1385,11 +1364,11 @@
       </w:tr>
       <w:tr>
         <w:trPr>
-          <w:trHeight w:val="252"/>
+          <w:trHeight w:val="377"/>
         </w:trPr>
         <w:tc>
           <w:tcPr>
-            <w:tcW w:w="1401" w:type="dxa"/>
+            <w:tcW w:w="1615" w:type="dxa"/>
             <w:vMerge w:val="restart"/>
           </w:tcPr>
           <w:p>
@@ -1400,394 +1379,173 @@
         </w:tc>
         <w:tc>
           <w:tcPr>
-            <w:tcW w:w="1204" w:type="dxa"/>
-            <w:vMerge w:val="restart"/>
+            <w:tcW w:w="1890" w:type="dxa"/>
           </w:tcPr>
           <w:p>
             <w:r>
-              <w:t xml:space="preserve">&lt; 5 </w:t>
-            </w:r>
-            <w:r>
-              <w:t>mg/L</w:t>
+              <w:t>&lt; 5 mg/L</w:t>
             </w:r>
           </w:p>
         </w:tc>
         <w:tc>
           <w:tcPr>
-            <w:tcW w:w="2520" w:type="dxa"/>
-            <w:tcBorders>
-              <w:bottom w:val="single" w:sz="4" w:space="0" w:color="000000"/>
-            </w:tcBorders>
+            <w:tcW w:w="4500" w:type="dxa"/>
           </w:tcPr>
           <w:p>
             <w:r>
-              <w:t>Increase aeration</w:t>
-            </w:r>
-          </w:p>
-        </w:tc>
-        <w:tc>
-          <w:tcPr>
-            <w:tcW w:w="4225" w:type="dxa"/>
-            <w:tcBorders>
-              <w:bottom w:val="single" w:sz="4" w:space="0" w:color="000000"/>
-            </w:tcBorders>
-          </w:tcPr>
-          <w:p>
-            <w:r>
-              <w:t>T</w:t>
-            </w:r>
-            <w:r>
-              <w:t>urn on air pump</w:t>
+              <w:t>Turn on air pump</w:t>
             </w:r>
           </w:p>
         </w:tc>
       </w:tr>
       <w:tr>
         <w:trPr>
-          <w:trHeight w:val="270"/>
+          <w:trHeight w:val="368"/>
         </w:trPr>
         <w:tc>
           <w:tcPr>
-            <w:tcW w:w="1401" w:type="dxa"/>
+            <w:tcW w:w="1615" w:type="dxa"/>
             <w:vMerge/>
           </w:tcPr>
           <w:p/>
         </w:tc>
         <w:tc>
           <w:tcPr>
-            <w:tcW w:w="1204" w:type="dxa"/>
+            <w:tcW w:w="1890" w:type="dxa"/>
+          </w:tcPr>
+          <w:p>
+            <w:r>
+              <w:t>&gt; 8 mg/L</w:t>
+            </w:r>
+          </w:p>
+        </w:tc>
+        <w:tc>
+          <w:tcPr>
+            <w:tcW w:w="4500" w:type="dxa"/>
+          </w:tcPr>
+          <w:p>
+            <w:r>
+              <w:t>Turn off air pump</w:t>
+            </w:r>
+          </w:p>
+        </w:tc>
+      </w:tr>
+      <w:tr>
+        <w:tc>
+          <w:tcPr>
+            <w:tcW w:w="1615" w:type="dxa"/>
+            <w:vMerge w:val="restart"/>
+          </w:tcPr>
+          <w:p>
+            <w:r>
+              <w:t>pH</w:t>
+            </w:r>
+          </w:p>
+        </w:tc>
+        <w:tc>
+          <w:tcPr>
+            <w:tcW w:w="1890" w:type="dxa"/>
+          </w:tcPr>
+          <w:p>
+            <w:r>
+              <w:t>&lt; 6.5</w:t>
+            </w:r>
+          </w:p>
+        </w:tc>
+        <w:tc>
+          <w:tcPr>
+            <w:tcW w:w="4500" w:type="dxa"/>
+          </w:tcPr>
+          <w:p>
+            <w:r>
+              <w:t>Notify user</w:t>
+            </w:r>
+          </w:p>
+        </w:tc>
+      </w:tr>
+      <w:tr>
+        <w:tc>
+          <w:tcPr>
+            <w:tcW w:w="1615" w:type="dxa"/>
             <w:vMerge/>
           </w:tcPr>
           <w:p/>
         </w:tc>
         <w:tc>
           <w:tcPr>
-            <w:tcW w:w="2520" w:type="dxa"/>
-            <w:tcBorders>
-              <w:top w:val="single" w:sz="4" w:space="0" w:color="000000"/>
-              <w:bottom w:val="single" w:sz="4" w:space="0" w:color="000000"/>
-            </w:tcBorders>
+            <w:tcW w:w="1890" w:type="dxa"/>
           </w:tcPr>
           <w:p>
             <w:r>
-              <w:t>Reduce pH</w:t>
+              <w:t>&gt; 8</w:t>
             </w:r>
           </w:p>
         </w:tc>
         <w:tc>
           <w:tcPr>
-            <w:tcW w:w="4225" w:type="dxa"/>
-            <w:tcBorders>
-              <w:top w:val="single" w:sz="4" w:space="0" w:color="000000"/>
-              <w:bottom w:val="single" w:sz="4" w:space="0" w:color="000000"/>
-            </w:tcBorders>
+            <w:tcW w:w="4500" w:type="dxa"/>
           </w:tcPr>
           <w:p>
             <w:r>
-              <w:t>Check pH levels</w:t>
+              <w:t>Notify user</w:t>
             </w:r>
           </w:p>
         </w:tc>
       </w:tr>
       <w:tr>
-        <w:trPr>
-          <w:trHeight w:val="278"/>
-        </w:trPr>
         <w:tc>
           <w:tcPr>
-            <w:tcW w:w="1401" w:type="dxa"/>
+            <w:tcW w:w="1615" w:type="dxa"/>
+            <w:vMerge w:val="restart"/>
+          </w:tcPr>
+          <w:p>
+            <w:r>
+              <w:t>Water Temp</w:t>
+            </w:r>
+          </w:p>
+        </w:tc>
+        <w:tc>
+          <w:tcPr>
+            <w:tcW w:w="1890" w:type="dxa"/>
+          </w:tcPr>
+          <w:p>
+            <w:r>
+              <w:t>&lt; 18 °C</w:t>
+            </w:r>
+          </w:p>
+        </w:tc>
+        <w:tc>
+          <w:tcPr>
+            <w:tcW w:w="4500" w:type="dxa"/>
+          </w:tcPr>
+          <w:p>
+            <w:r>
+              <w:t>Turn on heating system</w:t>
+            </w:r>
+          </w:p>
+        </w:tc>
+      </w:tr>
+      <w:tr>
+        <w:tc>
+          <w:tcPr>
+            <w:tcW w:w="1615" w:type="dxa"/>
             <w:vMerge/>
           </w:tcPr>
           <w:p/>
         </w:tc>
         <w:tc>
           <w:tcPr>
-            <w:tcW w:w="1204" w:type="dxa"/>
-            <w:vMerge/>
-          </w:tcPr>
-          <w:p/>
-        </w:tc>
-        <w:tc>
-          <w:tcPr>
-            <w:tcW w:w="2520" w:type="dxa"/>
-            <w:tcBorders>
-              <w:top w:val="single" w:sz="4" w:space="0" w:color="000000"/>
-            </w:tcBorders>
+            <w:tcW w:w="1890" w:type="dxa"/>
           </w:tcPr>
           <w:p>
             <w:r>
-              <w:t>Decrease temperature</w:t>
+              <w:t>&gt; 30 °C</w:t>
             </w:r>
           </w:p>
         </w:tc>
         <w:tc>
           <w:tcPr>
-            <w:tcW w:w="4225" w:type="dxa"/>
-            <w:tcBorders>
-              <w:top w:val="single" w:sz="4" w:space="0" w:color="000000"/>
-            </w:tcBorders>
-          </w:tcPr>
-          <w:p>
-            <w:r>
-              <w:t>Check water temp</w:t>
-            </w:r>
-          </w:p>
-        </w:tc>
-      </w:tr>
-      <w:tr>
-        <w:trPr>
-          <w:trHeight w:val="315"/>
-        </w:trPr>
-        <w:tc>
-          <w:tcPr>
-            <w:tcW w:w="1401" w:type="dxa"/>
-            <w:vMerge/>
-          </w:tcPr>
-          <w:p/>
-        </w:tc>
-        <w:tc>
-          <w:tcPr>
-            <w:tcW w:w="1204" w:type="dxa"/>
-            <w:vMerge w:val="restart"/>
-          </w:tcPr>
-          <w:p>
-            <w:r>
-              <w:t xml:space="preserve">&gt; 8 </w:t>
-            </w:r>
-            <w:r>
-              <w:t>mg/L</w:t>
-            </w:r>
-          </w:p>
-        </w:tc>
-        <w:tc>
-          <w:tcPr>
-            <w:tcW w:w="2520" w:type="dxa"/>
-            <w:tcBorders>
-              <w:bottom w:val="single" w:sz="4" w:space="0" w:color="000000"/>
-            </w:tcBorders>
-          </w:tcPr>
-          <w:p>
-            <w:r>
-              <w:t>Decrease aeration</w:t>
-            </w:r>
-          </w:p>
-        </w:tc>
-        <w:tc>
-          <w:tcPr>
-            <w:tcW w:w="4225" w:type="dxa"/>
-            <w:tcBorders>
-              <w:bottom w:val="single" w:sz="4" w:space="0" w:color="000000"/>
-            </w:tcBorders>
-          </w:tcPr>
-          <w:p>
-            <w:r>
-              <w:t>Turn off air pump</w:t>
-            </w:r>
-          </w:p>
-        </w:tc>
-      </w:tr>
-      <w:tr>
-        <w:trPr>
-          <w:trHeight w:val="287"/>
-        </w:trPr>
-        <w:tc>
-          <w:tcPr>
-            <w:tcW w:w="1401" w:type="dxa"/>
-            <w:vMerge/>
-          </w:tcPr>
-          <w:p/>
-        </w:tc>
-        <w:tc>
-          <w:tcPr>
-            <w:tcW w:w="1204" w:type="dxa"/>
-            <w:vMerge/>
-          </w:tcPr>
-          <w:p/>
-        </w:tc>
-        <w:tc>
-          <w:tcPr>
-            <w:tcW w:w="2520" w:type="dxa"/>
-            <w:tcBorders>
-              <w:top w:val="single" w:sz="4" w:space="0" w:color="000000"/>
-            </w:tcBorders>
-          </w:tcPr>
-          <w:p>
-            <w:r>
-              <w:t>Increase temperature</w:t>
-            </w:r>
-          </w:p>
-        </w:tc>
-        <w:tc>
-          <w:tcPr>
-            <w:tcW w:w="4225" w:type="dxa"/>
-            <w:tcBorders>
-              <w:top w:val="single" w:sz="4" w:space="0" w:color="000000"/>
-            </w:tcBorders>
-          </w:tcPr>
-          <w:p>
-            <w:r>
-              <w:t>Check water temp</w:t>
-            </w:r>
-          </w:p>
-        </w:tc>
-      </w:tr>
-      <w:tr>
-        <w:tc>
-          <w:tcPr>
-            <w:tcW w:w="1401" w:type="dxa"/>
-            <w:vMerge w:val="restart"/>
-          </w:tcPr>
-          <w:p>
-            <w:r>
-              <w:t>pH</w:t>
-            </w:r>
-          </w:p>
-        </w:tc>
-        <w:tc>
-          <w:tcPr>
-            <w:tcW w:w="1204" w:type="dxa"/>
-          </w:tcPr>
-          <w:p>
-            <w:r>
-              <w:t xml:space="preserve">&lt; </w:t>
-            </w:r>
-            <w:r>
-              <w:t>6.5</w:t>
-            </w:r>
-          </w:p>
-        </w:tc>
-        <w:tc>
-          <w:tcPr>
-            <w:tcW w:w="2520" w:type="dxa"/>
-          </w:tcPr>
-          <w:p>
-            <w:r>
-              <w:t>Lower water temp</w:t>
-            </w:r>
-          </w:p>
-        </w:tc>
-        <w:tc>
-          <w:tcPr>
-            <w:tcW w:w="4225" w:type="dxa"/>
-          </w:tcPr>
-          <w:p>
-            <w:r>
-              <w:t>Check water temp</w:t>
-            </w:r>
-          </w:p>
-        </w:tc>
-      </w:tr>
-      <w:tr>
-        <w:tc>
-          <w:tcPr>
-            <w:tcW w:w="1401" w:type="dxa"/>
-            <w:vMerge/>
-          </w:tcPr>
-          <w:p/>
-        </w:tc>
-        <w:tc>
-          <w:tcPr>
-            <w:tcW w:w="1204" w:type="dxa"/>
-          </w:tcPr>
-          <w:p>
-            <w:r>
-              <w:t>&gt; 8</w:t>
-            </w:r>
-          </w:p>
-        </w:tc>
-        <w:tc>
-          <w:tcPr>
-            <w:tcW w:w="2520" w:type="dxa"/>
-          </w:tcPr>
-          <w:p>
-            <w:r>
-              <w:t>Raise water temp</w:t>
-            </w:r>
-          </w:p>
-        </w:tc>
-        <w:tc>
-          <w:tcPr>
-            <w:tcW w:w="4225" w:type="dxa"/>
-          </w:tcPr>
-          <w:p>
-            <w:r>
-              <w:t>Check water temp</w:t>
-            </w:r>
-          </w:p>
-        </w:tc>
-      </w:tr>
-      <w:tr>
-        <w:tc>
-          <w:tcPr>
-            <w:tcW w:w="1401" w:type="dxa"/>
-            <w:vMerge w:val="restart"/>
-          </w:tcPr>
-          <w:p>
-            <w:r>
-              <w:t>Water Temp</w:t>
-            </w:r>
-          </w:p>
-        </w:tc>
-        <w:tc>
-          <w:tcPr>
-            <w:tcW w:w="1204" w:type="dxa"/>
-          </w:tcPr>
-          <w:p>
-            <w:r>
-              <w:t xml:space="preserve">&lt; 18 </w:t>
-            </w:r>
-            <w:r>
-              <w:t>°C</w:t>
-            </w:r>
-          </w:p>
-        </w:tc>
-        <w:tc>
-          <w:tcPr>
-            <w:tcW w:w="2520" w:type="dxa"/>
-          </w:tcPr>
-          <w:p/>
-        </w:tc>
-        <w:tc>
-          <w:tcPr>
-            <w:tcW w:w="4225" w:type="dxa"/>
-          </w:tcPr>
-          <w:p>
-            <w:r>
-              <w:t>Turn on heating system</w:t>
-            </w:r>
-          </w:p>
-        </w:tc>
-      </w:tr>
-      <w:tr>
-        <w:tc>
-          <w:tcPr>
-            <w:tcW w:w="1401" w:type="dxa"/>
-            <w:vMerge/>
-          </w:tcPr>
-          <w:p/>
-        </w:tc>
-        <w:tc>
-          <w:tcPr>
-            <w:tcW w:w="1204" w:type="dxa"/>
-          </w:tcPr>
-          <w:p>
-            <w:r>
-              <w:t xml:space="preserve">&gt; 30 </w:t>
-            </w:r>
-            <w:r>
-              <w:t>°C</w:t>
-            </w:r>
-          </w:p>
-        </w:tc>
-        <w:tc>
-          <w:tcPr>
-            <w:tcW w:w="2520" w:type="dxa"/>
-          </w:tcPr>
-          <w:p/>
-        </w:tc>
-        <w:tc>
-          <w:tcPr>
-            <w:tcW w:w="4225" w:type="dxa"/>
+            <w:tcW w:w="4500" w:type="dxa"/>
           </w:tcPr>
           <w:p>
             <w:r>
@@ -1800,10 +1558,7 @@
     <w:p/>
     <w:p>
       <w:r>
-        <w:t>HMI: This is what the user uses to check the system</w:t>
-      </w:r>
-      <w:r>
-        <w:t>.</w:t>
+        <w:t>HMI: This is what the user uses to check the system.</w:t>
       </w:r>
       <w:r>
         <w:t xml:space="preserve"> </w:t>
@@ -1868,12 +1623,24 @@
     </w:p>
     <w:p/>
     <w:p>
+      <w:r>
+        <w:t xml:space="preserve">Modbus is used for communication between </w:t>
+      </w:r>
+      <w:proofErr w:type="spellStart"/>
+      <w:r>
+        <w:t>OpenPLC</w:t>
+      </w:r>
+      <w:proofErr w:type="spellEnd"/>
+      <w:r>
+        <w:t xml:space="preserve"> and the control devices of the aquaponics system.</w:t>
+      </w:r>
+    </w:p>
+    <w:p>
       <w:pPr>
         <w:pStyle w:val="Heading1"/>
       </w:pPr>
       <w:bookmarkStart w:id="3" w:name="_Toc162088287"/>
       <w:r>
-        <w:lastRenderedPageBreak/>
         <w:t>Data Encoding/Scaling</w:t>
       </w:r>
       <w:bookmarkEnd w:id="3"/>
@@ -2035,6 +1802,7 @@
     </w:p>
     <w:p>
       <w:r>
+        <w:lastRenderedPageBreak/>
         <w:t>[2] M. F. Taha et al., “</w:t>
       </w:r>
       <w:r>
@@ -2124,17 +1892,13 @@
     </w:p>
     <w:p>
       <w:r>
-        <w:lastRenderedPageBreak/>
         <w:t>[</w:t>
       </w:r>
       <w:r>
         <w:t>4</w:t>
       </w:r>
       <w:r>
-        <w:t xml:space="preserve">] </w:t>
-      </w:r>
-      <w:r>
-        <w:t xml:space="preserve">F. A. Z. Shaikh and U. </w:t>
+        <w:t xml:space="preserve">] F. A. Z. Shaikh and U. </w:t>
       </w:r>
       <w:proofErr w:type="spellStart"/>
       <w:r>

</xml_diff>

<commit_message>
Some minor changes to the specification section regarding OpenPLC. Briefly described HMI and possible power sources for the system
</commit_message>
<xml_diff>
--- a/docs/designreport.docx
+++ b/docs/designreport.docx
@@ -1182,7 +1182,13 @@
         <w:t>Node-Red is used to implement the IoT network.</w:t>
       </w:r>
       <w:r>
-        <w:t xml:space="preserve"> This creates flows for the </w:t>
+        <w:t xml:space="preserve"> This</w:t>
+      </w:r>
+      <w:r>
+        <w:t xml:space="preserve"> receives the information from the sensors and</w:t>
+      </w:r>
+      <w:r>
+        <w:t xml:space="preserve"> creates flows for the </w:t>
       </w:r>
       <w:r>
         <w:t>decoding</w:t>
@@ -1194,7 +1200,16 @@
         <w:t xml:space="preserve">and scaling </w:t>
       </w:r>
       <w:r>
-        <w:t>of information.</w:t>
+        <w:t>the</w:t>
+      </w:r>
+      <w:r>
+        <w:t xml:space="preserve"> information</w:t>
+      </w:r>
+      <w:r>
+        <w:t xml:space="preserve"> to be sent to the PLC</w:t>
+      </w:r>
+      <w:r>
+        <w:t>.</w:t>
       </w:r>
     </w:p>
     <w:p>
@@ -1577,6 +1592,23 @@
     </w:p>
     <w:p>
       <w:r>
+        <w:t xml:space="preserve">The human-machine interface (HMI) is the final node that the user can access using a browser in kiosk mode. This </w:t>
+      </w:r>
+      <w:r>
+        <w:t>will only allow access to</w:t>
+      </w:r>
+      <w:r>
+        <w:t xml:space="preserve"> Node-Red’s user interface (UI)</w:t>
+      </w:r>
+      <w:r>
+        <w:t xml:space="preserve"> and will display information on the pH, DO and water temperature of the tanks</w:t>
+      </w:r>
+      <w:r>
+        <w:t>. This can be implemented on a tablet device so the user can easily transport it while checking the tanks of the aquaponics system.</w:t>
+      </w:r>
+    </w:p>
+    <w:p>
+      <w:r>
         <w:t>It is considered that the system can be connected to</w:t>
       </w:r>
       <w:r>
@@ -1592,38 +1624,64 @@
         <w:t xml:space="preserve"> or </w:t>
       </w:r>
       <w:r>
-        <w:t>battery back up to ensure upkeep in event of power loss.</w:t>
-      </w:r>
-    </w:p>
-    <w:p>
-      <w:r>
-        <w:t>An aquaponics system such as this can be scaled to meet larger demands including farming [2].</w:t>
+        <w:t>battery back up to ensure upkeep</w:t>
+      </w:r>
+      <w:r>
+        <w:t xml:space="preserve"> of the tanks</w:t>
+      </w:r>
+      <w:r>
+        <w:t xml:space="preserve"> in </w:t>
+      </w:r>
+      <w:r>
+        <w:t xml:space="preserve">the </w:t>
+      </w:r>
+      <w:r>
+        <w:t>event of power loss.</w:t>
+      </w:r>
+      <w:r>
+        <w:t xml:space="preserve"> </w:t>
+      </w:r>
+      <w:r>
+        <w:t>The simplicity of this</w:t>
+      </w:r>
+      <w:r>
+        <w:t xml:space="preserve"> aquaponics system can be scaled </w:t>
+      </w:r>
+      <w:r>
+        <w:t xml:space="preserve">up </w:t>
+      </w:r>
+      <w:r>
+        <w:t xml:space="preserve">to meet larger demands including </w:t>
+      </w:r>
+      <w:r>
+        <w:t xml:space="preserve">aquariums and </w:t>
+      </w:r>
+      <w:r>
+        <w:t>farming [2].</w:t>
+      </w:r>
+    </w:p>
+    <w:p>
+      <w:pPr>
+        <w:pStyle w:val="Heading1"/>
+      </w:pPr>
+      <w:bookmarkStart w:id="2" w:name="_Toc162088286"/>
+      <w:r>
+        <w:t xml:space="preserve">Overview of </w:t>
+      </w:r>
+      <w:r>
+        <w:t>System</w:t>
+      </w:r>
+      <w:bookmarkEnd w:id="2"/>
+    </w:p>
+    <w:p>
+      <w:r>
+        <w:t>Documentation of the existing system including an overview of the relevant protocols used in the context of the project and an evaluation of why they are appropriate for the application or why other protocols would be more suitable.</w:t>
       </w:r>
     </w:p>
     <w:p/>
-    <w:p/>
-    <w:p/>
-    <w:p>
-      <w:pPr>
-        <w:pStyle w:val="Heading1"/>
-      </w:pPr>
-      <w:bookmarkStart w:id="2" w:name="_Toc162088286"/>
-      <w:r>
-        <w:t xml:space="preserve">Overview of </w:t>
-      </w:r>
-      <w:r>
-        <w:t>System</w:t>
-      </w:r>
-      <w:bookmarkEnd w:id="2"/>
-    </w:p>
-    <w:p>
-      <w:r>
-        <w:t>Documentation of the existing system including an overview of the relevant protocols used in the context of the project and an evaluation of why they are appropriate for the application or why other protocols would be more suitable.</w:t>
-      </w:r>
-    </w:p>
-    <w:p/>
-    <w:p>
-      <w:r>
+    <w:p>
+      <w:r>
+        <w:lastRenderedPageBreak/>
         <w:t xml:space="preserve">Modbus is used for communication between </w:t>
       </w:r>
       <w:proofErr w:type="spellStart"/>

</xml_diff>

<commit_message>
Updated specification section to match the design of OpenPLC
</commit_message>
<xml_diff>
--- a/docs/designreport.docx
+++ b/docs/designreport.docx
@@ -871,6 +871,14 @@
       </w:r>
     </w:p>
     <w:p>
+      <w:pPr>
+        <w:pStyle w:val="Heading2"/>
+      </w:pPr>
+      <w:r>
+        <w:t>Sensors</w:t>
+      </w:r>
+    </w:p>
+    <w:p>
       <w:r>
         <w:t>The</w:t>
       </w:r>
@@ -978,6 +986,13 @@
                 <w:b/>
                 <w:bCs/>
               </w:rPr>
+              <w:t xml:space="preserve">Recommended </w:t>
+            </w:r>
+            <w:r>
+              <w:rPr>
+                <w:b/>
+                <w:bCs/>
+              </w:rPr>
               <w:t>Sensor</w:t>
             </w:r>
           </w:p>
@@ -1021,13 +1036,8 @@
           </w:tcPr>
           <w:p>
             <w:r>
-              <w:t xml:space="preserve">Atlas DO </w:t>
-            </w:r>
-            <w:proofErr w:type="gramStart"/>
-            <w:r>
-              <w:t>probe</w:t>
-            </w:r>
-            <w:proofErr w:type="gramEnd"/>
+              <w:t>Atlas DO probe</w:t>
+            </w:r>
           </w:p>
           <w:p/>
         </w:tc>
@@ -1039,6 +1049,7 @@
           </w:tcPr>
           <w:p>
             <w:r>
+              <w:lastRenderedPageBreak/>
               <w:t>pH</w:t>
             </w:r>
           </w:p>
@@ -1069,15 +1080,7 @@
           </w:tcPr>
           <w:p>
             <w:r>
-              <w:t>DFROBOT-</w:t>
-            </w:r>
-            <w:proofErr w:type="gramStart"/>
-            <w:r>
-              <w:t>SKU:SEN</w:t>
-            </w:r>
-            <w:proofErr w:type="gramEnd"/>
-            <w:r>
-              <w:t>0169</w:t>
+              <w:t>DFROBOT-SKU:SEN0169</w:t>
             </w:r>
           </w:p>
         </w:tc>
@@ -1176,6 +1179,17 @@
       <w:r>
         <w:t xml:space="preserve"> and a web-based human machine interface (HMI).</w:t>
       </w:r>
+      <w:r>
+        <w:t xml:space="preserve"> These nodes are installed on a Raspberry Pi.</w:t>
+      </w:r>
+    </w:p>
+    <w:p>
+      <w:pPr>
+        <w:pStyle w:val="Heading2"/>
+      </w:pPr>
+      <w:r>
+        <w:t>Node-Red</w:t>
+      </w:r>
     </w:p>
     <w:p>
       <w:r>
@@ -1211,13 +1225,35 @@
       <w:r>
         <w:t>.</w:t>
       </w:r>
-    </w:p>
-    <w:p>
+      <w:r>
+        <w:t xml:space="preserve"> This also provides the </w:t>
+      </w:r>
+      <w:r>
+        <w:t>interface for the user to interact with the system where they can view alerts and controls</w:t>
+      </w:r>
+      <w:r>
+        <w:t>, as mentioned below under HMI</w:t>
+      </w:r>
+      <w:r>
+        <w:t>.</w:t>
+      </w:r>
+    </w:p>
+    <w:p>
+      <w:pPr>
+        <w:pStyle w:val="Heading2"/>
+      </w:pPr>
       <w:proofErr w:type="spellStart"/>
       <w:r>
         <w:t>OpenPLC</w:t>
       </w:r>
       <w:proofErr w:type="spellEnd"/>
+    </w:p>
+    <w:p>
+      <w:proofErr w:type="spellStart"/>
+      <w:r>
+        <w:t>OpenPLC</w:t>
+      </w:r>
+      <w:proofErr w:type="spellEnd"/>
       <w:r>
         <w:t xml:space="preserve"> is used to implement automated control to the aquaponic</w:t>
       </w:r>
@@ -1228,13 +1264,16 @@
         <w:t xml:space="preserve"> system</w:t>
       </w:r>
       <w:r>
-        <w:t>, which is laid out in t</w:t>
-      </w:r>
-      <w:r>
-        <w:t>he following</w:t>
-      </w:r>
-      <w:r>
-        <w:t xml:space="preserve"> table</w:t>
+        <w:t xml:space="preserve">, which is laid out in </w:t>
+      </w:r>
+      <w:r>
+        <w:t>T</w:t>
+      </w:r>
+      <w:r>
+        <w:t>able</w:t>
+      </w:r>
+      <w:r>
+        <w:t xml:space="preserve"> 2</w:t>
       </w:r>
       <w:r>
         <w:t xml:space="preserve">. If any values outside of the ideal range mentioned in Table 1 are </w:t>
@@ -1251,7 +1290,13 @@
       </w:r>
       <w:proofErr w:type="spellEnd"/>
       <w:r>
-        <w:t xml:space="preserve"> will enable an action to be performed to maintain balance</w:t>
+        <w:t xml:space="preserve"> will </w:t>
+      </w:r>
+      <w:r>
+        <w:t>activate</w:t>
+      </w:r>
+      <w:r>
+        <w:t xml:space="preserve"> an action to maintain balance</w:t>
       </w:r>
       <w:r>
         <w:t xml:space="preserve"> of the three </w:t>
@@ -1263,13 +1308,30 @@
         <w:t>.</w:t>
       </w:r>
       <w:r>
-        <w:t xml:space="preserve"> It should be noted that the provided </w:t>
+        <w:t xml:space="preserve"> </w:t>
+      </w:r>
+    </w:p>
+    <w:p>
+      <w:r>
+        <w:t xml:space="preserve">It should be noted that the provided </w:t>
       </w:r>
       <w:r>
         <w:t>actions</w:t>
       </w:r>
       <w:r>
-        <w:t xml:space="preserve"> are not exclusive (as temperature, DO and pH are closely tied and can directly affect each other), but are the only ones provided to maintain simplicity for the conceptual design of the system. It is assumed in a well-balanced system that the pH level will be self-maintained and should not fall outside the ideal range, and if it does it requires direct intervention from the user, so </w:t>
+        <w:t xml:space="preserve"> are not exclusive (as temperature, DO and pH can directly affect each other), but are the only ones provided to maintain simplicity for the conceptual design of the system. It is assumed in a well-balanced system that the pH level will be self-maintained and should not fall outside the ideal range, </w:t>
+      </w:r>
+      <w:r>
+        <w:t>but</w:t>
+      </w:r>
+      <w:r>
+        <w:t xml:space="preserve"> if it does it requires direct intervention from the user</w:t>
+      </w:r>
+      <w:r>
+        <w:t xml:space="preserve"> due to complex associations to other variables</w:t>
+      </w:r>
+      <w:r>
+        <w:t xml:space="preserve">, so </w:t>
       </w:r>
       <w:proofErr w:type="spellStart"/>
       <w:r>
@@ -1284,6 +1346,26 @@
       </w:r>
       <w:r>
         <w:t>an alert.</w:t>
+      </w:r>
+    </w:p>
+    <w:p>
+      <w:r>
+        <w:t>For DO and water temperature, the pumps will activate automatically but</w:t>
+      </w:r>
+      <w:r>
+        <w:t xml:space="preserve"> </w:t>
+      </w:r>
+      <w:r>
+        <w:t xml:space="preserve">the design </w:t>
+      </w:r>
+      <w:r>
+        <w:t>will</w:t>
+      </w:r>
+      <w:r>
+        <w:t xml:space="preserve"> also</w:t>
+      </w:r>
+      <w:r>
+        <w:t xml:space="preserve"> allow the user to turn on or off the air pump and water pump as needed.</w:t>
       </w:r>
     </w:p>
     <w:p>
@@ -1379,7 +1461,7 @@
       </w:tr>
       <w:tr>
         <w:trPr>
-          <w:trHeight w:val="377"/>
+          <w:trHeight w:val="432"/>
         </w:trPr>
         <w:tc>
           <w:tcPr>
@@ -1395,6 +1477,7 @@
         <w:tc>
           <w:tcPr>
             <w:tcW w:w="1890" w:type="dxa"/>
+            <w:vAlign w:val="center"/>
           </w:tcPr>
           <w:p>
             <w:r>
@@ -1405,6 +1488,7 @@
         <w:tc>
           <w:tcPr>
             <w:tcW w:w="4500" w:type="dxa"/>
+            <w:vAlign w:val="center"/>
           </w:tcPr>
           <w:p>
             <w:r>
@@ -1415,7 +1499,7 @@
       </w:tr>
       <w:tr>
         <w:trPr>
-          <w:trHeight w:val="368"/>
+          <w:trHeight w:val="432"/>
         </w:trPr>
         <w:tc>
           <w:tcPr>
@@ -1427,6 +1511,7 @@
         <w:tc>
           <w:tcPr>
             <w:tcW w:w="1890" w:type="dxa"/>
+            <w:vAlign w:val="center"/>
           </w:tcPr>
           <w:p>
             <w:r>
@@ -1437,6 +1522,7 @@
         <w:tc>
           <w:tcPr>
             <w:tcW w:w="4500" w:type="dxa"/>
+            <w:vAlign w:val="center"/>
           </w:tcPr>
           <w:p>
             <w:r>
@@ -1446,6 +1532,9 @@
         </w:tc>
       </w:tr>
       <w:tr>
+        <w:trPr>
+          <w:trHeight w:val="432"/>
+        </w:trPr>
         <w:tc>
           <w:tcPr>
             <w:tcW w:w="1615" w:type="dxa"/>
@@ -1460,6 +1549,7 @@
         <w:tc>
           <w:tcPr>
             <w:tcW w:w="1890" w:type="dxa"/>
+            <w:vAlign w:val="center"/>
           </w:tcPr>
           <w:p>
             <w:r>
@@ -1470,6 +1560,7 @@
         <w:tc>
           <w:tcPr>
             <w:tcW w:w="4500" w:type="dxa"/>
+            <w:vAlign w:val="center"/>
           </w:tcPr>
           <w:p>
             <w:r>
@@ -1479,6 +1570,9 @@
         </w:tc>
       </w:tr>
       <w:tr>
+        <w:trPr>
+          <w:trHeight w:val="432"/>
+        </w:trPr>
         <w:tc>
           <w:tcPr>
             <w:tcW w:w="1615" w:type="dxa"/>
@@ -1489,6 +1583,7 @@
         <w:tc>
           <w:tcPr>
             <w:tcW w:w="1890" w:type="dxa"/>
+            <w:vAlign w:val="center"/>
           </w:tcPr>
           <w:p>
             <w:r>
@@ -1499,6 +1594,7 @@
         <w:tc>
           <w:tcPr>
             <w:tcW w:w="4500" w:type="dxa"/>
+            <w:vAlign w:val="center"/>
           </w:tcPr>
           <w:p>
             <w:r>
@@ -1508,6 +1604,9 @@
         </w:tc>
       </w:tr>
       <w:tr>
+        <w:trPr>
+          <w:trHeight w:val="432"/>
+        </w:trPr>
         <w:tc>
           <w:tcPr>
             <w:tcW w:w="1615" w:type="dxa"/>
@@ -1522,6 +1621,7 @@
         <w:tc>
           <w:tcPr>
             <w:tcW w:w="1890" w:type="dxa"/>
+            <w:vAlign w:val="center"/>
           </w:tcPr>
           <w:p>
             <w:r>
@@ -1532,6 +1632,7 @@
         <w:tc>
           <w:tcPr>
             <w:tcW w:w="4500" w:type="dxa"/>
+            <w:vAlign w:val="center"/>
           </w:tcPr>
           <w:p>
             <w:r>
@@ -1541,6 +1642,9 @@
         </w:tc>
       </w:tr>
       <w:tr>
+        <w:trPr>
+          <w:trHeight w:val="432"/>
+        </w:trPr>
         <w:tc>
           <w:tcPr>
             <w:tcW w:w="1615" w:type="dxa"/>
@@ -1551,6 +1655,7 @@
         <w:tc>
           <w:tcPr>
             <w:tcW w:w="1890" w:type="dxa"/>
+            <w:vAlign w:val="center"/>
           </w:tcPr>
           <w:p>
             <w:r>
@@ -1561,6 +1666,7 @@
         <w:tc>
           <w:tcPr>
             <w:tcW w:w="4500" w:type="dxa"/>
+            <w:vAlign w:val="center"/>
           </w:tcPr>
           <w:p>
             <w:r>
@@ -1572,56 +1678,84 @@
     </w:tbl>
     <w:p/>
     <w:p>
-      <w:r>
-        <w:t>HMI: This is what the user uses to check the system.</w:t>
+      <w:pPr>
+        <w:pStyle w:val="Heading2"/>
+      </w:pPr>
+      <w:r>
+        <w:t>HMI</w:t>
+      </w:r>
+    </w:p>
+    <w:p>
+      <w:r>
+        <w:t xml:space="preserve">The human-machine interface (HMI) is the final node </w:t>
+      </w:r>
+      <w:r>
+        <w:t>which</w:t>
+      </w:r>
+      <w:r>
+        <w:t xml:space="preserve"> the user can access using a browser in kiosk mode. This </w:t>
+      </w:r>
+      <w:r>
+        <w:t>will only allow access to</w:t>
+      </w:r>
+      <w:r>
+        <w:t xml:space="preserve"> Node-Red’s user interface (UI)</w:t>
+      </w:r>
+      <w:r>
+        <w:t xml:space="preserve"> and will display </w:t>
+      </w:r>
+      <w:r>
+        <w:lastRenderedPageBreak/>
+        <w:t>information on the pH, DO and water temperature of the tanks</w:t>
+      </w:r>
+      <w:r>
+        <w:t>. This can be implemented on a</w:t>
+      </w:r>
+      <w:r>
+        <w:t>ny</w:t>
+      </w:r>
+      <w:r>
+        <w:t xml:space="preserve"> tablet device </w:t>
+      </w:r>
+      <w:r>
+        <w:t xml:space="preserve">for convenience </w:t>
+      </w:r>
+      <w:r>
+        <w:t>so the user can easily transport it while checking the tanks of the aquaponics system.</w:t>
+      </w:r>
+    </w:p>
+    <w:p>
+      <w:pPr>
+        <w:pStyle w:val="Heading2"/>
+      </w:pPr>
+      <w:r>
+        <w:t>Power Supply</w:t>
+      </w:r>
+    </w:p>
+    <w:p>
+      <w:r>
+        <w:t>It is considered that the system can be connected to</w:t>
+      </w:r>
+      <w:r>
+        <w:t xml:space="preserve"> mains power </w:t>
+      </w:r>
+      <w:r>
+        <w:t>or</w:t>
+      </w:r>
+      <w:r>
+        <w:t xml:space="preserve"> utilise</w:t>
+      </w:r>
+      <w:r>
+        <w:t xml:space="preserve"> solar</w:t>
       </w:r>
       <w:r>
         <w:t xml:space="preserve"> </w:t>
       </w:r>
       <w:r>
-        <w:t xml:space="preserve">What to display to user: DO, pH and water temp. </w:t>
-      </w:r>
-      <w:proofErr w:type="gramStart"/>
-      <w:r>
-        <w:t>Also</w:t>
-      </w:r>
-      <w:proofErr w:type="gramEnd"/>
-      <w:r>
-        <w:t xml:space="preserve"> whether any controls are on/off</w:t>
-      </w:r>
-    </w:p>
-    <w:p>
-      <w:r>
-        <w:t xml:space="preserve">The human-machine interface (HMI) is the final node that the user can access using a browser in kiosk mode. This </w:t>
-      </w:r>
-      <w:r>
-        <w:t>will only allow access to</w:t>
-      </w:r>
-      <w:r>
-        <w:t xml:space="preserve"> Node-Red’s user interface (UI)</w:t>
-      </w:r>
-      <w:r>
-        <w:t xml:space="preserve"> and will display information on the pH, DO and water temperature of the tanks</w:t>
-      </w:r>
-      <w:r>
-        <w:t>. This can be implemented on a tablet device so the user can easily transport it while checking the tanks of the aquaponics system.</w:t>
-      </w:r>
-    </w:p>
-    <w:p>
-      <w:r>
-        <w:t>It is considered that the system can be connected to</w:t>
-      </w:r>
-      <w:r>
-        <w:t xml:space="preserve"> mains power but</w:t>
-      </w:r>
-      <w:r>
-        <w:t xml:space="preserve"> utilise</w:t>
-      </w:r>
-      <w:r>
-        <w:t xml:space="preserve"> solar</w:t>
-      </w:r>
-      <w:r>
-        <w:t xml:space="preserve"> or </w:t>
+        <w:t>and incorporate</w:t>
+      </w:r>
+      <w:r>
+        <w:t xml:space="preserve"> </w:t>
       </w:r>
       <w:r>
         <w:t>battery back up to ensure upkeep</w:t>
@@ -1681,115 +1815,107 @@
     <w:p/>
     <w:p>
       <w:r>
+        <w:t xml:space="preserve">Modbus is used for communication between </w:t>
+      </w:r>
+      <w:proofErr w:type="spellStart"/>
+      <w:r>
+        <w:t>OpenPLC</w:t>
+      </w:r>
+      <w:proofErr w:type="spellEnd"/>
+      <w:r>
+        <w:t xml:space="preserve"> and the control devices of the aquaponics system.</w:t>
+      </w:r>
+    </w:p>
+    <w:p>
+      <w:pPr>
+        <w:pStyle w:val="Heading1"/>
+      </w:pPr>
+      <w:bookmarkStart w:id="3" w:name="_Toc162088287"/>
+      <w:r>
+        <w:t>Data Encoding/Scaling</w:t>
+      </w:r>
+      <w:bookmarkEnd w:id="3"/>
+    </w:p>
+    <w:p>
+      <w:r>
+        <w:t>Detail the data encoding and scaling across the various transmission channels in the system.</w:t>
+      </w:r>
+    </w:p>
+    <w:p>
+      <w:r>
+        <w:t xml:space="preserve">Scaling for pH: whole range needs to fit into </w:t>
+      </w:r>
+      <w:r>
+        <w:t>0-</w:t>
+      </w:r>
+      <w:r>
+        <w:t>14</w:t>
+      </w:r>
+      <w:r>
+        <w:t>.</w:t>
+      </w:r>
+    </w:p>
+    <w:p>
+      <w:r>
+        <w:t xml:space="preserve">Scaling for water temperature: range needs to fit into </w:t>
+      </w:r>
+      <w:r>
+        <w:t>-55 to 125 C</w:t>
+      </w:r>
+      <w:r>
+        <w:t>.</w:t>
+      </w:r>
+    </w:p>
+    <w:p>
+      <w:r>
+        <w:t>Scaling for DO: range needs to fit into 0-100 mg/L (</w:t>
+      </w:r>
+      <w:r>
+        <w:t>https://atlas-scientific.com/probes/dissolved-oxygen-probe/</w:t>
+      </w:r>
+      <w:r>
+        <w:t>)</w:t>
+      </w:r>
+    </w:p>
+    <w:p/>
+    <w:p>
+      <w:pPr>
+        <w:pStyle w:val="Heading1"/>
+      </w:pPr>
+      <w:bookmarkStart w:id="4" w:name="_Toc162088288"/>
+      <w:r>
+        <w:t>ICT security risks</w:t>
+      </w:r>
+      <w:bookmarkEnd w:id="4"/>
+    </w:p>
+    <w:p>
+      <w:r>
+        <w:t>A discussion of potential ICT security risks in the system and potential ways to alleviate those risks.</w:t>
+      </w:r>
+    </w:p>
+    <w:p>
+      <w:r>
+        <w:t xml:space="preserve">Potential unauthorized access to HMI. </w:t>
+      </w:r>
+    </w:p>
+    <w:p>
+      <w:r>
+        <w:t>Access to Node-red and the flows are changed or information obtained.</w:t>
+      </w:r>
+    </w:p>
+    <w:p>
+      <w:r>
+        <w:t>No issue with confidential information being obtained via the sensors, however login information could be at risk in the local network.</w:t>
+      </w:r>
+    </w:p>
+    <w:p/>
+    <w:p>
+      <w:pPr>
+        <w:pStyle w:val="Heading1"/>
+      </w:pPr>
+      <w:bookmarkStart w:id="5" w:name="_Toc162088289"/>
+      <w:r>
         <w:lastRenderedPageBreak/>
-        <w:t xml:space="preserve">Modbus is used for communication between </w:t>
-      </w:r>
-      <w:proofErr w:type="spellStart"/>
-      <w:r>
-        <w:t>OpenPLC</w:t>
-      </w:r>
-      <w:proofErr w:type="spellEnd"/>
-      <w:r>
-        <w:t xml:space="preserve"> and the control devices of the aquaponics system.</w:t>
-      </w:r>
-    </w:p>
-    <w:p>
-      <w:pPr>
-        <w:pStyle w:val="Heading1"/>
-      </w:pPr>
-      <w:bookmarkStart w:id="3" w:name="_Toc162088287"/>
-      <w:r>
-        <w:t>Data Encoding/Scaling</w:t>
-      </w:r>
-      <w:bookmarkEnd w:id="3"/>
-    </w:p>
-    <w:p>
-      <w:r>
-        <w:t>Detail the data encoding and scaling across the various transmission channels in the system.</w:t>
-      </w:r>
-    </w:p>
-    <w:p>
-      <w:r>
-        <w:t xml:space="preserve">Scaling for pH: whole range needs to fit into </w:t>
-      </w:r>
-      <w:r>
-        <w:t>0-</w:t>
-      </w:r>
-      <w:r>
-        <w:t>14</w:t>
-      </w:r>
-      <w:r>
-        <w:t>.</w:t>
-      </w:r>
-    </w:p>
-    <w:p>
-      <w:r>
-        <w:t xml:space="preserve">Scaling for water temperature: range needs to fit into </w:t>
-      </w:r>
-      <w:r>
-        <w:t>-55 to 125 C</w:t>
-      </w:r>
-      <w:r>
-        <w:t>.</w:t>
-      </w:r>
-    </w:p>
-    <w:p>
-      <w:r>
-        <w:t>Scaling for DO: range needs to fit into 0-100 mg/L (</w:t>
-      </w:r>
-      <w:r>
-        <w:t>https://atlas-scientific.com/probes/dissolved-oxygen-probe/</w:t>
-      </w:r>
-      <w:r>
-        <w:t>)</w:t>
-      </w:r>
-    </w:p>
-    <w:p/>
-    <w:p>
-      <w:pPr>
-        <w:pStyle w:val="Heading1"/>
-      </w:pPr>
-      <w:bookmarkStart w:id="4" w:name="_Toc162088288"/>
-      <w:r>
-        <w:t>ICT security risks</w:t>
-      </w:r>
-      <w:bookmarkEnd w:id="4"/>
-    </w:p>
-    <w:p>
-      <w:r>
-        <w:t>A discussion of potential ICT security risks in the system and potential ways to alleviate those risks.</w:t>
-      </w:r>
-    </w:p>
-    <w:p>
-      <w:r>
-        <w:t xml:space="preserve">Potential unauthorized access to HMI. </w:t>
-      </w:r>
-    </w:p>
-    <w:p>
-      <w:r>
-        <w:t xml:space="preserve">Access to Node-red and the flows are </w:t>
-      </w:r>
-      <w:proofErr w:type="gramStart"/>
-      <w:r>
-        <w:t>changed</w:t>
-      </w:r>
-      <w:proofErr w:type="gramEnd"/>
-      <w:r>
-        <w:t xml:space="preserve"> or information obtained.</w:t>
-      </w:r>
-    </w:p>
-    <w:p>
-      <w:r>
-        <w:t>No issue with confidential information being obtained via the sensors, however login information could be at risk in the local network.</w:t>
-      </w:r>
-    </w:p>
-    <w:p/>
-    <w:p>
-      <w:pPr>
-        <w:pStyle w:val="Heading1"/>
-      </w:pPr>
-      <w:bookmarkStart w:id="5" w:name="_Toc162088289"/>
-      <w:r>
         <w:t>Conceptualisation</w:t>
       </w:r>
       <w:bookmarkEnd w:id="5"/>
@@ -1860,7 +1986,6 @@
     </w:p>
     <w:p>
       <w:r>
-        <w:lastRenderedPageBreak/>
         <w:t>[2] M. F. Taha et al., “</w:t>
       </w:r>
       <w:r>
@@ -2114,15 +2239,7 @@
         <w:t xml:space="preserve">] </w:t>
       </w:r>
       <w:r>
-        <w:t xml:space="preserve">C.-H. Chiung, Y.-C. W, J.-X. </w:t>
-      </w:r>
-      <w:proofErr w:type="gramStart"/>
-      <w:r>
-        <w:t>Zhang</w:t>
-      </w:r>
-      <w:proofErr w:type="gramEnd"/>
-      <w:r>
-        <w:t xml:space="preserve"> and Y.-H. Chen, “</w:t>
+        <w:t>C.-H. Chiung, Y.-C. W, J.-X. Zhang and Y.-H. Chen, “</w:t>
       </w:r>
       <w:r>
         <w:t>IoT-Based Fish Farm Water Quality Monitoring System</w:t>
@@ -3759,7 +3876,6 @@
     <w:next w:val="Normal"/>
     <w:link w:val="Heading2Char"/>
     <w:uiPriority w:val="9"/>
-    <w:semiHidden/>
     <w:unhideWhenUsed/>
     <w:qFormat/>
     <w:rsid w:val="000526B5"/>
@@ -3976,7 +4092,6 @@
     <w:basedOn w:val="DefaultParagraphFont"/>
     <w:link w:val="Heading2"/>
     <w:uiPriority w:val="9"/>
-    <w:semiHidden/>
     <w:rsid w:val="000526B5"/>
     <w:rPr>
       <w:rFonts w:asciiTheme="majorHAnsi" w:eastAsiaTheme="majorEastAsia" w:hAnsiTheme="majorHAnsi" w:cstheme="majorBidi"/>

</xml_diff>

<commit_message>
Made changes to specifications and system overview for clarity. Began on ICT security risks and found sources for possible threats using IoT.
</commit_message>
<xml_diff>
--- a/docs/designreport.docx
+++ b/docs/designreport.docx
@@ -1130,242 +1130,82 @@
     </w:tbl>
     <w:p/>
     <w:p>
-      <w:r>
-        <w:t>The</w:t>
-      </w:r>
-      <w:r>
-        <w:t xml:space="preserve"> information </w:t>
-      </w:r>
-      <w:r>
-        <w:t xml:space="preserve">obtained </w:t>
-      </w:r>
-      <w:r>
-        <w:t>from these</w:t>
-      </w:r>
-      <w:r>
-        <w:t xml:space="preserve"> sensors </w:t>
-      </w:r>
-      <w:r>
-        <w:t>is sent as a message to</w:t>
-      </w:r>
-      <w:r>
-        <w:t xml:space="preserve"> an MQTT broker, </w:t>
-      </w:r>
-      <w:proofErr w:type="spellStart"/>
-      <w:r>
-        <w:t>Mosquitto</w:t>
-      </w:r>
-      <w:proofErr w:type="spellEnd"/>
-      <w:r>
-        <w:t xml:space="preserve">. The </w:t>
-      </w:r>
-      <w:r>
-        <w:t>broker then sends the message through the local network to the nodes</w:t>
-      </w:r>
-      <w:r>
-        <w:t>:</w:t>
-      </w:r>
-      <w:r>
-        <w:t xml:space="preserve"> Node-Red</w:t>
-      </w:r>
-      <w:r>
-        <w:t xml:space="preserve">, </w:t>
-      </w:r>
-      <w:proofErr w:type="spellStart"/>
-      <w:r>
-        <w:t>OpenPLC</w:t>
-      </w:r>
-      <w:proofErr w:type="spellEnd"/>
-      <w:r>
-        <w:t xml:space="preserve"> and a web-based human machine interface (HMI).</w:t>
-      </w:r>
-      <w:r>
-        <w:t xml:space="preserve"> These nodes are installed on a Raspberry Pi.</w:t>
-      </w:r>
-    </w:p>
-    <w:p>
       <w:pPr>
         <w:pStyle w:val="Heading2"/>
       </w:pPr>
       <w:r>
-        <w:t>Node-Red</w:t>
-      </w:r>
-    </w:p>
-    <w:p>
-      <w:r>
-        <w:t>Node-Red is used to implement the IoT network.</w:t>
-      </w:r>
-      <w:r>
-        <w:t xml:space="preserve"> This</w:t>
-      </w:r>
-      <w:r>
-        <w:t xml:space="preserve"> receives the information from the sensors and</w:t>
-      </w:r>
-      <w:r>
-        <w:t xml:space="preserve"> creates flows for the </w:t>
-      </w:r>
-      <w:r>
-        <w:t>decoding</w:t>
+        <w:t>Control</w:t>
+      </w:r>
+    </w:p>
+    <w:p>
+      <w:r>
+        <w:t xml:space="preserve">To control the aforementioned factors of the tanks, a PLC program can provide automation of </w:t>
+      </w:r>
+      <w:r>
+        <w:t xml:space="preserve">required </w:t>
+      </w:r>
+      <w:r>
+        <w:t>equipment</w:t>
+      </w:r>
+      <w:r>
+        <w:t>. For dissolved oxygen, an air pump will add more O</w:t>
+      </w:r>
+      <w:r>
+        <w:rPr>
+          <w:vertAlign w:val="subscript"/>
+        </w:rPr>
+        <w:t>2</w:t>
+      </w:r>
+      <w:r>
+        <w:t xml:space="preserve"> to the water and turn off when the required level is reached.</w:t>
+      </w:r>
+    </w:p>
+    <w:p>
+      <w:r>
+        <w:t>The water temperature is controlled using a heater to increase the temperature, and when the water temperature is too high then a water pump will activate to increase flow through the tank to cause temperature to decrease.</w:t>
+      </w:r>
+    </w:p>
+    <w:p>
+      <w:r>
+        <w:t>The pH level is a complex factor closely tied to oxygen and temperature levels. I</w:t>
+      </w:r>
+      <w:r>
+        <w:t>t is assumed in a well-balanced system that the pH level will be self-maintained and should not fall outside the ideal range, but if it does it requires direct intervention from the user due to complex associations to other variables, so only an alert</w:t>
+      </w:r>
+      <w:r>
+        <w:t xml:space="preserve"> will be sent to the user</w:t>
+      </w:r>
+      <w:r>
+        <w:t>.</w:t>
+      </w:r>
+    </w:p>
+    <w:p>
+      <w:r>
+        <w:t xml:space="preserve">These </w:t>
+      </w:r>
+      <w:r>
+        <w:t xml:space="preserve">actions </w:t>
+      </w:r>
+      <w:r>
+        <w:t>are all outlined in Table 2</w:t>
+      </w:r>
+      <w:r>
+        <w:t xml:space="preserve"> below</w:t>
+      </w:r>
+      <w:r>
+        <w:t xml:space="preserve">. If any values outside of the ideal range mentioned in Table 1 are detected, the </w:t>
+      </w:r>
+      <w:r>
+        <w:t xml:space="preserve">PLC </w:t>
+      </w:r>
+      <w:r>
+        <w:t>will activate to maintain balance of the aquaponics system.</w:t>
       </w:r>
       <w:r>
         <w:t xml:space="preserve"> </w:t>
       </w:r>
       <w:r>
-        <w:t xml:space="preserve">and scaling </w:t>
-      </w:r>
-      <w:r>
-        <w:t>the</w:t>
-      </w:r>
-      <w:r>
-        <w:t xml:space="preserve"> information</w:t>
-      </w:r>
-      <w:r>
-        <w:t xml:space="preserve"> to be sent to the PLC</w:t>
-      </w:r>
-      <w:r>
-        <w:t>.</w:t>
-      </w:r>
-      <w:r>
-        <w:t xml:space="preserve"> This also provides the </w:t>
-      </w:r>
-      <w:r>
-        <w:t>interface for the user to interact with the system where they can view alerts and controls</w:t>
-      </w:r>
-      <w:r>
-        <w:t>, as mentioned below under HMI</w:t>
-      </w:r>
-      <w:r>
-        <w:t>.</w:t>
-      </w:r>
-    </w:p>
-    <w:p>
-      <w:pPr>
-        <w:pStyle w:val="Heading2"/>
-      </w:pPr>
-      <w:proofErr w:type="spellStart"/>
-      <w:r>
-        <w:t>OpenPLC</w:t>
-      </w:r>
-      <w:proofErr w:type="spellEnd"/>
-    </w:p>
-    <w:p>
-      <w:proofErr w:type="spellStart"/>
-      <w:r>
-        <w:t>OpenPLC</w:t>
-      </w:r>
-      <w:proofErr w:type="spellEnd"/>
-      <w:r>
-        <w:t xml:space="preserve"> is used to implement automated control to the aquaponic</w:t>
-      </w:r>
-      <w:r>
-        <w:t>s</w:t>
-      </w:r>
-      <w:r>
-        <w:t xml:space="preserve"> system</w:t>
-      </w:r>
-      <w:r>
-        <w:t xml:space="preserve">, which is laid out in </w:t>
-      </w:r>
-      <w:r>
-        <w:t>T</w:t>
-      </w:r>
-      <w:r>
-        <w:t>able</w:t>
-      </w:r>
-      <w:r>
-        <w:t xml:space="preserve"> 2</w:t>
-      </w:r>
-      <w:r>
-        <w:t xml:space="preserve">. If any values outside of the ideal range mentioned in Table 1 are </w:t>
-      </w:r>
-      <w:r>
-        <w:t>detected</w:t>
-      </w:r>
-      <w:r>
-        <w:t xml:space="preserve">, </w:t>
-      </w:r>
-      <w:proofErr w:type="spellStart"/>
-      <w:r>
-        <w:t>OpenPLC</w:t>
-      </w:r>
-      <w:proofErr w:type="spellEnd"/>
-      <w:r>
-        <w:t xml:space="preserve"> will </w:t>
-      </w:r>
-      <w:r>
-        <w:t>activate</w:t>
-      </w:r>
-      <w:r>
-        <w:t xml:space="preserve"> an action to maintain balance</w:t>
-      </w:r>
-      <w:r>
-        <w:t xml:space="preserve"> of the three </w:t>
-      </w:r>
-      <w:r>
-        <w:t>aquarium factors</w:t>
-      </w:r>
-      <w:r>
-        <w:t>.</w:t>
-      </w:r>
-      <w:r>
-        <w:t xml:space="preserve"> </w:t>
-      </w:r>
-    </w:p>
-    <w:p>
-      <w:r>
-        <w:t xml:space="preserve">It should be noted that the provided </w:t>
-      </w:r>
-      <w:r>
-        <w:t>actions</w:t>
-      </w:r>
-      <w:r>
-        <w:t xml:space="preserve"> are not exclusive (as temperature, DO and pH can directly affect each other), but are the only ones provided to maintain simplicity for the conceptual design of the system. It is assumed in a well-balanced system that the pH level will be self-maintained and should not fall outside the ideal range, </w:t>
-      </w:r>
-      <w:r>
-        <w:t>but</w:t>
-      </w:r>
-      <w:r>
-        <w:t xml:space="preserve"> if it does it requires direct intervention from the user</w:t>
-      </w:r>
-      <w:r>
-        <w:t xml:space="preserve"> due to complex associations to other variables</w:t>
-      </w:r>
-      <w:r>
-        <w:t xml:space="preserve">, so </w:t>
-      </w:r>
-      <w:proofErr w:type="spellStart"/>
-      <w:r>
-        <w:t>OpenPLC</w:t>
-      </w:r>
-      <w:proofErr w:type="spellEnd"/>
-      <w:r>
-        <w:t xml:space="preserve"> will only send </w:t>
-      </w:r>
-      <w:r>
-        <w:t xml:space="preserve">out </w:t>
-      </w:r>
-      <w:r>
-        <w:t>an alert.</w:t>
-      </w:r>
-    </w:p>
-    <w:p>
-      <w:r>
-        <w:t>For DO and water temperature, the pumps will activate automatically but</w:t>
-      </w:r>
-      <w:r>
-        <w:t xml:space="preserve"> </w:t>
-      </w:r>
-      <w:r>
-        <w:t xml:space="preserve">the design </w:t>
-      </w:r>
-      <w:r>
-        <w:t>will</w:t>
-      </w:r>
-      <w:r>
-        <w:t xml:space="preserve"> also</w:t>
-      </w:r>
-      <w:r>
-        <w:t xml:space="preserve"> allow the user to turn on or off the air pump and water pump as needed.</w:t>
+        <w:t xml:space="preserve">It should be noted that the provided actions are not exclusive (as temperature, DO and pH can directly affect each other), but are the only ones provided to maintain simplicity for the conceptual design of the system. </w:t>
       </w:r>
     </w:p>
     <w:p>
@@ -1373,10 +1213,7 @@
         <w:spacing w:after="0"/>
       </w:pPr>
       <w:r>
-        <w:t xml:space="preserve">Table 2: </w:t>
-      </w:r>
-      <w:r>
-        <w:t>Control of sensor readings</w:t>
+        <w:t>Table 2: Control of sensor readings</w:t>
       </w:r>
     </w:p>
     <w:tbl>
@@ -1670,7 +1507,7 @@
           </w:tcPr>
           <w:p>
             <w:r>
-              <w:t>Turn on water pump to increase flow</w:t>
+              <w:t>Turn on water pump</w:t>
             </w:r>
           </w:p>
         </w:tc>
@@ -1682,46 +1519,709 @@
         <w:pStyle w:val="Heading2"/>
       </w:pPr>
       <w:r>
+        <w:t>Power Supply</w:t>
+      </w:r>
+    </w:p>
+    <w:p>
+      <w:r>
+        <w:t>For the system to run over Internet of Things (IoT) the software can be implemented on a small device such as Raspberry Pi. This</w:t>
+      </w:r>
+      <w:r>
+        <w:t xml:space="preserve"> can be connected to</w:t>
+      </w:r>
+      <w:r>
+        <w:t xml:space="preserve"> </w:t>
+      </w:r>
+      <w:r>
+        <w:t>a small</w:t>
+      </w:r>
+      <w:r>
+        <w:t xml:space="preserve"> power </w:t>
+      </w:r>
+      <w:r>
+        <w:t xml:space="preserve">supply either via mains or </w:t>
+      </w:r>
+      <w:r>
+        <w:t>utilise</w:t>
+      </w:r>
+      <w:r>
+        <w:t xml:space="preserve"> solar</w:t>
+      </w:r>
+      <w:r>
+        <w:t xml:space="preserve">. It could also </w:t>
+      </w:r>
+      <w:r>
+        <w:t>incorporate</w:t>
+      </w:r>
+      <w:r>
+        <w:t xml:space="preserve"> </w:t>
+      </w:r>
+      <w:r>
+        <w:t>battery back up to ensure upkeep</w:t>
+      </w:r>
+      <w:r>
+        <w:t xml:space="preserve"> of the tanks</w:t>
+      </w:r>
+      <w:r>
+        <w:t xml:space="preserve"> in </w:t>
+      </w:r>
+      <w:r>
+        <w:t xml:space="preserve">the </w:t>
+      </w:r>
+      <w:r>
+        <w:t>event of power loss.</w:t>
+      </w:r>
+      <w:r>
+        <w:t xml:space="preserve"> </w:t>
+      </w:r>
+      <w:r>
+        <w:t>The simplicity of this</w:t>
+      </w:r>
+      <w:r>
+        <w:t xml:space="preserve"> aquaponics system can </w:t>
+      </w:r>
+      <w:r>
+        <w:t xml:space="preserve">then </w:t>
+      </w:r>
+      <w:r>
+        <w:t xml:space="preserve">be scaled </w:t>
+      </w:r>
+      <w:r>
+        <w:t xml:space="preserve">up </w:t>
+      </w:r>
+      <w:r>
+        <w:t xml:space="preserve">to meet larger demands including </w:t>
+      </w:r>
+      <w:r>
+        <w:t xml:space="preserve">aquariums and </w:t>
+      </w:r>
+      <w:r>
+        <w:t>farming [2].</w:t>
+      </w:r>
+    </w:p>
+    <w:p>
+      <w:pPr>
+        <w:pStyle w:val="Heading1"/>
+      </w:pPr>
+      <w:bookmarkStart w:id="2" w:name="_Toc162088286"/>
+      <w:r>
+        <w:lastRenderedPageBreak/>
+        <w:t xml:space="preserve">Overview of </w:t>
+      </w:r>
+      <w:r>
+        <w:t>System</w:t>
+      </w:r>
+      <w:bookmarkEnd w:id="2"/>
+    </w:p>
+    <w:p>
+      <w:r>
+        <w:t>***</w:t>
+      </w:r>
+    </w:p>
+    <w:p>
+      <w:r>
+        <w:t>Documentation of the existing system including an overview of the relevant protocols used in the context of the project and an evaluation of why they are appropriate for the application or why other protocols would be more suitable.</w:t>
+      </w:r>
+    </w:p>
+    <w:p>
+      <w:r>
+        <w:t>***</w:t>
+      </w:r>
+    </w:p>
+    <w:p>
+      <w:pPr>
+        <w:pStyle w:val="Heading2"/>
+      </w:pPr>
+      <w:r>
+        <w:t>Network</w:t>
+      </w:r>
+    </w:p>
+    <w:p>
+      <w:r>
+        <w:t xml:space="preserve">The information obtained from the sensors </w:t>
+      </w:r>
+      <w:r>
+        <w:t>in Table 1 are</w:t>
+      </w:r>
+      <w:r>
+        <w:t xml:space="preserve"> sent </w:t>
+      </w:r>
+      <w:r>
+        <w:t xml:space="preserve">via LoRaWAN (long range </w:t>
+      </w:r>
+      <w:r>
+        <w:t>wide area network</w:t>
+      </w:r>
+      <w:r>
+        <w:t>) to The Things Network (TTN).</w:t>
+      </w:r>
+      <w:r>
+        <w:t xml:space="preserve"> </w:t>
+      </w:r>
+      <w:r>
+        <w:t>A message broker, in this case Mosquitto, uses MQTT protocol to take these messages as subscriptions. MQTT is appropriate for this situation because of the simple, small amounts of data being sent from the tank’s sensors which do not require large headers</w:t>
+      </w:r>
+      <w:r>
+        <w:t xml:space="preserve"> or bandwidth. HTTP is another protocol that could have been used for this scenario, but</w:t>
+      </w:r>
+      <w:r>
+        <w:t xml:space="preserve"> MQTT is low cost</w:t>
+      </w:r>
+      <w:r>
+        <w:t>, reliable in unstable connections, and provides scalability unlike HTTP which requires more resources to run</w:t>
+      </w:r>
+      <w:r>
+        <w:t xml:space="preserve"> [6]</w:t>
+      </w:r>
+      <w:r>
+        <w:t>. The request-response model of HTTP is also a disadvantage compared to MQTT which can send messages without direct authentication to the node</w:t>
+      </w:r>
+      <w:r>
+        <w:t>s</w:t>
+      </w:r>
+      <w:r>
+        <w:t>.</w:t>
+      </w:r>
+    </w:p>
+    <w:p>
+      <w:r>
+        <w:t>Using TTN, t</w:t>
+      </w:r>
+      <w:r>
+        <w:t xml:space="preserve">he </w:t>
+      </w:r>
+      <w:r>
+        <w:t xml:space="preserve">message </w:t>
+      </w:r>
+      <w:r>
+        <w:t xml:space="preserve">broker then sends the message through </w:t>
+      </w:r>
+      <w:r>
+        <w:t>a</w:t>
+      </w:r>
+      <w:r>
+        <w:t xml:space="preserve"> local network to the</w:t>
+      </w:r>
+      <w:r>
+        <w:t xml:space="preserve"> subscribed</w:t>
+      </w:r>
+      <w:r>
+        <w:t xml:space="preserve"> nodes: Node-Red, OpenPLC</w:t>
+      </w:r>
+      <w:r>
+        <w:t>,</w:t>
+      </w:r>
+      <w:r>
+        <w:t xml:space="preserve"> and a web-based human machine interface (HMI</w:t>
+      </w:r>
+      <w:r>
+        <w:t>). Figure 1 shows an overview of the network and connected devices.</w:t>
+      </w:r>
+      <w:r>
+        <w:t xml:space="preserve"> </w:t>
+      </w:r>
+    </w:p>
+    <w:p>
+      <w:r>
+        <w:t>TCP/IP</w:t>
+      </w:r>
+    </w:p>
+    <w:p>
+      <w:r>
+        <w:t>“</w:t>
+      </w:r>
+      <w:r>
+        <w:t>TCP is frequently unsuitable for use in constrained network</w:t>
+      </w:r>
+      <w:r>
+        <w:t xml:space="preserve"> </w:t>
+      </w:r>
+      <w:r>
+        <w:t>environments suffering from high latency or limited bandwidth.</w:t>
+      </w:r>
+      <w:r>
+        <w:t xml:space="preserve"> </w:t>
+      </w:r>
+      <w:r>
+        <w:t>The User Datagram Protocol (UDP) provides a useful alternative, however. UDP</w:t>
+      </w:r>
+      <w:r>
+        <w:t xml:space="preserve"> </w:t>
+      </w:r>
+      <w:r>
+        <w:t>provides a lightweight transport mechanism for connectionless communications</w:t>
+      </w:r>
+      <w:r>
+        <w:t xml:space="preserve"> </w:t>
+      </w:r>
+      <w:r>
+        <w:t>(unlike session-based TCP). Many highly constrained IoT sensor devices support</w:t>
+      </w:r>
+      <w:r>
+        <w:t xml:space="preserve"> </w:t>
+      </w:r>
+      <w:r>
+        <w:t>UDP. For example, MQTT-SN is a tailored version of MQTT that works with UDP.</w:t>
+      </w:r>
+      <w:r>
+        <w:t>” [7]</w:t>
+      </w:r>
+    </w:p>
+    <w:p>
+      <w:r>
+        <w:t>Modbus is used for communication between OpenPLC and the control devices of the aquaponics system.</w:t>
+      </w:r>
+    </w:p>
+    <w:p/>
+    <w:p>
+      <w:pPr>
+        <w:jc w:val="center"/>
+      </w:pPr>
+      <w:r>
+        <w:rPr>
+          <w:noProof/>
+        </w:rPr>
+        <w:lastRenderedPageBreak/>
+        <w:drawing>
+          <wp:inline distT="0" distB="0" distL="0" distR="0" wp14:anchorId="36DB1900" wp14:editId="7824BFA6">
+            <wp:extent cx="5543550" cy="3024670"/>
+            <wp:effectExtent l="0" t="0" r="0" b="0"/>
+            <wp:docPr id="1688510369" name="Picture 1" descr="DABaseSystem"/>
+            <wp:cNvGraphicFramePr>
+              <a:graphicFrameLocks xmlns:a="http://schemas.openxmlformats.org/drawingml/2006/main" noChangeAspect="1"/>
+            </wp:cNvGraphicFramePr>
+            <a:graphic xmlns:a="http://schemas.openxmlformats.org/drawingml/2006/main">
+              <a:graphicData uri="http://schemas.openxmlformats.org/drawingml/2006/picture">
+                <pic:pic xmlns:pic="http://schemas.openxmlformats.org/drawingml/2006/picture">
+                  <pic:nvPicPr>
+                    <pic:cNvPr id="0" name="Picture 1" descr="DABaseSystem"/>
+                    <pic:cNvPicPr>
+                      <a:picLocks noChangeAspect="1" noChangeArrowheads="1"/>
+                    </pic:cNvPicPr>
+                  </pic:nvPicPr>
+                  <pic:blipFill>
+                    <a:blip r:embed="rId6">
+                      <a:extLst>
+                        <a:ext uri="{28A0092B-C50C-407E-A947-70E740481C1C}">
+                          <a14:useLocalDpi xmlns:a14="http://schemas.microsoft.com/office/drawing/2010/main" val="0"/>
+                        </a:ext>
+                      </a:extLst>
+                    </a:blip>
+                    <a:srcRect/>
+                    <a:stretch>
+                      <a:fillRect/>
+                    </a:stretch>
+                  </pic:blipFill>
+                  <pic:spPr bwMode="auto">
+                    <a:xfrm>
+                      <a:off x="0" y="0"/>
+                      <a:ext cx="5546882" cy="3026488"/>
+                    </a:xfrm>
+                    <a:prstGeom prst="rect">
+                      <a:avLst/>
+                    </a:prstGeom>
+                    <a:noFill/>
+                    <a:ln>
+                      <a:noFill/>
+                    </a:ln>
+                  </pic:spPr>
+                </pic:pic>
+              </a:graphicData>
+            </a:graphic>
+          </wp:inline>
+        </w:drawing>
+      </w:r>
+    </w:p>
+    <w:p>
+      <w:pPr>
+        <w:jc w:val="center"/>
+      </w:pPr>
+      <w:r>
+        <w:t>Figure 1:</w:t>
+      </w:r>
+      <w:r>
+        <w:t xml:space="preserve"> Network layout for aquaponics system</w:t>
+      </w:r>
+    </w:p>
+    <w:p>
+      <w:pPr>
+        <w:pStyle w:val="Heading2"/>
+      </w:pPr>
+    </w:p>
+    <w:p>
+      <w:pPr>
+        <w:pStyle w:val="Heading2"/>
+      </w:pPr>
+      <w:r>
+        <w:t>Node-Red</w:t>
+      </w:r>
+    </w:p>
+    <w:p>
+      <w:r>
+        <w:t xml:space="preserve">Node-Red is used to implement the IoT network. This creates flows for the decoding and scaling </w:t>
+      </w:r>
+      <w:r>
+        <w:t xml:space="preserve">of </w:t>
+      </w:r>
+      <w:r>
+        <w:t xml:space="preserve">the </w:t>
+      </w:r>
+      <w:r>
+        <w:t xml:space="preserve">received </w:t>
+      </w:r>
+      <w:r>
+        <w:t>information</w:t>
+      </w:r>
+      <w:r>
+        <w:t xml:space="preserve"> before forwarding</w:t>
+      </w:r>
+      <w:r>
+        <w:t xml:space="preserve"> to </w:t>
+      </w:r>
+      <w:r>
+        <w:t>Open</w:t>
+      </w:r>
+      <w:r>
+        <w:t>PLC</w:t>
+      </w:r>
+      <w:r>
+        <w:t xml:space="preserve"> and HMI</w:t>
+      </w:r>
+      <w:r>
+        <w:t>. This also provides the interface for the user to interact with the system where they can view alerts and controls, as mentioned below under HMI.</w:t>
+      </w:r>
+    </w:p>
+    <w:p>
+      <w:r>
+        <w:t xml:space="preserve">Use of Node-Red is appropriate as it is </w:t>
+      </w:r>
+      <w:r>
+        <w:t>easy to set up</w:t>
+      </w:r>
+      <w:r>
+        <w:t xml:space="preserve"> with visual nodes for flow creation. This means other technicians </w:t>
+      </w:r>
+      <w:r>
+        <w:t>can easily</w:t>
+      </w:r>
+      <w:r>
+        <w:t xml:space="preserve"> access </w:t>
+      </w:r>
+      <w:r>
+        <w:t>and</w:t>
+      </w:r>
+      <w:r>
+        <w:t xml:space="preserve"> interpret the layout </w:t>
+      </w:r>
+      <w:r>
+        <w:t>to</w:t>
+      </w:r>
+      <w:r>
+        <w:t xml:space="preserve"> make changes for the user if needed. </w:t>
+      </w:r>
+      <w:r>
+        <w:t xml:space="preserve">Connection to other nodes on the IoT network is </w:t>
+      </w:r>
+      <w:r>
+        <w:t xml:space="preserve">also </w:t>
+      </w:r>
+      <w:r>
+        <w:t>easy to manage using the flows</w:t>
+      </w:r>
+      <w:r>
+        <w:t>, and t</w:t>
+      </w:r>
+      <w:r>
+        <w:t>he built</w:t>
+      </w:r>
+      <w:r>
+        <w:t>-</w:t>
+      </w:r>
+      <w:r>
+        <w:t>in UI dashboard is a necessary feature for the user and is conveniently provided in Node-Red’s features.</w:t>
+      </w:r>
+    </w:p>
+    <w:p>
+      <w:pPr>
+        <w:pStyle w:val="Heading2"/>
+      </w:pPr>
+      <w:r>
+        <w:t>OpenPLC</w:t>
+      </w:r>
+    </w:p>
+    <w:p>
+      <w:r>
+        <w:t xml:space="preserve">OpenPLC is used </w:t>
+      </w:r>
+      <w:r>
+        <w:t xml:space="preserve">to </w:t>
+      </w:r>
+      <w:r>
+        <w:t xml:space="preserve">implement </w:t>
+      </w:r>
+      <w:r>
+        <w:t xml:space="preserve">the logic that will provide </w:t>
+      </w:r>
+      <w:r>
+        <w:t xml:space="preserve">automated control to the aquaponics system, </w:t>
+      </w:r>
+      <w:r>
+        <w:t xml:space="preserve">as </w:t>
+      </w:r>
+      <w:r>
+        <w:t>laid out in Table 2</w:t>
+      </w:r>
+      <w:r>
+        <w:t xml:space="preserve"> under specifications</w:t>
+      </w:r>
+      <w:r>
+        <w:t xml:space="preserve">. </w:t>
+      </w:r>
+      <w:r>
+        <w:t>The circuit is created and uploaded to the OpenPLC software which is connected to Node-Red to implement in the UI.</w:t>
+      </w:r>
+    </w:p>
+    <w:p>
+      <w:r>
+        <w:t>For DO and water temperature, the pumps will activate automatically but</w:t>
+      </w:r>
+      <w:r>
+        <w:t xml:space="preserve"> </w:t>
+      </w:r>
+      <w:r>
+        <w:t>the design will also allow the user to turn on or off the air pump and water pump as needed.</w:t>
+      </w:r>
+    </w:p>
+    <w:p/>
+    <w:p>
+      <w:r>
+        <w:t>PLC programming for the control of the aquaponics system is convenient using OpenPLC as the file</w:t>
+      </w:r>
+    </w:p>
+    <w:p>
+      <w:pPr>
+        <w:pStyle w:val="Heading2"/>
+      </w:pPr>
+      <w:r>
+        <w:lastRenderedPageBreak/>
         <w:t>HMI</w:t>
       </w:r>
     </w:p>
     <w:p>
       <w:r>
-        <w:t xml:space="preserve">The human-machine interface (HMI) is the final node </w:t>
-      </w:r>
-      <w:r>
-        <w:t>which</w:t>
-      </w:r>
-      <w:r>
-        <w:t xml:space="preserve"> the user can access using a browser in kiosk mode. This </w:t>
-      </w:r>
-      <w:r>
-        <w:t>will only allow access to</w:t>
-      </w:r>
-      <w:r>
-        <w:t xml:space="preserve"> Node-Red’s user interface (UI)</w:t>
-      </w:r>
-      <w:r>
-        <w:t xml:space="preserve"> and will display </w:t>
+        <w:t>The human-machine interface (HMI) is the final node which the user can access using a browser in kiosk mode. This will only allow access to Node-Red’s user interface (UI) and will display information on the pH, DO and water temperature of the tanks. This can be implemented on any tablet device for convenience so the user can easily transport it while checking the tanks of the aquaponics system.</w:t>
+      </w:r>
+    </w:p>
+    <w:p/>
+    <w:p>
+      <w:pPr>
+        <w:pStyle w:val="Heading1"/>
+      </w:pPr>
+      <w:bookmarkStart w:id="3" w:name="_Toc162088287"/>
+      <w:r>
+        <w:t>Data Encoding/Scaling</w:t>
+      </w:r>
+      <w:bookmarkEnd w:id="3"/>
+    </w:p>
+    <w:p>
+      <w:r>
+        <w:t>Detail the data encoding and scaling across the various transmission channels in the system.</w:t>
+      </w:r>
+    </w:p>
+    <w:p>
+      <w:r>
+        <w:t xml:space="preserve">Scaling for pH: whole range needs to fit into </w:t>
+      </w:r>
+      <w:r>
+        <w:t>0-</w:t>
+      </w:r>
+      <w:r>
+        <w:t>14</w:t>
+      </w:r>
+      <w:r>
+        <w:t>.</w:t>
+      </w:r>
+    </w:p>
+    <w:p>
+      <w:r>
+        <w:t xml:space="preserve">Scaling for water temperature: range needs to fit into </w:t>
+      </w:r>
+      <w:r>
+        <w:t>-55 to 125 C</w:t>
+      </w:r>
+      <w:r>
+        <w:t>.</w:t>
+      </w:r>
+    </w:p>
+    <w:p>
+      <w:r>
+        <w:t>Scaling for DO: range needs to fit into 0-100 mg/L (</w:t>
+      </w:r>
+      <w:r>
+        <w:t>https://atlas-scientific.com/probes/dissolved-oxygen-probe/</w:t>
+      </w:r>
+      <w:r>
+        <w:t>)</w:t>
+      </w:r>
+    </w:p>
+    <w:p/>
+    <w:p>
+      <w:pPr>
+        <w:pStyle w:val="Heading1"/>
+      </w:pPr>
+      <w:bookmarkStart w:id="4" w:name="_Toc162088288"/>
+      <w:r>
+        <w:t>ICT security risks</w:t>
+      </w:r>
+      <w:bookmarkEnd w:id="4"/>
+    </w:p>
+    <w:p>
+      <w:r>
+        <w:t>A discussion of potential ICT security risks in the system and potential ways to alleviate those risks.</w:t>
+      </w:r>
+    </w:p>
+    <w:p>
+      <w:r>
+        <w:t>***</w:t>
+      </w:r>
+    </w:p>
+    <w:p>
+      <w:r>
+        <w:t>Potential unauthorized access to HMI</w:t>
+      </w:r>
+      <w:r>
+        <w:t xml:space="preserve"> – requires physical presence. To mitigate this the device can be locked with a password only the user knows.</w:t>
+      </w:r>
+    </w:p>
+    <w:p>
+      <w:r>
+        <w:t>“</w:t>
+      </w:r>
+      <w:r>
+        <w:t>The main security threats of all the used protocols for IoT derive from the following aspects:</w:t>
+      </w:r>
+      <w:r>
+        <w:t xml:space="preserve"> </w:t>
+      </w:r>
+      <w:r>
+        <w:t>authentication, authorization and package encryption</w:t>
+      </w:r>
+      <w:r>
+        <w:t>” [7]. “</w:t>
+      </w:r>
+      <w:r>
+        <w:t>By default, the messages transferred over the network are not secured in any way, being</w:t>
+      </w:r>
+      <w:r>
+        <w:t xml:space="preserve"> </w:t>
+      </w:r>
+      <w:r>
+        <w:t>sent in plaintext. TLS is used to secure the connections but that can lead to overheads related to</w:t>
+      </w:r>
+      <w:r>
+        <w:t xml:space="preserve"> </w:t>
+      </w:r>
+      <w:r>
+        <w:t>bandwidth and CPU</w:t>
+      </w:r>
+      <w:r>
+        <w:t xml:space="preserve">” [6]. </w:t>
+      </w:r>
+    </w:p>
+    <w:p>
+      <w:r>
+        <w:t>IoT threats:</w:t>
+      </w:r>
+    </w:p>
+    <w:p>
+      <w:pPr>
+        <w:pStyle w:val="ListParagraph"/>
+        <w:numPr>
+          <w:ilvl w:val="0"/>
+          <w:numId w:val="12"/>
+        </w:numPr>
+        <w:tabs>
+          <w:tab w:val="left" w:pos="1920"/>
+        </w:tabs>
+      </w:pPr>
+      <w:r>
+        <w:t xml:space="preserve">Tampering with data -  sending incorrect information or changing </w:t>
+      </w:r>
+      <w:r>
+        <w:t>[7]</w:t>
+      </w:r>
+    </w:p>
+    <w:p>
+      <w:pPr>
+        <w:pStyle w:val="ListParagraph"/>
+        <w:numPr>
+          <w:ilvl w:val="0"/>
+          <w:numId w:val="12"/>
+        </w:numPr>
+        <w:tabs>
+          <w:tab w:val="left" w:pos="1920"/>
+        </w:tabs>
+      </w:pPr>
+      <w:r>
+        <w:t>DDOS attacks could occur – one of the most common attacks in IoT [6]</w:t>
+      </w:r>
+      <w:r>
+        <w:t xml:space="preserve"> [7]</w:t>
+      </w:r>
+      <w:r>
+        <w:t>.</w:t>
+      </w:r>
+    </w:p>
+    <w:p>
+      <w:pPr>
+        <w:tabs>
+          <w:tab w:val="left" w:pos="1920"/>
+        </w:tabs>
+      </w:pPr>
+      <w:r>
+        <w:t>However there is no sensitive information being transmitted through the network – just the sensor date – so risk of fraud or identity theft is minimal.</w:t>
+      </w:r>
+    </w:p>
+    <w:p>
+      <w:pPr>
+        <w:tabs>
+          <w:tab w:val="left" w:pos="1920"/>
+        </w:tabs>
+      </w:pPr>
+      <w:r>
+        <w:t>“</w:t>
+      </w:r>
+      <w:r>
+        <w:t>Most of the IoT devices are vulnerable due to bugs on protocols implementation, device management issues, or improper handling of communication messages [</w:t>
+      </w:r>
+      <w:hyperlink r:id="rId7" w:anchor="B17-sensors-22-00567" w:history="1">
+        <w:r>
+          <w:rPr>
+            <w:rStyle w:val="Hyperlink"/>
+          </w:rPr>
+          <w:t>17</w:t>
+        </w:r>
+      </w:hyperlink>
+      <w:r>
+        <w:t xml:space="preserve">]. In order to fix such issues, the developers need to patch the IoT devices through firmware updates. Unfortunately, most of the IoT devices are not capable of being updated as they are not designed to receive </w:t>
       </w:r>
       <w:r>
         <w:lastRenderedPageBreak/>
-        <w:t>information on the pH, DO and water temperature of the tanks</w:t>
-      </w:r>
-      <w:r>
-        <w:t>. This can be implemented on a</w:t>
-      </w:r>
-      <w:r>
-        <w:t>ny</w:t>
-      </w:r>
-      <w:r>
-        <w:t xml:space="preserve"> tablet device </w:t>
-      </w:r>
-      <w:r>
-        <w:t xml:space="preserve">for convenience </w:t>
-      </w:r>
-      <w:r>
-        <w:t>so the user can easily transport it while checking the tanks of the aquaponics system.</w:t>
+        <w:t>updates over-the-air [</w:t>
+      </w:r>
+      <w:hyperlink r:id="rId8" w:anchor="B18-sensors-22-00567" w:history="1">
+        <w:r>
+          <w:rPr>
+            <w:rStyle w:val="Hyperlink"/>
+          </w:rPr>
+          <w:t>18</w:t>
+        </w:r>
+      </w:hyperlink>
+      <w:r>
+        <w:t>]. Thus, it puts billions of IoT devices at risk, as they are incapable of receiving updates and hence remain unprotected, insecure, and vulnerable.</w:t>
+      </w:r>
+      <w:r>
+        <w:t>” [8]</w:t>
       </w:r>
     </w:p>
     <w:p>
@@ -1729,212 +2229,65 @@
         <w:pStyle w:val="Heading2"/>
       </w:pPr>
       <w:r>
-        <w:t>Power Supply</w:t>
-      </w:r>
-    </w:p>
-    <w:p>
-      <w:r>
-        <w:t>It is considered that the system can be connected to</w:t>
-      </w:r>
-      <w:r>
-        <w:t xml:space="preserve"> mains power </w:t>
-      </w:r>
-      <w:r>
-        <w:t>or</w:t>
-      </w:r>
-      <w:r>
-        <w:t xml:space="preserve"> utilise</w:t>
-      </w:r>
-      <w:r>
-        <w:t xml:space="preserve"> solar</w:t>
+        <w:t>Risk Mitigation</w:t>
+      </w:r>
+    </w:p>
+    <w:p>
+      <w:pPr>
+        <w:tabs>
+          <w:tab w:val="left" w:pos="1920"/>
+        </w:tabs>
+      </w:pPr>
+      <w:r>
+        <w:t>“</w:t>
+      </w:r>
+      <w:r>
+        <w:t>Setting up the authorization for each node of the system is a key factor for accessing the</w:t>
       </w:r>
       <w:r>
         <w:t xml:space="preserve"> </w:t>
       </w:r>
       <w:r>
-        <w:t>and incorporate</w:t>
+        <w:t>exposed resources. Even if a node is compromised it shouldn’t have the permission to perform any</w:t>
       </w:r>
       <w:r>
         <w:t xml:space="preserve"> </w:t>
       </w:r>
       <w:r>
-        <w:t>battery back up to ensure upkeep</w:t>
-      </w:r>
-      <w:r>
-        <w:t xml:space="preserve"> of the tanks</w:t>
-      </w:r>
-      <w:r>
-        <w:t xml:space="preserve"> in </w:t>
-      </w:r>
-      <w:r>
-        <w:t xml:space="preserve">the </w:t>
-      </w:r>
-      <w:r>
-        <w:t>event of power loss.</w:t>
-      </w:r>
-      <w:r>
-        <w:t xml:space="preserve"> </w:t>
-      </w:r>
-      <w:r>
-        <w:t>The simplicity of this</w:t>
-      </w:r>
-      <w:r>
-        <w:t xml:space="preserve"> aquaponics system can be scaled </w:t>
-      </w:r>
-      <w:r>
-        <w:t xml:space="preserve">up </w:t>
-      </w:r>
-      <w:r>
-        <w:t xml:space="preserve">to meet larger demands including </w:t>
-      </w:r>
-      <w:r>
-        <w:t xml:space="preserve">aquariums and </w:t>
-      </w:r>
-      <w:r>
-        <w:t>farming [2].</w:t>
+        <w:t>malicious operation that can affect the system.</w:t>
+      </w:r>
+      <w:r>
+        <w:t>” [6]</w:t>
+      </w:r>
+      <w:r>
+        <w:tab/>
       </w:r>
     </w:p>
     <w:p>
       <w:pPr>
         <w:pStyle w:val="Heading1"/>
       </w:pPr>
-      <w:bookmarkStart w:id="2" w:name="_Toc162088286"/>
-      <w:r>
-        <w:t xml:space="preserve">Overview of </w:t>
-      </w:r>
-      <w:r>
-        <w:t>System</w:t>
-      </w:r>
-      <w:bookmarkEnd w:id="2"/>
-    </w:p>
-    <w:p>
-      <w:r>
-        <w:t>Documentation of the existing system including an overview of the relevant protocols used in the context of the project and an evaluation of why they are appropriate for the application or why other protocols would be more suitable.</w:t>
+      <w:bookmarkStart w:id="5" w:name="_Toc162088289"/>
+      <w:r>
+        <w:t>Conceptualisation</w:t>
+      </w:r>
+      <w:bookmarkEnd w:id="5"/>
+    </w:p>
+    <w:p>
+      <w:r>
+        <w:t>Conceptualisation and documentation of the system and code to achieve the functionality.</w:t>
+      </w:r>
+    </w:p>
+    <w:p>
+      <w:r>
+        <w:t>This includes the local network configuration. This needs to include details such as the assumptions you have made, function definitions and shortcomings of the implementation and potential improvements. This section should be supported by block diagrams, flow charts etc as appropriate.</w:t>
       </w:r>
     </w:p>
     <w:p/>
     <w:p>
-      <w:r>
-        <w:t xml:space="preserve">Modbus is used for communication between </w:t>
-      </w:r>
-      <w:proofErr w:type="spellStart"/>
-      <w:r>
-        <w:t>OpenPLC</w:t>
-      </w:r>
-      <w:proofErr w:type="spellEnd"/>
-      <w:r>
-        <w:t xml:space="preserve"> and the control devices of the aquaponics system.</w:t>
-      </w:r>
-    </w:p>
-    <w:p>
       <w:pPr>
         <w:pStyle w:val="Heading1"/>
       </w:pPr>
-      <w:bookmarkStart w:id="3" w:name="_Toc162088287"/>
-      <w:r>
-        <w:t>Data Encoding/Scaling</w:t>
-      </w:r>
-      <w:bookmarkEnd w:id="3"/>
-    </w:p>
-    <w:p>
-      <w:r>
-        <w:t>Detail the data encoding and scaling across the various transmission channels in the system.</w:t>
-      </w:r>
-    </w:p>
-    <w:p>
-      <w:r>
-        <w:t xml:space="preserve">Scaling for pH: whole range needs to fit into </w:t>
-      </w:r>
-      <w:r>
-        <w:t>0-</w:t>
-      </w:r>
-      <w:r>
-        <w:t>14</w:t>
-      </w:r>
-      <w:r>
-        <w:t>.</w:t>
-      </w:r>
-    </w:p>
-    <w:p>
-      <w:r>
-        <w:t xml:space="preserve">Scaling for water temperature: range needs to fit into </w:t>
-      </w:r>
-      <w:r>
-        <w:t>-55 to 125 C</w:t>
-      </w:r>
-      <w:r>
-        <w:t>.</w:t>
-      </w:r>
-    </w:p>
-    <w:p>
-      <w:r>
-        <w:t>Scaling for DO: range needs to fit into 0-100 mg/L (</w:t>
-      </w:r>
-      <w:r>
-        <w:t>https://atlas-scientific.com/probes/dissolved-oxygen-probe/</w:t>
-      </w:r>
-      <w:r>
-        <w:t>)</w:t>
-      </w:r>
-    </w:p>
-    <w:p/>
-    <w:p>
-      <w:pPr>
-        <w:pStyle w:val="Heading1"/>
-      </w:pPr>
-      <w:bookmarkStart w:id="4" w:name="_Toc162088288"/>
-      <w:r>
-        <w:t>ICT security risks</w:t>
-      </w:r>
-      <w:bookmarkEnd w:id="4"/>
-    </w:p>
-    <w:p>
-      <w:r>
-        <w:t>A discussion of potential ICT security risks in the system and potential ways to alleviate those risks.</w:t>
-      </w:r>
-    </w:p>
-    <w:p>
-      <w:r>
-        <w:t xml:space="preserve">Potential unauthorized access to HMI. </w:t>
-      </w:r>
-    </w:p>
-    <w:p>
-      <w:r>
-        <w:t>Access to Node-red and the flows are changed or information obtained.</w:t>
-      </w:r>
-    </w:p>
-    <w:p>
-      <w:r>
-        <w:t>No issue with confidential information being obtained via the sensors, however login information could be at risk in the local network.</w:t>
-      </w:r>
-    </w:p>
-    <w:p/>
-    <w:p>
-      <w:pPr>
-        <w:pStyle w:val="Heading1"/>
-      </w:pPr>
-      <w:bookmarkStart w:id="5" w:name="_Toc162088289"/>
-      <w:r>
-        <w:lastRenderedPageBreak/>
-        <w:t>Conceptualisation</w:t>
-      </w:r>
-      <w:bookmarkEnd w:id="5"/>
-    </w:p>
-    <w:p>
-      <w:r>
-        <w:t>Conceptualisation and documentation of the system and code to achieve the functionality.</w:t>
-      </w:r>
-    </w:p>
-    <w:p>
-      <w:r>
-        <w:t>This includes the local network configuration. This needs to include details such as the assumptions you have made, function definitions and shortcomings of the implementation and potential improvements. This section should be supported by block diagrams, flow charts etc as appropriate.</w:t>
-      </w:r>
-    </w:p>
-    <w:p/>
-    <w:p>
-      <w:pPr>
-        <w:pStyle w:val="Heading1"/>
-      </w:pPr>
       <w:bookmarkStart w:id="6" w:name="_Toc162088290"/>
       <w:r>
         <w:t>References</w:t>
@@ -1943,15 +2296,7 @@
     </w:p>
     <w:p>
       <w:r>
-        <w:t xml:space="preserve">[1] M.M.M. Mahmoud, R. Darwish and A.M. </w:t>
-      </w:r>
-      <w:proofErr w:type="spellStart"/>
-      <w:r>
-        <w:t>Bassiuny</w:t>
-      </w:r>
-      <w:proofErr w:type="spellEnd"/>
-      <w:r>
-        <w:t>, “</w:t>
+        <w:t>[1] M.M.M. Mahmoud, R. Darwish and A.M. Bassiuny, “</w:t>
       </w:r>
       <w:r>
         <w:t>Development of an economic smart aquaponic system based on IoT</w:t>
@@ -1967,15 +2312,7 @@
         <w:t>J. Eng. Res.</w:t>
       </w:r>
       <w:r>
-        <w:t xml:space="preserve">, Aug 2023, </w:t>
-      </w:r>
-      <w:proofErr w:type="spellStart"/>
-      <w:r>
-        <w:t>doi</w:t>
-      </w:r>
-      <w:proofErr w:type="spellEnd"/>
-      <w:r>
-        <w:t xml:space="preserve">: </w:t>
+        <w:t xml:space="preserve">, Aug 2023, doi: </w:t>
       </w:r>
       <w:r>
         <w:t>https://doi.org/10.1016/j.jer.2023.08.024</w:t>
@@ -1994,7 +2331,6 @@
       <w:r>
         <w:t xml:space="preserve">,” </w:t>
       </w:r>
-      <w:proofErr w:type="spellStart"/>
       <w:r>
         <w:rPr>
           <w:i/>
@@ -2002,17 +2338,8 @@
         </w:rPr>
         <w:t>Chemosensors</w:t>
       </w:r>
-      <w:proofErr w:type="spellEnd"/>
-      <w:r>
-        <w:t xml:space="preserve">, vol. 10, no. 8, Aug 2022, </w:t>
-      </w:r>
-      <w:proofErr w:type="spellStart"/>
-      <w:r>
-        <w:t>doi</w:t>
-      </w:r>
-      <w:proofErr w:type="spellEnd"/>
-      <w:r>
-        <w:t xml:space="preserve">: </w:t>
+      <w:r>
+        <w:t xml:space="preserve">, vol. 10, no. 8, Aug 2022, doi: </w:t>
       </w:r>
       <w:r>
         <w:t>https://doi.org/10.3390/chemosensors10080303</w:t>
@@ -2034,34 +2361,17 @@
       <w:r>
         <w:t xml:space="preserve">,” </w:t>
       </w:r>
-      <w:proofErr w:type="spellStart"/>
       <w:r>
         <w:rPr>
           <w:i/>
           <w:iCs/>
         </w:rPr>
-        <w:t>PLoS</w:t>
-      </w:r>
-      <w:proofErr w:type="spellEnd"/>
-      <w:r>
-        <w:rPr>
-          <w:i/>
-          <w:iCs/>
-        </w:rPr>
-        <w:t xml:space="preserve"> ONE</w:t>
-      </w:r>
-      <w:r>
-        <w:t xml:space="preserve">, vol. 18, no. 5, May 2023, </w:t>
-      </w:r>
-      <w:proofErr w:type="spellStart"/>
-      <w:r>
-        <w:t>doi</w:t>
-      </w:r>
-      <w:proofErr w:type="spellEnd"/>
-      <w:r>
-        <w:t xml:space="preserve">: </w:t>
-      </w:r>
-      <w:hyperlink r:id="rId6" w:history="1">
+        <w:t>PLoS ONE</w:t>
+      </w:r>
+      <w:r>
+        <w:t xml:space="preserve">, vol. 18, no. 5, May 2023, doi: </w:t>
+      </w:r>
+      <w:hyperlink r:id="rId9" w:history="1">
         <w:r>
           <w:rPr>
             <w:rStyle w:val="Hyperlink"/>
@@ -2081,15 +2391,7 @@
         <w:t>4</w:t>
       </w:r>
       <w:r>
-        <w:t xml:space="preserve">] F. A. Z. Shaikh and U. </w:t>
-      </w:r>
-      <w:proofErr w:type="spellStart"/>
-      <w:r>
-        <w:t>Bhaskarwar</w:t>
-      </w:r>
-      <w:proofErr w:type="spellEnd"/>
-      <w:r>
-        <w:t>, “</w:t>
+        <w:t>] F. A. Z. Shaikh and U. Bhaskarwar, “</w:t>
       </w:r>
       <w:r>
         <w:t>Smart Aquarium using IoT</w:t>
@@ -2219,7 +2521,7 @@
         </w:rPr>
         <w:t xml:space="preserve">  </w:t>
       </w:r>
-      <w:hyperlink r:id="rId7" w:history="1">
+      <w:hyperlink r:id="rId10" w:history="1">
         <w:r>
           <w:rPr>
             <w:rStyle w:val="Hyperlink"/>
@@ -2255,15 +2557,7 @@
         <w:t>Sensors,</w:t>
       </w:r>
       <w:r>
-        <w:t xml:space="preserve"> vol. 22, no. 17, Sep 2022, </w:t>
-      </w:r>
-      <w:proofErr w:type="spellStart"/>
-      <w:r>
-        <w:t>doi</w:t>
-      </w:r>
-      <w:proofErr w:type="spellEnd"/>
-      <w:r>
-        <w:t xml:space="preserve">: </w:t>
+        <w:t xml:space="preserve"> vol. 22, no. 17, Sep 2022, doi: </w:t>
       </w:r>
       <w:r>
         <w:t>https://doi.org/10.3390/s22176700</w:t>
@@ -2272,7 +2566,153 @@
         <w:t>.</w:t>
       </w:r>
     </w:p>
-    <w:p/>
+    <w:p>
+      <w:r>
+        <w:t>[6] A. Zamifroiu et al. “</w:t>
+      </w:r>
+      <w:r>
+        <w:t>IoT Communication Security Issues for Companies: Challenges,</w:t>
+      </w:r>
+      <w:r>
+        <w:t xml:space="preserve"> </w:t>
+      </w:r>
+      <w:r>
+        <w:t>Protocols and The Web of Data</w:t>
+      </w:r>
+      <w:r>
+        <w:t xml:space="preserve">,” </w:t>
+      </w:r>
+      <w:r>
+        <w:rPr>
+          <w:i/>
+          <w:iCs/>
+        </w:rPr>
+        <w:t>Proc</w:t>
+      </w:r>
+      <w:r>
+        <w:rPr>
+          <w:i/>
+          <w:iCs/>
+        </w:rPr>
+        <w:t>.</w:t>
+      </w:r>
+      <w:r>
+        <w:rPr>
+          <w:i/>
+          <w:iCs/>
+        </w:rPr>
+        <w:t xml:space="preserve"> 14th Int</w:t>
+      </w:r>
+      <w:r>
+        <w:rPr>
+          <w:i/>
+          <w:iCs/>
+        </w:rPr>
+        <w:t>.</w:t>
+      </w:r>
+      <w:r>
+        <w:rPr>
+          <w:i/>
+          <w:iCs/>
+        </w:rPr>
+        <w:t xml:space="preserve"> Con</w:t>
+      </w:r>
+      <w:r>
+        <w:rPr>
+          <w:i/>
+          <w:iCs/>
+        </w:rPr>
+        <w:t>f.</w:t>
+      </w:r>
+      <w:r>
+        <w:rPr>
+          <w:i/>
+          <w:iCs/>
+        </w:rPr>
+        <w:t xml:space="preserve"> Bus</w:t>
+      </w:r>
+      <w:r>
+        <w:rPr>
+          <w:i/>
+          <w:iCs/>
+        </w:rPr>
+        <w:t xml:space="preserve">. </w:t>
+      </w:r>
+      <w:r>
+        <w:rPr>
+          <w:i/>
+          <w:iCs/>
+        </w:rPr>
+        <w:t>Exc</w:t>
+      </w:r>
+      <w:r>
+        <w:rPr>
+          <w:i/>
+          <w:iCs/>
+        </w:rPr>
+        <w:t>.</w:t>
+      </w:r>
+      <w:r>
+        <w:rPr>
+          <w:i/>
+          <w:iCs/>
+        </w:rPr>
+        <w:t xml:space="preserve"> 2020</w:t>
+      </w:r>
+      <w:r>
+        <w:t xml:space="preserve">, vol. 14, no. 1, pp. 1109-1120, doi: </w:t>
+      </w:r>
+      <w:r>
+        <w:t>10.2478/picbe-2020-0104</w:t>
+      </w:r>
+      <w:r>
+        <w:t>.</w:t>
+      </w:r>
+    </w:p>
+    <w:p>
+      <w:r>
+        <w:t>[7] B. Russell and D. Van Duren, “</w:t>
+      </w:r>
+      <w:r>
+        <w:t>Practical Internet of Things</w:t>
+      </w:r>
+      <w:r>
+        <w:t xml:space="preserve"> </w:t>
+      </w:r>
+      <w:r>
+        <w:t>Security</w:t>
+      </w:r>
+      <w:r>
+        <w:t>,” Packt Publishing, 2016.</w:t>
+      </w:r>
+    </w:p>
+    <w:p>
+      <w:r>
+        <w:t>[8] M. Hunain et al. “</w:t>
+      </w:r>
+      <w:r>
+        <w:t>Preventing MQTT Vulnerabilities Using IoT-Enabled Intrusion Detection System</w:t>
+      </w:r>
+      <w:r>
+        <w:t xml:space="preserve">,” </w:t>
+      </w:r>
+      <w:r>
+        <w:rPr>
+          <w:i/>
+          <w:iCs/>
+        </w:rPr>
+        <w:t>Sensors</w:t>
+      </w:r>
+      <w:r>
+        <w:t xml:space="preserve">, vol. 22, no. 2, doi: </w:t>
+      </w:r>
+      <w:r>
+        <w:t>10.3390/s22020567</w:t>
+      </w:r>
+      <w:r>
+        <w:t>.</w:t>
+      </w:r>
+    </w:p>
     <w:sectPr>
       <w:pgSz w:w="12240" w:h="15840"/>
       <w:pgMar w:top="1440" w:right="1440" w:bottom="1440" w:left="1440" w:header="720" w:footer="720" w:gutter="0"/>
@@ -3077,6 +3517,119 @@
     </w:lvl>
   </w:abstractNum>
   <w:abstractNum w:abstractNumId="7" w15:restartNumberingAfterBreak="0">
+    <w:nsid w:val="4D9516ED"/>
+    <w:multiLevelType w:val="hybridMultilevel"/>
+    <w:tmpl w:val="81946904"/>
+    <w:lvl w:ilvl="0" w:tplc="0C090001">
+      <w:start w:val="1"/>
+      <w:numFmt w:val="bullet"/>
+      <w:lvlText w:val=""/>
+      <w:lvlJc w:val="left"/>
+      <w:pPr>
+        <w:ind w:left="720" w:hanging="360"/>
+      </w:pPr>
+      <w:rPr>
+        <w:rFonts w:ascii="Symbol" w:hAnsi="Symbol" w:hint="default"/>
+      </w:rPr>
+    </w:lvl>
+    <w:lvl w:ilvl="1" w:tplc="0C090003" w:tentative="1">
+      <w:start w:val="1"/>
+      <w:numFmt w:val="bullet"/>
+      <w:lvlText w:val="o"/>
+      <w:lvlJc w:val="left"/>
+      <w:pPr>
+        <w:ind w:left="1440" w:hanging="360"/>
+      </w:pPr>
+      <w:rPr>
+        <w:rFonts w:ascii="Courier New" w:hAnsi="Courier New" w:cs="Courier New" w:hint="default"/>
+      </w:rPr>
+    </w:lvl>
+    <w:lvl w:ilvl="2" w:tplc="0C090005" w:tentative="1">
+      <w:start w:val="1"/>
+      <w:numFmt w:val="bullet"/>
+      <w:lvlText w:val=""/>
+      <w:lvlJc w:val="left"/>
+      <w:pPr>
+        <w:ind w:left="2160" w:hanging="360"/>
+      </w:pPr>
+      <w:rPr>
+        <w:rFonts w:ascii="Wingdings" w:hAnsi="Wingdings" w:hint="default"/>
+      </w:rPr>
+    </w:lvl>
+    <w:lvl w:ilvl="3" w:tplc="0C090001" w:tentative="1">
+      <w:start w:val="1"/>
+      <w:numFmt w:val="bullet"/>
+      <w:lvlText w:val=""/>
+      <w:lvlJc w:val="left"/>
+      <w:pPr>
+        <w:ind w:left="2880" w:hanging="360"/>
+      </w:pPr>
+      <w:rPr>
+        <w:rFonts w:ascii="Symbol" w:hAnsi="Symbol" w:hint="default"/>
+      </w:rPr>
+    </w:lvl>
+    <w:lvl w:ilvl="4" w:tplc="0C090003" w:tentative="1">
+      <w:start w:val="1"/>
+      <w:numFmt w:val="bullet"/>
+      <w:lvlText w:val="o"/>
+      <w:lvlJc w:val="left"/>
+      <w:pPr>
+        <w:ind w:left="3600" w:hanging="360"/>
+      </w:pPr>
+      <w:rPr>
+        <w:rFonts w:ascii="Courier New" w:hAnsi="Courier New" w:cs="Courier New" w:hint="default"/>
+      </w:rPr>
+    </w:lvl>
+    <w:lvl w:ilvl="5" w:tplc="0C090005" w:tentative="1">
+      <w:start w:val="1"/>
+      <w:numFmt w:val="bullet"/>
+      <w:lvlText w:val=""/>
+      <w:lvlJc w:val="left"/>
+      <w:pPr>
+        <w:ind w:left="4320" w:hanging="360"/>
+      </w:pPr>
+      <w:rPr>
+        <w:rFonts w:ascii="Wingdings" w:hAnsi="Wingdings" w:hint="default"/>
+      </w:rPr>
+    </w:lvl>
+    <w:lvl w:ilvl="6" w:tplc="0C090001" w:tentative="1">
+      <w:start w:val="1"/>
+      <w:numFmt w:val="bullet"/>
+      <w:lvlText w:val=""/>
+      <w:lvlJc w:val="left"/>
+      <w:pPr>
+        <w:ind w:left="5040" w:hanging="360"/>
+      </w:pPr>
+      <w:rPr>
+        <w:rFonts w:ascii="Symbol" w:hAnsi="Symbol" w:hint="default"/>
+      </w:rPr>
+    </w:lvl>
+    <w:lvl w:ilvl="7" w:tplc="0C090003" w:tentative="1">
+      <w:start w:val="1"/>
+      <w:numFmt w:val="bullet"/>
+      <w:lvlText w:val="o"/>
+      <w:lvlJc w:val="left"/>
+      <w:pPr>
+        <w:ind w:left="5760" w:hanging="360"/>
+      </w:pPr>
+      <w:rPr>
+        <w:rFonts w:ascii="Courier New" w:hAnsi="Courier New" w:cs="Courier New" w:hint="default"/>
+      </w:rPr>
+    </w:lvl>
+    <w:lvl w:ilvl="8" w:tplc="0C090005" w:tentative="1">
+      <w:start w:val="1"/>
+      <w:numFmt w:val="bullet"/>
+      <w:lvlText w:val=""/>
+      <w:lvlJc w:val="left"/>
+      <w:pPr>
+        <w:ind w:left="6480" w:hanging="360"/>
+      </w:pPr>
+      <w:rPr>
+        <w:rFonts w:ascii="Wingdings" w:hAnsi="Wingdings" w:hint="default"/>
+      </w:rPr>
+    </w:lvl>
+  </w:abstractNum>
+  <w:abstractNum w:abstractNumId="8" w15:restartNumberingAfterBreak="0">
     <w:nsid w:val="52E02D9F"/>
     <w:multiLevelType w:val="hybridMultilevel"/>
     <w:tmpl w:val="BD1A1558"/>
@@ -3189,7 +3742,120 @@
       </w:rPr>
     </w:lvl>
   </w:abstractNum>
-  <w:abstractNum w:abstractNumId="8" w15:restartNumberingAfterBreak="0">
+  <w:abstractNum w:abstractNumId="9" w15:restartNumberingAfterBreak="0">
+    <w:nsid w:val="5923515F"/>
+    <w:multiLevelType w:val="hybridMultilevel"/>
+    <w:tmpl w:val="C6C4D0AE"/>
+    <w:lvl w:ilvl="0" w:tplc="0C090001">
+      <w:start w:val="1"/>
+      <w:numFmt w:val="bullet"/>
+      <w:lvlText w:val=""/>
+      <w:lvlJc w:val="left"/>
+      <w:pPr>
+        <w:ind w:left="720" w:hanging="360"/>
+      </w:pPr>
+      <w:rPr>
+        <w:rFonts w:ascii="Symbol" w:hAnsi="Symbol" w:hint="default"/>
+      </w:rPr>
+    </w:lvl>
+    <w:lvl w:ilvl="1" w:tplc="0C090003" w:tentative="1">
+      <w:start w:val="1"/>
+      <w:numFmt w:val="bullet"/>
+      <w:lvlText w:val="o"/>
+      <w:lvlJc w:val="left"/>
+      <w:pPr>
+        <w:ind w:left="1440" w:hanging="360"/>
+      </w:pPr>
+      <w:rPr>
+        <w:rFonts w:ascii="Courier New" w:hAnsi="Courier New" w:cs="Courier New" w:hint="default"/>
+      </w:rPr>
+    </w:lvl>
+    <w:lvl w:ilvl="2" w:tplc="0C090005" w:tentative="1">
+      <w:start w:val="1"/>
+      <w:numFmt w:val="bullet"/>
+      <w:lvlText w:val=""/>
+      <w:lvlJc w:val="left"/>
+      <w:pPr>
+        <w:ind w:left="2160" w:hanging="360"/>
+      </w:pPr>
+      <w:rPr>
+        <w:rFonts w:ascii="Wingdings" w:hAnsi="Wingdings" w:hint="default"/>
+      </w:rPr>
+    </w:lvl>
+    <w:lvl w:ilvl="3" w:tplc="0C090001" w:tentative="1">
+      <w:start w:val="1"/>
+      <w:numFmt w:val="bullet"/>
+      <w:lvlText w:val=""/>
+      <w:lvlJc w:val="left"/>
+      <w:pPr>
+        <w:ind w:left="2880" w:hanging="360"/>
+      </w:pPr>
+      <w:rPr>
+        <w:rFonts w:ascii="Symbol" w:hAnsi="Symbol" w:hint="default"/>
+      </w:rPr>
+    </w:lvl>
+    <w:lvl w:ilvl="4" w:tplc="0C090003" w:tentative="1">
+      <w:start w:val="1"/>
+      <w:numFmt w:val="bullet"/>
+      <w:lvlText w:val="o"/>
+      <w:lvlJc w:val="left"/>
+      <w:pPr>
+        <w:ind w:left="3600" w:hanging="360"/>
+      </w:pPr>
+      <w:rPr>
+        <w:rFonts w:ascii="Courier New" w:hAnsi="Courier New" w:cs="Courier New" w:hint="default"/>
+      </w:rPr>
+    </w:lvl>
+    <w:lvl w:ilvl="5" w:tplc="0C090005" w:tentative="1">
+      <w:start w:val="1"/>
+      <w:numFmt w:val="bullet"/>
+      <w:lvlText w:val=""/>
+      <w:lvlJc w:val="left"/>
+      <w:pPr>
+        <w:ind w:left="4320" w:hanging="360"/>
+      </w:pPr>
+      <w:rPr>
+        <w:rFonts w:ascii="Wingdings" w:hAnsi="Wingdings" w:hint="default"/>
+      </w:rPr>
+    </w:lvl>
+    <w:lvl w:ilvl="6" w:tplc="0C090001" w:tentative="1">
+      <w:start w:val="1"/>
+      <w:numFmt w:val="bullet"/>
+      <w:lvlText w:val=""/>
+      <w:lvlJc w:val="left"/>
+      <w:pPr>
+        <w:ind w:left="5040" w:hanging="360"/>
+      </w:pPr>
+      <w:rPr>
+        <w:rFonts w:ascii="Symbol" w:hAnsi="Symbol" w:hint="default"/>
+      </w:rPr>
+    </w:lvl>
+    <w:lvl w:ilvl="7" w:tplc="0C090003" w:tentative="1">
+      <w:start w:val="1"/>
+      <w:numFmt w:val="bullet"/>
+      <w:lvlText w:val="o"/>
+      <w:lvlJc w:val="left"/>
+      <w:pPr>
+        <w:ind w:left="5760" w:hanging="360"/>
+      </w:pPr>
+      <w:rPr>
+        <w:rFonts w:ascii="Courier New" w:hAnsi="Courier New" w:cs="Courier New" w:hint="default"/>
+      </w:rPr>
+    </w:lvl>
+    <w:lvl w:ilvl="8" w:tplc="0C090005" w:tentative="1">
+      <w:start w:val="1"/>
+      <w:numFmt w:val="bullet"/>
+      <w:lvlText w:val=""/>
+      <w:lvlJc w:val="left"/>
+      <w:pPr>
+        <w:ind w:left="6480" w:hanging="360"/>
+      </w:pPr>
+      <w:rPr>
+        <w:rFonts w:ascii="Wingdings" w:hAnsi="Wingdings" w:hint="default"/>
+      </w:rPr>
+    </w:lvl>
+  </w:abstractNum>
+  <w:abstractNum w:abstractNumId="10" w15:restartNumberingAfterBreak="0">
     <w:nsid w:val="59BC3CDF"/>
     <w:multiLevelType w:val="hybridMultilevel"/>
     <w:tmpl w:val="1452E68E"/>
@@ -3302,7 +3968,7 @@
       </w:rPr>
     </w:lvl>
   </w:abstractNum>
-  <w:abstractNum w:abstractNumId="9" w15:restartNumberingAfterBreak="0">
+  <w:abstractNum w:abstractNumId="11" w15:restartNumberingAfterBreak="0">
     <w:nsid w:val="7E962054"/>
     <w:multiLevelType w:val="hybridMultilevel"/>
     <w:tmpl w:val="A476DF24"/>
@@ -3422,7 +4088,7 @@
     <w:abstractNumId w:val="1"/>
   </w:num>
   <w:num w:numId="3" w16cid:durableId="189223002">
-    <w:abstractNumId w:val="8"/>
+    <w:abstractNumId w:val="10"/>
   </w:num>
   <w:num w:numId="4" w16cid:durableId="1867137969">
     <w:abstractNumId w:val="3"/>
@@ -3434,16 +4100,22 @@
     <w:abstractNumId w:val="5"/>
   </w:num>
   <w:num w:numId="7" w16cid:durableId="162749032">
-    <w:abstractNumId w:val="9"/>
+    <w:abstractNumId w:val="11"/>
   </w:num>
   <w:num w:numId="8" w16cid:durableId="818033619">
-    <w:abstractNumId w:val="7"/>
+    <w:abstractNumId w:val="8"/>
   </w:num>
   <w:num w:numId="9" w16cid:durableId="391469849">
     <w:abstractNumId w:val="6"/>
   </w:num>
   <w:num w:numId="10" w16cid:durableId="111562800">
     <w:abstractNumId w:val="4"/>
+  </w:num>
+  <w:num w:numId="11" w16cid:durableId="1204636205">
+    <w:abstractNumId w:val="9"/>
+  </w:num>
+  <w:num w:numId="12" w16cid:durableId="944769339">
+    <w:abstractNumId w:val="7"/>
   </w:num>
 </w:numbering>
 </file>

</xml_diff>

<commit_message>
Included more information to system overview including information on OpenPLC and network stuff such as Modbus protocol. Wrote in some pseudocode for logic used in PLC. Found more information on ICT risks regarding Modbus.
</commit_message>
<xml_diff>
--- a/docs/designreport.docx
+++ b/docs/designreport.docx
@@ -1036,8 +1036,13 @@
           </w:tcPr>
           <w:p>
             <w:r>
-              <w:t>Atlas DO probe</w:t>
-            </w:r>
+              <w:t xml:space="preserve">Atlas DO </w:t>
+            </w:r>
+            <w:proofErr w:type="gramStart"/>
+            <w:r>
+              <w:t>probe</w:t>
+            </w:r>
+            <w:proofErr w:type="gramEnd"/>
           </w:p>
           <w:p/>
         </w:tc>
@@ -1080,7 +1085,15 @@
           </w:tcPr>
           <w:p>
             <w:r>
-              <w:t>DFROBOT-SKU:SEN0169</w:t>
+              <w:t>DFROBOT-</w:t>
+            </w:r>
+            <w:proofErr w:type="gramStart"/>
+            <w:r>
+              <w:t>SKU:SEN</w:t>
+            </w:r>
+            <w:proofErr w:type="gramEnd"/>
+            <w:r>
+              <w:t>0169</w:t>
             </w:r>
           </w:p>
         </w:tc>
@@ -1167,45 +1180,12 @@
     </w:p>
     <w:p>
       <w:r>
-        <w:t>The pH level is a complex factor closely tied to oxygen and temperature levels. I</w:t>
-      </w:r>
-      <w:r>
-        <w:t>t is assumed in a well-balanced system that the pH level will be self-maintained and should not fall outside the ideal range, but if it does it requires direct intervention from the user due to complex associations to other variables, so only an alert</w:t>
-      </w:r>
-      <w:r>
-        <w:t xml:space="preserve"> will be sent to the user</w:t>
-      </w:r>
-      <w:r>
-        <w:t>.</w:t>
-      </w:r>
-    </w:p>
-    <w:p>
-      <w:r>
-        <w:t xml:space="preserve">These </w:t>
-      </w:r>
-      <w:r>
-        <w:t xml:space="preserve">actions </w:t>
-      </w:r>
-      <w:r>
-        <w:t>are all outlined in Table 2</w:t>
-      </w:r>
-      <w:r>
-        <w:t xml:space="preserve"> below</w:t>
-      </w:r>
-      <w:r>
-        <w:t xml:space="preserve">. If any values outside of the ideal range mentioned in Table 1 are detected, the </w:t>
-      </w:r>
-      <w:r>
-        <w:t xml:space="preserve">PLC </w:t>
-      </w:r>
-      <w:r>
-        <w:t>will activate to maintain balance of the aquaponics system.</w:t>
-      </w:r>
-      <w:r>
-        <w:t xml:space="preserve"> </w:t>
-      </w:r>
-      <w:r>
-        <w:t xml:space="preserve">It should be noted that the provided actions are not exclusive (as temperature, DO and pH can directly affect each other), but are the only ones provided to maintain simplicity for the conceptual design of the system. </w:t>
+        <w:t>The pH level is a complex factor closely tied to oxygen and temperature levels. It is assumed in a well-balanced system that the pH level will be self-maintained and should not fall outside the ideal range, but if it does it requires direct intervention from the user due to complex associations to other variables, so only an alert will be sent to the user.</w:t>
+      </w:r>
+    </w:p>
+    <w:p>
+      <w:r>
+        <w:t xml:space="preserve">These actions are all outlined in Table 2 below. If any values outside of the ideal range mentioned in Table 1 are detected, the PLC will activate to maintain balance of the aquaponics system. It should be noted that the provided actions are not exclusive (as temperature, DO and pH can directly affect each other), but are the only ones provided to maintain simplicity for the conceptual design of the system. </w:t>
       </w:r>
     </w:p>
     <w:p>
@@ -1647,19 +1627,29 @@
         <w:t xml:space="preserve"> sent </w:t>
       </w:r>
       <w:r>
-        <w:t xml:space="preserve">via LoRaWAN (long range </w:t>
-      </w:r>
-      <w:r>
-        <w:t>wide area network</w:t>
-      </w:r>
-      <w:r>
-        <w:t>) to The Things Network (TTN).</w:t>
+        <w:t xml:space="preserve">via </w:t>
+      </w:r>
+      <w:proofErr w:type="spellStart"/>
+      <w:r>
+        <w:t>LoRaWAN</w:t>
+      </w:r>
+      <w:proofErr w:type="spellEnd"/>
+      <w:r>
+        <w:t xml:space="preserve"> (long range wide area network) to The Things Network (TTN).</w:t>
       </w:r>
       <w:r>
         <w:t xml:space="preserve"> </w:t>
       </w:r>
       <w:r>
-        <w:t>A message broker, in this case Mosquitto, uses MQTT protocol to take these messages as subscriptions. MQTT is appropriate for this situation because of the simple, small amounts of data being sent from the tank’s sensors which do not require large headers</w:t>
+        <w:t xml:space="preserve">A message broker, in this case </w:t>
+      </w:r>
+      <w:proofErr w:type="spellStart"/>
+      <w:r>
+        <w:t>Mosquitto</w:t>
+      </w:r>
+      <w:proofErr w:type="spellEnd"/>
+      <w:r>
+        <w:t>, uses MQTT protocol to take these messages as subscriptions. MQTT is appropriate for this situation because of the simple, small amounts of data being sent from the tank’s sensors which do not require large headers</w:t>
       </w:r>
       <w:r>
         <w:t xml:space="preserve"> or bandwidth. HTTP is another protocol that could have been used for this scenario, but</w:t>
@@ -1706,8 +1696,13 @@
         <w:t xml:space="preserve"> subscribed</w:t>
       </w:r>
       <w:r>
-        <w:t xml:space="preserve"> nodes: Node-Red, OpenPLC</w:t>
-      </w:r>
+        <w:t xml:space="preserve"> nodes: Node-Red, </w:t>
+      </w:r>
+      <w:proofErr w:type="spellStart"/>
+      <w:r>
+        <w:t>OpenPLC</w:t>
+      </w:r>
+      <w:proofErr w:type="spellEnd"/>
       <w:r>
         <w:t>,</w:t>
       </w:r>
@@ -1723,56 +1718,53 @@
     </w:p>
     <w:p>
       <w:r>
+        <w:t>The protocol to connect</w:t>
+      </w:r>
+      <w:r>
+        <w:t xml:space="preserve"> the sensors and devices to</w:t>
+      </w:r>
+      <w:r>
+        <w:t xml:space="preserve"> </w:t>
+      </w:r>
+      <w:proofErr w:type="spellStart"/>
+      <w:r>
+        <w:t>OpenPLC</w:t>
+      </w:r>
+      <w:proofErr w:type="spellEnd"/>
+      <w:r>
+        <w:t xml:space="preserve"> is Modbus TCP/IP. </w:t>
+      </w:r>
+      <w:r>
+        <w:t xml:space="preserve"> </w:t>
+      </w:r>
+      <w:r>
+        <w:t xml:space="preserve">Using </w:t>
+      </w:r>
+      <w:r>
         <w:t>TCP/IP</w:t>
       </w:r>
-    </w:p>
-    <w:p>
-      <w:r>
-        <w:t>“</w:t>
-      </w:r>
-      <w:r>
-        <w:t>TCP is frequently unsuitable for use in constrained network</w:t>
+      <w:r>
+        <w:t xml:space="preserve"> allows the data to be carried over ethernet as </w:t>
+      </w:r>
+      <w:r>
+        <w:t>it</w:t>
+      </w:r>
+      <w:r>
+        <w:t xml:space="preserve"> is already a widely used protocol</w:t>
+      </w:r>
+      <w:r>
+        <w:t xml:space="preserve"> and</w:t>
+      </w:r>
+      <w:r>
+        <w:t xml:space="preserve"> provides compatibility with preexisting ethernet infrastructure [10].</w:t>
       </w:r>
       <w:r>
         <w:t xml:space="preserve"> </w:t>
       </w:r>
       <w:r>
-        <w:t>environments suffering from high latency or limited bandwidth.</w:t>
-      </w:r>
-      <w:r>
-        <w:t xml:space="preserve"> </w:t>
-      </w:r>
-      <w:r>
-        <w:t>The User Datagram Protocol (UDP) provides a useful alternative, however. UDP</w:t>
-      </w:r>
-      <w:r>
-        <w:t xml:space="preserve"> </w:t>
-      </w:r>
-      <w:r>
-        <w:t>provides a lightweight transport mechanism for connectionless communications</w:t>
-      </w:r>
-      <w:r>
-        <w:t xml:space="preserve"> </w:t>
-      </w:r>
-      <w:r>
-        <w:t>(unlike session-based TCP). Many highly constrained IoT sensor devices support</w:t>
-      </w:r>
-      <w:r>
-        <w:t xml:space="preserve"> </w:t>
-      </w:r>
-      <w:r>
-        <w:t>UDP. For example, MQTT-SN is a tailored version of MQTT that works with UDP.</w:t>
-      </w:r>
-      <w:r>
-        <w:t>” [7]</w:t>
-      </w:r>
-    </w:p>
-    <w:p>
-      <w:r>
-        <w:t>Modbus is used for communication between OpenPLC and the control devices of the aquaponics system.</w:t>
-      </w:r>
-    </w:p>
-    <w:p/>
+        <w:t>As the data being transferred is only small, Modbus is also suitable for this application due to its limited packet transfer size of 260 bytes [11].</w:t>
+      </w:r>
+    </w:p>
     <w:p>
       <w:pPr>
         <w:jc w:val="center"/>
@@ -1781,10 +1773,9 @@
         <w:rPr>
           <w:noProof/>
         </w:rPr>
-        <w:lastRenderedPageBreak/>
         <w:drawing>
-          <wp:inline distT="0" distB="0" distL="0" distR="0" wp14:anchorId="36DB1900" wp14:editId="7824BFA6">
-            <wp:extent cx="5543550" cy="3024670"/>
+          <wp:inline distT="0" distB="0" distL="0" distR="0" wp14:anchorId="36DB1900" wp14:editId="0A970816">
+            <wp:extent cx="4924425" cy="2686862"/>
             <wp:effectExtent l="0" t="0" r="0" b="0"/>
             <wp:docPr id="1688510369" name="Picture 1" descr="DABaseSystem"/>
             <wp:cNvGraphicFramePr>
@@ -1815,7 +1806,7 @@
                   <pic:spPr bwMode="auto">
                     <a:xfrm>
                       <a:off x="0" y="0"/>
-                      <a:ext cx="5546882" cy="3026488"/>
+                      <a:ext cx="4939101" cy="2694870"/>
                     </a:xfrm>
                     <a:prstGeom prst="rect">
                       <a:avLst/>
@@ -1837,10 +1828,7 @@
         <w:jc w:val="center"/>
       </w:pPr>
       <w:r>
-        <w:t>Figure 1:</w:t>
-      </w:r>
-      <w:r>
-        <w:t xml:space="preserve"> Network layout for aquaponics system</w:t>
+        <w:t>Figure 1: Network layout for aquaponics system</w:t>
       </w:r>
     </w:p>
     <w:p>
@@ -1878,12 +1866,14 @@
       <w:r>
         <w:t xml:space="preserve"> to </w:t>
       </w:r>
+      <w:proofErr w:type="spellStart"/>
       <w:r>
         <w:t>Open</w:t>
       </w:r>
       <w:r>
         <w:t>PLC</w:t>
       </w:r>
+      <w:proofErr w:type="spellEnd"/>
       <w:r>
         <w:t xml:space="preserve"> and HMI</w:t>
       </w:r>
@@ -1945,13 +1935,20 @@
       <w:pPr>
         <w:pStyle w:val="Heading2"/>
       </w:pPr>
+      <w:proofErr w:type="spellStart"/>
       <w:r>
         <w:t>OpenPLC</w:t>
       </w:r>
-    </w:p>
-    <w:p>
-      <w:r>
-        <w:t xml:space="preserve">OpenPLC is used </w:t>
+      <w:proofErr w:type="spellEnd"/>
+    </w:p>
+    <w:p>
+      <w:proofErr w:type="spellStart"/>
+      <w:r>
+        <w:t>OpenPLC</w:t>
+      </w:r>
+      <w:proofErr w:type="spellEnd"/>
+      <w:r>
+        <w:t xml:space="preserve"> is used </w:t>
       </w:r>
       <w:r>
         <w:t xml:space="preserve">to </w:t>
@@ -1978,10 +1975,36 @@
         <w:t xml:space="preserve">. </w:t>
       </w:r>
       <w:r>
-        <w:t>The circuit is created and uploaded to the OpenPLC software which is connected to Node-Red to implement in the UI.</w:t>
-      </w:r>
-    </w:p>
-    <w:p>
+        <w:t xml:space="preserve">The circuit is created and uploaded to the </w:t>
+      </w:r>
+      <w:proofErr w:type="spellStart"/>
+      <w:r>
+        <w:t>OpenPLC</w:t>
+      </w:r>
+      <w:proofErr w:type="spellEnd"/>
+      <w:r>
+        <w:t xml:space="preserve"> software which is connected to Node-Red to</w:t>
+      </w:r>
+      <w:r>
+        <w:t xml:space="preserve"> be</w:t>
+      </w:r>
+      <w:r>
+        <w:t xml:space="preserve"> implement</w:t>
+      </w:r>
+      <w:r>
+        <w:t>ed in the flows</w:t>
+      </w:r>
+      <w:r>
+        <w:t>.</w:t>
+      </w:r>
+    </w:p>
+    <w:p>
+      <w:r>
+        <w:t>The actions in Table 2 can be described using pseudocode below.</w:t>
+      </w:r>
+      <w:r>
+        <w:t xml:space="preserve"> </w:t>
+      </w:r>
       <w:r>
         <w:t>For DO and water temperature, the pumps will activate automatically but</w:t>
       </w:r>
@@ -1991,13 +2014,279 @@
       <w:r>
         <w:t>the design will also allow the user to turn on or off the air pump and water pump as needed.</w:t>
       </w:r>
-    </w:p>
+      <w:r>
+        <w:t xml:space="preserve"> The water heating does not have the same functionality because if the heater is left on and reaches the high temperature threshold then it is simply wasting power and risking the health of the fish and plants.</w:t>
+      </w:r>
+    </w:p>
+    <w:p>
+      <w:r>
+        <w:t>Pseudocode for aquaponics system:</w:t>
+      </w:r>
+    </w:p>
+    <w:tbl>
+      <w:tblPr>
+        <w:tblStyle w:val="TableGrid"/>
+        <w:tblW w:w="0" w:type="auto"/>
+        <w:tblLook w:val="04A0" w:firstRow="1" w:lastRow="0" w:firstColumn="1" w:lastColumn="0" w:noHBand="0" w:noVBand="1"/>
+      </w:tblPr>
+      <w:tblGrid>
+        <w:gridCol w:w="9350"/>
+      </w:tblGrid>
+      <w:tr>
+        <w:tc>
+          <w:tcPr>
+            <w:tcW w:w="9350" w:type="dxa"/>
+          </w:tcPr>
+          <w:p>
+            <w:r>
+              <w:t xml:space="preserve">If </w:t>
+            </w:r>
+            <w:proofErr w:type="spellStart"/>
+            <w:r>
+              <w:t>dissolved_oxygen</w:t>
+            </w:r>
+            <w:proofErr w:type="spellEnd"/>
+            <w:r>
+              <w:t xml:space="preserve"> is low OR </w:t>
+            </w:r>
+            <w:proofErr w:type="spellStart"/>
+            <w:r>
+              <w:t>airpump_button_on</w:t>
+            </w:r>
+            <w:proofErr w:type="spellEnd"/>
+            <w:r>
+              <w:t>:</w:t>
+            </w:r>
+          </w:p>
+          <w:p>
+            <w:pPr>
+              <w:pStyle w:val="ListParagraph"/>
+              <w:numPr>
+                <w:ilvl w:val="0"/>
+                <w:numId w:val="13"/>
+              </w:numPr>
+            </w:pPr>
+            <w:r>
+              <w:t xml:space="preserve">Turn on air </w:t>
+            </w:r>
+            <w:proofErr w:type="gramStart"/>
+            <w:r>
+              <w:t>pump</w:t>
+            </w:r>
+            <w:proofErr w:type="gramEnd"/>
+          </w:p>
+          <w:p>
+            <w:r>
+              <w:t xml:space="preserve">Else If </w:t>
+            </w:r>
+            <w:proofErr w:type="spellStart"/>
+            <w:r>
+              <w:t>dissolved_oxygen</w:t>
+            </w:r>
+            <w:proofErr w:type="spellEnd"/>
+            <w:r>
+              <w:t xml:space="preserve"> is high OR </w:t>
+            </w:r>
+            <w:proofErr w:type="spellStart"/>
+            <w:r>
+              <w:t>airpump_button_off</w:t>
+            </w:r>
+            <w:proofErr w:type="spellEnd"/>
+            <w:r>
+              <w:t>:</w:t>
+            </w:r>
+          </w:p>
+          <w:p>
+            <w:pPr>
+              <w:pStyle w:val="ListParagraph"/>
+              <w:numPr>
+                <w:ilvl w:val="0"/>
+                <w:numId w:val="13"/>
+              </w:numPr>
+            </w:pPr>
+            <w:r>
+              <w:t xml:space="preserve">Turn off air </w:t>
+            </w:r>
+            <w:proofErr w:type="gramStart"/>
+            <w:r>
+              <w:t>pump</w:t>
+            </w:r>
+            <w:proofErr w:type="gramEnd"/>
+          </w:p>
+          <w:p/>
+          <w:p>
+            <w:r>
+              <w:t xml:space="preserve">If </w:t>
+            </w:r>
+            <w:proofErr w:type="spellStart"/>
+            <w:r>
+              <w:t>pH_</w:t>
+            </w:r>
+            <w:proofErr w:type="gramStart"/>
+            <w:r>
+              <w:t>level</w:t>
+            </w:r>
+            <w:proofErr w:type="spellEnd"/>
+            <w:r>
+              <w:t xml:space="preserve">  is</w:t>
+            </w:r>
+            <w:proofErr w:type="gramEnd"/>
+            <w:r>
+              <w:t xml:space="preserve"> high OR low:</w:t>
+            </w:r>
+          </w:p>
+          <w:p>
+            <w:pPr>
+              <w:pStyle w:val="ListParagraph"/>
+              <w:numPr>
+                <w:ilvl w:val="0"/>
+                <w:numId w:val="13"/>
+              </w:numPr>
+            </w:pPr>
+            <w:r>
+              <w:t xml:space="preserve">Turn on </w:t>
+            </w:r>
+            <w:proofErr w:type="gramStart"/>
+            <w:r>
+              <w:t>alert</w:t>
+            </w:r>
+            <w:proofErr w:type="gramEnd"/>
+          </w:p>
+          <w:p/>
+          <w:p>
+            <w:r>
+              <w:t xml:space="preserve">If </w:t>
+            </w:r>
+            <w:proofErr w:type="spellStart"/>
+            <w:r>
+              <w:t>water_temp</w:t>
+            </w:r>
+            <w:proofErr w:type="spellEnd"/>
+            <w:r>
+              <w:t xml:space="preserve"> is low:</w:t>
+            </w:r>
+          </w:p>
+          <w:p>
+            <w:pPr>
+              <w:pStyle w:val="ListParagraph"/>
+              <w:numPr>
+                <w:ilvl w:val="0"/>
+                <w:numId w:val="13"/>
+              </w:numPr>
+            </w:pPr>
+            <w:r>
+              <w:t xml:space="preserve">Turn on </w:t>
+            </w:r>
+            <w:proofErr w:type="gramStart"/>
+            <w:r>
+              <w:t>heater</w:t>
+            </w:r>
+            <w:proofErr w:type="gramEnd"/>
+          </w:p>
+          <w:p>
+            <w:r>
+              <w:t xml:space="preserve">Else turn off </w:t>
+            </w:r>
+            <w:proofErr w:type="gramStart"/>
+            <w:r>
+              <w:t>heater</w:t>
+            </w:r>
+            <w:proofErr w:type="gramEnd"/>
+          </w:p>
+          <w:p/>
+          <w:p>
+            <w:r>
+              <w:t xml:space="preserve">If </w:t>
+            </w:r>
+            <w:proofErr w:type="spellStart"/>
+            <w:r>
+              <w:t>water_temp</w:t>
+            </w:r>
+            <w:proofErr w:type="spellEnd"/>
+            <w:r>
+              <w:t xml:space="preserve"> is high OR </w:t>
+            </w:r>
+            <w:proofErr w:type="spellStart"/>
+            <w:r>
+              <w:t>waterpump_button_on</w:t>
+            </w:r>
+            <w:proofErr w:type="spellEnd"/>
+            <w:r>
+              <w:t>:</w:t>
+            </w:r>
+          </w:p>
+          <w:p>
+            <w:pPr>
+              <w:pStyle w:val="ListParagraph"/>
+              <w:numPr>
+                <w:ilvl w:val="0"/>
+                <w:numId w:val="13"/>
+              </w:numPr>
+            </w:pPr>
+            <w:r>
+              <w:t xml:space="preserve">Turn on water </w:t>
+            </w:r>
+            <w:proofErr w:type="gramStart"/>
+            <w:r>
+              <w:t>pump</w:t>
+            </w:r>
+            <w:proofErr w:type="gramEnd"/>
+          </w:p>
+          <w:p>
+            <w:r>
+              <w:t xml:space="preserve">Else if </w:t>
+            </w:r>
+            <w:proofErr w:type="spellStart"/>
+            <w:r>
+              <w:t>water_temp</w:t>
+            </w:r>
+            <w:proofErr w:type="spellEnd"/>
+            <w:r>
+              <w:t xml:space="preserve"> is not high OR </w:t>
+            </w:r>
+            <w:proofErr w:type="spellStart"/>
+            <w:r>
+              <w:t>water_temp</w:t>
+            </w:r>
+            <w:proofErr w:type="spellEnd"/>
+            <w:r>
+              <w:t xml:space="preserve"> is low OR </w:t>
+            </w:r>
+            <w:proofErr w:type="spellStart"/>
+            <w:r>
+              <w:t>waterpump_button_off</w:t>
+            </w:r>
+            <w:proofErr w:type="spellEnd"/>
+            <w:r>
+              <w:t>:</w:t>
+            </w:r>
+          </w:p>
+          <w:p>
+            <w:pPr>
+              <w:pStyle w:val="ListParagraph"/>
+              <w:numPr>
+                <w:ilvl w:val="0"/>
+                <w:numId w:val="13"/>
+              </w:numPr>
+            </w:pPr>
+            <w:r>
+              <w:t xml:space="preserve">Turn off water </w:t>
+            </w:r>
+            <w:proofErr w:type="gramStart"/>
+            <w:r>
+              <w:t>pump</w:t>
+            </w:r>
+            <w:proofErr w:type="gramEnd"/>
+          </w:p>
+          <w:p>
+            <w:pPr>
+              <w:pStyle w:val="ListParagraph"/>
+            </w:pPr>
+          </w:p>
+        </w:tc>
+      </w:tr>
+    </w:tbl>
     <w:p/>
-    <w:p>
-      <w:r>
-        <w:t>PLC programming for the control of the aquaponics system is convenient using OpenPLC as the file</w:t>
-      </w:r>
-    </w:p>
     <w:p>
       <w:pPr>
         <w:pStyle w:val="Heading2"/>
@@ -2095,37 +2384,7 @@
     </w:p>
     <w:p>
       <w:r>
-        <w:t>“</w:t>
-      </w:r>
-      <w:r>
-        <w:t>The main security threats of all the used protocols for IoT derive from the following aspects:</w:t>
-      </w:r>
-      <w:r>
-        <w:t xml:space="preserve"> </w:t>
-      </w:r>
-      <w:r>
-        <w:t>authentication, authorization and package encryption</w:t>
-      </w:r>
-      <w:r>
-        <w:t>” [7]. “</w:t>
-      </w:r>
-      <w:r>
-        <w:t>By default, the messages transferred over the network are not secured in any way, being</w:t>
-      </w:r>
-      <w:r>
-        <w:t xml:space="preserve"> </w:t>
-      </w:r>
-      <w:r>
-        <w:t>sent in plaintext. TLS is used to secure the connections but that can lead to overheads related to</w:t>
-      </w:r>
-      <w:r>
-        <w:t xml:space="preserve"> </w:t>
-      </w:r>
-      <w:r>
-        <w:t>bandwidth and CPU</w:t>
-      </w:r>
-      <w:r>
-        <w:t xml:space="preserve">” [6]. </w:t>
+        <w:t xml:space="preserve">“The main security threats of all the used protocols for IoT derive from the following aspects: authentication, authorization and package encryption” [7]. “By default, the messages transferred over the network are not secured in any way, being sent in plaintext. TLS is used to secure the connections but that can lead to overheads related to bandwidth and CPU” [6]. </w:t>
       </w:r>
     </w:p>
     <w:p>
@@ -2145,10 +2404,15 @@
         </w:tabs>
       </w:pPr>
       <w:r>
-        <w:t xml:space="preserve">Tampering with data -  sending incorrect information or changing </w:t>
-      </w:r>
-      <w:r>
-        <w:t>[7]</w:t>
+        <w:t xml:space="preserve">Tampering with data </w:t>
+      </w:r>
+      <w:proofErr w:type="gramStart"/>
+      <w:r>
+        <w:t>-  sending</w:t>
+      </w:r>
+      <w:proofErr w:type="gramEnd"/>
+      <w:r>
+        <w:t xml:space="preserve"> incorrect information or changing [7]</w:t>
       </w:r>
     </w:p>
     <w:p>
@@ -2163,13 +2427,7 @@
         </w:tabs>
       </w:pPr>
       <w:r>
-        <w:t>DDOS attacks could occur – one of the most common attacks in IoT [6]</w:t>
-      </w:r>
-      <w:r>
-        <w:t xml:space="preserve"> [7]</w:t>
-      </w:r>
-      <w:r>
-        <w:t>.</w:t>
+        <w:t>DDOS attacks could occur – one of the most common attacks in IoT [6] [7].</w:t>
       </w:r>
     </w:p>
     <w:p>
@@ -2178,8 +2436,13 @@
           <w:tab w:val="left" w:pos="1920"/>
         </w:tabs>
       </w:pPr>
-      <w:r>
-        <w:t>However there is no sensitive information being transmitted through the network – just the sensor date – so risk of fraud or identity theft is minimal.</w:t>
+      <w:proofErr w:type="gramStart"/>
+      <w:r>
+        <w:t>However</w:t>
+      </w:r>
+      <w:proofErr w:type="gramEnd"/>
+      <w:r>
+        <w:t xml:space="preserve"> there is no sensitive information being transmitted through the network – just the sensor date – so risk of fraud or identity theft is minimal.</w:t>
       </w:r>
     </w:p>
     <w:p>
@@ -2189,10 +2452,7 @@
         </w:tabs>
       </w:pPr>
       <w:r>
-        <w:t>“</w:t>
-      </w:r>
-      <w:r>
-        <w:t>Most of the IoT devices are vulnerable due to bugs on protocols implementation, device management issues, or improper handling of communication messages [</w:t>
+        <w:t>“Most of the IoT devices are vulnerable due to bugs on protocols implementation, device management issues, or improper handling of communication messages [</w:t>
       </w:r>
       <w:hyperlink r:id="rId7" w:anchor="B17-sensors-22-00567" w:history="1">
         <w:r>
@@ -2203,7 +2463,15 @@
         </w:r>
       </w:hyperlink>
       <w:r>
-        <w:t xml:space="preserve">]. In order to fix such issues, the developers need to patch the IoT devices through firmware updates. Unfortunately, most of the IoT devices are not capable of being updated as they are not designed to receive </w:t>
+        <w:t xml:space="preserve">]. </w:t>
+      </w:r>
+      <w:proofErr w:type="gramStart"/>
+      <w:r>
+        <w:t>In order to</w:t>
+      </w:r>
+      <w:proofErr w:type="gramEnd"/>
+      <w:r>
+        <w:t xml:space="preserve"> fix such issues, the developers need to patch the IoT devices through firmware updates. Unfortunately, most of the IoT devices are not capable of being updated as they are not designed to receive </w:t>
       </w:r>
       <w:r>
         <w:lastRenderedPageBreak/>
@@ -2218,18 +2486,7 @@
         </w:r>
       </w:hyperlink>
       <w:r>
-        <w:t>]. Thus, it puts billions of IoT devices at risk, as they are incapable of receiving updates and hence remain unprotected, insecure, and vulnerable.</w:t>
-      </w:r>
-      <w:r>
-        <w:t>” [8]</w:t>
-      </w:r>
-    </w:p>
-    <w:p>
-      <w:pPr>
-        <w:pStyle w:val="Heading2"/>
-      </w:pPr>
-      <w:r>
-        <w:t>Risk Mitigation</w:t>
+        <w:t>]. Thus, it puts billions of IoT devices at risk, as they are incapable of receiving updates and hence remain unprotected, insecure, and vulnerable.” [8]</w:t>
       </w:r>
     </w:p>
     <w:p>
@@ -2239,25 +2496,25 @@
         </w:tabs>
       </w:pPr>
       <w:r>
-        <w:t>“</w:t>
-      </w:r>
-      <w:r>
-        <w:t>Setting up the authorization for each node of the system is a key factor for accessing the</w:t>
-      </w:r>
-      <w:r>
-        <w:t xml:space="preserve"> </w:t>
-      </w:r>
-      <w:r>
-        <w:t>exposed resources. Even if a node is compromised it shouldn’t have the permission to perform any</w:t>
-      </w:r>
-      <w:r>
-        <w:t xml:space="preserve"> </w:t>
-      </w:r>
-      <w:r>
-        <w:t>malicious operation that can affect the system.</w:t>
-      </w:r>
-      <w:r>
-        <w:t>” [6]</w:t>
+        <w:t>Modbus TCP is also vulnerable to DDoS attacks as it was originally designed for serial connections so had no security features. [9]</w:t>
+      </w:r>
+    </w:p>
+    <w:p>
+      <w:pPr>
+        <w:pStyle w:val="Heading2"/>
+      </w:pPr>
+      <w:r>
+        <w:t>Risk Mitigation</w:t>
+      </w:r>
+    </w:p>
+    <w:p>
+      <w:pPr>
+        <w:tabs>
+          <w:tab w:val="left" w:pos="1920"/>
+        </w:tabs>
+      </w:pPr>
+      <w:r>
+        <w:t>“Setting up the authorization for each node of the system is a key factor for accessing the exposed resources. Even if a node is compromised it shouldn’t have the permission to perform any malicious operation that can affect the system.” [6]</w:t>
       </w:r>
       <w:r>
         <w:tab/>
@@ -2296,7 +2553,15 @@
     </w:p>
     <w:p>
       <w:r>
-        <w:t>[1] M.M.M. Mahmoud, R. Darwish and A.M. Bassiuny, “</w:t>
+        <w:t xml:space="preserve">[1] M.M.M. Mahmoud, R. Darwish and A.M. </w:t>
+      </w:r>
+      <w:proofErr w:type="spellStart"/>
+      <w:r>
+        <w:t>Bassiuny</w:t>
+      </w:r>
+      <w:proofErr w:type="spellEnd"/>
+      <w:r>
+        <w:t>, “</w:t>
       </w:r>
       <w:r>
         <w:t>Development of an economic smart aquaponic system based on IoT</w:t>
@@ -2312,7 +2577,15 @@
         <w:t>J. Eng. Res.</w:t>
       </w:r>
       <w:r>
-        <w:t xml:space="preserve">, Aug 2023, doi: </w:t>
+        <w:t xml:space="preserve">, Aug 2023, </w:t>
+      </w:r>
+      <w:proofErr w:type="spellStart"/>
+      <w:r>
+        <w:t>doi</w:t>
+      </w:r>
+      <w:proofErr w:type="spellEnd"/>
+      <w:r>
+        <w:t xml:space="preserve">: </w:t>
       </w:r>
       <w:r>
         <w:t>https://doi.org/10.1016/j.jer.2023.08.024</w:t>
@@ -2331,6 +2604,7 @@
       <w:r>
         <w:t xml:space="preserve">,” </w:t>
       </w:r>
+      <w:proofErr w:type="spellStart"/>
       <w:r>
         <w:rPr>
           <w:i/>
@@ -2338,8 +2612,17 @@
         </w:rPr>
         <w:t>Chemosensors</w:t>
       </w:r>
-      <w:r>
-        <w:t xml:space="preserve">, vol. 10, no. 8, Aug 2022, doi: </w:t>
+      <w:proofErr w:type="spellEnd"/>
+      <w:r>
+        <w:t xml:space="preserve">, vol. 10, no. 8, Aug 2022, </w:t>
+      </w:r>
+      <w:proofErr w:type="spellStart"/>
+      <w:r>
+        <w:t>doi</w:t>
+      </w:r>
+      <w:proofErr w:type="spellEnd"/>
+      <w:r>
+        <w:t xml:space="preserve">: </w:t>
       </w:r>
       <w:r>
         <w:t>https://doi.org/10.3390/chemosensors10080303</w:t>
@@ -2361,15 +2644,32 @@
       <w:r>
         <w:t xml:space="preserve">,” </w:t>
       </w:r>
+      <w:proofErr w:type="spellStart"/>
       <w:r>
         <w:rPr>
           <w:i/>
           <w:iCs/>
         </w:rPr>
-        <w:t>PLoS ONE</w:t>
-      </w:r>
-      <w:r>
-        <w:t xml:space="preserve">, vol. 18, no. 5, May 2023, doi: </w:t>
+        <w:t>PLoS</w:t>
+      </w:r>
+      <w:proofErr w:type="spellEnd"/>
+      <w:r>
+        <w:rPr>
+          <w:i/>
+          <w:iCs/>
+        </w:rPr>
+        <w:t xml:space="preserve"> ONE</w:t>
+      </w:r>
+      <w:r>
+        <w:t xml:space="preserve">, vol. 18, no. 5, May 2023, </w:t>
+      </w:r>
+      <w:proofErr w:type="spellStart"/>
+      <w:r>
+        <w:t>doi</w:t>
+      </w:r>
+      <w:proofErr w:type="spellEnd"/>
+      <w:r>
+        <w:t xml:space="preserve">: </w:t>
       </w:r>
       <w:hyperlink r:id="rId9" w:history="1">
         <w:r>
@@ -2391,7 +2691,15 @@
         <w:t>4</w:t>
       </w:r>
       <w:r>
-        <w:t>] F. A. Z. Shaikh and U. Bhaskarwar, “</w:t>
+        <w:t xml:space="preserve">] F. A. Z. Shaikh and U. </w:t>
+      </w:r>
+      <w:proofErr w:type="spellStart"/>
+      <w:r>
+        <w:t>Bhaskarwar</w:t>
+      </w:r>
+      <w:proofErr w:type="spellEnd"/>
+      <w:r>
+        <w:t>, “</w:t>
       </w:r>
       <w:r>
         <w:t>Smart Aquarium using IoT</w:t>
@@ -2541,7 +2849,15 @@
         <w:t xml:space="preserve">] </w:t>
       </w:r>
       <w:r>
-        <w:t>C.-H. Chiung, Y.-C. W, J.-X. Zhang and Y.-H. Chen, “</w:t>
+        <w:t xml:space="preserve">C.-H. Chiung, Y.-C. W, J.-X. </w:t>
+      </w:r>
+      <w:proofErr w:type="gramStart"/>
+      <w:r>
+        <w:t>Zhang</w:t>
+      </w:r>
+      <w:proofErr w:type="gramEnd"/>
+      <w:r>
+        <w:t xml:space="preserve"> and Y.-H. Chen, “</w:t>
       </w:r>
       <w:r>
         <w:t>IoT-Based Fish Farm Water Quality Monitoring System</w:t>
@@ -2557,7 +2873,15 @@
         <w:t>Sensors,</w:t>
       </w:r>
       <w:r>
-        <w:t xml:space="preserve"> vol. 22, no. 17, Sep 2022, doi: </w:t>
+        <w:t xml:space="preserve"> vol. 22, no. 17, Sep 2022, </w:t>
+      </w:r>
+      <w:proofErr w:type="spellStart"/>
+      <w:r>
+        <w:t>doi</w:t>
+      </w:r>
+      <w:proofErr w:type="spellEnd"/>
+      <w:r>
+        <w:t xml:space="preserve">: </w:t>
       </w:r>
       <w:r>
         <w:t>https://doi.org/10.3390/s22176700</w:t>
@@ -2568,26 +2892,126 @@
     </w:p>
     <w:p>
       <w:r>
-        <w:t>[6] A. Zamifroiu et al. “</w:t>
-      </w:r>
-      <w:r>
-        <w:t>IoT Communication Security Issues for Companies: Challenges,</w:t>
-      </w:r>
-      <w:r>
-        <w:t xml:space="preserve"> </w:t>
-      </w:r>
-      <w:r>
-        <w:t>Protocols and The Web of Data</w:t>
-      </w:r>
-      <w:r>
-        <w:t xml:space="preserve">,” </w:t>
+        <w:t xml:space="preserve">[6] A. </w:t>
+      </w:r>
+      <w:proofErr w:type="spellStart"/>
+      <w:r>
+        <w:t>Zamifroiu</w:t>
+      </w:r>
+      <w:proofErr w:type="spellEnd"/>
+      <w:r>
+        <w:t xml:space="preserve"> et al. “IoT Communication Security Issues for Companies: Challenges, Protocols and The Web of Data,” </w:t>
       </w:r>
       <w:r>
         <w:rPr>
           <w:i/>
           <w:iCs/>
         </w:rPr>
-        <w:t>Proc</w:t>
+        <w:t>Proc. 14th Int. Conf. Bus. Exc. 2020</w:t>
+      </w:r>
+      <w:r>
+        <w:t xml:space="preserve">, vol. 14, no. 1, pp. 1109-1120, </w:t>
+      </w:r>
+      <w:proofErr w:type="spellStart"/>
+      <w:r>
+        <w:t>doi</w:t>
+      </w:r>
+      <w:proofErr w:type="spellEnd"/>
+      <w:r>
+        <w:t xml:space="preserve">: </w:t>
+      </w:r>
+      <w:r>
+        <w:t>10.2478/picbe-2020-0104</w:t>
+      </w:r>
+      <w:r>
+        <w:t>.</w:t>
+      </w:r>
+    </w:p>
+    <w:p>
+      <w:r>
+        <w:t xml:space="preserve">[7] B. Russell and D. </w:t>
+      </w:r>
+      <w:proofErr w:type="gramStart"/>
+      <w:r>
+        <w:t>Van</w:t>
+      </w:r>
+      <w:proofErr w:type="gramEnd"/>
+      <w:r>
+        <w:t xml:space="preserve"> Duren, “Practical Internet of Things Security,” </w:t>
+      </w:r>
+      <w:proofErr w:type="spellStart"/>
+      <w:r>
+        <w:t>Packt</w:t>
+      </w:r>
+      <w:proofErr w:type="spellEnd"/>
+      <w:r>
+        <w:t xml:space="preserve"> Publishing, 2016.</w:t>
+      </w:r>
+    </w:p>
+    <w:p>
+      <w:r>
+        <w:lastRenderedPageBreak/>
+        <w:t>[8] M. Hunain et al. “</w:t>
+      </w:r>
+      <w:r>
+        <w:t>Preventing MQTT Vulnerabilities Using IoT-Enabled Intrusion Detection System</w:t>
+      </w:r>
+      <w:r>
+        <w:t xml:space="preserve">,” </w:t>
+      </w:r>
+      <w:r>
+        <w:rPr>
+          <w:i/>
+          <w:iCs/>
+        </w:rPr>
+        <w:t>Sensors</w:t>
+      </w:r>
+      <w:r>
+        <w:t xml:space="preserve">, vol. 22, no. 2, </w:t>
+      </w:r>
+      <w:proofErr w:type="spellStart"/>
+      <w:r>
+        <w:t>doi</w:t>
+      </w:r>
+      <w:proofErr w:type="spellEnd"/>
+      <w:r>
+        <w:t>: 10.3390/s22020567.</w:t>
+      </w:r>
+    </w:p>
+    <w:p>
+      <w:r>
+        <w:t xml:space="preserve">[9] E. </w:t>
+      </w:r>
+      <w:proofErr w:type="spellStart"/>
+      <w:r>
+        <w:t>Gamess</w:t>
+      </w:r>
+      <w:proofErr w:type="spellEnd"/>
+      <w:r>
+        <w:t xml:space="preserve">, B. Smith and G. Francia III, “Performance Evaluation </w:t>
+      </w:r>
+      <w:proofErr w:type="gramStart"/>
+      <w:r>
+        <w:t>Of</w:t>
+      </w:r>
+      <w:proofErr w:type="gramEnd"/>
+      <w:r>
+        <w:t xml:space="preserve"> Modbus </w:t>
+      </w:r>
+      <w:proofErr w:type="spellStart"/>
+      <w:r>
+        <w:t>Tcp</w:t>
+      </w:r>
+      <w:proofErr w:type="spellEnd"/>
+      <w:r>
+        <w:t xml:space="preserve"> In Normal Operation And Under A Distributed Denial Of Service Attack,” </w:t>
+      </w:r>
+      <w:r>
+        <w:rPr>
+          <w:i/>
+          <w:iCs/>
+        </w:rPr>
+        <w:t>Int</w:t>
       </w:r>
       <w:r>
         <w:rPr>
@@ -2601,7 +3025,7 @@
           <w:i/>
           <w:iCs/>
         </w:rPr>
-        <w:t xml:space="preserve"> 14th Int</w:t>
+        <w:t xml:space="preserve"> J</w:t>
       </w:r>
       <w:r>
         <w:rPr>
@@ -2615,35 +3039,7 @@
           <w:i/>
           <w:iCs/>
         </w:rPr>
-        <w:t xml:space="preserve"> Con</w:t>
-      </w:r>
-      <w:r>
-        <w:rPr>
-          <w:i/>
-          <w:iCs/>
-        </w:rPr>
-        <w:t>f.</w:t>
-      </w:r>
-      <w:r>
-        <w:rPr>
-          <w:i/>
-          <w:iCs/>
-        </w:rPr>
-        <w:t xml:space="preserve"> Bus</w:t>
-      </w:r>
-      <w:r>
-        <w:rPr>
-          <w:i/>
-          <w:iCs/>
-        </w:rPr>
-        <w:t xml:space="preserve">. </w:t>
-      </w:r>
-      <w:r>
-        <w:rPr>
-          <w:i/>
-          <w:iCs/>
-        </w:rPr>
-        <w:t>Exc</w:t>
+        <w:t xml:space="preserve"> Comp</w:t>
       </w:r>
       <w:r>
         <w:rPr>
@@ -2657,60 +3053,113 @@
           <w:i/>
           <w:iCs/>
         </w:rPr>
-        <w:t xml:space="preserve"> 2020</w:t>
-      </w:r>
-      <w:r>
-        <w:t xml:space="preserve">, vol. 14, no. 1, pp. 1109-1120, doi: </w:t>
-      </w:r>
-      <w:r>
-        <w:t>10.2478/picbe-2020-0104</w:t>
-      </w:r>
-      <w:r>
-        <w:t>.</w:t>
-      </w:r>
-    </w:p>
-    <w:p>
-      <w:r>
-        <w:t>[7] B. Russell and D. Van Duren, “</w:t>
-      </w:r>
-      <w:r>
-        <w:t>Practical Internet of Things</w:t>
-      </w:r>
-      <w:r>
-        <w:t xml:space="preserve"> </w:t>
-      </w:r>
-      <w:r>
-        <w:t>Security</w:t>
-      </w:r>
-      <w:r>
-        <w:t>,” Packt Publishing, 2016.</w:t>
-      </w:r>
-    </w:p>
-    <w:p>
-      <w:r>
-        <w:t>[8] M. Hunain et al. “</w:t>
-      </w:r>
-      <w:r>
-        <w:t>Preventing MQTT Vulnerabilities Using IoT-Enabled Intrusion Detection System</w:t>
-      </w:r>
-      <w:r>
-        <w:t xml:space="preserve">,” </w:t>
+        <w:t xml:space="preserve"> Net</w:t>
       </w:r>
       <w:r>
         <w:rPr>
           <w:i/>
           <w:iCs/>
         </w:rPr>
-        <w:t>Sensors</w:t>
-      </w:r>
-      <w:r>
-        <w:t xml:space="preserve">, vol. 22, no. 2, doi: </w:t>
-      </w:r>
-      <w:r>
-        <w:t>10.3390/s22020567</w:t>
-      </w:r>
-      <w:r>
         <w:t>.</w:t>
+      </w:r>
+      <w:r>
+        <w:rPr>
+          <w:i/>
+          <w:iCs/>
+        </w:rPr>
+        <w:t xml:space="preserve"> Comm</w:t>
+      </w:r>
+      <w:r>
+        <w:rPr>
+          <w:i/>
+          <w:iCs/>
+        </w:rPr>
+        <w:t>.</w:t>
+      </w:r>
+      <w:r>
+        <w:rPr>
+          <w:i/>
+          <w:iCs/>
+        </w:rPr>
+        <w:t xml:space="preserve"> (IJCNC)</w:t>
+      </w:r>
+      <w:r>
+        <w:t xml:space="preserve">, vol. 12, no. 2, </w:t>
+      </w:r>
+      <w:proofErr w:type="spellStart"/>
+      <w:r>
+        <w:t>doi</w:t>
+      </w:r>
+      <w:proofErr w:type="spellEnd"/>
+      <w:r>
+        <w:t xml:space="preserve">: </w:t>
+      </w:r>
+      <w:r>
+        <w:t>10.5121/ijcnc.2020.12201</w:t>
+      </w:r>
+      <w:r>
+        <w:t>.</w:t>
+      </w:r>
+    </w:p>
+    <w:p>
+      <w:r>
+        <w:t xml:space="preserve">[10] </w:t>
+      </w:r>
+      <w:r>
+        <w:rPr>
+          <w:i/>
+          <w:iCs/>
+        </w:rPr>
+        <w:t xml:space="preserve">Introduction </w:t>
+      </w:r>
+      <w:proofErr w:type="gramStart"/>
+      <w:r>
+        <w:rPr>
+          <w:i/>
+          <w:iCs/>
+        </w:rPr>
+        <w:t>To</w:t>
+      </w:r>
+      <w:proofErr w:type="gramEnd"/>
+      <w:r>
+        <w:rPr>
+          <w:i/>
+          <w:iCs/>
+        </w:rPr>
+        <w:t xml:space="preserve"> Modbus TCP/IP</w:t>
+      </w:r>
+      <w:r>
+        <w:t xml:space="preserve">, </w:t>
+      </w:r>
+      <w:proofErr w:type="spellStart"/>
+      <w:r>
+        <w:t>Acromag</w:t>
+      </w:r>
+      <w:proofErr w:type="spellEnd"/>
+      <w:r>
+        <w:t>, Wixom, MI, USA, 2005.</w:t>
+      </w:r>
+    </w:p>
+    <w:p>
+      <w:r>
+        <w:t xml:space="preserve">[11] </w:t>
+      </w:r>
+      <w:r>
+        <w:rPr>
+          <w:i/>
+          <w:iCs/>
+        </w:rPr>
+        <w:t>Modbus Application Protocol Specification</w:t>
+      </w:r>
+      <w:r>
+        <w:rPr>
+          <w:i/>
+          <w:iCs/>
+        </w:rPr>
+        <w:t>,</w:t>
+      </w:r>
+      <w:r>
+        <w:t xml:space="preserve"> v1.1b3, Modbus, Andover, MA, USA, 2012.</w:t>
       </w:r>
     </w:p>
     <w:sectPr>
@@ -3630,6 +4079,118 @@
     </w:lvl>
   </w:abstractNum>
   <w:abstractNum w:abstractNumId="8" w15:restartNumberingAfterBreak="0">
+    <w:nsid w:val="4ED17AC2"/>
+    <w:multiLevelType w:val="hybridMultilevel"/>
+    <w:tmpl w:val="AA089998"/>
+    <w:lvl w:ilvl="0" w:tplc="32B82FCA">
+      <w:numFmt w:val="bullet"/>
+      <w:lvlText w:val="-"/>
+      <w:lvlJc w:val="left"/>
+      <w:pPr>
+        <w:ind w:left="720" w:hanging="360"/>
+      </w:pPr>
+      <w:rPr>
+        <w:rFonts w:ascii="Aptos" w:eastAsiaTheme="minorHAnsi" w:hAnsi="Aptos" w:cstheme="minorBidi" w:hint="default"/>
+      </w:rPr>
+    </w:lvl>
+    <w:lvl w:ilvl="1" w:tplc="0C090003" w:tentative="1">
+      <w:start w:val="1"/>
+      <w:numFmt w:val="bullet"/>
+      <w:lvlText w:val="o"/>
+      <w:lvlJc w:val="left"/>
+      <w:pPr>
+        <w:ind w:left="1440" w:hanging="360"/>
+      </w:pPr>
+      <w:rPr>
+        <w:rFonts w:ascii="Courier New" w:hAnsi="Courier New" w:cs="Courier New" w:hint="default"/>
+      </w:rPr>
+    </w:lvl>
+    <w:lvl w:ilvl="2" w:tplc="0C090005" w:tentative="1">
+      <w:start w:val="1"/>
+      <w:numFmt w:val="bullet"/>
+      <w:lvlText w:val=""/>
+      <w:lvlJc w:val="left"/>
+      <w:pPr>
+        <w:ind w:left="2160" w:hanging="360"/>
+      </w:pPr>
+      <w:rPr>
+        <w:rFonts w:ascii="Wingdings" w:hAnsi="Wingdings" w:hint="default"/>
+      </w:rPr>
+    </w:lvl>
+    <w:lvl w:ilvl="3" w:tplc="0C090001" w:tentative="1">
+      <w:start w:val="1"/>
+      <w:numFmt w:val="bullet"/>
+      <w:lvlText w:val=""/>
+      <w:lvlJc w:val="left"/>
+      <w:pPr>
+        <w:ind w:left="2880" w:hanging="360"/>
+      </w:pPr>
+      <w:rPr>
+        <w:rFonts w:ascii="Symbol" w:hAnsi="Symbol" w:hint="default"/>
+      </w:rPr>
+    </w:lvl>
+    <w:lvl w:ilvl="4" w:tplc="0C090003" w:tentative="1">
+      <w:start w:val="1"/>
+      <w:numFmt w:val="bullet"/>
+      <w:lvlText w:val="o"/>
+      <w:lvlJc w:val="left"/>
+      <w:pPr>
+        <w:ind w:left="3600" w:hanging="360"/>
+      </w:pPr>
+      <w:rPr>
+        <w:rFonts w:ascii="Courier New" w:hAnsi="Courier New" w:cs="Courier New" w:hint="default"/>
+      </w:rPr>
+    </w:lvl>
+    <w:lvl w:ilvl="5" w:tplc="0C090005" w:tentative="1">
+      <w:start w:val="1"/>
+      <w:numFmt w:val="bullet"/>
+      <w:lvlText w:val=""/>
+      <w:lvlJc w:val="left"/>
+      <w:pPr>
+        <w:ind w:left="4320" w:hanging="360"/>
+      </w:pPr>
+      <w:rPr>
+        <w:rFonts w:ascii="Wingdings" w:hAnsi="Wingdings" w:hint="default"/>
+      </w:rPr>
+    </w:lvl>
+    <w:lvl w:ilvl="6" w:tplc="0C090001" w:tentative="1">
+      <w:start w:val="1"/>
+      <w:numFmt w:val="bullet"/>
+      <w:lvlText w:val=""/>
+      <w:lvlJc w:val="left"/>
+      <w:pPr>
+        <w:ind w:left="5040" w:hanging="360"/>
+      </w:pPr>
+      <w:rPr>
+        <w:rFonts w:ascii="Symbol" w:hAnsi="Symbol" w:hint="default"/>
+      </w:rPr>
+    </w:lvl>
+    <w:lvl w:ilvl="7" w:tplc="0C090003" w:tentative="1">
+      <w:start w:val="1"/>
+      <w:numFmt w:val="bullet"/>
+      <w:lvlText w:val="o"/>
+      <w:lvlJc w:val="left"/>
+      <w:pPr>
+        <w:ind w:left="5760" w:hanging="360"/>
+      </w:pPr>
+      <w:rPr>
+        <w:rFonts w:ascii="Courier New" w:hAnsi="Courier New" w:cs="Courier New" w:hint="default"/>
+      </w:rPr>
+    </w:lvl>
+    <w:lvl w:ilvl="8" w:tplc="0C090005" w:tentative="1">
+      <w:start w:val="1"/>
+      <w:numFmt w:val="bullet"/>
+      <w:lvlText w:val=""/>
+      <w:lvlJc w:val="left"/>
+      <w:pPr>
+        <w:ind w:left="6480" w:hanging="360"/>
+      </w:pPr>
+      <w:rPr>
+        <w:rFonts w:ascii="Wingdings" w:hAnsi="Wingdings" w:hint="default"/>
+      </w:rPr>
+    </w:lvl>
+  </w:abstractNum>
+  <w:abstractNum w:abstractNumId="9" w15:restartNumberingAfterBreak="0">
     <w:nsid w:val="52E02D9F"/>
     <w:multiLevelType w:val="hybridMultilevel"/>
     <w:tmpl w:val="BD1A1558"/>
@@ -3742,7 +4303,7 @@
       </w:rPr>
     </w:lvl>
   </w:abstractNum>
-  <w:abstractNum w:abstractNumId="9" w15:restartNumberingAfterBreak="0">
+  <w:abstractNum w:abstractNumId="10" w15:restartNumberingAfterBreak="0">
     <w:nsid w:val="5923515F"/>
     <w:multiLevelType w:val="hybridMultilevel"/>
     <w:tmpl w:val="C6C4D0AE"/>
@@ -3855,7 +4416,7 @@
       </w:rPr>
     </w:lvl>
   </w:abstractNum>
-  <w:abstractNum w:abstractNumId="10" w15:restartNumberingAfterBreak="0">
+  <w:abstractNum w:abstractNumId="11" w15:restartNumberingAfterBreak="0">
     <w:nsid w:val="59BC3CDF"/>
     <w:multiLevelType w:val="hybridMultilevel"/>
     <w:tmpl w:val="1452E68E"/>
@@ -3968,7 +4529,7 @@
       </w:rPr>
     </w:lvl>
   </w:abstractNum>
-  <w:abstractNum w:abstractNumId="11" w15:restartNumberingAfterBreak="0">
+  <w:abstractNum w:abstractNumId="12" w15:restartNumberingAfterBreak="0">
     <w:nsid w:val="7E962054"/>
     <w:multiLevelType w:val="hybridMultilevel"/>
     <w:tmpl w:val="A476DF24"/>
@@ -4088,7 +4649,7 @@
     <w:abstractNumId w:val="1"/>
   </w:num>
   <w:num w:numId="3" w16cid:durableId="189223002">
-    <w:abstractNumId w:val="10"/>
+    <w:abstractNumId w:val="11"/>
   </w:num>
   <w:num w:numId="4" w16cid:durableId="1867137969">
     <w:abstractNumId w:val="3"/>
@@ -4100,10 +4661,10 @@
     <w:abstractNumId w:val="5"/>
   </w:num>
   <w:num w:numId="7" w16cid:durableId="162749032">
-    <w:abstractNumId w:val="11"/>
+    <w:abstractNumId w:val="12"/>
   </w:num>
   <w:num w:numId="8" w16cid:durableId="818033619">
-    <w:abstractNumId w:val="8"/>
+    <w:abstractNumId w:val="9"/>
   </w:num>
   <w:num w:numId="9" w16cid:durableId="391469849">
     <w:abstractNumId w:val="6"/>
@@ -4112,10 +4673,13 @@
     <w:abstractNumId w:val="4"/>
   </w:num>
   <w:num w:numId="11" w16cid:durableId="1204636205">
-    <w:abstractNumId w:val="9"/>
+    <w:abstractNumId w:val="10"/>
   </w:num>
   <w:num w:numId="12" w16cid:durableId="944769339">
     <w:abstractNumId w:val="7"/>
+  </w:num>
+  <w:num w:numId="13" w16cid:durableId="215239988">
+    <w:abstractNumId w:val="8"/>
   </w:num>
 </w:numbering>
 </file>

</xml_diff>

<commit_message>
Finalised design of Node-red flows from data decoding to display and trigger events in PLC. Resolved issues with writing to Modbus due to wrong data type. Dashboard displays info as expected and buttons work as expected. Design report updated accordingly.
</commit_message>
<xml_diff>
--- a/docs/designreport.docx
+++ b/docs/designreport.docx
@@ -109,7 +109,7 @@
       <w:pPr>
         <w:pStyle w:val="Heading1"/>
       </w:pPr>
-      <w:bookmarkStart w:id="0" w:name="_Toc162088283"/>
+      <w:bookmarkStart w:id="0" w:name="_Toc162955851"/>
       <w:r>
         <w:lastRenderedPageBreak/>
         <w:t>Executive Summary</w:t>
@@ -157,7 +157,11 @@
               <w:tab w:val="right" w:leader="dot" w:pos="9350"/>
             </w:tabs>
             <w:rPr>
+              <w:rFonts w:eastAsiaTheme="minorEastAsia"/>
               <w:noProof/>
+              <w:sz w:val="24"/>
+              <w:szCs w:val="24"/>
+              <w:lang w:eastAsia="en-AU"/>
             </w:rPr>
           </w:pPr>
           <w:r>
@@ -169,7 +173,7 @@
           <w:r>
             <w:fldChar w:fldCharType="separate"/>
           </w:r>
-          <w:hyperlink w:anchor="_Toc162088283" w:history="1">
+          <w:hyperlink w:anchor="_Toc162955851" w:history="1">
             <w:r>
               <w:rPr>
                 <w:rStyle w:val="Hyperlink"/>
@@ -196,7 +200,7 @@
                 <w:noProof/>
                 <w:webHidden/>
               </w:rPr>
-              <w:instrText xml:space="preserve"> PAGEREF _Toc162088283 \h </w:instrText>
+              <w:instrText xml:space="preserve"> PAGEREF _Toc162955851 \h </w:instrText>
             </w:r>
             <w:r>
               <w:rPr>
@@ -234,10 +238,14 @@
               <w:tab w:val="right" w:leader="dot" w:pos="9350"/>
             </w:tabs>
             <w:rPr>
+              <w:rFonts w:eastAsiaTheme="minorEastAsia"/>
               <w:noProof/>
+              <w:sz w:val="24"/>
+              <w:szCs w:val="24"/>
+              <w:lang w:eastAsia="en-AU"/>
             </w:rPr>
           </w:pPr>
-          <w:hyperlink w:anchor="_Toc162088284" w:history="1">
+          <w:hyperlink w:anchor="_Toc162955852" w:history="1">
             <w:r>
               <w:rPr>
                 <w:rStyle w:val="Hyperlink"/>
@@ -264,7 +272,7 @@
                 <w:noProof/>
                 <w:webHidden/>
               </w:rPr>
-              <w:instrText xml:space="preserve"> PAGEREF _Toc162088284 \h </w:instrText>
+              <w:instrText xml:space="preserve"> PAGEREF _Toc162955852 \h </w:instrText>
             </w:r>
             <w:r>
               <w:rPr>
@@ -302,16 +310,88 @@
               <w:tab w:val="right" w:leader="dot" w:pos="9350"/>
             </w:tabs>
             <w:rPr>
+              <w:rFonts w:eastAsiaTheme="minorEastAsia"/>
+              <w:noProof/>
+              <w:sz w:val="24"/>
+              <w:szCs w:val="24"/>
+              <w:lang w:eastAsia="en-AU"/>
+            </w:rPr>
+          </w:pPr>
+          <w:hyperlink w:anchor="_Toc162955853" w:history="1">
+            <w:r>
+              <w:rPr>
+                <w:rStyle w:val="Hyperlink"/>
+                <w:noProof/>
+              </w:rPr>
+              <w:t>Specifications</w:t>
+            </w:r>
+            <w:r>
+              <w:rPr>
+                <w:noProof/>
+                <w:webHidden/>
+              </w:rPr>
+              <w:tab/>
+            </w:r>
+            <w:r>
+              <w:rPr>
+                <w:noProof/>
+                <w:webHidden/>
+              </w:rPr>
+              <w:fldChar w:fldCharType="begin"/>
+            </w:r>
+            <w:r>
+              <w:rPr>
+                <w:noProof/>
+                <w:webHidden/>
+              </w:rPr>
+              <w:instrText xml:space="preserve"> PAGEREF _Toc162955853 \h </w:instrText>
+            </w:r>
+            <w:r>
+              <w:rPr>
+                <w:noProof/>
+                <w:webHidden/>
+              </w:rPr>
+            </w:r>
+            <w:r>
+              <w:rPr>
+                <w:noProof/>
+                <w:webHidden/>
+              </w:rPr>
+              <w:fldChar w:fldCharType="separate"/>
+            </w:r>
+            <w:r>
+              <w:rPr>
+                <w:noProof/>
+                <w:webHidden/>
+              </w:rPr>
+              <w:t>3</w:t>
+            </w:r>
+            <w:r>
+              <w:rPr>
+                <w:noProof/>
+                <w:webHidden/>
+              </w:rPr>
+              <w:fldChar w:fldCharType="end"/>
+            </w:r>
+          </w:hyperlink>
+        </w:p>
+        <w:p>
+          <w:pPr>
+            <w:pStyle w:val="TOC2"/>
+            <w:tabs>
+              <w:tab w:val="right" w:leader="dot" w:pos="9350"/>
+            </w:tabs>
+            <w:rPr>
               <w:noProof/>
             </w:rPr>
           </w:pPr>
-          <w:hyperlink w:anchor="_Toc162088285" w:history="1">
+          <w:hyperlink w:anchor="_Toc162955854" w:history="1">
             <w:r>
               <w:rPr>
                 <w:rStyle w:val="Hyperlink"/>
                 <w:noProof/>
               </w:rPr>
-              <w:t>Specifications</w:t>
+              <w:t>Sensors</w:t>
             </w:r>
             <w:r>
               <w:rPr>
@@ -332,7 +412,7 @@
                 <w:noProof/>
                 <w:webHidden/>
               </w:rPr>
-              <w:instrText xml:space="preserve"> PAGEREF _Toc162088285 \h </w:instrText>
+              <w:instrText xml:space="preserve"> PAGEREF _Toc162955854 \h </w:instrText>
             </w:r>
             <w:r>
               <w:rPr>
@@ -352,7 +432,143 @@
                 <w:noProof/>
                 <w:webHidden/>
               </w:rPr>
-              <w:t>5</w:t>
+              <w:t>3</w:t>
+            </w:r>
+            <w:r>
+              <w:rPr>
+                <w:noProof/>
+                <w:webHidden/>
+              </w:rPr>
+              <w:fldChar w:fldCharType="end"/>
+            </w:r>
+          </w:hyperlink>
+        </w:p>
+        <w:p>
+          <w:pPr>
+            <w:pStyle w:val="TOC2"/>
+            <w:tabs>
+              <w:tab w:val="right" w:leader="dot" w:pos="9350"/>
+            </w:tabs>
+            <w:rPr>
+              <w:noProof/>
+            </w:rPr>
+          </w:pPr>
+          <w:hyperlink w:anchor="_Toc162955855" w:history="1">
+            <w:r>
+              <w:rPr>
+                <w:rStyle w:val="Hyperlink"/>
+                <w:noProof/>
+              </w:rPr>
+              <w:t>Control</w:t>
+            </w:r>
+            <w:r>
+              <w:rPr>
+                <w:noProof/>
+                <w:webHidden/>
+              </w:rPr>
+              <w:tab/>
+            </w:r>
+            <w:r>
+              <w:rPr>
+                <w:noProof/>
+                <w:webHidden/>
+              </w:rPr>
+              <w:fldChar w:fldCharType="begin"/>
+            </w:r>
+            <w:r>
+              <w:rPr>
+                <w:noProof/>
+                <w:webHidden/>
+              </w:rPr>
+              <w:instrText xml:space="preserve"> PAGEREF _Toc162955855 \h </w:instrText>
+            </w:r>
+            <w:r>
+              <w:rPr>
+                <w:noProof/>
+                <w:webHidden/>
+              </w:rPr>
+            </w:r>
+            <w:r>
+              <w:rPr>
+                <w:noProof/>
+                <w:webHidden/>
+              </w:rPr>
+              <w:fldChar w:fldCharType="separate"/>
+            </w:r>
+            <w:r>
+              <w:rPr>
+                <w:noProof/>
+                <w:webHidden/>
+              </w:rPr>
+              <w:t>3</w:t>
+            </w:r>
+            <w:r>
+              <w:rPr>
+                <w:noProof/>
+                <w:webHidden/>
+              </w:rPr>
+              <w:fldChar w:fldCharType="end"/>
+            </w:r>
+          </w:hyperlink>
+        </w:p>
+        <w:p>
+          <w:pPr>
+            <w:pStyle w:val="TOC2"/>
+            <w:tabs>
+              <w:tab w:val="right" w:leader="dot" w:pos="9350"/>
+            </w:tabs>
+            <w:rPr>
+              <w:noProof/>
+            </w:rPr>
+          </w:pPr>
+          <w:hyperlink w:anchor="_Toc162955856" w:history="1">
+            <w:r>
+              <w:rPr>
+                <w:rStyle w:val="Hyperlink"/>
+                <w:noProof/>
+              </w:rPr>
+              <w:t>Power Supply</w:t>
+            </w:r>
+            <w:r>
+              <w:rPr>
+                <w:noProof/>
+                <w:webHidden/>
+              </w:rPr>
+              <w:tab/>
+            </w:r>
+            <w:r>
+              <w:rPr>
+                <w:noProof/>
+                <w:webHidden/>
+              </w:rPr>
+              <w:fldChar w:fldCharType="begin"/>
+            </w:r>
+            <w:r>
+              <w:rPr>
+                <w:noProof/>
+                <w:webHidden/>
+              </w:rPr>
+              <w:instrText xml:space="preserve"> PAGEREF _Toc162955856 \h </w:instrText>
+            </w:r>
+            <w:r>
+              <w:rPr>
+                <w:noProof/>
+                <w:webHidden/>
+              </w:rPr>
+            </w:r>
+            <w:r>
+              <w:rPr>
+                <w:noProof/>
+                <w:webHidden/>
+              </w:rPr>
+              <w:fldChar w:fldCharType="separate"/>
+            </w:r>
+            <w:r>
+              <w:rPr>
+                <w:noProof/>
+                <w:webHidden/>
+              </w:rPr>
+              <w:t>4</w:t>
             </w:r>
             <w:r>
               <w:rPr>
@@ -370,16 +586,88 @@
               <w:tab w:val="right" w:leader="dot" w:pos="9350"/>
             </w:tabs>
             <w:rPr>
+              <w:rFonts w:eastAsiaTheme="minorEastAsia"/>
+              <w:noProof/>
+              <w:sz w:val="24"/>
+              <w:szCs w:val="24"/>
+              <w:lang w:eastAsia="en-AU"/>
+            </w:rPr>
+          </w:pPr>
+          <w:hyperlink w:anchor="_Toc162955857" w:history="1">
+            <w:r>
+              <w:rPr>
+                <w:rStyle w:val="Hyperlink"/>
+                <w:noProof/>
+              </w:rPr>
+              <w:t>Overview of System</w:t>
+            </w:r>
+            <w:r>
+              <w:rPr>
+                <w:noProof/>
+                <w:webHidden/>
+              </w:rPr>
+              <w:tab/>
+            </w:r>
+            <w:r>
+              <w:rPr>
+                <w:noProof/>
+                <w:webHidden/>
+              </w:rPr>
+              <w:fldChar w:fldCharType="begin"/>
+            </w:r>
+            <w:r>
+              <w:rPr>
+                <w:noProof/>
+                <w:webHidden/>
+              </w:rPr>
+              <w:instrText xml:space="preserve"> PAGEREF _Toc162955857 \h </w:instrText>
+            </w:r>
+            <w:r>
+              <w:rPr>
+                <w:noProof/>
+                <w:webHidden/>
+              </w:rPr>
+            </w:r>
+            <w:r>
+              <w:rPr>
+                <w:noProof/>
+                <w:webHidden/>
+              </w:rPr>
+              <w:fldChar w:fldCharType="separate"/>
+            </w:r>
+            <w:r>
+              <w:rPr>
+                <w:noProof/>
+                <w:webHidden/>
+              </w:rPr>
+              <w:t>4</w:t>
+            </w:r>
+            <w:r>
+              <w:rPr>
+                <w:noProof/>
+                <w:webHidden/>
+              </w:rPr>
+              <w:fldChar w:fldCharType="end"/>
+            </w:r>
+          </w:hyperlink>
+        </w:p>
+        <w:p>
+          <w:pPr>
+            <w:pStyle w:val="TOC2"/>
+            <w:tabs>
+              <w:tab w:val="right" w:leader="dot" w:pos="9350"/>
+            </w:tabs>
+            <w:rPr>
               <w:noProof/>
             </w:rPr>
           </w:pPr>
-          <w:hyperlink w:anchor="_Toc162088286" w:history="1">
+          <w:hyperlink w:anchor="_Toc162955858" w:history="1">
             <w:r>
               <w:rPr>
                 <w:rStyle w:val="Hyperlink"/>
                 <w:noProof/>
               </w:rPr>
-              <w:t>Overview of System</w:t>
+              <w:t>Network</w:t>
             </w:r>
             <w:r>
               <w:rPr>
@@ -400,7 +688,7 @@
                 <w:noProof/>
                 <w:webHidden/>
               </w:rPr>
-              <w:instrText xml:space="preserve"> PAGEREF _Toc162088286 \h </w:instrText>
+              <w:instrText xml:space="preserve"> PAGEREF _Toc162955858 \h </w:instrText>
             </w:r>
             <w:r>
               <w:rPr>
@@ -420,7 +708,211 @@
                 <w:noProof/>
                 <w:webHidden/>
               </w:rPr>
+              <w:t>4</w:t>
+            </w:r>
+            <w:r>
+              <w:rPr>
+                <w:noProof/>
+                <w:webHidden/>
+              </w:rPr>
+              <w:fldChar w:fldCharType="end"/>
+            </w:r>
+          </w:hyperlink>
+        </w:p>
+        <w:p>
+          <w:pPr>
+            <w:pStyle w:val="TOC2"/>
+            <w:tabs>
+              <w:tab w:val="right" w:leader="dot" w:pos="9350"/>
+            </w:tabs>
+            <w:rPr>
+              <w:noProof/>
+            </w:rPr>
+          </w:pPr>
+          <w:hyperlink w:anchor="_Toc162955859" w:history="1">
+            <w:r>
+              <w:rPr>
+                <w:rStyle w:val="Hyperlink"/>
+                <w:noProof/>
+              </w:rPr>
+              <w:t>Node-Red</w:t>
+            </w:r>
+            <w:r>
+              <w:rPr>
+                <w:noProof/>
+                <w:webHidden/>
+              </w:rPr>
+              <w:tab/>
+            </w:r>
+            <w:r>
+              <w:rPr>
+                <w:noProof/>
+                <w:webHidden/>
+              </w:rPr>
+              <w:fldChar w:fldCharType="begin"/>
+            </w:r>
+            <w:r>
+              <w:rPr>
+                <w:noProof/>
+                <w:webHidden/>
+              </w:rPr>
+              <w:instrText xml:space="preserve"> PAGEREF _Toc162955859 \h </w:instrText>
+            </w:r>
+            <w:r>
+              <w:rPr>
+                <w:noProof/>
+                <w:webHidden/>
+              </w:rPr>
+            </w:r>
+            <w:r>
+              <w:rPr>
+                <w:noProof/>
+                <w:webHidden/>
+              </w:rPr>
+              <w:fldChar w:fldCharType="separate"/>
+            </w:r>
+            <w:r>
+              <w:rPr>
+                <w:noProof/>
+                <w:webHidden/>
+              </w:rPr>
               <w:t>5</w:t>
+            </w:r>
+            <w:r>
+              <w:rPr>
+                <w:noProof/>
+                <w:webHidden/>
+              </w:rPr>
+              <w:fldChar w:fldCharType="end"/>
+            </w:r>
+          </w:hyperlink>
+        </w:p>
+        <w:p>
+          <w:pPr>
+            <w:pStyle w:val="TOC2"/>
+            <w:tabs>
+              <w:tab w:val="right" w:leader="dot" w:pos="9350"/>
+            </w:tabs>
+            <w:rPr>
+              <w:noProof/>
+            </w:rPr>
+          </w:pPr>
+          <w:hyperlink w:anchor="_Toc162955860" w:history="1">
+            <w:r>
+              <w:rPr>
+                <w:rStyle w:val="Hyperlink"/>
+                <w:noProof/>
+              </w:rPr>
+              <w:t>OpenPLC</w:t>
+            </w:r>
+            <w:r>
+              <w:rPr>
+                <w:noProof/>
+                <w:webHidden/>
+              </w:rPr>
+              <w:tab/>
+            </w:r>
+            <w:r>
+              <w:rPr>
+                <w:noProof/>
+                <w:webHidden/>
+              </w:rPr>
+              <w:fldChar w:fldCharType="begin"/>
+            </w:r>
+            <w:r>
+              <w:rPr>
+                <w:noProof/>
+                <w:webHidden/>
+              </w:rPr>
+              <w:instrText xml:space="preserve"> PAGEREF _Toc162955860 \h </w:instrText>
+            </w:r>
+            <w:r>
+              <w:rPr>
+                <w:noProof/>
+                <w:webHidden/>
+              </w:rPr>
+            </w:r>
+            <w:r>
+              <w:rPr>
+                <w:noProof/>
+                <w:webHidden/>
+              </w:rPr>
+              <w:fldChar w:fldCharType="separate"/>
+            </w:r>
+            <w:r>
+              <w:rPr>
+                <w:noProof/>
+                <w:webHidden/>
+              </w:rPr>
+              <w:t>5</w:t>
+            </w:r>
+            <w:r>
+              <w:rPr>
+                <w:noProof/>
+                <w:webHidden/>
+              </w:rPr>
+              <w:fldChar w:fldCharType="end"/>
+            </w:r>
+          </w:hyperlink>
+        </w:p>
+        <w:p>
+          <w:pPr>
+            <w:pStyle w:val="TOC2"/>
+            <w:tabs>
+              <w:tab w:val="right" w:leader="dot" w:pos="9350"/>
+            </w:tabs>
+            <w:rPr>
+              <w:noProof/>
+            </w:rPr>
+          </w:pPr>
+          <w:hyperlink w:anchor="_Toc162955861" w:history="1">
+            <w:r>
+              <w:rPr>
+                <w:rStyle w:val="Hyperlink"/>
+                <w:noProof/>
+              </w:rPr>
+              <w:t>HMI</w:t>
+            </w:r>
+            <w:r>
+              <w:rPr>
+                <w:noProof/>
+                <w:webHidden/>
+              </w:rPr>
+              <w:tab/>
+            </w:r>
+            <w:r>
+              <w:rPr>
+                <w:noProof/>
+                <w:webHidden/>
+              </w:rPr>
+              <w:fldChar w:fldCharType="begin"/>
+            </w:r>
+            <w:r>
+              <w:rPr>
+                <w:noProof/>
+                <w:webHidden/>
+              </w:rPr>
+              <w:instrText xml:space="preserve"> PAGEREF _Toc162955861 \h </w:instrText>
+            </w:r>
+            <w:r>
+              <w:rPr>
+                <w:noProof/>
+                <w:webHidden/>
+              </w:rPr>
+            </w:r>
+            <w:r>
+              <w:rPr>
+                <w:noProof/>
+                <w:webHidden/>
+              </w:rPr>
+              <w:fldChar w:fldCharType="separate"/>
+            </w:r>
+            <w:r>
+              <w:rPr>
+                <w:noProof/>
+                <w:webHidden/>
+              </w:rPr>
+              <w:t>6</w:t>
             </w:r>
             <w:r>
               <w:rPr>
@@ -438,16 +930,88 @@
               <w:tab w:val="right" w:leader="dot" w:pos="9350"/>
             </w:tabs>
             <w:rPr>
+              <w:rFonts w:eastAsiaTheme="minorEastAsia"/>
+              <w:noProof/>
+              <w:sz w:val="24"/>
+              <w:szCs w:val="24"/>
+              <w:lang w:eastAsia="en-AU"/>
+            </w:rPr>
+          </w:pPr>
+          <w:hyperlink w:anchor="_Toc162955862" w:history="1">
+            <w:r>
+              <w:rPr>
+                <w:rStyle w:val="Hyperlink"/>
+                <w:noProof/>
+              </w:rPr>
+              <w:t>Data Encoding/Scaling</w:t>
+            </w:r>
+            <w:r>
+              <w:rPr>
+                <w:noProof/>
+                <w:webHidden/>
+              </w:rPr>
+              <w:tab/>
+            </w:r>
+            <w:r>
+              <w:rPr>
+                <w:noProof/>
+                <w:webHidden/>
+              </w:rPr>
+              <w:fldChar w:fldCharType="begin"/>
+            </w:r>
+            <w:r>
+              <w:rPr>
+                <w:noProof/>
+                <w:webHidden/>
+              </w:rPr>
+              <w:instrText xml:space="preserve"> PAGEREF _Toc162955862 \h </w:instrText>
+            </w:r>
+            <w:r>
+              <w:rPr>
+                <w:noProof/>
+                <w:webHidden/>
+              </w:rPr>
+            </w:r>
+            <w:r>
+              <w:rPr>
+                <w:noProof/>
+                <w:webHidden/>
+              </w:rPr>
+              <w:fldChar w:fldCharType="separate"/>
+            </w:r>
+            <w:r>
+              <w:rPr>
+                <w:noProof/>
+                <w:webHidden/>
+              </w:rPr>
+              <w:t>6</w:t>
+            </w:r>
+            <w:r>
+              <w:rPr>
+                <w:noProof/>
+                <w:webHidden/>
+              </w:rPr>
+              <w:fldChar w:fldCharType="end"/>
+            </w:r>
+          </w:hyperlink>
+        </w:p>
+        <w:p>
+          <w:pPr>
+            <w:pStyle w:val="TOC2"/>
+            <w:tabs>
+              <w:tab w:val="right" w:leader="dot" w:pos="9350"/>
+            </w:tabs>
+            <w:rPr>
               <w:noProof/>
             </w:rPr>
           </w:pPr>
-          <w:hyperlink w:anchor="_Toc162088287" w:history="1">
+          <w:hyperlink w:anchor="_Toc162955863" w:history="1">
             <w:r>
               <w:rPr>
                 <w:rStyle w:val="Hyperlink"/>
                 <w:noProof/>
               </w:rPr>
-              <w:t>Data Encoding/Scaling</w:t>
+              <w:t>pH</w:t>
             </w:r>
             <w:r>
               <w:rPr>
@@ -468,7 +1032,7 @@
                 <w:noProof/>
                 <w:webHidden/>
               </w:rPr>
-              <w:instrText xml:space="preserve"> PAGEREF _Toc162088287 \h </w:instrText>
+              <w:instrText xml:space="preserve"> PAGEREF _Toc162955863 \h </w:instrText>
             </w:r>
             <w:r>
               <w:rPr>
@@ -488,7 +1052,143 @@
                 <w:noProof/>
                 <w:webHidden/>
               </w:rPr>
-              <w:t>5</w:t>
+              <w:t>6</w:t>
+            </w:r>
+            <w:r>
+              <w:rPr>
+                <w:noProof/>
+                <w:webHidden/>
+              </w:rPr>
+              <w:fldChar w:fldCharType="end"/>
+            </w:r>
+          </w:hyperlink>
+        </w:p>
+        <w:p>
+          <w:pPr>
+            <w:pStyle w:val="TOC2"/>
+            <w:tabs>
+              <w:tab w:val="right" w:leader="dot" w:pos="9350"/>
+            </w:tabs>
+            <w:rPr>
+              <w:noProof/>
+            </w:rPr>
+          </w:pPr>
+          <w:hyperlink w:anchor="_Toc162955864" w:history="1">
+            <w:r>
+              <w:rPr>
+                <w:rStyle w:val="Hyperlink"/>
+                <w:noProof/>
+              </w:rPr>
+              <w:t>Water Temperature</w:t>
+            </w:r>
+            <w:r>
+              <w:rPr>
+                <w:noProof/>
+                <w:webHidden/>
+              </w:rPr>
+              <w:tab/>
+            </w:r>
+            <w:r>
+              <w:rPr>
+                <w:noProof/>
+                <w:webHidden/>
+              </w:rPr>
+              <w:fldChar w:fldCharType="begin"/>
+            </w:r>
+            <w:r>
+              <w:rPr>
+                <w:noProof/>
+                <w:webHidden/>
+              </w:rPr>
+              <w:instrText xml:space="preserve"> PAGEREF _Toc162955864 \h </w:instrText>
+            </w:r>
+            <w:r>
+              <w:rPr>
+                <w:noProof/>
+                <w:webHidden/>
+              </w:rPr>
+            </w:r>
+            <w:r>
+              <w:rPr>
+                <w:noProof/>
+                <w:webHidden/>
+              </w:rPr>
+              <w:fldChar w:fldCharType="separate"/>
+            </w:r>
+            <w:r>
+              <w:rPr>
+                <w:noProof/>
+                <w:webHidden/>
+              </w:rPr>
+              <w:t>7</w:t>
+            </w:r>
+            <w:r>
+              <w:rPr>
+                <w:noProof/>
+                <w:webHidden/>
+              </w:rPr>
+              <w:fldChar w:fldCharType="end"/>
+            </w:r>
+          </w:hyperlink>
+        </w:p>
+        <w:p>
+          <w:pPr>
+            <w:pStyle w:val="TOC2"/>
+            <w:tabs>
+              <w:tab w:val="right" w:leader="dot" w:pos="9350"/>
+            </w:tabs>
+            <w:rPr>
+              <w:noProof/>
+            </w:rPr>
+          </w:pPr>
+          <w:hyperlink w:anchor="_Toc162955865" w:history="1">
+            <w:r>
+              <w:rPr>
+                <w:rStyle w:val="Hyperlink"/>
+                <w:noProof/>
+              </w:rPr>
+              <w:t>Dissolved Oxygen</w:t>
+            </w:r>
+            <w:r>
+              <w:rPr>
+                <w:noProof/>
+                <w:webHidden/>
+              </w:rPr>
+              <w:tab/>
+            </w:r>
+            <w:r>
+              <w:rPr>
+                <w:noProof/>
+                <w:webHidden/>
+              </w:rPr>
+              <w:fldChar w:fldCharType="begin"/>
+            </w:r>
+            <w:r>
+              <w:rPr>
+                <w:noProof/>
+                <w:webHidden/>
+              </w:rPr>
+              <w:instrText xml:space="preserve"> PAGEREF _Toc162955865 \h </w:instrText>
+            </w:r>
+            <w:r>
+              <w:rPr>
+                <w:noProof/>
+                <w:webHidden/>
+              </w:rPr>
+            </w:r>
+            <w:r>
+              <w:rPr>
+                <w:noProof/>
+                <w:webHidden/>
+              </w:rPr>
+              <w:fldChar w:fldCharType="separate"/>
+            </w:r>
+            <w:r>
+              <w:rPr>
+                <w:noProof/>
+                <w:webHidden/>
+              </w:rPr>
+              <w:t>7</w:t>
             </w:r>
             <w:r>
               <w:rPr>
@@ -506,16 +1206,88 @@
               <w:tab w:val="right" w:leader="dot" w:pos="9350"/>
             </w:tabs>
             <w:rPr>
+              <w:rFonts w:eastAsiaTheme="minorEastAsia"/>
+              <w:noProof/>
+              <w:sz w:val="24"/>
+              <w:szCs w:val="24"/>
+              <w:lang w:eastAsia="en-AU"/>
+            </w:rPr>
+          </w:pPr>
+          <w:hyperlink w:anchor="_Toc162955866" w:history="1">
+            <w:r>
+              <w:rPr>
+                <w:rStyle w:val="Hyperlink"/>
+                <w:noProof/>
+              </w:rPr>
+              <w:t>ICT security risks</w:t>
+            </w:r>
+            <w:r>
+              <w:rPr>
+                <w:noProof/>
+                <w:webHidden/>
+              </w:rPr>
+              <w:tab/>
+            </w:r>
+            <w:r>
+              <w:rPr>
+                <w:noProof/>
+                <w:webHidden/>
+              </w:rPr>
+              <w:fldChar w:fldCharType="begin"/>
+            </w:r>
+            <w:r>
+              <w:rPr>
+                <w:noProof/>
+                <w:webHidden/>
+              </w:rPr>
+              <w:instrText xml:space="preserve"> PAGEREF _Toc162955866 \h </w:instrText>
+            </w:r>
+            <w:r>
+              <w:rPr>
+                <w:noProof/>
+                <w:webHidden/>
+              </w:rPr>
+            </w:r>
+            <w:r>
+              <w:rPr>
+                <w:noProof/>
+                <w:webHidden/>
+              </w:rPr>
+              <w:fldChar w:fldCharType="separate"/>
+            </w:r>
+            <w:r>
+              <w:rPr>
+                <w:noProof/>
+                <w:webHidden/>
+              </w:rPr>
+              <w:t>7</w:t>
+            </w:r>
+            <w:r>
+              <w:rPr>
+                <w:noProof/>
+                <w:webHidden/>
+              </w:rPr>
+              <w:fldChar w:fldCharType="end"/>
+            </w:r>
+          </w:hyperlink>
+        </w:p>
+        <w:p>
+          <w:pPr>
+            <w:pStyle w:val="TOC2"/>
+            <w:tabs>
+              <w:tab w:val="right" w:leader="dot" w:pos="9350"/>
+            </w:tabs>
+            <w:rPr>
               <w:noProof/>
             </w:rPr>
           </w:pPr>
-          <w:hyperlink w:anchor="_Toc162088288" w:history="1">
+          <w:hyperlink w:anchor="_Toc162955867" w:history="1">
             <w:r>
               <w:rPr>
                 <w:rStyle w:val="Hyperlink"/>
                 <w:noProof/>
               </w:rPr>
-              <w:t>ICT security risks</w:t>
+              <w:t>Risk Mitigation</w:t>
             </w:r>
             <w:r>
               <w:rPr>
@@ -536,7 +1308,7 @@
                 <w:noProof/>
                 <w:webHidden/>
               </w:rPr>
-              <w:instrText xml:space="preserve"> PAGEREF _Toc162088288 \h </w:instrText>
+              <w:instrText xml:space="preserve"> PAGEREF _Toc162955867 \h </w:instrText>
             </w:r>
             <w:r>
               <w:rPr>
@@ -556,7 +1328,7 @@
                 <w:noProof/>
                 <w:webHidden/>
               </w:rPr>
-              <w:t>6</w:t>
+              <w:t>8</w:t>
             </w:r>
             <w:r>
               <w:rPr>
@@ -574,10 +1346,14 @@
               <w:tab w:val="right" w:leader="dot" w:pos="9350"/>
             </w:tabs>
             <w:rPr>
+              <w:rFonts w:eastAsiaTheme="minorEastAsia"/>
               <w:noProof/>
+              <w:sz w:val="24"/>
+              <w:szCs w:val="24"/>
+              <w:lang w:eastAsia="en-AU"/>
             </w:rPr>
           </w:pPr>
-          <w:hyperlink w:anchor="_Toc162088289" w:history="1">
+          <w:hyperlink w:anchor="_Toc162955868" w:history="1">
             <w:r>
               <w:rPr>
                 <w:rStyle w:val="Hyperlink"/>
@@ -604,7 +1380,7 @@
                 <w:noProof/>
                 <w:webHidden/>
               </w:rPr>
-              <w:instrText xml:space="preserve"> PAGEREF _Toc162088289 \h </w:instrText>
+              <w:instrText xml:space="preserve"> PAGEREF _Toc162955868 \h </w:instrText>
             </w:r>
             <w:r>
               <w:rPr>
@@ -624,7 +1400,7 @@
                 <w:noProof/>
                 <w:webHidden/>
               </w:rPr>
-              <w:t>6</w:t>
+              <w:t>8</w:t>
             </w:r>
             <w:r>
               <w:rPr>
@@ -642,10 +1418,14 @@
               <w:tab w:val="right" w:leader="dot" w:pos="9350"/>
             </w:tabs>
             <w:rPr>
+              <w:rFonts w:eastAsiaTheme="minorEastAsia"/>
               <w:noProof/>
+              <w:sz w:val="24"/>
+              <w:szCs w:val="24"/>
+              <w:lang w:eastAsia="en-AU"/>
             </w:rPr>
           </w:pPr>
-          <w:hyperlink w:anchor="_Toc162088290" w:history="1">
+          <w:hyperlink w:anchor="_Toc162955869" w:history="1">
             <w:r>
               <w:rPr>
                 <w:rStyle w:val="Hyperlink"/>
@@ -672,7 +1452,7 @@
                 <w:noProof/>
                 <w:webHidden/>
               </w:rPr>
-              <w:instrText xml:space="preserve"> PAGEREF _Toc162088290 \h </w:instrText>
+              <w:instrText xml:space="preserve"> PAGEREF _Toc162955869 \h </w:instrText>
             </w:r>
             <w:r>
               <w:rPr>
@@ -692,7 +1472,7 @@
                 <w:noProof/>
                 <w:webHidden/>
               </w:rPr>
-              <w:t>6</w:t>
+              <w:t>8</w:t>
             </w:r>
             <w:r>
               <w:rPr>
@@ -720,7 +1500,7 @@
       <w:pPr>
         <w:pStyle w:val="Heading1"/>
       </w:pPr>
-      <w:bookmarkStart w:id="1" w:name="_Toc162088284"/>
+      <w:bookmarkStart w:id="1" w:name="_Toc162955852"/>
       <w:r>
         <w:t>Application Scenario</w:t>
       </w:r>
@@ -817,6 +1597,7 @@
     </w:p>
     <w:p>
       <w:r>
+        <w:lastRenderedPageBreak/>
         <w:t xml:space="preserve">Implementing </w:t>
       </w:r>
       <w:r>
@@ -866,17 +1647,21 @@
       <w:pPr>
         <w:pStyle w:val="Heading1"/>
       </w:pPr>
+      <w:bookmarkStart w:id="2" w:name="_Toc162955853"/>
       <w:r>
         <w:t>Specifications</w:t>
       </w:r>
+      <w:bookmarkEnd w:id="2"/>
     </w:p>
     <w:p>
       <w:pPr>
         <w:pStyle w:val="Heading2"/>
       </w:pPr>
+      <w:bookmarkStart w:id="3" w:name="_Toc162955854"/>
       <w:r>
         <w:t>Sensors</w:t>
       </w:r>
+      <w:bookmarkEnd w:id="3"/>
     </w:p>
     <w:p>
       <w:r>
@@ -905,9 +1690,8 @@
       </w:tblPr>
       <w:tblGrid>
         <w:gridCol w:w="2785"/>
-        <w:gridCol w:w="1620"/>
-        <w:gridCol w:w="1292"/>
-        <w:gridCol w:w="3653"/>
+        <w:gridCol w:w="1980"/>
+        <w:gridCol w:w="1440"/>
       </w:tblGrid>
       <w:tr>
         <w:tc>
@@ -932,7 +1716,7 @@
         </w:tc>
         <w:tc>
           <w:tcPr>
-            <w:tcW w:w="1620" w:type="dxa"/>
+            <w:tcW w:w="1980" w:type="dxa"/>
           </w:tcPr>
           <w:p>
             <w:pPr>
@@ -952,7 +1736,7 @@
         </w:tc>
         <w:tc>
           <w:tcPr>
-            <w:tcW w:w="1292" w:type="dxa"/>
+            <w:tcW w:w="1440" w:type="dxa"/>
           </w:tcPr>
           <w:p>
             <w:pPr>
@@ -967,33 +1751,6 @@
                 <w:bCs/>
               </w:rPr>
               <w:t>Units</w:t>
-            </w:r>
-          </w:p>
-        </w:tc>
-        <w:tc>
-          <w:tcPr>
-            <w:tcW w:w="3653" w:type="dxa"/>
-          </w:tcPr>
-          <w:p>
-            <w:pPr>
-              <w:rPr>
-                <w:b/>
-                <w:bCs/>
-              </w:rPr>
-            </w:pPr>
-            <w:r>
-              <w:rPr>
-                <w:b/>
-                <w:bCs/>
-              </w:rPr>
-              <w:t xml:space="preserve">Recommended </w:t>
-            </w:r>
-            <w:r>
-              <w:rPr>
-                <w:b/>
-                <w:bCs/>
-              </w:rPr>
-              <w:t>Sensor</w:t>
             </w:r>
           </w:p>
         </w:tc>
@@ -1012,88 +1769,31 @@
         </w:tc>
         <w:tc>
           <w:tcPr>
-            <w:tcW w:w="1620" w:type="dxa"/>
+            <w:tcW w:w="1980" w:type="dxa"/>
           </w:tcPr>
           <w:p>
             <w:r>
               <w:t>5-8</w:t>
+            </w:r>
+          </w:p>
+          <w:p>
+            <w:r>
+              <w:t>80-100</w:t>
             </w:r>
           </w:p>
         </w:tc>
         <w:tc>
           <w:tcPr>
-            <w:tcW w:w="1292" w:type="dxa"/>
+            <w:tcW w:w="1440" w:type="dxa"/>
           </w:tcPr>
           <w:p>
             <w:r>
               <w:t>mg/L</w:t>
             </w:r>
           </w:p>
-        </w:tc>
-        <w:tc>
-          <w:tcPr>
-            <w:tcW w:w="3653" w:type="dxa"/>
-          </w:tcPr>
           <w:p>
             <w:r>
-              <w:t xml:space="preserve">Atlas DO </w:t>
-            </w:r>
-            <w:proofErr w:type="gramStart"/>
-            <w:r>
-              <w:t>probe</w:t>
-            </w:r>
-            <w:proofErr w:type="gramEnd"/>
-          </w:p>
-          <w:p/>
-        </w:tc>
-      </w:tr>
-      <w:tr>
-        <w:tc>
-          <w:tcPr>
-            <w:tcW w:w="2785" w:type="dxa"/>
-          </w:tcPr>
-          <w:p>
-            <w:r>
-              <w:lastRenderedPageBreak/>
-              <w:t>pH</w:t>
-            </w:r>
-          </w:p>
-        </w:tc>
-        <w:tc>
-          <w:tcPr>
-            <w:tcW w:w="1620" w:type="dxa"/>
-          </w:tcPr>
-          <w:p>
-            <w:r>
-              <w:t>6.5-8</w:t>
-            </w:r>
-          </w:p>
-        </w:tc>
-        <w:tc>
-          <w:tcPr>
-            <w:tcW w:w="1292" w:type="dxa"/>
-          </w:tcPr>
-          <w:p>
-            <w:r>
-              <w:t>-</w:t>
-            </w:r>
-          </w:p>
-        </w:tc>
-        <w:tc>
-          <w:tcPr>
-            <w:tcW w:w="3653" w:type="dxa"/>
-          </w:tcPr>
-          <w:p>
-            <w:r>
-              <w:t>DFROBOT-</w:t>
-            </w:r>
-            <w:proofErr w:type="gramStart"/>
-            <w:r>
-              <w:t>SKU:SEN</w:t>
-            </w:r>
-            <w:proofErr w:type="gramEnd"/>
-            <w:r>
-              <w:t>0169</w:t>
+              <w:t>%</w:t>
             </w:r>
           </w:p>
         </w:tc>
@@ -1105,50 +1805,92 @@
           </w:tcPr>
           <w:p>
             <w:r>
-              <w:t>Water Temperature</w:t>
+              <w:t>pH</w:t>
             </w:r>
           </w:p>
         </w:tc>
         <w:tc>
           <w:tcPr>
-            <w:tcW w:w="1620" w:type="dxa"/>
+            <w:tcW w:w="1980" w:type="dxa"/>
           </w:tcPr>
           <w:p>
             <w:r>
-              <w:t>18-30</w:t>
+              <w:t>6.5-8</w:t>
             </w:r>
           </w:p>
         </w:tc>
         <w:tc>
           <w:tcPr>
-            <w:tcW w:w="1292" w:type="dxa"/>
+            <w:tcW w:w="1440" w:type="dxa"/>
           </w:tcPr>
           <w:p>
             <w:r>
-              <w:t>°C</w:t>
+              <w:t>-</w:t>
+            </w:r>
+          </w:p>
+        </w:tc>
+      </w:tr>
+      <w:tr>
+        <w:tc>
+          <w:tcPr>
+            <w:tcW w:w="2785" w:type="dxa"/>
+          </w:tcPr>
+          <w:p>
+            <w:r>
+              <w:t>Water Temperature</w:t>
             </w:r>
           </w:p>
         </w:tc>
         <w:tc>
           <w:tcPr>
-            <w:tcW w:w="3653" w:type="dxa"/>
+            <w:tcW w:w="1980" w:type="dxa"/>
           </w:tcPr>
           <w:p>
             <w:r>
-              <w:t>DFROBOT-DS18B20</w:t>
+              <w:t>18-30</w:t>
+            </w:r>
+          </w:p>
+        </w:tc>
+        <w:tc>
+          <w:tcPr>
+            <w:tcW w:w="1440" w:type="dxa"/>
+          </w:tcPr>
+          <w:p>
+            <w:r>
+              <w:t>°C</w:t>
             </w:r>
           </w:p>
         </w:tc>
       </w:tr>
     </w:tbl>
-    <w:p/>
+    <w:p>
+      <w:pPr>
+        <w:spacing w:after="0"/>
+      </w:pPr>
+    </w:p>
+    <w:p>
+      <w:r>
+        <w:t>It should be noted that the ideal range for DO</w:t>
+      </w:r>
+      <w:r>
+        <w:t xml:space="preserve"> in water</w:t>
+      </w:r>
+      <w:r>
+        <w:t xml:space="preserve"> is 5-8 mg/L [1] [2], but this can change depending on water temperature and salinity.</w:t>
+      </w:r>
+      <w:r>
+        <w:t xml:space="preserve"> Hence an alternative measurement is through percentage with an ideal range of 80-100%. In this case, less than 80% will risk the health of the fish and plants, while greater than 100% is likely to create algae blooms [12].</w:t>
+      </w:r>
+    </w:p>
     <w:p>
       <w:pPr>
         <w:pStyle w:val="Heading2"/>
       </w:pPr>
+      <w:bookmarkStart w:id="4" w:name="_Toc162955855"/>
       <w:r>
         <w:t>Control</w:t>
       </w:r>
+      <w:bookmarkEnd w:id="4"/>
     </w:p>
     <w:p>
       <w:r>
@@ -1298,7 +2040,10 @@
           </w:tcPr>
           <w:p>
             <w:r>
-              <w:t>&lt; 5 mg/L</w:t>
+              <w:t xml:space="preserve">&lt; </w:t>
+            </w:r>
+            <w:r>
+              <w:t>80%</w:t>
             </w:r>
           </w:p>
         </w:tc>
@@ -1332,7 +2077,10 @@
           </w:tcPr>
           <w:p>
             <w:r>
-              <w:t>&gt; 8 mg/L</w:t>
+              <w:t xml:space="preserve">&gt; </w:t>
+            </w:r>
+            <w:r>
+              <w:t>100%</w:t>
             </w:r>
           </w:p>
         </w:tc>
@@ -1498,9 +2246,11 @@
       <w:pPr>
         <w:pStyle w:val="Heading2"/>
       </w:pPr>
+      <w:bookmarkStart w:id="5" w:name="_Toc162955856"/>
       <w:r>
         <w:t>Power Supply</w:t>
       </w:r>
+      <w:bookmarkEnd w:id="5"/>
     </w:p>
     <w:p>
       <w:r>
@@ -1583,196 +2333,183 @@
       <w:pPr>
         <w:pStyle w:val="Heading1"/>
       </w:pPr>
-      <w:bookmarkStart w:id="2" w:name="_Toc162088286"/>
-      <w:r>
+      <w:bookmarkStart w:id="6" w:name="_Toc162955857"/>
+      <w:r>
+        <w:t xml:space="preserve">Overview of </w:t>
+      </w:r>
+      <w:r>
+        <w:t>System</w:t>
+      </w:r>
+      <w:bookmarkEnd w:id="6"/>
+    </w:p>
+    <w:p>
+      <w:pPr>
+        <w:pStyle w:val="Heading2"/>
+      </w:pPr>
+      <w:bookmarkStart w:id="7" w:name="_Toc162955858"/>
+      <w:r>
+        <w:t>Network</w:t>
+      </w:r>
+      <w:bookmarkEnd w:id="7"/>
+    </w:p>
+    <w:p>
+      <w:r>
+        <w:t xml:space="preserve">The information obtained from the sensors </w:t>
+      </w:r>
+      <w:r>
+        <w:t>in Table 1 are</w:t>
+      </w:r>
+      <w:r>
+        <w:t xml:space="preserve"> sent </w:t>
+      </w:r>
+      <w:r>
+        <w:t xml:space="preserve">via </w:t>
+      </w:r>
+      <w:proofErr w:type="spellStart"/>
+      <w:r>
+        <w:t>LoRaWAN</w:t>
+      </w:r>
+      <w:proofErr w:type="spellEnd"/>
+      <w:r>
+        <w:t xml:space="preserve"> (long range wide area network) to The Things Network (TTN).</w:t>
+      </w:r>
+      <w:r>
+        <w:t xml:space="preserve"> </w:t>
+      </w:r>
+      <w:r>
+        <w:t xml:space="preserve">A message broker, in this case </w:t>
+      </w:r>
+      <w:proofErr w:type="spellStart"/>
+      <w:r>
+        <w:t>Mosquitto</w:t>
+      </w:r>
+      <w:proofErr w:type="spellEnd"/>
+      <w:r>
+        <w:t>, uses MQTT protocol to take these messages as subscriptions. MQTT is appropriate for this situation because of the simple, small amounts of data being sent from the tank’s sensors which do not require large headers</w:t>
+      </w:r>
+      <w:r>
+        <w:t xml:space="preserve"> or bandwidth. HTTP is another protocol that could have been used for this scenario, but</w:t>
+      </w:r>
+      <w:r>
+        <w:t xml:space="preserve"> MQTT is low cost</w:t>
+      </w:r>
+      <w:r>
+        <w:t>, reliable in unstable connections, and provides scalability unlike HTTP which requires more resources to run</w:t>
+      </w:r>
+      <w:r>
+        <w:t xml:space="preserve"> [6]</w:t>
+      </w:r>
+      <w:r>
+        <w:t>. The request-response model of HTTP is also a disadvantage compared to MQTT which can send messages without direct authentication to the node</w:t>
+      </w:r>
+      <w:r>
+        <w:t>s</w:t>
+      </w:r>
+      <w:r>
+        <w:t>.</w:t>
+      </w:r>
+    </w:p>
+    <w:p>
+      <w:r>
+        <w:t>Using TTN, t</w:t>
+      </w:r>
+      <w:r>
+        <w:t xml:space="preserve">he </w:t>
+      </w:r>
+      <w:r>
+        <w:t xml:space="preserve">message </w:t>
+      </w:r>
+      <w:r>
+        <w:t xml:space="preserve">broker then sends the message through </w:t>
+      </w:r>
+      <w:r>
+        <w:t>a</w:t>
+      </w:r>
+      <w:r>
+        <w:t xml:space="preserve"> local network to the</w:t>
+      </w:r>
+      <w:r>
+        <w:t xml:space="preserve"> subscribed</w:t>
+      </w:r>
+      <w:r>
+        <w:t xml:space="preserve"> nodes: Node-Red, </w:t>
+      </w:r>
+      <w:proofErr w:type="spellStart"/>
+      <w:r>
+        <w:t>OpenPLC</w:t>
+      </w:r>
+      <w:proofErr w:type="spellEnd"/>
+      <w:r>
+        <w:t>,</w:t>
+      </w:r>
+      <w:r>
+        <w:t xml:space="preserve"> and a web-based human machine interface (HMI</w:t>
+      </w:r>
+      <w:r>
+        <w:t>). Figure 1 shows an overview of the network and connected devices.</w:t>
+      </w:r>
+      <w:r>
+        <w:t xml:space="preserve"> </w:t>
+      </w:r>
+    </w:p>
+    <w:p>
+      <w:r>
+        <w:t>The protocol to connect</w:t>
+      </w:r>
+      <w:r>
+        <w:t xml:space="preserve"> the sensors and devices to</w:t>
+      </w:r>
+      <w:r>
+        <w:t xml:space="preserve"> </w:t>
+      </w:r>
+      <w:proofErr w:type="spellStart"/>
+      <w:r>
+        <w:t>OpenPLC</w:t>
+      </w:r>
+      <w:proofErr w:type="spellEnd"/>
+      <w:r>
+        <w:t xml:space="preserve"> is Modbus TCP/IP. </w:t>
+      </w:r>
+      <w:r>
+        <w:t xml:space="preserve"> </w:t>
+      </w:r>
+      <w:r>
+        <w:t xml:space="preserve">Using </w:t>
+      </w:r>
+      <w:r>
+        <w:t>TCP/IP</w:t>
+      </w:r>
+      <w:r>
+        <w:t xml:space="preserve"> allows the data to be carried over ethernet as </w:t>
+      </w:r>
+      <w:r>
+        <w:t>it</w:t>
+      </w:r>
+      <w:r>
+        <w:t xml:space="preserve"> is already a widely used protocol</w:t>
+      </w:r>
+      <w:r>
+        <w:t xml:space="preserve"> and</w:t>
+      </w:r>
+      <w:r>
+        <w:t xml:space="preserve"> provides compatibility with preexisting ethernet infrastructure [10].</w:t>
+      </w:r>
+      <w:r>
+        <w:t xml:space="preserve"> </w:t>
+      </w:r>
+      <w:r>
+        <w:t>As the data being transferred is only small, Modbus is also suitable for this application due to its limited packet transfer size of 260 bytes [11].</w:t>
+      </w:r>
+    </w:p>
+    <w:p>
+      <w:pPr>
+        <w:jc w:val="center"/>
+      </w:pPr>
+      <w:r>
+        <w:rPr>
+          <w:noProof/>
+        </w:rPr>
         <w:lastRenderedPageBreak/>
-        <w:t xml:space="preserve">Overview of </w:t>
-      </w:r>
-      <w:r>
-        <w:t>System</w:t>
-      </w:r>
-      <w:bookmarkEnd w:id="2"/>
-    </w:p>
-    <w:p>
-      <w:r>
-        <w:t>***</w:t>
-      </w:r>
-    </w:p>
-    <w:p>
-      <w:r>
-        <w:t>Documentation of the existing system including an overview of the relevant protocols used in the context of the project and an evaluation of why they are appropriate for the application or why other protocols would be more suitable.</w:t>
-      </w:r>
-    </w:p>
-    <w:p>
-      <w:r>
-        <w:t>***</w:t>
-      </w:r>
-    </w:p>
-    <w:p>
-      <w:pPr>
-        <w:pStyle w:val="Heading2"/>
-      </w:pPr>
-      <w:r>
-        <w:t>Network</w:t>
-      </w:r>
-    </w:p>
-    <w:p>
-      <w:r>
-        <w:t xml:space="preserve">The information obtained from the sensors </w:t>
-      </w:r>
-      <w:r>
-        <w:t>in Table 1 are</w:t>
-      </w:r>
-      <w:r>
-        <w:t xml:space="preserve"> sent </w:t>
-      </w:r>
-      <w:r>
-        <w:t xml:space="preserve">via </w:t>
-      </w:r>
-      <w:proofErr w:type="spellStart"/>
-      <w:r>
-        <w:t>LoRaWAN</w:t>
-      </w:r>
-      <w:proofErr w:type="spellEnd"/>
-      <w:r>
-        <w:t xml:space="preserve"> (long range wide area network) to The Things Network (TTN).</w:t>
-      </w:r>
-      <w:r>
-        <w:t xml:space="preserve"> </w:t>
-      </w:r>
-      <w:r>
-        <w:t xml:space="preserve">A message broker, in this case </w:t>
-      </w:r>
-      <w:proofErr w:type="spellStart"/>
-      <w:r>
-        <w:t>Mosquitto</w:t>
-      </w:r>
-      <w:proofErr w:type="spellEnd"/>
-      <w:r>
-        <w:t>, uses MQTT protocol to take these messages as subscriptions. MQTT is appropriate for this situation because of the simple, small amounts of data being sent from the tank’s sensors which do not require large headers</w:t>
-      </w:r>
-      <w:r>
-        <w:t xml:space="preserve"> or bandwidth. HTTP is another protocol that could have been used for this scenario, but</w:t>
-      </w:r>
-      <w:r>
-        <w:t xml:space="preserve"> MQTT is low cost</w:t>
-      </w:r>
-      <w:r>
-        <w:t>, reliable in unstable connections, and provides scalability unlike HTTP which requires more resources to run</w:t>
-      </w:r>
-      <w:r>
-        <w:t xml:space="preserve"> [6]</w:t>
-      </w:r>
-      <w:r>
-        <w:t>. The request-response model of HTTP is also a disadvantage compared to MQTT which can send messages without direct authentication to the node</w:t>
-      </w:r>
-      <w:r>
-        <w:t>s</w:t>
-      </w:r>
-      <w:r>
-        <w:t>.</w:t>
-      </w:r>
-    </w:p>
-    <w:p>
-      <w:r>
-        <w:t>Using TTN, t</w:t>
-      </w:r>
-      <w:r>
-        <w:t xml:space="preserve">he </w:t>
-      </w:r>
-      <w:r>
-        <w:t xml:space="preserve">message </w:t>
-      </w:r>
-      <w:r>
-        <w:t xml:space="preserve">broker then sends the message through </w:t>
-      </w:r>
-      <w:r>
-        <w:t>a</w:t>
-      </w:r>
-      <w:r>
-        <w:t xml:space="preserve"> local network to the</w:t>
-      </w:r>
-      <w:r>
-        <w:t xml:space="preserve"> subscribed</w:t>
-      </w:r>
-      <w:r>
-        <w:t xml:space="preserve"> nodes: Node-Red, </w:t>
-      </w:r>
-      <w:proofErr w:type="spellStart"/>
-      <w:r>
-        <w:t>OpenPLC</w:t>
-      </w:r>
-      <w:proofErr w:type="spellEnd"/>
-      <w:r>
-        <w:t>,</w:t>
-      </w:r>
-      <w:r>
-        <w:t xml:space="preserve"> and a web-based human machine interface (HMI</w:t>
-      </w:r>
-      <w:r>
-        <w:t>). Figure 1 shows an overview of the network and connected devices.</w:t>
-      </w:r>
-      <w:r>
-        <w:t xml:space="preserve"> </w:t>
-      </w:r>
-    </w:p>
-    <w:p>
-      <w:r>
-        <w:t>The protocol to connect</w:t>
-      </w:r>
-      <w:r>
-        <w:t xml:space="preserve"> the sensors and devices to</w:t>
-      </w:r>
-      <w:r>
-        <w:t xml:space="preserve"> </w:t>
-      </w:r>
-      <w:proofErr w:type="spellStart"/>
-      <w:r>
-        <w:t>OpenPLC</w:t>
-      </w:r>
-      <w:proofErr w:type="spellEnd"/>
-      <w:r>
-        <w:t xml:space="preserve"> is Modbus TCP/IP. </w:t>
-      </w:r>
-      <w:r>
-        <w:t xml:space="preserve"> </w:t>
-      </w:r>
-      <w:r>
-        <w:t xml:space="preserve">Using </w:t>
-      </w:r>
-      <w:r>
-        <w:t>TCP/IP</w:t>
-      </w:r>
-      <w:r>
-        <w:t xml:space="preserve"> allows the data to be carried over ethernet as </w:t>
-      </w:r>
-      <w:r>
-        <w:t>it</w:t>
-      </w:r>
-      <w:r>
-        <w:t xml:space="preserve"> is already a widely used protocol</w:t>
-      </w:r>
-      <w:r>
-        <w:t xml:space="preserve"> and</w:t>
-      </w:r>
-      <w:r>
-        <w:t xml:space="preserve"> provides compatibility with preexisting ethernet infrastructure [10].</w:t>
-      </w:r>
-      <w:r>
-        <w:t xml:space="preserve"> </w:t>
-      </w:r>
-      <w:r>
-        <w:t>As the data being transferred is only small, Modbus is also suitable for this application due to its limited packet transfer size of 260 bytes [11].</w:t>
-      </w:r>
-    </w:p>
-    <w:p>
-      <w:pPr>
-        <w:jc w:val="center"/>
-      </w:pPr>
-      <w:r>
-        <w:rPr>
-          <w:noProof/>
-        </w:rPr>
         <w:drawing>
           <wp:inline distT="0" distB="0" distL="0" distR="0" wp14:anchorId="36DB1900" wp14:editId="0A970816">
             <wp:extent cx="4924425" cy="2686862"/>
@@ -1840,9 +2577,11 @@
       <w:pPr>
         <w:pStyle w:val="Heading2"/>
       </w:pPr>
+      <w:bookmarkStart w:id="8" w:name="_Toc162955859"/>
       <w:r>
         <w:t>Node-Red</w:t>
       </w:r>
+      <w:bookmarkEnd w:id="8"/>
     </w:p>
     <w:p>
       <w:r>
@@ -1935,10 +2674,12 @@
       <w:pPr>
         <w:pStyle w:val="Heading2"/>
       </w:pPr>
+      <w:bookmarkStart w:id="9" w:name="_Toc162955860"/>
       <w:proofErr w:type="spellStart"/>
       <w:r>
         <w:t>OpenPLC</w:t>
       </w:r>
+      <w:bookmarkEnd w:id="9"/>
       <w:proofErr w:type="spellEnd"/>
     </w:p>
     <w:p>
@@ -2012,10 +2753,7 @@
         <w:t xml:space="preserve"> </w:t>
       </w:r>
       <w:r>
-        <w:t>the design will also allow the user to turn on or off the air pump and water pump as needed.</w:t>
-      </w:r>
-      <w:r>
-        <w:t xml:space="preserve"> The water heating does not have the same functionality because if the heater is left on and reaches the high temperature threshold then it is simply wasting power and risking the health of the fish and plants.</w:t>
+        <w:t>the design will also allow the user to turn on or off the air pump and water pump as needed. The water heating does not have the same functionality because if the heater is left on and reaches the high temperature threshold then it is simply wasting power and risking the health of the fish and plants.</w:t>
       </w:r>
     </w:p>
     <w:p>
@@ -2067,6 +2805,7 @@
               </w:numPr>
             </w:pPr>
             <w:r>
+              <w:lastRenderedPageBreak/>
               <w:t xml:space="preserve">Turn on air </w:t>
             </w:r>
             <w:proofErr w:type="gramStart"/>
@@ -2291,78 +3030,2169 @@
       <w:pPr>
         <w:pStyle w:val="Heading2"/>
       </w:pPr>
-      <w:r>
+      <w:bookmarkStart w:id="10" w:name="_Toc162955861"/>
+      <w:r>
+        <w:t>HMI</w:t>
+      </w:r>
+      <w:bookmarkEnd w:id="10"/>
+    </w:p>
+    <w:p>
+      <w:r>
+        <w:t>The human-machine interface (HMI) is the final node which the user can access using a browser in kiosk mode. This will only allow access to Node-Red’s user interface (UI) and will display information on the pH, DO and water temperature of the tanks. This can be implemented on any tablet device for convenience so the user can easily transport it while checking the tanks of the aquaponics system.</w:t>
+      </w:r>
+    </w:p>
+    <w:p>
+      <w:pPr>
+        <w:pStyle w:val="Heading1"/>
+      </w:pPr>
+      <w:bookmarkStart w:id="11" w:name="_Toc162955862"/>
+      <w:r>
+        <w:t>Data Encoding/Scaling</w:t>
+      </w:r>
+      <w:bookmarkEnd w:id="11"/>
+    </w:p>
+    <w:p>
+      <w:r>
+        <w:t xml:space="preserve">The information from the sensors is sent to Node-Red but must be decoded before being used in the flows. The </w:t>
+      </w:r>
+      <w:r>
+        <w:t xml:space="preserve">raw </w:t>
+      </w:r>
+      <w:r>
+        <w:t xml:space="preserve">information is sent in base 64 and is decoded using a code snippet written in </w:t>
+      </w:r>
+      <w:proofErr w:type="spellStart"/>
+      <w:r>
+        <w:t>Javascript</w:t>
+      </w:r>
+      <w:proofErr w:type="spellEnd"/>
+      <w:r>
+        <w:t xml:space="preserve"> as follows:</w:t>
+      </w:r>
+    </w:p>
+    <w:p>
+      <w:pPr>
+        <w:shd w:val="clear" w:color="auto" w:fill="FFFFFE"/>
+        <w:spacing w:after="0" w:line="285" w:lineRule="atLeast"/>
+        <w:rPr>
+          <w:rFonts w:ascii="Consolas" w:eastAsia="Times New Roman" w:hAnsi="Consolas" w:cs="Times New Roman"/>
+          <w:color w:val="000000"/>
+          <w:kern w:val="0"/>
+          <w:sz w:val="21"/>
+          <w:szCs w:val="21"/>
+          <w:lang w:eastAsia="en-AU"/>
+          <w14:ligatures w14:val="none"/>
+        </w:rPr>
+      </w:pPr>
+      <w:r>
+        <w:rPr>
+          <w:rFonts w:ascii="Consolas" w:eastAsia="Times New Roman" w:hAnsi="Consolas" w:cs="Times New Roman"/>
+          <w:color w:val="008000"/>
+          <w:kern w:val="0"/>
+          <w:sz w:val="21"/>
+          <w:szCs w:val="21"/>
+          <w:lang w:eastAsia="en-AU"/>
+          <w14:ligatures w14:val="none"/>
+        </w:rPr>
+        <w:t>// Converting data in base64 to bytes</w:t>
+      </w:r>
+    </w:p>
+    <w:p>
+      <w:pPr>
+        <w:shd w:val="clear" w:color="auto" w:fill="FFFFFE"/>
+        <w:spacing w:after="0" w:line="285" w:lineRule="atLeast"/>
+        <w:rPr>
+          <w:rFonts w:ascii="Consolas" w:eastAsia="Times New Roman" w:hAnsi="Consolas" w:cs="Times New Roman"/>
+          <w:color w:val="000000"/>
+          <w:kern w:val="0"/>
+          <w:sz w:val="21"/>
+          <w:szCs w:val="21"/>
+          <w:lang w:eastAsia="en-AU"/>
+          <w14:ligatures w14:val="none"/>
+        </w:rPr>
+      </w:pPr>
+      <w:r>
+        <w:rPr>
+          <w:rFonts w:ascii="Consolas" w:eastAsia="Times New Roman" w:hAnsi="Consolas" w:cs="Times New Roman"/>
+          <w:color w:val="0000FF"/>
+          <w:kern w:val="0"/>
+          <w:sz w:val="21"/>
+          <w:szCs w:val="21"/>
+          <w:lang w:eastAsia="en-AU"/>
+          <w14:ligatures w14:val="none"/>
+        </w:rPr>
+        <w:t>var</w:t>
+      </w:r>
+      <w:r>
+        <w:rPr>
+          <w:rFonts w:ascii="Consolas" w:eastAsia="Times New Roman" w:hAnsi="Consolas" w:cs="Times New Roman"/>
+          <w:color w:val="000000"/>
+          <w:kern w:val="0"/>
+          <w:sz w:val="21"/>
+          <w:szCs w:val="21"/>
+          <w:lang w:eastAsia="en-AU"/>
+          <w14:ligatures w14:val="none"/>
+        </w:rPr>
+        <w:t xml:space="preserve"> bytes = </w:t>
+      </w:r>
+      <w:proofErr w:type="spellStart"/>
+      <w:r>
+        <w:rPr>
+          <w:rFonts w:ascii="Consolas" w:eastAsia="Times New Roman" w:hAnsi="Consolas" w:cs="Times New Roman"/>
+          <w:color w:val="008080"/>
+          <w:kern w:val="0"/>
+          <w:sz w:val="21"/>
+          <w:szCs w:val="21"/>
+          <w:lang w:eastAsia="en-AU"/>
+          <w14:ligatures w14:val="none"/>
+        </w:rPr>
+        <w:t>Buffer</w:t>
+      </w:r>
+      <w:r>
+        <w:rPr>
+          <w:rFonts w:ascii="Consolas" w:eastAsia="Times New Roman" w:hAnsi="Consolas" w:cs="Times New Roman"/>
+          <w:color w:val="000000"/>
+          <w:kern w:val="0"/>
+          <w:sz w:val="21"/>
+          <w:szCs w:val="21"/>
+          <w:lang w:eastAsia="en-AU"/>
+          <w14:ligatures w14:val="none"/>
+        </w:rPr>
+        <w:t>.</w:t>
+      </w:r>
+      <w:r>
+        <w:rPr>
+          <w:rFonts w:ascii="Consolas" w:eastAsia="Times New Roman" w:hAnsi="Consolas" w:cs="Times New Roman"/>
+          <w:color w:val="0000FF"/>
+          <w:kern w:val="0"/>
+          <w:sz w:val="21"/>
+          <w:szCs w:val="21"/>
+          <w:lang w:eastAsia="en-AU"/>
+          <w14:ligatures w14:val="none"/>
+        </w:rPr>
+        <w:t>from</w:t>
+      </w:r>
+      <w:proofErr w:type="spellEnd"/>
+      <w:r>
+        <w:rPr>
+          <w:rFonts w:ascii="Consolas" w:eastAsia="Times New Roman" w:hAnsi="Consolas" w:cs="Times New Roman"/>
+          <w:color w:val="000000"/>
+          <w:kern w:val="0"/>
+          <w:sz w:val="21"/>
+          <w:szCs w:val="21"/>
+          <w:lang w:eastAsia="en-AU"/>
+          <w14:ligatures w14:val="none"/>
+        </w:rPr>
+        <w:t>(msg.payload.uplink_message.frm_payload,</w:t>
+      </w:r>
+      <w:r>
+        <w:rPr>
+          <w:rFonts w:ascii="Consolas" w:eastAsia="Times New Roman" w:hAnsi="Consolas" w:cs="Times New Roman"/>
+          <w:color w:val="A31515"/>
+          <w:kern w:val="0"/>
+          <w:sz w:val="21"/>
+          <w:szCs w:val="21"/>
+          <w:lang w:eastAsia="en-AU"/>
+          <w14:ligatures w14:val="none"/>
+        </w:rPr>
+        <w:t>'base64'</w:t>
+      </w:r>
+      <w:proofErr w:type="gramStart"/>
+      <w:r>
+        <w:rPr>
+          <w:rFonts w:ascii="Consolas" w:eastAsia="Times New Roman" w:hAnsi="Consolas" w:cs="Times New Roman"/>
+          <w:color w:val="000000"/>
+          <w:kern w:val="0"/>
+          <w:sz w:val="21"/>
+          <w:szCs w:val="21"/>
+          <w:lang w:eastAsia="en-AU"/>
+          <w14:ligatures w14:val="none"/>
+        </w:rPr>
+        <w:t>);</w:t>
+      </w:r>
+      <w:proofErr w:type="gramEnd"/>
+    </w:p>
+    <w:p>
+      <w:pPr>
+        <w:shd w:val="clear" w:color="auto" w:fill="FFFFFE"/>
+        <w:spacing w:after="0" w:line="285" w:lineRule="atLeast"/>
+        <w:rPr>
+          <w:rFonts w:ascii="Consolas" w:eastAsia="Times New Roman" w:hAnsi="Consolas" w:cs="Times New Roman"/>
+          <w:color w:val="000000"/>
+          <w:kern w:val="0"/>
+          <w:sz w:val="21"/>
+          <w:szCs w:val="21"/>
+          <w:lang w:eastAsia="en-AU"/>
+          <w14:ligatures w14:val="none"/>
+        </w:rPr>
+      </w:pPr>
+      <w:proofErr w:type="spellStart"/>
+      <w:proofErr w:type="gramStart"/>
+      <w:r>
+        <w:rPr>
+          <w:rFonts w:ascii="Consolas" w:eastAsia="Times New Roman" w:hAnsi="Consolas" w:cs="Times New Roman"/>
+          <w:color w:val="000000"/>
+          <w:kern w:val="0"/>
+          <w:sz w:val="21"/>
+          <w:szCs w:val="21"/>
+          <w:lang w:eastAsia="en-AU"/>
+          <w14:ligatures w14:val="none"/>
+        </w:rPr>
+        <w:t>msg.payload</w:t>
+      </w:r>
+      <w:proofErr w:type="spellEnd"/>
+      <w:proofErr w:type="gramEnd"/>
+      <w:r>
+        <w:rPr>
+          <w:rFonts w:ascii="Consolas" w:eastAsia="Times New Roman" w:hAnsi="Consolas" w:cs="Times New Roman"/>
+          <w:color w:val="000000"/>
+          <w:kern w:val="0"/>
+          <w:sz w:val="21"/>
+          <w:szCs w:val="21"/>
+          <w:lang w:eastAsia="en-AU"/>
+          <w14:ligatures w14:val="none"/>
+        </w:rPr>
+        <w:t xml:space="preserve"> = bytes; </w:t>
+      </w:r>
+      <w:r>
+        <w:rPr>
+          <w:rFonts w:ascii="Consolas" w:eastAsia="Times New Roman" w:hAnsi="Consolas" w:cs="Times New Roman"/>
+          <w:color w:val="008000"/>
+          <w:kern w:val="0"/>
+          <w:sz w:val="21"/>
+          <w:szCs w:val="21"/>
+          <w:lang w:eastAsia="en-AU"/>
+          <w14:ligatures w14:val="none"/>
+        </w:rPr>
+        <w:t>//overwriting the payload with contained bytes</w:t>
+      </w:r>
+    </w:p>
+    <w:p>
+      <w:pPr>
+        <w:shd w:val="clear" w:color="auto" w:fill="FFFFFE"/>
+        <w:spacing w:after="0" w:line="285" w:lineRule="atLeast"/>
+        <w:rPr>
+          <w:rFonts w:ascii="Consolas" w:eastAsia="Times New Roman" w:hAnsi="Consolas" w:cs="Times New Roman"/>
+          <w:color w:val="000000"/>
+          <w:kern w:val="0"/>
+          <w:sz w:val="21"/>
+          <w:szCs w:val="21"/>
+          <w:lang w:eastAsia="en-AU"/>
+          <w14:ligatures w14:val="none"/>
+        </w:rPr>
+      </w:pPr>
+      <w:r>
+        <w:rPr>
+          <w:rFonts w:ascii="Consolas" w:eastAsia="Times New Roman" w:hAnsi="Consolas" w:cs="Times New Roman"/>
+          <w:color w:val="0000FF"/>
+          <w:kern w:val="0"/>
+          <w:sz w:val="21"/>
+          <w:szCs w:val="21"/>
+          <w:lang w:eastAsia="en-AU"/>
+          <w14:ligatures w14:val="none"/>
+        </w:rPr>
+        <w:t>return</w:t>
+      </w:r>
+      <w:r>
+        <w:rPr>
+          <w:rFonts w:ascii="Consolas" w:eastAsia="Times New Roman" w:hAnsi="Consolas" w:cs="Times New Roman"/>
+          <w:color w:val="000000"/>
+          <w:kern w:val="0"/>
+          <w:sz w:val="21"/>
+          <w:szCs w:val="21"/>
+          <w:lang w:eastAsia="en-AU"/>
+          <w14:ligatures w14:val="none"/>
+        </w:rPr>
+        <w:t xml:space="preserve"> </w:t>
+      </w:r>
+      <w:proofErr w:type="gramStart"/>
+      <w:r>
+        <w:rPr>
+          <w:rFonts w:ascii="Consolas" w:eastAsia="Times New Roman" w:hAnsi="Consolas" w:cs="Times New Roman"/>
+          <w:color w:val="000000"/>
+          <w:kern w:val="0"/>
+          <w:sz w:val="21"/>
+          <w:szCs w:val="21"/>
+          <w:lang w:eastAsia="en-AU"/>
+          <w14:ligatures w14:val="none"/>
+        </w:rPr>
+        <w:t>msg;</w:t>
+      </w:r>
+      <w:proofErr w:type="gramEnd"/>
+    </w:p>
+    <w:p/>
+    <w:p>
+      <w:r>
+        <w:t xml:space="preserve">After this, the values can be obtained from the bytes contained in the </w:t>
+      </w:r>
+      <w:r>
+        <w:t>payload</w:t>
+      </w:r>
+      <w:r>
+        <w:t>, then processed and scaled for the requirements of the system.</w:t>
+      </w:r>
+    </w:p>
+    <w:p>
+      <w:pPr>
+        <w:pStyle w:val="Heading2"/>
+      </w:pPr>
+      <w:bookmarkStart w:id="12" w:name="_Toc162955863"/>
+      <w:r>
+        <w:t>pH</w:t>
+      </w:r>
+      <w:bookmarkEnd w:id="12"/>
+    </w:p>
+    <w:p>
+      <w:r>
+        <w:t xml:space="preserve">The pH value is obtained from bytes 6 and 7. </w:t>
+      </w:r>
+      <w:r>
+        <w:t>It is understood that t</w:t>
+      </w:r>
+      <w:r>
+        <w:t xml:space="preserve">his value </w:t>
+      </w:r>
+      <w:r>
+        <w:t xml:space="preserve">has a range of 0-100 and </w:t>
+      </w:r>
+      <w:r>
+        <w:t>was multiplied by 10 for transmission, so first it is divided by 10 before scaling into the pH range 0-14:</w:t>
+      </w:r>
+    </w:p>
+    <w:p>
+      <w:pPr>
+        <w:shd w:val="clear" w:color="auto" w:fill="FFFFFE"/>
+        <w:spacing w:after="0" w:line="285" w:lineRule="atLeast"/>
+        <w:rPr>
+          <w:rFonts w:ascii="Consolas" w:eastAsia="Times New Roman" w:hAnsi="Consolas" w:cs="Times New Roman"/>
+          <w:color w:val="000000"/>
+          <w:kern w:val="0"/>
+          <w:sz w:val="21"/>
+          <w:szCs w:val="21"/>
+          <w:lang w:eastAsia="en-AU"/>
+          <w14:ligatures w14:val="none"/>
+        </w:rPr>
+      </w:pPr>
+      <w:r>
+        <w:rPr>
+          <w:rFonts w:ascii="Consolas" w:eastAsia="Times New Roman" w:hAnsi="Consolas" w:cs="Times New Roman"/>
+          <w:color w:val="0000FF"/>
+          <w:kern w:val="0"/>
+          <w:sz w:val="21"/>
+          <w:szCs w:val="21"/>
+          <w:lang w:eastAsia="en-AU"/>
+          <w14:ligatures w14:val="none"/>
+        </w:rPr>
+        <w:t>const</w:t>
+      </w:r>
+      <w:r>
+        <w:rPr>
+          <w:rFonts w:ascii="Consolas" w:eastAsia="Times New Roman" w:hAnsi="Consolas" w:cs="Times New Roman"/>
+          <w:color w:val="000000"/>
+          <w:kern w:val="0"/>
+          <w:sz w:val="21"/>
+          <w:szCs w:val="21"/>
+          <w:lang w:eastAsia="en-AU"/>
+          <w14:ligatures w14:val="none"/>
+        </w:rPr>
+        <w:t xml:space="preserve"> bytes = </w:t>
+      </w:r>
+      <w:proofErr w:type="spellStart"/>
+      <w:proofErr w:type="gramStart"/>
+      <w:r>
+        <w:rPr>
+          <w:rFonts w:ascii="Consolas" w:eastAsia="Times New Roman" w:hAnsi="Consolas" w:cs="Times New Roman"/>
+          <w:color w:val="000000"/>
+          <w:kern w:val="0"/>
+          <w:sz w:val="21"/>
+          <w:szCs w:val="21"/>
+          <w:lang w:eastAsia="en-AU"/>
+          <w14:ligatures w14:val="none"/>
+        </w:rPr>
+        <w:t>msg.payload</w:t>
+      </w:r>
+      <w:proofErr w:type="spellEnd"/>
+      <w:proofErr w:type="gramEnd"/>
+      <w:r>
+        <w:rPr>
+          <w:rFonts w:ascii="Consolas" w:eastAsia="Times New Roman" w:hAnsi="Consolas" w:cs="Times New Roman"/>
+          <w:color w:val="000000"/>
+          <w:kern w:val="0"/>
+          <w:sz w:val="21"/>
+          <w:szCs w:val="21"/>
+          <w:lang w:eastAsia="en-AU"/>
+          <w14:ligatures w14:val="none"/>
+        </w:rPr>
+        <w:t>;</w:t>
+      </w:r>
+    </w:p>
+    <w:p>
+      <w:pPr>
+        <w:shd w:val="clear" w:color="auto" w:fill="FFFFFE"/>
+        <w:spacing w:after="0" w:line="285" w:lineRule="atLeast"/>
+        <w:rPr>
+          <w:rFonts w:ascii="Consolas" w:eastAsia="Times New Roman" w:hAnsi="Consolas" w:cs="Times New Roman"/>
+          <w:color w:val="000000"/>
+          <w:kern w:val="0"/>
+          <w:sz w:val="21"/>
+          <w:szCs w:val="21"/>
+          <w:lang w:eastAsia="en-AU"/>
+          <w14:ligatures w14:val="none"/>
+        </w:rPr>
+      </w:pPr>
+      <w:r>
+        <w:rPr>
+          <w:rFonts w:ascii="Consolas" w:eastAsia="Times New Roman" w:hAnsi="Consolas" w:cs="Times New Roman"/>
+          <w:color w:val="0000FF"/>
+          <w:kern w:val="0"/>
+          <w:sz w:val="21"/>
+          <w:szCs w:val="21"/>
+          <w:lang w:eastAsia="en-AU"/>
+          <w14:ligatures w14:val="none"/>
+        </w:rPr>
         <w:lastRenderedPageBreak/>
-        <w:t>HMI</w:t>
-      </w:r>
-    </w:p>
-    <w:p>
-      <w:r>
-        <w:t>The human-machine interface (HMI) is the final node which the user can access using a browser in kiosk mode. This will only allow access to Node-Red’s user interface (UI) and will display information on the pH, DO and water temperature of the tanks. This can be implemented on any tablet device for convenience so the user can easily transport it while checking the tanks of the aquaponics system.</w:t>
-      </w:r>
+        <w:t>const</w:t>
+      </w:r>
+      <w:r>
+        <w:rPr>
+          <w:rFonts w:ascii="Consolas" w:eastAsia="Times New Roman" w:hAnsi="Consolas" w:cs="Times New Roman"/>
+          <w:color w:val="000000"/>
+          <w:kern w:val="0"/>
+          <w:sz w:val="21"/>
+          <w:szCs w:val="21"/>
+          <w:lang w:eastAsia="en-AU"/>
+          <w14:ligatures w14:val="none"/>
+        </w:rPr>
+        <w:t xml:space="preserve"> </w:t>
+      </w:r>
+      <w:proofErr w:type="spellStart"/>
+      <w:r>
+        <w:rPr>
+          <w:rFonts w:ascii="Consolas" w:eastAsia="Times New Roman" w:hAnsi="Consolas" w:cs="Times New Roman"/>
+          <w:color w:val="000000"/>
+          <w:kern w:val="0"/>
+          <w:sz w:val="21"/>
+          <w:szCs w:val="21"/>
+          <w:lang w:eastAsia="en-AU"/>
+          <w14:ligatures w14:val="none"/>
+        </w:rPr>
+        <w:t>ph_data</w:t>
+      </w:r>
+      <w:proofErr w:type="spellEnd"/>
+      <w:r>
+        <w:rPr>
+          <w:rFonts w:ascii="Consolas" w:eastAsia="Times New Roman" w:hAnsi="Consolas" w:cs="Times New Roman"/>
+          <w:color w:val="000000"/>
+          <w:kern w:val="0"/>
+          <w:sz w:val="21"/>
+          <w:szCs w:val="21"/>
+          <w:lang w:eastAsia="en-AU"/>
+          <w14:ligatures w14:val="none"/>
+        </w:rPr>
+        <w:t xml:space="preserve"> = ((bytes[</w:t>
+      </w:r>
+      <w:proofErr w:type="gramStart"/>
+      <w:r>
+        <w:rPr>
+          <w:rFonts w:ascii="Consolas" w:eastAsia="Times New Roman" w:hAnsi="Consolas" w:cs="Times New Roman"/>
+          <w:color w:val="098658"/>
+          <w:kern w:val="0"/>
+          <w:sz w:val="21"/>
+          <w:szCs w:val="21"/>
+          <w:lang w:eastAsia="en-AU"/>
+          <w14:ligatures w14:val="none"/>
+        </w:rPr>
+        <w:t>6</w:t>
+      </w:r>
+      <w:r>
+        <w:rPr>
+          <w:rFonts w:ascii="Consolas" w:eastAsia="Times New Roman" w:hAnsi="Consolas" w:cs="Times New Roman"/>
+          <w:color w:val="000000"/>
+          <w:kern w:val="0"/>
+          <w:sz w:val="21"/>
+          <w:szCs w:val="21"/>
+          <w:lang w:eastAsia="en-AU"/>
+          <w14:ligatures w14:val="none"/>
+        </w:rPr>
+        <w:t>]&lt;</w:t>
+      </w:r>
+      <w:proofErr w:type="gramEnd"/>
+      <w:r>
+        <w:rPr>
+          <w:rFonts w:ascii="Consolas" w:eastAsia="Times New Roman" w:hAnsi="Consolas" w:cs="Times New Roman"/>
+          <w:color w:val="000000"/>
+          <w:kern w:val="0"/>
+          <w:sz w:val="21"/>
+          <w:szCs w:val="21"/>
+          <w:lang w:eastAsia="en-AU"/>
+          <w14:ligatures w14:val="none"/>
+        </w:rPr>
+        <w:t>&lt;</w:t>
+      </w:r>
+      <w:r>
+        <w:rPr>
+          <w:rFonts w:ascii="Consolas" w:eastAsia="Times New Roman" w:hAnsi="Consolas" w:cs="Times New Roman"/>
+          <w:color w:val="098658"/>
+          <w:kern w:val="0"/>
+          <w:sz w:val="21"/>
+          <w:szCs w:val="21"/>
+          <w:lang w:eastAsia="en-AU"/>
+          <w14:ligatures w14:val="none"/>
+        </w:rPr>
+        <w:t>8</w:t>
+      </w:r>
+      <w:r>
+        <w:rPr>
+          <w:rFonts w:ascii="Consolas" w:eastAsia="Times New Roman" w:hAnsi="Consolas" w:cs="Times New Roman"/>
+          <w:color w:val="000000"/>
+          <w:kern w:val="0"/>
+          <w:sz w:val="21"/>
+          <w:szCs w:val="21"/>
+          <w:lang w:eastAsia="en-AU"/>
+          <w14:ligatures w14:val="none"/>
+        </w:rPr>
+        <w:t>)+bytes[</w:t>
+      </w:r>
+      <w:r>
+        <w:rPr>
+          <w:rFonts w:ascii="Consolas" w:eastAsia="Times New Roman" w:hAnsi="Consolas" w:cs="Times New Roman"/>
+          <w:color w:val="098658"/>
+          <w:kern w:val="0"/>
+          <w:sz w:val="21"/>
+          <w:szCs w:val="21"/>
+          <w:lang w:eastAsia="en-AU"/>
+          <w14:ligatures w14:val="none"/>
+        </w:rPr>
+        <w:t>7</w:t>
+      </w:r>
+      <w:r>
+        <w:rPr>
+          <w:rFonts w:ascii="Consolas" w:eastAsia="Times New Roman" w:hAnsi="Consolas" w:cs="Times New Roman"/>
+          <w:color w:val="000000"/>
+          <w:kern w:val="0"/>
+          <w:sz w:val="21"/>
+          <w:szCs w:val="21"/>
+          <w:lang w:eastAsia="en-AU"/>
+          <w14:ligatures w14:val="none"/>
+        </w:rPr>
+        <w:t>]);  </w:t>
+      </w:r>
+      <w:r>
+        <w:rPr>
+          <w:rFonts w:ascii="Consolas" w:eastAsia="Times New Roman" w:hAnsi="Consolas" w:cs="Times New Roman"/>
+          <w:color w:val="008000"/>
+          <w:kern w:val="0"/>
+          <w:sz w:val="21"/>
+          <w:szCs w:val="21"/>
+          <w:lang w:eastAsia="en-AU"/>
+          <w14:ligatures w14:val="none"/>
+        </w:rPr>
+        <w:t>//bytes 6 and 7 hold the pH value</w:t>
+      </w:r>
+    </w:p>
+    <w:p>
+      <w:pPr>
+        <w:shd w:val="clear" w:color="auto" w:fill="FFFFFE"/>
+        <w:spacing w:after="0" w:line="285" w:lineRule="atLeast"/>
+        <w:rPr>
+          <w:rFonts w:ascii="Consolas" w:eastAsia="Times New Roman" w:hAnsi="Consolas" w:cs="Times New Roman"/>
+          <w:color w:val="000000"/>
+          <w:kern w:val="0"/>
+          <w:sz w:val="21"/>
+          <w:szCs w:val="21"/>
+          <w:lang w:eastAsia="en-AU"/>
+          <w14:ligatures w14:val="none"/>
+        </w:rPr>
+      </w:pPr>
+      <w:r>
+        <w:rPr>
+          <w:rFonts w:ascii="Consolas" w:eastAsia="Times New Roman" w:hAnsi="Consolas" w:cs="Times New Roman"/>
+          <w:color w:val="0000FF"/>
+          <w:kern w:val="0"/>
+          <w:sz w:val="21"/>
+          <w:szCs w:val="21"/>
+          <w:lang w:eastAsia="en-AU"/>
+          <w14:ligatures w14:val="none"/>
+        </w:rPr>
+        <w:t>let</w:t>
+      </w:r>
+      <w:r>
+        <w:rPr>
+          <w:rFonts w:ascii="Consolas" w:eastAsia="Times New Roman" w:hAnsi="Consolas" w:cs="Times New Roman"/>
+          <w:color w:val="000000"/>
+          <w:kern w:val="0"/>
+          <w:sz w:val="21"/>
+          <w:szCs w:val="21"/>
+          <w:lang w:eastAsia="en-AU"/>
+          <w14:ligatures w14:val="none"/>
+        </w:rPr>
+        <w:t xml:space="preserve"> </w:t>
+      </w:r>
+      <w:proofErr w:type="spellStart"/>
+      <w:r>
+        <w:rPr>
+          <w:rFonts w:ascii="Consolas" w:eastAsia="Times New Roman" w:hAnsi="Consolas" w:cs="Times New Roman"/>
+          <w:color w:val="000000"/>
+          <w:kern w:val="0"/>
+          <w:sz w:val="21"/>
+          <w:szCs w:val="21"/>
+          <w:lang w:eastAsia="en-AU"/>
+          <w14:ligatures w14:val="none"/>
+        </w:rPr>
+        <w:t>ph_value</w:t>
+      </w:r>
+      <w:proofErr w:type="spellEnd"/>
+      <w:r>
+        <w:rPr>
+          <w:rFonts w:ascii="Consolas" w:eastAsia="Times New Roman" w:hAnsi="Consolas" w:cs="Times New Roman"/>
+          <w:color w:val="000000"/>
+          <w:kern w:val="0"/>
+          <w:sz w:val="21"/>
+          <w:szCs w:val="21"/>
+          <w:lang w:eastAsia="en-AU"/>
+          <w14:ligatures w14:val="none"/>
+        </w:rPr>
+        <w:t xml:space="preserve"> = </w:t>
+      </w:r>
+      <w:proofErr w:type="spellStart"/>
+      <w:r>
+        <w:rPr>
+          <w:rFonts w:ascii="Consolas" w:eastAsia="Times New Roman" w:hAnsi="Consolas" w:cs="Times New Roman"/>
+          <w:color w:val="000000"/>
+          <w:kern w:val="0"/>
+          <w:sz w:val="21"/>
+          <w:szCs w:val="21"/>
+          <w:lang w:eastAsia="en-AU"/>
+          <w14:ligatures w14:val="none"/>
+        </w:rPr>
+        <w:t>ph_data</w:t>
+      </w:r>
+      <w:proofErr w:type="spellEnd"/>
+      <w:r>
+        <w:rPr>
+          <w:rFonts w:ascii="Consolas" w:eastAsia="Times New Roman" w:hAnsi="Consolas" w:cs="Times New Roman"/>
+          <w:color w:val="000000"/>
+          <w:kern w:val="0"/>
+          <w:sz w:val="21"/>
+          <w:szCs w:val="21"/>
+          <w:lang w:eastAsia="en-AU"/>
+          <w14:ligatures w14:val="none"/>
+        </w:rPr>
+        <w:t xml:space="preserve"> /</w:t>
+      </w:r>
+      <w:r>
+        <w:rPr>
+          <w:rFonts w:ascii="Consolas" w:eastAsia="Times New Roman" w:hAnsi="Consolas" w:cs="Times New Roman"/>
+          <w:color w:val="098658"/>
+          <w:kern w:val="0"/>
+          <w:sz w:val="21"/>
+          <w:szCs w:val="21"/>
+          <w:lang w:eastAsia="en-AU"/>
+          <w14:ligatures w14:val="none"/>
+        </w:rPr>
+        <w:t>10</w:t>
+      </w:r>
+      <w:r>
+        <w:rPr>
+          <w:rFonts w:ascii="Consolas" w:eastAsia="Times New Roman" w:hAnsi="Consolas" w:cs="Times New Roman"/>
+          <w:color w:val="000000"/>
+          <w:kern w:val="0"/>
+          <w:sz w:val="21"/>
+          <w:szCs w:val="21"/>
+          <w:lang w:eastAsia="en-AU"/>
+          <w14:ligatures w14:val="none"/>
+        </w:rPr>
+        <w:t xml:space="preserve">; </w:t>
+      </w:r>
+      <w:r>
+        <w:rPr>
+          <w:rFonts w:ascii="Consolas" w:eastAsia="Times New Roman" w:hAnsi="Consolas" w:cs="Times New Roman"/>
+          <w:color w:val="008000"/>
+          <w:kern w:val="0"/>
+          <w:sz w:val="21"/>
+          <w:szCs w:val="21"/>
+          <w:lang w:eastAsia="en-AU"/>
+          <w14:ligatures w14:val="none"/>
+        </w:rPr>
+        <w:t>// the transmission was multiplied by 10, so need to divide by 10 for true value</w:t>
+      </w:r>
+    </w:p>
+    <w:p>
+      <w:pPr>
+        <w:shd w:val="clear" w:color="auto" w:fill="FFFFFE"/>
+        <w:spacing w:after="0" w:line="285" w:lineRule="atLeast"/>
+        <w:rPr>
+          <w:rFonts w:ascii="Consolas" w:eastAsia="Times New Roman" w:hAnsi="Consolas" w:cs="Times New Roman"/>
+          <w:color w:val="000000"/>
+          <w:kern w:val="0"/>
+          <w:sz w:val="21"/>
+          <w:szCs w:val="21"/>
+          <w:lang w:eastAsia="en-AU"/>
+          <w14:ligatures w14:val="none"/>
+        </w:rPr>
+      </w:pPr>
+      <w:r>
+        <w:rPr>
+          <w:rFonts w:ascii="Consolas" w:eastAsia="Times New Roman" w:hAnsi="Consolas" w:cs="Times New Roman"/>
+          <w:color w:val="0000FF"/>
+          <w:kern w:val="0"/>
+          <w:sz w:val="21"/>
+          <w:szCs w:val="21"/>
+          <w:lang w:eastAsia="en-AU"/>
+          <w14:ligatures w14:val="none"/>
+        </w:rPr>
+        <w:t>let</w:t>
+      </w:r>
+      <w:r>
+        <w:rPr>
+          <w:rFonts w:ascii="Consolas" w:eastAsia="Times New Roman" w:hAnsi="Consolas" w:cs="Times New Roman"/>
+          <w:color w:val="000000"/>
+          <w:kern w:val="0"/>
+          <w:sz w:val="21"/>
+          <w:szCs w:val="21"/>
+          <w:lang w:eastAsia="en-AU"/>
+          <w14:ligatures w14:val="none"/>
+        </w:rPr>
+        <w:t xml:space="preserve"> </w:t>
+      </w:r>
+      <w:proofErr w:type="spellStart"/>
+      <w:r>
+        <w:rPr>
+          <w:rFonts w:ascii="Consolas" w:eastAsia="Times New Roman" w:hAnsi="Consolas" w:cs="Times New Roman"/>
+          <w:color w:val="000000"/>
+          <w:kern w:val="0"/>
+          <w:sz w:val="21"/>
+          <w:szCs w:val="21"/>
+          <w:lang w:eastAsia="en-AU"/>
+          <w14:ligatures w14:val="none"/>
+        </w:rPr>
+        <w:t>ph_info</w:t>
+      </w:r>
+      <w:proofErr w:type="spellEnd"/>
+      <w:r>
+        <w:rPr>
+          <w:rFonts w:ascii="Consolas" w:eastAsia="Times New Roman" w:hAnsi="Consolas" w:cs="Times New Roman"/>
+          <w:color w:val="000000"/>
+          <w:kern w:val="0"/>
+          <w:sz w:val="21"/>
+          <w:szCs w:val="21"/>
+          <w:lang w:eastAsia="en-AU"/>
+          <w14:ligatures w14:val="none"/>
+        </w:rPr>
+        <w:t xml:space="preserve"> = </w:t>
+      </w:r>
+      <w:proofErr w:type="spellStart"/>
+      <w:r>
+        <w:rPr>
+          <w:rFonts w:ascii="Consolas" w:eastAsia="Times New Roman" w:hAnsi="Consolas" w:cs="Times New Roman"/>
+          <w:color w:val="000000"/>
+          <w:kern w:val="0"/>
+          <w:sz w:val="21"/>
+          <w:szCs w:val="21"/>
+          <w:lang w:eastAsia="en-AU"/>
+          <w14:ligatures w14:val="none"/>
+        </w:rPr>
+        <w:t>ph_value</w:t>
+      </w:r>
+      <w:proofErr w:type="spellEnd"/>
+      <w:r>
+        <w:rPr>
+          <w:rFonts w:ascii="Consolas" w:eastAsia="Times New Roman" w:hAnsi="Consolas" w:cs="Times New Roman"/>
+          <w:color w:val="000000"/>
+          <w:kern w:val="0"/>
+          <w:sz w:val="21"/>
+          <w:szCs w:val="21"/>
+          <w:lang w:eastAsia="en-AU"/>
+          <w14:ligatures w14:val="none"/>
+        </w:rPr>
+        <w:t xml:space="preserve"> / (</w:t>
+      </w:r>
+      <w:r>
+        <w:rPr>
+          <w:rFonts w:ascii="Consolas" w:eastAsia="Times New Roman" w:hAnsi="Consolas" w:cs="Times New Roman"/>
+          <w:color w:val="098658"/>
+          <w:kern w:val="0"/>
+          <w:sz w:val="21"/>
+          <w:szCs w:val="21"/>
+          <w:lang w:eastAsia="en-AU"/>
+          <w14:ligatures w14:val="none"/>
+        </w:rPr>
+        <w:t>100</w:t>
+      </w:r>
+      <w:r>
+        <w:rPr>
+          <w:rFonts w:ascii="Consolas" w:eastAsia="Times New Roman" w:hAnsi="Consolas" w:cs="Times New Roman"/>
+          <w:color w:val="000000"/>
+          <w:kern w:val="0"/>
+          <w:sz w:val="21"/>
+          <w:szCs w:val="21"/>
+          <w:lang w:eastAsia="en-AU"/>
+          <w14:ligatures w14:val="none"/>
+        </w:rPr>
+        <w:t>/</w:t>
+      </w:r>
+      <w:r>
+        <w:rPr>
+          <w:rFonts w:ascii="Consolas" w:eastAsia="Times New Roman" w:hAnsi="Consolas" w:cs="Times New Roman"/>
+          <w:color w:val="098658"/>
+          <w:kern w:val="0"/>
+          <w:sz w:val="21"/>
+          <w:szCs w:val="21"/>
+          <w:lang w:eastAsia="en-AU"/>
+          <w14:ligatures w14:val="none"/>
+        </w:rPr>
+        <w:t>14</w:t>
+      </w:r>
+      <w:r>
+        <w:rPr>
+          <w:rFonts w:ascii="Consolas" w:eastAsia="Times New Roman" w:hAnsi="Consolas" w:cs="Times New Roman"/>
+          <w:color w:val="000000"/>
+          <w:kern w:val="0"/>
+          <w:sz w:val="21"/>
+          <w:szCs w:val="21"/>
+          <w:lang w:eastAsia="en-AU"/>
+          <w14:ligatures w14:val="none"/>
+        </w:rPr>
+        <w:t xml:space="preserve">); </w:t>
+      </w:r>
+      <w:r>
+        <w:rPr>
+          <w:rFonts w:ascii="Consolas" w:eastAsia="Times New Roman" w:hAnsi="Consolas" w:cs="Times New Roman"/>
+          <w:color w:val="008000"/>
+          <w:kern w:val="0"/>
+          <w:sz w:val="21"/>
+          <w:szCs w:val="21"/>
+          <w:lang w:eastAsia="en-AU"/>
+          <w14:ligatures w14:val="none"/>
+        </w:rPr>
+        <w:t>// scaling the data to the range 0-14 for pH level</w:t>
+      </w:r>
+    </w:p>
+    <w:p>
+      <w:pPr>
+        <w:shd w:val="clear" w:color="auto" w:fill="FFFFFE"/>
+        <w:spacing w:after="0" w:line="285" w:lineRule="atLeast"/>
+        <w:rPr>
+          <w:rFonts w:ascii="Consolas" w:eastAsia="Times New Roman" w:hAnsi="Consolas" w:cs="Times New Roman"/>
+          <w:color w:val="000000"/>
+          <w:kern w:val="0"/>
+          <w:sz w:val="21"/>
+          <w:szCs w:val="21"/>
+          <w:lang w:eastAsia="en-AU"/>
+          <w14:ligatures w14:val="none"/>
+        </w:rPr>
+      </w:pPr>
+      <w:proofErr w:type="spellStart"/>
+      <w:proofErr w:type="gramStart"/>
+      <w:r>
+        <w:rPr>
+          <w:rFonts w:ascii="Consolas" w:eastAsia="Times New Roman" w:hAnsi="Consolas" w:cs="Times New Roman"/>
+          <w:color w:val="000000"/>
+          <w:kern w:val="0"/>
+          <w:sz w:val="21"/>
+          <w:szCs w:val="21"/>
+          <w:lang w:eastAsia="en-AU"/>
+          <w14:ligatures w14:val="none"/>
+        </w:rPr>
+        <w:t>msg.payload</w:t>
+      </w:r>
+      <w:proofErr w:type="spellEnd"/>
+      <w:proofErr w:type="gramEnd"/>
+      <w:r>
+        <w:rPr>
+          <w:rFonts w:ascii="Consolas" w:eastAsia="Times New Roman" w:hAnsi="Consolas" w:cs="Times New Roman"/>
+          <w:color w:val="000000"/>
+          <w:kern w:val="0"/>
+          <w:sz w:val="21"/>
+          <w:szCs w:val="21"/>
+          <w:lang w:eastAsia="en-AU"/>
+          <w14:ligatures w14:val="none"/>
+        </w:rPr>
+        <w:t xml:space="preserve"> = </w:t>
+      </w:r>
+      <w:proofErr w:type="spellStart"/>
+      <w:r>
+        <w:rPr>
+          <w:rFonts w:ascii="Consolas" w:eastAsia="Times New Roman" w:hAnsi="Consolas" w:cs="Times New Roman"/>
+          <w:color w:val="000000"/>
+          <w:kern w:val="0"/>
+          <w:sz w:val="21"/>
+          <w:szCs w:val="21"/>
+          <w:lang w:eastAsia="en-AU"/>
+          <w14:ligatures w14:val="none"/>
+        </w:rPr>
+        <w:t>ph_info</w:t>
+      </w:r>
+      <w:proofErr w:type="spellEnd"/>
+      <w:r>
+        <w:rPr>
+          <w:rFonts w:ascii="Consolas" w:eastAsia="Times New Roman" w:hAnsi="Consolas" w:cs="Times New Roman"/>
+          <w:color w:val="000000"/>
+          <w:kern w:val="0"/>
+          <w:sz w:val="21"/>
+          <w:szCs w:val="21"/>
+          <w:lang w:eastAsia="en-AU"/>
+          <w14:ligatures w14:val="none"/>
+        </w:rPr>
+        <w:t>;</w:t>
+      </w:r>
+    </w:p>
+    <w:p>
+      <w:pPr>
+        <w:shd w:val="clear" w:color="auto" w:fill="FFFFFE"/>
+        <w:spacing w:after="0" w:line="285" w:lineRule="atLeast"/>
+        <w:rPr>
+          <w:rFonts w:ascii="Consolas" w:eastAsia="Times New Roman" w:hAnsi="Consolas" w:cs="Times New Roman"/>
+          <w:color w:val="000000"/>
+          <w:kern w:val="0"/>
+          <w:sz w:val="21"/>
+          <w:szCs w:val="21"/>
+          <w:lang w:eastAsia="en-AU"/>
+          <w14:ligatures w14:val="none"/>
+        </w:rPr>
+      </w:pPr>
+      <w:r>
+        <w:rPr>
+          <w:rFonts w:ascii="Consolas" w:eastAsia="Times New Roman" w:hAnsi="Consolas" w:cs="Times New Roman"/>
+          <w:color w:val="0000FF"/>
+          <w:kern w:val="0"/>
+          <w:sz w:val="21"/>
+          <w:szCs w:val="21"/>
+          <w:lang w:eastAsia="en-AU"/>
+          <w14:ligatures w14:val="none"/>
+        </w:rPr>
+        <w:t>return</w:t>
+      </w:r>
+      <w:r>
+        <w:rPr>
+          <w:rFonts w:ascii="Consolas" w:eastAsia="Times New Roman" w:hAnsi="Consolas" w:cs="Times New Roman"/>
+          <w:color w:val="000000"/>
+          <w:kern w:val="0"/>
+          <w:sz w:val="21"/>
+          <w:szCs w:val="21"/>
+          <w:lang w:eastAsia="en-AU"/>
+          <w14:ligatures w14:val="none"/>
+        </w:rPr>
+        <w:t xml:space="preserve"> </w:t>
+      </w:r>
+      <w:proofErr w:type="gramStart"/>
+      <w:r>
+        <w:rPr>
+          <w:rFonts w:ascii="Consolas" w:eastAsia="Times New Roman" w:hAnsi="Consolas" w:cs="Times New Roman"/>
+          <w:color w:val="000000"/>
+          <w:kern w:val="0"/>
+          <w:sz w:val="21"/>
+          <w:szCs w:val="21"/>
+          <w:lang w:eastAsia="en-AU"/>
+          <w14:ligatures w14:val="none"/>
+        </w:rPr>
+        <w:t>msg;</w:t>
+      </w:r>
+      <w:proofErr w:type="gramEnd"/>
     </w:p>
     <w:p/>
     <w:p>
       <w:pPr>
+        <w:pStyle w:val="Heading2"/>
+      </w:pPr>
+      <w:bookmarkStart w:id="13" w:name="_Toc162955864"/>
+      <w:r>
+        <w:t>Water Temperature</w:t>
+      </w:r>
+      <w:bookmarkEnd w:id="13"/>
+    </w:p>
+    <w:p>
+      <w:r>
+        <w:t>Water temperature is contained in bytes 8 and 9. The value is in Kelvin but multiplied by 100</w:t>
+      </w:r>
+      <w:r>
+        <w:t xml:space="preserve"> for transmission</w:t>
+      </w:r>
+      <w:r>
+        <w:t>. To obtain a true temperature value, the information from the bytes is divided by 100 to obtain the temperature in Kelvin, then converted into Celsius:</w:t>
+      </w:r>
+    </w:p>
+    <w:p>
+      <w:pPr>
+        <w:shd w:val="clear" w:color="auto" w:fill="FFFFFE"/>
+        <w:spacing w:after="0" w:line="285" w:lineRule="atLeast"/>
+        <w:rPr>
+          <w:rFonts w:ascii="Consolas" w:eastAsia="Times New Roman" w:hAnsi="Consolas" w:cs="Times New Roman"/>
+          <w:color w:val="000000"/>
+          <w:kern w:val="0"/>
+          <w:sz w:val="21"/>
+          <w:szCs w:val="21"/>
+          <w:lang w:eastAsia="en-AU"/>
+          <w14:ligatures w14:val="none"/>
+        </w:rPr>
+      </w:pPr>
+      <w:r>
+        <w:rPr>
+          <w:rFonts w:ascii="Consolas" w:eastAsia="Times New Roman" w:hAnsi="Consolas" w:cs="Times New Roman"/>
+          <w:color w:val="0000FF"/>
+          <w:kern w:val="0"/>
+          <w:sz w:val="21"/>
+          <w:szCs w:val="21"/>
+          <w:lang w:eastAsia="en-AU"/>
+          <w14:ligatures w14:val="none"/>
+        </w:rPr>
+        <w:t>const</w:t>
+      </w:r>
+      <w:r>
+        <w:rPr>
+          <w:rFonts w:ascii="Consolas" w:eastAsia="Times New Roman" w:hAnsi="Consolas" w:cs="Times New Roman"/>
+          <w:color w:val="000000"/>
+          <w:kern w:val="0"/>
+          <w:sz w:val="21"/>
+          <w:szCs w:val="21"/>
+          <w:lang w:eastAsia="en-AU"/>
+          <w14:ligatures w14:val="none"/>
+        </w:rPr>
+        <w:t xml:space="preserve"> bytes = </w:t>
+      </w:r>
+      <w:proofErr w:type="spellStart"/>
+      <w:proofErr w:type="gramStart"/>
+      <w:r>
+        <w:rPr>
+          <w:rFonts w:ascii="Consolas" w:eastAsia="Times New Roman" w:hAnsi="Consolas" w:cs="Times New Roman"/>
+          <w:color w:val="000000"/>
+          <w:kern w:val="0"/>
+          <w:sz w:val="21"/>
+          <w:szCs w:val="21"/>
+          <w:lang w:eastAsia="en-AU"/>
+          <w14:ligatures w14:val="none"/>
+        </w:rPr>
+        <w:t>msg.payload</w:t>
+      </w:r>
+      <w:proofErr w:type="spellEnd"/>
+      <w:proofErr w:type="gramEnd"/>
+      <w:r>
+        <w:rPr>
+          <w:rFonts w:ascii="Consolas" w:eastAsia="Times New Roman" w:hAnsi="Consolas" w:cs="Times New Roman"/>
+          <w:color w:val="000000"/>
+          <w:kern w:val="0"/>
+          <w:sz w:val="21"/>
+          <w:szCs w:val="21"/>
+          <w:lang w:eastAsia="en-AU"/>
+          <w14:ligatures w14:val="none"/>
+        </w:rPr>
+        <w:t>;</w:t>
+      </w:r>
+    </w:p>
+    <w:p>
+      <w:pPr>
+        <w:shd w:val="clear" w:color="auto" w:fill="FFFFFE"/>
+        <w:spacing w:after="0" w:line="285" w:lineRule="atLeast"/>
+        <w:rPr>
+          <w:rFonts w:ascii="Consolas" w:eastAsia="Times New Roman" w:hAnsi="Consolas" w:cs="Times New Roman"/>
+          <w:color w:val="000000"/>
+          <w:kern w:val="0"/>
+          <w:sz w:val="21"/>
+          <w:szCs w:val="21"/>
+          <w:lang w:eastAsia="en-AU"/>
+          <w14:ligatures w14:val="none"/>
+        </w:rPr>
+      </w:pPr>
+      <w:r>
+        <w:rPr>
+          <w:rFonts w:ascii="Consolas" w:eastAsia="Times New Roman" w:hAnsi="Consolas" w:cs="Times New Roman"/>
+          <w:color w:val="0000FF"/>
+          <w:kern w:val="0"/>
+          <w:sz w:val="21"/>
+          <w:szCs w:val="21"/>
+          <w:lang w:eastAsia="en-AU"/>
+          <w14:ligatures w14:val="none"/>
+        </w:rPr>
+        <w:t>const</w:t>
+      </w:r>
+      <w:r>
+        <w:rPr>
+          <w:rFonts w:ascii="Consolas" w:eastAsia="Times New Roman" w:hAnsi="Consolas" w:cs="Times New Roman"/>
+          <w:color w:val="000000"/>
+          <w:kern w:val="0"/>
+          <w:sz w:val="21"/>
+          <w:szCs w:val="21"/>
+          <w:lang w:eastAsia="en-AU"/>
+          <w14:ligatures w14:val="none"/>
+        </w:rPr>
+        <w:t xml:space="preserve"> temperature = ((bytes[</w:t>
+      </w:r>
+      <w:proofErr w:type="gramStart"/>
+      <w:r>
+        <w:rPr>
+          <w:rFonts w:ascii="Consolas" w:eastAsia="Times New Roman" w:hAnsi="Consolas" w:cs="Times New Roman"/>
+          <w:color w:val="098658"/>
+          <w:kern w:val="0"/>
+          <w:sz w:val="21"/>
+          <w:szCs w:val="21"/>
+          <w:lang w:eastAsia="en-AU"/>
+          <w14:ligatures w14:val="none"/>
+        </w:rPr>
+        <w:t>8</w:t>
+      </w:r>
+      <w:r>
+        <w:rPr>
+          <w:rFonts w:ascii="Consolas" w:eastAsia="Times New Roman" w:hAnsi="Consolas" w:cs="Times New Roman"/>
+          <w:color w:val="000000"/>
+          <w:kern w:val="0"/>
+          <w:sz w:val="21"/>
+          <w:szCs w:val="21"/>
+          <w:lang w:eastAsia="en-AU"/>
+          <w14:ligatures w14:val="none"/>
+        </w:rPr>
+        <w:t>]&lt;</w:t>
+      </w:r>
+      <w:proofErr w:type="gramEnd"/>
+      <w:r>
+        <w:rPr>
+          <w:rFonts w:ascii="Consolas" w:eastAsia="Times New Roman" w:hAnsi="Consolas" w:cs="Times New Roman"/>
+          <w:color w:val="000000"/>
+          <w:kern w:val="0"/>
+          <w:sz w:val="21"/>
+          <w:szCs w:val="21"/>
+          <w:lang w:eastAsia="en-AU"/>
+          <w14:ligatures w14:val="none"/>
+        </w:rPr>
+        <w:t>&lt;</w:t>
+      </w:r>
+      <w:r>
+        <w:rPr>
+          <w:rFonts w:ascii="Consolas" w:eastAsia="Times New Roman" w:hAnsi="Consolas" w:cs="Times New Roman"/>
+          <w:color w:val="098658"/>
+          <w:kern w:val="0"/>
+          <w:sz w:val="21"/>
+          <w:szCs w:val="21"/>
+          <w:lang w:eastAsia="en-AU"/>
+          <w14:ligatures w14:val="none"/>
+        </w:rPr>
+        <w:t>8</w:t>
+      </w:r>
+      <w:r>
+        <w:rPr>
+          <w:rFonts w:ascii="Consolas" w:eastAsia="Times New Roman" w:hAnsi="Consolas" w:cs="Times New Roman"/>
+          <w:color w:val="000000"/>
+          <w:kern w:val="0"/>
+          <w:sz w:val="21"/>
+          <w:szCs w:val="21"/>
+          <w:lang w:eastAsia="en-AU"/>
+          <w14:ligatures w14:val="none"/>
+        </w:rPr>
+        <w:t>)+bytes[</w:t>
+      </w:r>
+      <w:r>
+        <w:rPr>
+          <w:rFonts w:ascii="Consolas" w:eastAsia="Times New Roman" w:hAnsi="Consolas" w:cs="Times New Roman"/>
+          <w:color w:val="098658"/>
+          <w:kern w:val="0"/>
+          <w:sz w:val="21"/>
+          <w:szCs w:val="21"/>
+          <w:lang w:eastAsia="en-AU"/>
+          <w14:ligatures w14:val="none"/>
+        </w:rPr>
+        <w:t>9</w:t>
+      </w:r>
+      <w:r>
+        <w:rPr>
+          <w:rFonts w:ascii="Consolas" w:eastAsia="Times New Roman" w:hAnsi="Consolas" w:cs="Times New Roman"/>
+          <w:color w:val="000000"/>
+          <w:kern w:val="0"/>
+          <w:sz w:val="21"/>
+          <w:szCs w:val="21"/>
+          <w:lang w:eastAsia="en-AU"/>
+          <w14:ligatures w14:val="none"/>
+        </w:rPr>
+        <w:t>]);  </w:t>
+      </w:r>
+      <w:r>
+        <w:rPr>
+          <w:rFonts w:ascii="Consolas" w:eastAsia="Times New Roman" w:hAnsi="Consolas" w:cs="Times New Roman"/>
+          <w:color w:val="008000"/>
+          <w:kern w:val="0"/>
+          <w:sz w:val="21"/>
+          <w:szCs w:val="21"/>
+          <w:lang w:eastAsia="en-AU"/>
+          <w14:ligatures w14:val="none"/>
+        </w:rPr>
+        <w:t>//bytes 8 and 9 hold the temperature values</w:t>
+      </w:r>
+    </w:p>
+    <w:p>
+      <w:pPr>
+        <w:shd w:val="clear" w:color="auto" w:fill="FFFFFE"/>
+        <w:spacing w:after="0" w:line="285" w:lineRule="atLeast"/>
+        <w:rPr>
+          <w:rFonts w:ascii="Consolas" w:eastAsia="Times New Roman" w:hAnsi="Consolas" w:cs="Times New Roman"/>
+          <w:color w:val="000000"/>
+          <w:kern w:val="0"/>
+          <w:sz w:val="21"/>
+          <w:szCs w:val="21"/>
+          <w:lang w:eastAsia="en-AU"/>
+          <w14:ligatures w14:val="none"/>
+        </w:rPr>
+      </w:pPr>
+      <w:r>
+        <w:rPr>
+          <w:rFonts w:ascii="Consolas" w:eastAsia="Times New Roman" w:hAnsi="Consolas" w:cs="Times New Roman"/>
+          <w:color w:val="0000FF"/>
+          <w:kern w:val="0"/>
+          <w:sz w:val="21"/>
+          <w:szCs w:val="21"/>
+          <w:lang w:eastAsia="en-AU"/>
+          <w14:ligatures w14:val="none"/>
+        </w:rPr>
+        <w:t>let</w:t>
+      </w:r>
+      <w:r>
+        <w:rPr>
+          <w:rFonts w:ascii="Consolas" w:eastAsia="Times New Roman" w:hAnsi="Consolas" w:cs="Times New Roman"/>
+          <w:color w:val="000000"/>
+          <w:kern w:val="0"/>
+          <w:sz w:val="21"/>
+          <w:szCs w:val="21"/>
+          <w:lang w:eastAsia="en-AU"/>
+          <w14:ligatures w14:val="none"/>
+        </w:rPr>
+        <w:t xml:space="preserve"> </w:t>
+      </w:r>
+      <w:proofErr w:type="spellStart"/>
+      <w:r>
+        <w:rPr>
+          <w:rFonts w:ascii="Consolas" w:eastAsia="Times New Roman" w:hAnsi="Consolas" w:cs="Times New Roman"/>
+          <w:color w:val="000000"/>
+          <w:kern w:val="0"/>
+          <w:sz w:val="21"/>
+          <w:szCs w:val="21"/>
+          <w:lang w:eastAsia="en-AU"/>
+          <w14:ligatures w14:val="none"/>
+        </w:rPr>
+        <w:t>temp_kelvin</w:t>
+      </w:r>
+      <w:proofErr w:type="spellEnd"/>
+      <w:r>
+        <w:rPr>
+          <w:rFonts w:ascii="Consolas" w:eastAsia="Times New Roman" w:hAnsi="Consolas" w:cs="Times New Roman"/>
+          <w:color w:val="000000"/>
+          <w:kern w:val="0"/>
+          <w:sz w:val="21"/>
+          <w:szCs w:val="21"/>
+          <w:lang w:eastAsia="en-AU"/>
+          <w14:ligatures w14:val="none"/>
+        </w:rPr>
+        <w:t xml:space="preserve"> = temperature/</w:t>
+      </w:r>
+      <w:proofErr w:type="gramStart"/>
+      <w:r>
+        <w:rPr>
+          <w:rFonts w:ascii="Consolas" w:eastAsia="Times New Roman" w:hAnsi="Consolas" w:cs="Times New Roman"/>
+          <w:color w:val="098658"/>
+          <w:kern w:val="0"/>
+          <w:sz w:val="21"/>
+          <w:szCs w:val="21"/>
+          <w:lang w:eastAsia="en-AU"/>
+          <w14:ligatures w14:val="none"/>
+        </w:rPr>
+        <w:t>100</w:t>
+      </w:r>
+      <w:r>
+        <w:rPr>
+          <w:rFonts w:ascii="Consolas" w:eastAsia="Times New Roman" w:hAnsi="Consolas" w:cs="Times New Roman"/>
+          <w:color w:val="000000"/>
+          <w:kern w:val="0"/>
+          <w:sz w:val="21"/>
+          <w:szCs w:val="21"/>
+          <w:lang w:eastAsia="en-AU"/>
+          <w14:ligatures w14:val="none"/>
+        </w:rPr>
+        <w:t>;  </w:t>
+      </w:r>
+      <w:r>
+        <w:rPr>
+          <w:rFonts w:ascii="Consolas" w:eastAsia="Times New Roman" w:hAnsi="Consolas" w:cs="Times New Roman"/>
+          <w:color w:val="008000"/>
+          <w:kern w:val="0"/>
+          <w:sz w:val="21"/>
+          <w:szCs w:val="21"/>
+          <w:lang w:eastAsia="en-AU"/>
+          <w14:ligatures w14:val="none"/>
+        </w:rPr>
+        <w:t>/</w:t>
+      </w:r>
+      <w:proofErr w:type="gramEnd"/>
+      <w:r>
+        <w:rPr>
+          <w:rFonts w:ascii="Consolas" w:eastAsia="Times New Roman" w:hAnsi="Consolas" w:cs="Times New Roman"/>
+          <w:color w:val="008000"/>
+          <w:kern w:val="0"/>
+          <w:sz w:val="21"/>
+          <w:szCs w:val="21"/>
+          <w:lang w:eastAsia="en-AU"/>
+          <w14:ligatures w14:val="none"/>
+        </w:rPr>
+        <w:t xml:space="preserve">/ temperature is transmitted in kelvin*100. </w:t>
+      </w:r>
+      <w:proofErr w:type="gramStart"/>
+      <w:r>
+        <w:rPr>
+          <w:rFonts w:ascii="Consolas" w:eastAsia="Times New Roman" w:hAnsi="Consolas" w:cs="Times New Roman"/>
+          <w:color w:val="008000"/>
+          <w:kern w:val="0"/>
+          <w:sz w:val="21"/>
+          <w:szCs w:val="21"/>
+          <w:lang w:eastAsia="en-AU"/>
+          <w14:ligatures w14:val="none"/>
+        </w:rPr>
+        <w:t>So</w:t>
+      </w:r>
+      <w:proofErr w:type="gramEnd"/>
+      <w:r>
+        <w:rPr>
+          <w:rFonts w:ascii="Consolas" w:eastAsia="Times New Roman" w:hAnsi="Consolas" w:cs="Times New Roman"/>
+          <w:color w:val="008000"/>
+          <w:kern w:val="0"/>
+          <w:sz w:val="21"/>
+          <w:szCs w:val="21"/>
+          <w:lang w:eastAsia="en-AU"/>
+          <w14:ligatures w14:val="none"/>
+        </w:rPr>
+        <w:t xml:space="preserve"> needs to be divided by 100</w:t>
+      </w:r>
+    </w:p>
+    <w:p>
+      <w:pPr>
+        <w:shd w:val="clear" w:color="auto" w:fill="FFFFFE"/>
+        <w:spacing w:after="0" w:line="285" w:lineRule="atLeast"/>
+        <w:rPr>
+          <w:rFonts w:ascii="Consolas" w:eastAsia="Times New Roman" w:hAnsi="Consolas" w:cs="Times New Roman"/>
+          <w:color w:val="000000"/>
+          <w:kern w:val="0"/>
+          <w:sz w:val="21"/>
+          <w:szCs w:val="21"/>
+          <w:lang w:eastAsia="en-AU"/>
+          <w14:ligatures w14:val="none"/>
+        </w:rPr>
+      </w:pPr>
+      <w:r>
+        <w:rPr>
+          <w:rFonts w:ascii="Consolas" w:eastAsia="Times New Roman" w:hAnsi="Consolas" w:cs="Times New Roman"/>
+          <w:color w:val="0000FF"/>
+          <w:kern w:val="0"/>
+          <w:sz w:val="21"/>
+          <w:szCs w:val="21"/>
+          <w:lang w:eastAsia="en-AU"/>
+          <w14:ligatures w14:val="none"/>
+        </w:rPr>
+        <w:t>let</w:t>
+      </w:r>
+      <w:r>
+        <w:rPr>
+          <w:rFonts w:ascii="Consolas" w:eastAsia="Times New Roman" w:hAnsi="Consolas" w:cs="Times New Roman"/>
+          <w:color w:val="000000"/>
+          <w:kern w:val="0"/>
+          <w:sz w:val="21"/>
+          <w:szCs w:val="21"/>
+          <w:lang w:eastAsia="en-AU"/>
+          <w14:ligatures w14:val="none"/>
+        </w:rPr>
+        <w:t xml:space="preserve"> </w:t>
+      </w:r>
+      <w:proofErr w:type="spellStart"/>
+      <w:r>
+        <w:rPr>
+          <w:rFonts w:ascii="Consolas" w:eastAsia="Times New Roman" w:hAnsi="Consolas" w:cs="Times New Roman"/>
+          <w:color w:val="000000"/>
+          <w:kern w:val="0"/>
+          <w:sz w:val="21"/>
+          <w:szCs w:val="21"/>
+          <w:lang w:eastAsia="en-AU"/>
+          <w14:ligatures w14:val="none"/>
+        </w:rPr>
+        <w:t>temp_C</w:t>
+      </w:r>
+      <w:proofErr w:type="spellEnd"/>
+      <w:r>
+        <w:rPr>
+          <w:rFonts w:ascii="Consolas" w:eastAsia="Times New Roman" w:hAnsi="Consolas" w:cs="Times New Roman"/>
+          <w:color w:val="000000"/>
+          <w:kern w:val="0"/>
+          <w:sz w:val="21"/>
+          <w:szCs w:val="21"/>
+          <w:lang w:eastAsia="en-AU"/>
+          <w14:ligatures w14:val="none"/>
+        </w:rPr>
+        <w:t xml:space="preserve"> = </w:t>
+      </w:r>
+      <w:proofErr w:type="spellStart"/>
+      <w:r>
+        <w:rPr>
+          <w:rFonts w:ascii="Consolas" w:eastAsia="Times New Roman" w:hAnsi="Consolas" w:cs="Times New Roman"/>
+          <w:color w:val="000000"/>
+          <w:kern w:val="0"/>
+          <w:sz w:val="21"/>
+          <w:szCs w:val="21"/>
+          <w:lang w:eastAsia="en-AU"/>
+          <w14:ligatures w14:val="none"/>
+        </w:rPr>
+        <w:t>temp_kelvin</w:t>
+      </w:r>
+      <w:proofErr w:type="spellEnd"/>
+      <w:r>
+        <w:rPr>
+          <w:rFonts w:ascii="Consolas" w:eastAsia="Times New Roman" w:hAnsi="Consolas" w:cs="Times New Roman"/>
+          <w:color w:val="000000"/>
+          <w:kern w:val="0"/>
+          <w:sz w:val="21"/>
+          <w:szCs w:val="21"/>
+          <w:lang w:eastAsia="en-AU"/>
+          <w14:ligatures w14:val="none"/>
+        </w:rPr>
+        <w:t xml:space="preserve"> - </w:t>
+      </w:r>
+      <w:r>
+        <w:rPr>
+          <w:rFonts w:ascii="Consolas" w:eastAsia="Times New Roman" w:hAnsi="Consolas" w:cs="Times New Roman"/>
+          <w:color w:val="098658"/>
+          <w:kern w:val="0"/>
+          <w:sz w:val="21"/>
+          <w:szCs w:val="21"/>
+          <w:lang w:eastAsia="en-AU"/>
+          <w14:ligatures w14:val="none"/>
+        </w:rPr>
+        <w:t>273.15</w:t>
+      </w:r>
+      <w:r>
+        <w:rPr>
+          <w:rFonts w:ascii="Consolas" w:eastAsia="Times New Roman" w:hAnsi="Consolas" w:cs="Times New Roman"/>
+          <w:color w:val="000000"/>
+          <w:kern w:val="0"/>
+          <w:sz w:val="21"/>
+          <w:szCs w:val="21"/>
+          <w:lang w:eastAsia="en-AU"/>
+          <w14:ligatures w14:val="none"/>
+        </w:rPr>
+        <w:t xml:space="preserve">; </w:t>
+      </w:r>
+      <w:r>
+        <w:rPr>
+          <w:rFonts w:ascii="Consolas" w:eastAsia="Times New Roman" w:hAnsi="Consolas" w:cs="Times New Roman"/>
+          <w:color w:val="008000"/>
+          <w:kern w:val="0"/>
+          <w:sz w:val="21"/>
+          <w:szCs w:val="21"/>
+          <w:lang w:eastAsia="en-AU"/>
+          <w14:ligatures w14:val="none"/>
+        </w:rPr>
+        <w:t xml:space="preserve">// converting from kelvin to </w:t>
+      </w:r>
+      <w:proofErr w:type="spellStart"/>
+      <w:r>
+        <w:rPr>
+          <w:rFonts w:ascii="Consolas" w:eastAsia="Times New Roman" w:hAnsi="Consolas" w:cs="Times New Roman"/>
+          <w:color w:val="008000"/>
+          <w:kern w:val="0"/>
+          <w:sz w:val="21"/>
+          <w:szCs w:val="21"/>
+          <w:lang w:eastAsia="en-AU"/>
+          <w14:ligatures w14:val="none"/>
+        </w:rPr>
+        <w:t>celcius</w:t>
+      </w:r>
+      <w:proofErr w:type="spellEnd"/>
+    </w:p>
+    <w:p>
+      <w:pPr>
+        <w:shd w:val="clear" w:color="auto" w:fill="FFFFFE"/>
+        <w:spacing w:after="0" w:line="285" w:lineRule="atLeast"/>
+        <w:rPr>
+          <w:rFonts w:ascii="Consolas" w:eastAsia="Times New Roman" w:hAnsi="Consolas" w:cs="Times New Roman"/>
+          <w:color w:val="000000"/>
+          <w:kern w:val="0"/>
+          <w:sz w:val="21"/>
+          <w:szCs w:val="21"/>
+          <w:lang w:eastAsia="en-AU"/>
+          <w14:ligatures w14:val="none"/>
+        </w:rPr>
+      </w:pPr>
+      <w:proofErr w:type="spellStart"/>
+      <w:proofErr w:type="gramStart"/>
+      <w:r>
+        <w:rPr>
+          <w:rFonts w:ascii="Consolas" w:eastAsia="Times New Roman" w:hAnsi="Consolas" w:cs="Times New Roman"/>
+          <w:color w:val="000000"/>
+          <w:kern w:val="0"/>
+          <w:sz w:val="21"/>
+          <w:szCs w:val="21"/>
+          <w:lang w:eastAsia="en-AU"/>
+          <w14:ligatures w14:val="none"/>
+        </w:rPr>
+        <w:t>msg.payload</w:t>
+      </w:r>
+      <w:proofErr w:type="spellEnd"/>
+      <w:proofErr w:type="gramEnd"/>
+      <w:r>
+        <w:rPr>
+          <w:rFonts w:ascii="Consolas" w:eastAsia="Times New Roman" w:hAnsi="Consolas" w:cs="Times New Roman"/>
+          <w:color w:val="000000"/>
+          <w:kern w:val="0"/>
+          <w:sz w:val="21"/>
+          <w:szCs w:val="21"/>
+          <w:lang w:eastAsia="en-AU"/>
+          <w14:ligatures w14:val="none"/>
+        </w:rPr>
+        <w:t xml:space="preserve"> = </w:t>
+      </w:r>
+      <w:proofErr w:type="spellStart"/>
+      <w:r>
+        <w:rPr>
+          <w:rFonts w:ascii="Consolas" w:eastAsia="Times New Roman" w:hAnsi="Consolas" w:cs="Times New Roman"/>
+          <w:color w:val="000000"/>
+          <w:kern w:val="0"/>
+          <w:sz w:val="21"/>
+          <w:szCs w:val="21"/>
+          <w:lang w:eastAsia="en-AU"/>
+          <w14:ligatures w14:val="none"/>
+        </w:rPr>
+        <w:t>temp_C</w:t>
+      </w:r>
+      <w:proofErr w:type="spellEnd"/>
+      <w:r>
+        <w:rPr>
+          <w:rFonts w:ascii="Consolas" w:eastAsia="Times New Roman" w:hAnsi="Consolas" w:cs="Times New Roman"/>
+          <w:color w:val="000000"/>
+          <w:kern w:val="0"/>
+          <w:sz w:val="21"/>
+          <w:szCs w:val="21"/>
+          <w:lang w:eastAsia="en-AU"/>
+          <w14:ligatures w14:val="none"/>
+        </w:rPr>
+        <w:t xml:space="preserve">; </w:t>
+      </w:r>
+      <w:r>
+        <w:rPr>
+          <w:rFonts w:ascii="Consolas" w:eastAsia="Times New Roman" w:hAnsi="Consolas" w:cs="Times New Roman"/>
+          <w:color w:val="008000"/>
+          <w:kern w:val="0"/>
+          <w:sz w:val="21"/>
+          <w:szCs w:val="21"/>
+          <w:lang w:eastAsia="en-AU"/>
+          <w14:ligatures w14:val="none"/>
+        </w:rPr>
+        <w:t xml:space="preserve">// overwrite the msg to display temp in </w:t>
+      </w:r>
+      <w:proofErr w:type="spellStart"/>
+      <w:r>
+        <w:rPr>
+          <w:rFonts w:ascii="Consolas" w:eastAsia="Times New Roman" w:hAnsi="Consolas" w:cs="Times New Roman"/>
+          <w:color w:val="008000"/>
+          <w:kern w:val="0"/>
+          <w:sz w:val="21"/>
+          <w:szCs w:val="21"/>
+          <w:lang w:eastAsia="en-AU"/>
+          <w14:ligatures w14:val="none"/>
+        </w:rPr>
+        <w:t>celcius</w:t>
+      </w:r>
+      <w:proofErr w:type="spellEnd"/>
+    </w:p>
+    <w:p>
+      <w:pPr>
+        <w:shd w:val="clear" w:color="auto" w:fill="FFFFFE"/>
+        <w:spacing w:after="0" w:line="285" w:lineRule="atLeast"/>
+        <w:rPr>
+          <w:rFonts w:ascii="Consolas" w:eastAsia="Times New Roman" w:hAnsi="Consolas" w:cs="Times New Roman"/>
+          <w:color w:val="000000"/>
+          <w:kern w:val="0"/>
+          <w:sz w:val="21"/>
+          <w:szCs w:val="21"/>
+          <w:lang w:eastAsia="en-AU"/>
+          <w14:ligatures w14:val="none"/>
+        </w:rPr>
+      </w:pPr>
+      <w:r>
+        <w:rPr>
+          <w:rFonts w:ascii="Consolas" w:eastAsia="Times New Roman" w:hAnsi="Consolas" w:cs="Times New Roman"/>
+          <w:color w:val="0000FF"/>
+          <w:kern w:val="0"/>
+          <w:sz w:val="21"/>
+          <w:szCs w:val="21"/>
+          <w:lang w:eastAsia="en-AU"/>
+          <w14:ligatures w14:val="none"/>
+        </w:rPr>
+        <w:t>return</w:t>
+      </w:r>
+      <w:r>
+        <w:rPr>
+          <w:rFonts w:ascii="Consolas" w:eastAsia="Times New Roman" w:hAnsi="Consolas" w:cs="Times New Roman"/>
+          <w:color w:val="000000"/>
+          <w:kern w:val="0"/>
+          <w:sz w:val="21"/>
+          <w:szCs w:val="21"/>
+          <w:lang w:eastAsia="en-AU"/>
+          <w14:ligatures w14:val="none"/>
+        </w:rPr>
+        <w:t xml:space="preserve"> </w:t>
+      </w:r>
+      <w:proofErr w:type="gramStart"/>
+      <w:r>
+        <w:rPr>
+          <w:rFonts w:ascii="Consolas" w:eastAsia="Times New Roman" w:hAnsi="Consolas" w:cs="Times New Roman"/>
+          <w:color w:val="000000"/>
+          <w:kern w:val="0"/>
+          <w:sz w:val="21"/>
+          <w:szCs w:val="21"/>
+          <w:lang w:eastAsia="en-AU"/>
+          <w14:ligatures w14:val="none"/>
+        </w:rPr>
+        <w:t>msg;</w:t>
+      </w:r>
+      <w:proofErr w:type="gramEnd"/>
+    </w:p>
+    <w:p/>
+    <w:p>
+      <w:pPr>
+        <w:pStyle w:val="Heading2"/>
+      </w:pPr>
+      <w:bookmarkStart w:id="14" w:name="_Toc162955865"/>
+      <w:r>
+        <w:t>Dissolved Oxygen</w:t>
+      </w:r>
+      <w:bookmarkEnd w:id="14"/>
+    </w:p>
+    <w:p>
+      <w:r>
+        <w:t xml:space="preserve">The value for DO is contained in bytes 0 and 1. It is understood that the range in these bytes is 0-5000. </w:t>
+      </w:r>
+      <w:r>
+        <w:t>While the ideal range for DO is up 100%, a maximum range to</w:t>
+      </w:r>
+      <w:r>
+        <w:t>120%</w:t>
+      </w:r>
+      <w:r>
+        <w:t xml:space="preserve"> will be sufficient for determining excessively high values. I</w:t>
+      </w:r>
+      <w:r>
+        <w:t xml:space="preserve">t is </w:t>
+      </w:r>
+      <w:r>
+        <w:t xml:space="preserve">then </w:t>
+      </w:r>
+      <w:r>
+        <w:t>a simple matter of scaling:</w:t>
+      </w:r>
+    </w:p>
+    <w:p>
+      <w:pPr>
+        <w:shd w:val="clear" w:color="auto" w:fill="FFFFFE"/>
+        <w:spacing w:after="0" w:line="285" w:lineRule="atLeast"/>
+        <w:rPr>
+          <w:rFonts w:ascii="Consolas" w:eastAsia="Times New Roman" w:hAnsi="Consolas" w:cs="Times New Roman"/>
+          <w:color w:val="000000"/>
+          <w:kern w:val="0"/>
+          <w:sz w:val="21"/>
+          <w:szCs w:val="21"/>
+          <w:lang w:eastAsia="en-AU"/>
+          <w14:ligatures w14:val="none"/>
+        </w:rPr>
+      </w:pPr>
+      <w:r>
+        <w:rPr>
+          <w:rFonts w:ascii="Consolas" w:eastAsia="Times New Roman" w:hAnsi="Consolas" w:cs="Times New Roman"/>
+          <w:color w:val="0000FF"/>
+          <w:kern w:val="0"/>
+          <w:sz w:val="21"/>
+          <w:szCs w:val="21"/>
+          <w:lang w:eastAsia="en-AU"/>
+          <w14:ligatures w14:val="none"/>
+        </w:rPr>
+        <w:t>const</w:t>
+      </w:r>
+      <w:r>
+        <w:rPr>
+          <w:rFonts w:ascii="Consolas" w:eastAsia="Times New Roman" w:hAnsi="Consolas" w:cs="Times New Roman"/>
+          <w:color w:val="000000"/>
+          <w:kern w:val="0"/>
+          <w:sz w:val="21"/>
+          <w:szCs w:val="21"/>
+          <w:lang w:eastAsia="en-AU"/>
+          <w14:ligatures w14:val="none"/>
+        </w:rPr>
+        <w:t xml:space="preserve"> bytes = </w:t>
+      </w:r>
+      <w:proofErr w:type="spellStart"/>
+      <w:proofErr w:type="gramStart"/>
+      <w:r>
+        <w:rPr>
+          <w:rFonts w:ascii="Consolas" w:eastAsia="Times New Roman" w:hAnsi="Consolas" w:cs="Times New Roman"/>
+          <w:color w:val="000000"/>
+          <w:kern w:val="0"/>
+          <w:sz w:val="21"/>
+          <w:szCs w:val="21"/>
+          <w:lang w:eastAsia="en-AU"/>
+          <w14:ligatures w14:val="none"/>
+        </w:rPr>
+        <w:t>msg.payload</w:t>
+      </w:r>
+      <w:proofErr w:type="spellEnd"/>
+      <w:proofErr w:type="gramEnd"/>
+      <w:r>
+        <w:rPr>
+          <w:rFonts w:ascii="Consolas" w:eastAsia="Times New Roman" w:hAnsi="Consolas" w:cs="Times New Roman"/>
+          <w:color w:val="000000"/>
+          <w:kern w:val="0"/>
+          <w:sz w:val="21"/>
+          <w:szCs w:val="21"/>
+          <w:lang w:eastAsia="en-AU"/>
+          <w14:ligatures w14:val="none"/>
+        </w:rPr>
+        <w:t>;</w:t>
+      </w:r>
+    </w:p>
+    <w:p>
+      <w:pPr>
+        <w:shd w:val="clear" w:color="auto" w:fill="FFFFFE"/>
+        <w:spacing w:after="0" w:line="285" w:lineRule="atLeast"/>
+        <w:rPr>
+          <w:rFonts w:ascii="Consolas" w:eastAsia="Times New Roman" w:hAnsi="Consolas" w:cs="Times New Roman"/>
+          <w:color w:val="000000"/>
+          <w:kern w:val="0"/>
+          <w:sz w:val="21"/>
+          <w:szCs w:val="21"/>
+          <w:lang w:eastAsia="en-AU"/>
+          <w14:ligatures w14:val="none"/>
+        </w:rPr>
+      </w:pPr>
+      <w:r>
+        <w:rPr>
+          <w:rFonts w:ascii="Consolas" w:eastAsia="Times New Roman" w:hAnsi="Consolas" w:cs="Times New Roman"/>
+          <w:color w:val="0000FF"/>
+          <w:kern w:val="0"/>
+          <w:sz w:val="21"/>
+          <w:szCs w:val="21"/>
+          <w:lang w:eastAsia="en-AU"/>
+          <w14:ligatures w14:val="none"/>
+        </w:rPr>
+        <w:t>let</w:t>
+      </w:r>
+      <w:r>
+        <w:rPr>
+          <w:rFonts w:ascii="Consolas" w:eastAsia="Times New Roman" w:hAnsi="Consolas" w:cs="Times New Roman"/>
+          <w:color w:val="000000"/>
+          <w:kern w:val="0"/>
+          <w:sz w:val="21"/>
+          <w:szCs w:val="21"/>
+          <w:lang w:eastAsia="en-AU"/>
+          <w14:ligatures w14:val="none"/>
+        </w:rPr>
+        <w:t xml:space="preserve"> </w:t>
+      </w:r>
+      <w:proofErr w:type="spellStart"/>
+      <w:r>
+        <w:rPr>
+          <w:rFonts w:ascii="Consolas" w:eastAsia="Times New Roman" w:hAnsi="Consolas" w:cs="Times New Roman"/>
+          <w:color w:val="008080"/>
+          <w:kern w:val="0"/>
+          <w:sz w:val="21"/>
+          <w:szCs w:val="21"/>
+          <w:lang w:eastAsia="en-AU"/>
+          <w14:ligatures w14:val="none"/>
+        </w:rPr>
+        <w:t>DO_data</w:t>
+      </w:r>
+      <w:proofErr w:type="spellEnd"/>
+      <w:r>
+        <w:rPr>
+          <w:rFonts w:ascii="Consolas" w:eastAsia="Times New Roman" w:hAnsi="Consolas" w:cs="Times New Roman"/>
+          <w:color w:val="000000"/>
+          <w:kern w:val="0"/>
+          <w:sz w:val="21"/>
+          <w:szCs w:val="21"/>
+          <w:lang w:eastAsia="en-AU"/>
+          <w14:ligatures w14:val="none"/>
+        </w:rPr>
+        <w:t xml:space="preserve"> = ((bytes[</w:t>
+      </w:r>
+      <w:proofErr w:type="gramStart"/>
+      <w:r>
+        <w:rPr>
+          <w:rFonts w:ascii="Consolas" w:eastAsia="Times New Roman" w:hAnsi="Consolas" w:cs="Times New Roman"/>
+          <w:color w:val="098658"/>
+          <w:kern w:val="0"/>
+          <w:sz w:val="21"/>
+          <w:szCs w:val="21"/>
+          <w:lang w:eastAsia="en-AU"/>
+          <w14:ligatures w14:val="none"/>
+        </w:rPr>
+        <w:t>0</w:t>
+      </w:r>
+      <w:r>
+        <w:rPr>
+          <w:rFonts w:ascii="Consolas" w:eastAsia="Times New Roman" w:hAnsi="Consolas" w:cs="Times New Roman"/>
+          <w:color w:val="000000"/>
+          <w:kern w:val="0"/>
+          <w:sz w:val="21"/>
+          <w:szCs w:val="21"/>
+          <w:lang w:eastAsia="en-AU"/>
+          <w14:ligatures w14:val="none"/>
+        </w:rPr>
+        <w:t>]&lt;</w:t>
+      </w:r>
+      <w:proofErr w:type="gramEnd"/>
+      <w:r>
+        <w:rPr>
+          <w:rFonts w:ascii="Consolas" w:eastAsia="Times New Roman" w:hAnsi="Consolas" w:cs="Times New Roman"/>
+          <w:color w:val="000000"/>
+          <w:kern w:val="0"/>
+          <w:sz w:val="21"/>
+          <w:szCs w:val="21"/>
+          <w:lang w:eastAsia="en-AU"/>
+          <w14:ligatures w14:val="none"/>
+        </w:rPr>
+        <w:t>&lt;</w:t>
+      </w:r>
+      <w:r>
+        <w:rPr>
+          <w:rFonts w:ascii="Consolas" w:eastAsia="Times New Roman" w:hAnsi="Consolas" w:cs="Times New Roman"/>
+          <w:color w:val="098658"/>
+          <w:kern w:val="0"/>
+          <w:sz w:val="21"/>
+          <w:szCs w:val="21"/>
+          <w:lang w:eastAsia="en-AU"/>
+          <w14:ligatures w14:val="none"/>
+        </w:rPr>
+        <w:t>8</w:t>
+      </w:r>
+      <w:r>
+        <w:rPr>
+          <w:rFonts w:ascii="Consolas" w:eastAsia="Times New Roman" w:hAnsi="Consolas" w:cs="Times New Roman"/>
+          <w:color w:val="000000"/>
+          <w:kern w:val="0"/>
+          <w:sz w:val="21"/>
+          <w:szCs w:val="21"/>
+          <w:lang w:eastAsia="en-AU"/>
+          <w14:ligatures w14:val="none"/>
+        </w:rPr>
+        <w:t>)+bytes[</w:t>
+      </w:r>
+      <w:r>
+        <w:rPr>
+          <w:rFonts w:ascii="Consolas" w:eastAsia="Times New Roman" w:hAnsi="Consolas" w:cs="Times New Roman"/>
+          <w:color w:val="098658"/>
+          <w:kern w:val="0"/>
+          <w:sz w:val="21"/>
+          <w:szCs w:val="21"/>
+          <w:lang w:eastAsia="en-AU"/>
+          <w14:ligatures w14:val="none"/>
+        </w:rPr>
+        <w:t>1</w:t>
+      </w:r>
+      <w:r>
+        <w:rPr>
+          <w:rFonts w:ascii="Consolas" w:eastAsia="Times New Roman" w:hAnsi="Consolas" w:cs="Times New Roman"/>
+          <w:color w:val="000000"/>
+          <w:kern w:val="0"/>
+          <w:sz w:val="21"/>
+          <w:szCs w:val="21"/>
+          <w:lang w:eastAsia="en-AU"/>
+          <w14:ligatures w14:val="none"/>
+        </w:rPr>
+        <w:t>]);  </w:t>
+      </w:r>
+      <w:r>
+        <w:rPr>
+          <w:rFonts w:ascii="Consolas" w:eastAsia="Times New Roman" w:hAnsi="Consolas" w:cs="Times New Roman"/>
+          <w:color w:val="008000"/>
+          <w:kern w:val="0"/>
+          <w:sz w:val="21"/>
+          <w:szCs w:val="21"/>
+          <w:lang w:eastAsia="en-AU"/>
+          <w14:ligatures w14:val="none"/>
+        </w:rPr>
+        <w:t>// the range of bytes 0-1 are 0-5000</w:t>
+      </w:r>
+    </w:p>
+    <w:p>
+      <w:pPr>
+        <w:shd w:val="clear" w:color="auto" w:fill="FFFFFE"/>
+        <w:spacing w:after="0" w:line="285" w:lineRule="atLeast"/>
+        <w:rPr>
+          <w:rFonts w:ascii="Consolas" w:eastAsia="Times New Roman" w:hAnsi="Consolas" w:cs="Times New Roman"/>
+          <w:color w:val="000000"/>
+          <w:kern w:val="0"/>
+          <w:sz w:val="21"/>
+          <w:szCs w:val="21"/>
+          <w:lang w:eastAsia="en-AU"/>
+          <w14:ligatures w14:val="none"/>
+        </w:rPr>
+      </w:pPr>
+      <w:r>
+        <w:rPr>
+          <w:rFonts w:ascii="Consolas" w:eastAsia="Times New Roman" w:hAnsi="Consolas" w:cs="Times New Roman"/>
+          <w:color w:val="0000FF"/>
+          <w:kern w:val="0"/>
+          <w:sz w:val="21"/>
+          <w:szCs w:val="21"/>
+          <w:lang w:eastAsia="en-AU"/>
+          <w14:ligatures w14:val="none"/>
+        </w:rPr>
+        <w:t>let</w:t>
+      </w:r>
+      <w:r>
+        <w:rPr>
+          <w:rFonts w:ascii="Consolas" w:eastAsia="Times New Roman" w:hAnsi="Consolas" w:cs="Times New Roman"/>
+          <w:color w:val="000000"/>
+          <w:kern w:val="0"/>
+          <w:sz w:val="21"/>
+          <w:szCs w:val="21"/>
+          <w:lang w:eastAsia="en-AU"/>
+          <w14:ligatures w14:val="none"/>
+        </w:rPr>
+        <w:t xml:space="preserve"> </w:t>
+      </w:r>
+      <w:proofErr w:type="spellStart"/>
+      <w:r>
+        <w:rPr>
+          <w:rFonts w:ascii="Consolas" w:eastAsia="Times New Roman" w:hAnsi="Consolas" w:cs="Times New Roman"/>
+          <w:color w:val="008080"/>
+          <w:kern w:val="0"/>
+          <w:sz w:val="21"/>
+          <w:szCs w:val="21"/>
+          <w:lang w:eastAsia="en-AU"/>
+          <w14:ligatures w14:val="none"/>
+        </w:rPr>
+        <w:t>DO_value</w:t>
+      </w:r>
+      <w:proofErr w:type="spellEnd"/>
+      <w:r>
+        <w:rPr>
+          <w:rFonts w:ascii="Consolas" w:eastAsia="Times New Roman" w:hAnsi="Consolas" w:cs="Times New Roman"/>
+          <w:color w:val="000000"/>
+          <w:kern w:val="0"/>
+          <w:sz w:val="21"/>
+          <w:szCs w:val="21"/>
+          <w:lang w:eastAsia="en-AU"/>
+          <w14:ligatures w14:val="none"/>
+        </w:rPr>
+        <w:t xml:space="preserve"> = </w:t>
+      </w:r>
+      <w:proofErr w:type="spellStart"/>
+      <w:r>
+        <w:rPr>
+          <w:rFonts w:ascii="Consolas" w:eastAsia="Times New Roman" w:hAnsi="Consolas" w:cs="Times New Roman"/>
+          <w:color w:val="008080"/>
+          <w:kern w:val="0"/>
+          <w:sz w:val="21"/>
+          <w:szCs w:val="21"/>
+          <w:lang w:eastAsia="en-AU"/>
+          <w14:ligatures w14:val="none"/>
+        </w:rPr>
+        <w:t>DO_data</w:t>
+      </w:r>
+      <w:proofErr w:type="spellEnd"/>
+      <w:r>
+        <w:rPr>
+          <w:rFonts w:ascii="Consolas" w:eastAsia="Times New Roman" w:hAnsi="Consolas" w:cs="Times New Roman"/>
+          <w:color w:val="000000"/>
+          <w:kern w:val="0"/>
+          <w:sz w:val="21"/>
+          <w:szCs w:val="21"/>
+          <w:lang w:eastAsia="en-AU"/>
+          <w14:ligatures w14:val="none"/>
+        </w:rPr>
+        <w:t xml:space="preserve"> / (</w:t>
+      </w:r>
+      <w:r>
+        <w:rPr>
+          <w:rFonts w:ascii="Consolas" w:eastAsia="Times New Roman" w:hAnsi="Consolas" w:cs="Times New Roman"/>
+          <w:color w:val="098658"/>
+          <w:kern w:val="0"/>
+          <w:sz w:val="21"/>
+          <w:szCs w:val="21"/>
+          <w:lang w:eastAsia="en-AU"/>
+          <w14:ligatures w14:val="none"/>
+        </w:rPr>
+        <w:t>5000</w:t>
+      </w:r>
+      <w:r>
+        <w:rPr>
+          <w:rFonts w:ascii="Consolas" w:eastAsia="Times New Roman" w:hAnsi="Consolas" w:cs="Times New Roman"/>
+          <w:color w:val="000000"/>
+          <w:kern w:val="0"/>
+          <w:sz w:val="21"/>
+          <w:szCs w:val="21"/>
+          <w:lang w:eastAsia="en-AU"/>
+          <w14:ligatures w14:val="none"/>
+        </w:rPr>
+        <w:t>/</w:t>
+      </w:r>
+      <w:r>
+        <w:rPr>
+          <w:rFonts w:ascii="Consolas" w:eastAsia="Times New Roman" w:hAnsi="Consolas" w:cs="Times New Roman"/>
+          <w:color w:val="098658"/>
+          <w:kern w:val="0"/>
+          <w:sz w:val="21"/>
+          <w:szCs w:val="21"/>
+          <w:lang w:eastAsia="en-AU"/>
+          <w14:ligatures w14:val="none"/>
+        </w:rPr>
+        <w:t>120</w:t>
+      </w:r>
+      <w:r>
+        <w:rPr>
+          <w:rFonts w:ascii="Consolas" w:eastAsia="Times New Roman" w:hAnsi="Consolas" w:cs="Times New Roman"/>
+          <w:color w:val="000000"/>
+          <w:kern w:val="0"/>
+          <w:sz w:val="21"/>
+          <w:szCs w:val="21"/>
+          <w:lang w:eastAsia="en-AU"/>
+          <w14:ligatures w14:val="none"/>
+        </w:rPr>
+        <w:t xml:space="preserve">); </w:t>
+      </w:r>
+      <w:r>
+        <w:rPr>
+          <w:rFonts w:ascii="Consolas" w:eastAsia="Times New Roman" w:hAnsi="Consolas" w:cs="Times New Roman"/>
+          <w:color w:val="008000"/>
+          <w:kern w:val="0"/>
+          <w:sz w:val="21"/>
+          <w:szCs w:val="21"/>
+          <w:lang w:eastAsia="en-AU"/>
+          <w14:ligatures w14:val="none"/>
+        </w:rPr>
+        <w:t>//scaling to the range 0-120%</w:t>
+      </w:r>
+    </w:p>
+    <w:p>
+      <w:pPr>
+        <w:shd w:val="clear" w:color="auto" w:fill="FFFFFE"/>
+        <w:spacing w:after="0" w:line="285" w:lineRule="atLeast"/>
+        <w:rPr>
+          <w:rFonts w:ascii="Consolas" w:eastAsia="Times New Roman" w:hAnsi="Consolas" w:cs="Times New Roman"/>
+          <w:color w:val="000000"/>
+          <w:kern w:val="0"/>
+          <w:sz w:val="21"/>
+          <w:szCs w:val="21"/>
+          <w:lang w:eastAsia="en-AU"/>
+          <w14:ligatures w14:val="none"/>
+        </w:rPr>
+      </w:pPr>
+      <w:proofErr w:type="spellStart"/>
+      <w:proofErr w:type="gramStart"/>
+      <w:r>
+        <w:rPr>
+          <w:rFonts w:ascii="Consolas" w:eastAsia="Times New Roman" w:hAnsi="Consolas" w:cs="Times New Roman"/>
+          <w:color w:val="000000"/>
+          <w:kern w:val="0"/>
+          <w:sz w:val="21"/>
+          <w:szCs w:val="21"/>
+          <w:lang w:eastAsia="en-AU"/>
+          <w14:ligatures w14:val="none"/>
+        </w:rPr>
+        <w:t>msg.payload</w:t>
+      </w:r>
+      <w:proofErr w:type="spellEnd"/>
+      <w:proofErr w:type="gramEnd"/>
+      <w:r>
+        <w:rPr>
+          <w:rFonts w:ascii="Consolas" w:eastAsia="Times New Roman" w:hAnsi="Consolas" w:cs="Times New Roman"/>
+          <w:color w:val="000000"/>
+          <w:kern w:val="0"/>
+          <w:sz w:val="21"/>
+          <w:szCs w:val="21"/>
+          <w:lang w:eastAsia="en-AU"/>
+          <w14:ligatures w14:val="none"/>
+        </w:rPr>
+        <w:t xml:space="preserve"> = </w:t>
+      </w:r>
+      <w:proofErr w:type="spellStart"/>
+      <w:r>
+        <w:rPr>
+          <w:rFonts w:ascii="Consolas" w:eastAsia="Times New Roman" w:hAnsi="Consolas" w:cs="Times New Roman"/>
+          <w:color w:val="008080"/>
+          <w:kern w:val="0"/>
+          <w:sz w:val="21"/>
+          <w:szCs w:val="21"/>
+          <w:lang w:eastAsia="en-AU"/>
+          <w14:ligatures w14:val="none"/>
+        </w:rPr>
+        <w:t>DO_value</w:t>
+      </w:r>
+      <w:proofErr w:type="spellEnd"/>
+      <w:r>
+        <w:rPr>
+          <w:rFonts w:ascii="Consolas" w:eastAsia="Times New Roman" w:hAnsi="Consolas" w:cs="Times New Roman"/>
+          <w:color w:val="000000"/>
+          <w:kern w:val="0"/>
+          <w:sz w:val="21"/>
+          <w:szCs w:val="21"/>
+          <w:lang w:eastAsia="en-AU"/>
+          <w14:ligatures w14:val="none"/>
+        </w:rPr>
+        <w:t>;</w:t>
+      </w:r>
+    </w:p>
+    <w:p>
+      <w:pPr>
+        <w:shd w:val="clear" w:color="auto" w:fill="FFFFFE"/>
+        <w:spacing w:after="0" w:line="285" w:lineRule="atLeast"/>
+        <w:rPr>
+          <w:rFonts w:ascii="Consolas" w:eastAsia="Times New Roman" w:hAnsi="Consolas" w:cs="Times New Roman"/>
+          <w:color w:val="000000"/>
+          <w:kern w:val="0"/>
+          <w:sz w:val="21"/>
+          <w:szCs w:val="21"/>
+          <w:lang w:eastAsia="en-AU"/>
+          <w14:ligatures w14:val="none"/>
+        </w:rPr>
+      </w:pPr>
+      <w:r>
+        <w:rPr>
+          <w:rFonts w:ascii="Consolas" w:eastAsia="Times New Roman" w:hAnsi="Consolas" w:cs="Times New Roman"/>
+          <w:color w:val="0000FF"/>
+          <w:kern w:val="0"/>
+          <w:sz w:val="21"/>
+          <w:szCs w:val="21"/>
+          <w:lang w:eastAsia="en-AU"/>
+          <w14:ligatures w14:val="none"/>
+        </w:rPr>
+        <w:t>return</w:t>
+      </w:r>
+      <w:r>
+        <w:rPr>
+          <w:rFonts w:ascii="Consolas" w:eastAsia="Times New Roman" w:hAnsi="Consolas" w:cs="Times New Roman"/>
+          <w:color w:val="000000"/>
+          <w:kern w:val="0"/>
+          <w:sz w:val="21"/>
+          <w:szCs w:val="21"/>
+          <w:lang w:eastAsia="en-AU"/>
+          <w14:ligatures w14:val="none"/>
+        </w:rPr>
+        <w:t xml:space="preserve"> </w:t>
+      </w:r>
+      <w:proofErr w:type="gramStart"/>
+      <w:r>
+        <w:rPr>
+          <w:rFonts w:ascii="Consolas" w:eastAsia="Times New Roman" w:hAnsi="Consolas" w:cs="Times New Roman"/>
+          <w:color w:val="000000"/>
+          <w:kern w:val="0"/>
+          <w:sz w:val="21"/>
+          <w:szCs w:val="21"/>
+          <w:lang w:eastAsia="en-AU"/>
+          <w14:ligatures w14:val="none"/>
+        </w:rPr>
+        <w:t>msg;</w:t>
+      </w:r>
+      <w:proofErr w:type="gramEnd"/>
+    </w:p>
+    <w:p/>
+    <w:p>
+      <w:pPr>
         <w:pStyle w:val="Heading1"/>
       </w:pPr>
-      <w:bookmarkStart w:id="3" w:name="_Toc162088287"/>
-      <w:r>
-        <w:t>Data Encoding/Scaling</w:t>
-      </w:r>
-      <w:bookmarkEnd w:id="3"/>
-    </w:p>
-    <w:p>
-      <w:r>
-        <w:t>Detail the data encoding and scaling across the various transmission channels in the system.</w:t>
-      </w:r>
-    </w:p>
-    <w:p>
-      <w:r>
-        <w:t xml:space="preserve">Scaling for pH: whole range needs to fit into </w:t>
-      </w:r>
-      <w:r>
-        <w:t>0-</w:t>
-      </w:r>
-      <w:r>
-        <w:t>14</w:t>
-      </w:r>
-      <w:r>
-        <w:t>.</w:t>
-      </w:r>
-    </w:p>
-    <w:p>
-      <w:r>
-        <w:t xml:space="preserve">Scaling for water temperature: range needs to fit into </w:t>
-      </w:r>
-      <w:r>
-        <w:t>-55 to 125 C</w:t>
-      </w:r>
-      <w:r>
-        <w:t>.</w:t>
-      </w:r>
-    </w:p>
-    <w:p>
-      <w:r>
-        <w:t>Scaling for DO: range needs to fit into 0-100 mg/L (</w:t>
-      </w:r>
-      <w:r>
-        <w:t>https://atlas-scientific.com/probes/dissolved-oxygen-probe/</w:t>
-      </w:r>
-      <w:r>
-        <w:t>)</w:t>
-      </w:r>
-    </w:p>
-    <w:p/>
-    <w:p>
-      <w:pPr>
-        <w:pStyle w:val="Heading1"/>
-      </w:pPr>
-      <w:bookmarkStart w:id="4" w:name="_Toc162088288"/>
+      <w:bookmarkStart w:id="15" w:name="_Toc162955866"/>
       <w:r>
         <w:t>ICT security risks</w:t>
       </w:r>
-      <w:bookmarkEnd w:id="4"/>
+      <w:bookmarkEnd w:id="15"/>
     </w:p>
     <w:p>
       <w:r>
@@ -2384,6 +5214,7 @@
     </w:p>
     <w:p>
       <w:r>
+        <w:lastRenderedPageBreak/>
         <w:t xml:space="preserve">“The main security threats of all the used protocols for IoT derive from the following aspects: authentication, authorization and package encryption” [7]. “By default, the messages transferred over the network are not secured in any way, being sent in plaintext. TLS is used to secure the connections but that can lead to overheads related to bandwidth and CPU” [6]. </w:t>
       </w:r>
     </w:p>
@@ -2471,11 +5302,7 @@
       </w:r>
       <w:proofErr w:type="gramEnd"/>
       <w:r>
-        <w:t xml:space="preserve"> fix such issues, the developers need to patch the IoT devices through firmware updates. Unfortunately, most of the IoT devices are not capable of being updated as they are not designed to receive </w:t>
-      </w:r>
-      <w:r>
-        <w:lastRenderedPageBreak/>
-        <w:t>updates over-the-air [</w:t>
+        <w:t xml:space="preserve"> fix such issues, the developers need to patch the IoT devices through firmware updates. Unfortunately, most of the IoT devices are not capable of being updated as they are not designed to receive updates over-the-air [</w:t>
       </w:r>
       <w:hyperlink r:id="rId8" w:anchor="B18-sensors-22-00567" w:history="1">
         <w:r>
@@ -2503,9 +5330,11 @@
       <w:pPr>
         <w:pStyle w:val="Heading2"/>
       </w:pPr>
+      <w:bookmarkStart w:id="16" w:name="_Toc162955867"/>
       <w:r>
         <w:t>Risk Mitigation</w:t>
       </w:r>
+      <w:bookmarkEnd w:id="16"/>
     </w:p>
     <w:p>
       <w:pPr>
@@ -2524,11 +5353,11 @@
       <w:pPr>
         <w:pStyle w:val="Heading1"/>
       </w:pPr>
-      <w:bookmarkStart w:id="5" w:name="_Toc162088289"/>
+      <w:bookmarkStart w:id="17" w:name="_Toc162955868"/>
       <w:r>
         <w:t>Conceptualisation</w:t>
       </w:r>
-      <w:bookmarkEnd w:id="5"/>
+      <w:bookmarkEnd w:id="17"/>
     </w:p>
     <w:p>
       <w:r>
@@ -2540,16 +5369,23 @@
         <w:t>This includes the local network configuration. This needs to include details such as the assumptions you have made, function definitions and shortcomings of the implementation and potential improvements. This section should be supported by block diagrams, flow charts etc as appropriate.</w:t>
       </w:r>
     </w:p>
+    <w:p>
+      <w:r>
+        <w:t>***</w:t>
+      </w:r>
+    </w:p>
     <w:p/>
+    <w:p/>
     <w:p>
       <w:pPr>
         <w:pStyle w:val="Heading1"/>
       </w:pPr>
-      <w:bookmarkStart w:id="6" w:name="_Toc162088290"/>
-      <w:r>
+      <w:bookmarkStart w:id="18" w:name="_Toc162955869"/>
+      <w:r>
+        <w:lastRenderedPageBreak/>
         <w:t>References</w:t>
       </w:r>
-      <w:bookmarkEnd w:id="6"/>
+      <w:bookmarkEnd w:id="18"/>
     </w:p>
     <w:p>
       <w:r>
@@ -2950,7 +5786,6 @@
     </w:p>
     <w:p>
       <w:r>
-        <w:lastRenderedPageBreak/>
         <w:t>[8] M. Hunain et al. “</w:t>
       </w:r>
       <w:r>
@@ -3160,6 +5995,26 @@
       </w:r>
       <w:r>
         <w:t xml:space="preserve"> v1.1b3, Modbus, Andover, MA, USA, 2012.</w:t>
+      </w:r>
+    </w:p>
+    <w:p>
+      <w:r>
+        <w:t>[12]</w:t>
+      </w:r>
+      <w:r>
+        <w:t xml:space="preserve"> Fundamentals of Environmental Measurements. “Dissolved Oxygen.” fondriest.com</w:t>
+      </w:r>
+      <w:r>
+        <w:t xml:space="preserve">, </w:t>
+      </w:r>
+      <w:r>
+        <w:t xml:space="preserve">https://www.fondriest.com/environmental-measurements/parameters/water-quality/dissolved-oxygen/ </w:t>
+      </w:r>
+      <w:r>
+        <w:t>(accessed Apr. 2, 2024)</w:t>
+      </w:r>
+      <w:r>
+        <w:t>.</w:t>
       </w:r>
     </w:p>
     <w:sectPr>
@@ -5685,6 +8540,19 @@
       </w:tblBorders>
     </w:tblPr>
   </w:style>
+  <w:style w:type="paragraph" w:styleId="TOC2">
+    <w:name w:val="toc 2"/>
+    <w:basedOn w:val="Normal"/>
+    <w:next w:val="Normal"/>
+    <w:autoRedefine/>
+    <w:uiPriority w:val="39"/>
+    <w:unhideWhenUsed/>
+    <w:rsid w:val="008A5B68"/>
+    <w:pPr>
+      <w:spacing w:after="100"/>
+      <w:ind w:left="220"/>
+    </w:pPr>
+  </w:style>
 </w:styles>
 </file>
 

</xml_diff>

<commit_message>
Finalised node-red flows to push data to mapper service. Made changes to UI dashboard to incorporate blinking LED and gauge for the pH levels
</commit_message>
<xml_diff>
--- a/docs/designreport.docx
+++ b/docs/designreport.docx
@@ -1697,6 +1697,7 @@
         <w:tc>
           <w:tcPr>
             <w:tcW w:w="2785" w:type="dxa"/>
+            <w:shd w:val="clear" w:color="auto" w:fill="C1E4F5" w:themeFill="accent1" w:themeFillTint="33"/>
           </w:tcPr>
           <w:p>
             <w:pPr>
@@ -1717,6 +1718,7 @@
         <w:tc>
           <w:tcPr>
             <w:tcW w:w="1980" w:type="dxa"/>
+            <w:shd w:val="clear" w:color="auto" w:fill="C1E4F5" w:themeFill="accent1" w:themeFillTint="33"/>
           </w:tcPr>
           <w:p>
             <w:pPr>
@@ -1737,6 +1739,7 @@
         <w:tc>
           <w:tcPr>
             <w:tcW w:w="1440" w:type="dxa"/>
+            <w:shd w:val="clear" w:color="auto" w:fill="C1E4F5" w:themeFill="accent1" w:themeFillTint="33"/>
           </w:tcPr>
           <w:p>
             <w:pPr>
@@ -1953,6 +1956,7 @@
         <w:tc>
           <w:tcPr>
             <w:tcW w:w="1615" w:type="dxa"/>
+            <w:shd w:val="clear" w:color="auto" w:fill="C1E4F5" w:themeFill="accent1" w:themeFillTint="33"/>
           </w:tcPr>
           <w:p>
             <w:pPr>
@@ -1973,6 +1977,7 @@
         <w:tc>
           <w:tcPr>
             <w:tcW w:w="1890" w:type="dxa"/>
+            <w:shd w:val="clear" w:color="auto" w:fill="C1E4F5" w:themeFill="accent1" w:themeFillTint="33"/>
           </w:tcPr>
           <w:p>
             <w:pPr>
@@ -1993,6 +1998,7 @@
         <w:tc>
           <w:tcPr>
             <w:tcW w:w="4500" w:type="dxa"/>
+            <w:shd w:val="clear" w:color="auto" w:fill="C1E4F5" w:themeFill="accent1" w:themeFillTint="33"/>
           </w:tcPr>
           <w:p>
             <w:pPr>
@@ -3053,7 +3059,13 @@
     </w:p>
     <w:p>
       <w:r>
-        <w:t xml:space="preserve">The information from the sensors is sent to Node-Red but must be decoded before being used in the flows. The </w:t>
+        <w:t xml:space="preserve">The information from the sensors </w:t>
+      </w:r>
+      <w:r>
+        <w:t>is</w:t>
+      </w:r>
+      <w:r>
+        <w:t xml:space="preserve"> sent to Node-Red but must be decoded before being used in the flows. The </w:t>
       </w:r>
       <w:r>
         <w:t xml:space="preserve">raw </w:t>
@@ -5999,22 +6011,7 @@
     </w:p>
     <w:p>
       <w:r>
-        <w:t>[12]</w:t>
-      </w:r>
-      <w:r>
-        <w:t xml:space="preserve"> Fundamentals of Environmental Measurements. “Dissolved Oxygen.” fondriest.com</w:t>
-      </w:r>
-      <w:r>
-        <w:t xml:space="preserve">, </w:t>
-      </w:r>
-      <w:r>
-        <w:t xml:space="preserve">https://www.fondriest.com/environmental-measurements/parameters/water-quality/dissolved-oxygen/ </w:t>
-      </w:r>
-      <w:r>
-        <w:t>(accessed Apr. 2, 2024)</w:t>
-      </w:r>
-      <w:r>
-        <w:t>.</w:t>
+        <w:t>[12] Fundamentals of Environmental Measurements. “Dissolved Oxygen.” fondriest.com, https://www.fondriest.com/environmental-measurements/parameters/water-quality/dissolved-oxygen/ (accessed Apr. 2, 2024).</w:t>
       </w:r>
     </w:p>
     <w:sectPr>

</xml_diff>

<commit_message>
Continued work on ICT risks + new reference
</commit_message>
<xml_diff>
--- a/docs/designreport.docx
+++ b/docs/designreport.docx
@@ -868,7 +868,7 @@
                 <w:noProof/>
                 <w:webHidden/>
               </w:rPr>
-              <w:t>5</w:t>
+              <w:t>6</w:t>
             </w:r>
             <w:r>
               <w:rPr>
@@ -1012,7 +1012,7 @@
                 <w:noProof/>
                 <w:webHidden/>
               </w:rPr>
-              <w:t>6</w:t>
+              <w:t>7</w:t>
             </w:r>
             <w:r>
               <w:rPr>
@@ -1369,10 +1369,13 @@
             </w:r>
             <w:r>
               <w:rPr>
-                <w:noProof/>
-                <w:webHidden/>
-              </w:rPr>
-              <w:t>9</w:t>
+                <w:b/>
+                <w:bCs/>
+                <w:noProof/>
+                <w:webHidden/>
+                <w:lang w:val="en-US"/>
+              </w:rPr>
+              <w:t>Error! Bookmark not defined.</w:t>
             </w:r>
             <w:r>
               <w:rPr>
@@ -1444,7 +1447,7 @@
                 <w:noProof/>
                 <w:webHidden/>
               </w:rPr>
-              <w:t>9</w:t>
+              <w:t>11</w:t>
             </w:r>
             <w:r>
               <w:rPr>
@@ -1516,7 +1519,7 @@
                 <w:noProof/>
                 <w:webHidden/>
               </w:rPr>
-              <w:t>10</w:t>
+              <w:t>11</w:t>
             </w:r>
             <w:r>
               <w:rPr>
@@ -1584,7 +1587,7 @@
                 <w:noProof/>
                 <w:webHidden/>
               </w:rPr>
-              <w:t>10</w:t>
+              <w:t>11</w:t>
             </w:r>
             <w:r>
               <w:rPr>
@@ -1652,7 +1655,7 @@
                 <w:noProof/>
                 <w:webHidden/>
               </w:rPr>
-              <w:t>10</w:t>
+              <w:t>11</w:t>
             </w:r>
             <w:r>
               <w:rPr>
@@ -1720,7 +1723,7 @@
                 <w:noProof/>
                 <w:webHidden/>
               </w:rPr>
-              <w:t>10</w:t>
+              <w:t>11</w:t>
             </w:r>
             <w:r>
               <w:rPr>
@@ -1792,7 +1795,7 @@
                 <w:noProof/>
                 <w:webHidden/>
               </w:rPr>
-              <w:t>10</w:t>
+              <w:t>12</w:t>
             </w:r>
             <w:r>
               <w:rPr>
@@ -3393,8 +3396,13 @@
               </w:numPr>
             </w:pPr>
             <w:r>
-              <w:t>Turn on air pump</w:t>
-            </w:r>
+              <w:t xml:space="preserve">Turn on air </w:t>
+            </w:r>
+            <w:proofErr w:type="gramStart"/>
+            <w:r>
+              <w:t>pump</w:t>
+            </w:r>
+            <w:proofErr w:type="gramEnd"/>
           </w:p>
           <w:p>
             <w:r>
@@ -3426,8 +3434,13 @@
               </w:numPr>
             </w:pPr>
             <w:r>
-              <w:t>Turn off air pump</w:t>
-            </w:r>
+              <w:t xml:space="preserve">Turn off air </w:t>
+            </w:r>
+            <w:proofErr w:type="gramStart"/>
+            <w:r>
+              <w:t>pump</w:t>
+            </w:r>
+            <w:proofErr w:type="gramEnd"/>
           </w:p>
           <w:p/>
           <w:p>
@@ -3436,11 +3449,19 @@
             </w:r>
             <w:proofErr w:type="spellStart"/>
             <w:r>
-              <w:t>pH_level</w:t>
+              <w:t>pH_</w:t>
+            </w:r>
+            <w:proofErr w:type="gramStart"/>
+            <w:r>
+              <w:t>level</w:t>
             </w:r>
             <w:proofErr w:type="spellEnd"/>
             <w:r>
-              <w:t xml:space="preserve">  is high OR low:</w:t>
+              <w:t xml:space="preserve">  is</w:t>
+            </w:r>
+            <w:proofErr w:type="gramEnd"/>
+            <w:r>
+              <w:t xml:space="preserve"> high OR low:</w:t>
             </w:r>
           </w:p>
           <w:p>
@@ -3452,8 +3473,13 @@
               </w:numPr>
             </w:pPr>
             <w:r>
-              <w:t>Turn on alert</w:t>
-            </w:r>
+              <w:t xml:space="preserve">Turn on </w:t>
+            </w:r>
+            <w:proofErr w:type="gramStart"/>
+            <w:r>
+              <w:t>alert</w:t>
+            </w:r>
+            <w:proofErr w:type="gramEnd"/>
           </w:p>
           <w:p/>
           <w:p>
@@ -3478,13 +3504,23 @@
               </w:numPr>
             </w:pPr>
             <w:r>
-              <w:t>Turn on heater</w:t>
-            </w:r>
+              <w:t xml:space="preserve">Turn on </w:t>
+            </w:r>
+            <w:proofErr w:type="gramStart"/>
+            <w:r>
+              <w:t>heater</w:t>
+            </w:r>
+            <w:proofErr w:type="gramEnd"/>
           </w:p>
           <w:p>
             <w:r>
-              <w:t>Else turn off heater</w:t>
-            </w:r>
+              <w:t xml:space="preserve">Else turn off </w:t>
+            </w:r>
+            <w:proofErr w:type="gramStart"/>
+            <w:r>
+              <w:t>heater</w:t>
+            </w:r>
+            <w:proofErr w:type="gramEnd"/>
           </w:p>
           <w:p/>
           <w:p>
@@ -3517,8 +3553,13 @@
               </w:numPr>
             </w:pPr>
             <w:r>
-              <w:t>Turn on water pump</w:t>
-            </w:r>
+              <w:t xml:space="preserve">Turn on water </w:t>
+            </w:r>
+            <w:proofErr w:type="gramStart"/>
+            <w:r>
+              <w:t>pump</w:t>
+            </w:r>
+            <w:proofErr w:type="gramEnd"/>
           </w:p>
           <w:p>
             <w:r>
@@ -3558,8 +3599,13 @@
               </w:numPr>
             </w:pPr>
             <w:r>
-              <w:t>Turn off water pump</w:t>
-            </w:r>
+              <w:t xml:space="preserve">Turn off water </w:t>
+            </w:r>
+            <w:proofErr w:type="gramStart"/>
+            <w:r>
+              <w:t>pump</w:t>
+            </w:r>
+            <w:proofErr w:type="gramEnd"/>
           </w:p>
           <w:p>
             <w:pPr>
@@ -3678,7 +3724,33 @@
           <w:lang w:eastAsia="en-AU"/>
           <w14:ligatures w14:val="none"/>
         </w:rPr>
-        <w:t>// Separating data in base64 to individual bytes  (hexadecimal)</w:t>
+        <w:t xml:space="preserve">// Separating data in base64 to individual </w:t>
+      </w:r>
+      <w:proofErr w:type="gramStart"/>
+      <w:r>
+        <w:rPr>
+          <w:rFonts w:ascii="Consolas" w:eastAsia="Times New Roman" w:hAnsi="Consolas" w:cs="Times New Roman"/>
+          <w:color w:val="008000"/>
+          <w:kern w:val="0"/>
+          <w:sz w:val="21"/>
+          <w:szCs w:val="21"/>
+          <w:lang w:eastAsia="en-AU"/>
+          <w14:ligatures w14:val="none"/>
+        </w:rPr>
+        <w:t>bytes  (</w:t>
+      </w:r>
+      <w:proofErr w:type="gramEnd"/>
+      <w:r>
+        <w:rPr>
+          <w:rFonts w:ascii="Consolas" w:eastAsia="Times New Roman" w:hAnsi="Consolas" w:cs="Times New Roman"/>
+          <w:color w:val="008000"/>
+          <w:kern w:val="0"/>
+          <w:sz w:val="21"/>
+          <w:szCs w:val="21"/>
+          <w:lang w:eastAsia="en-AU"/>
+          <w14:ligatures w14:val="none"/>
+        </w:rPr>
+        <w:t>hexadecimal)</w:t>
       </w:r>
     </w:p>
     <w:p>
@@ -3807,6 +3879,7 @@
         </w:rPr>
         <w:t>'base64'</w:t>
       </w:r>
+      <w:proofErr w:type="gramStart"/>
       <w:r>
         <w:rPr>
           <w:rFonts w:ascii="Consolas" w:eastAsia="Times New Roman" w:hAnsi="Consolas" w:cs="Times New Roman"/>
@@ -3819,6 +3892,7 @@
         </w:rPr>
         <w:t>);</w:t>
       </w:r>
+      <w:proofErr w:type="gramEnd"/>
     </w:p>
     <w:p>
       <w:pPr>
@@ -3835,6 +3909,7 @@
         </w:rPr>
       </w:pPr>
       <w:proofErr w:type="spellStart"/>
+      <w:proofErr w:type="gramStart"/>
       <w:r>
         <w:rPr>
           <w:rFonts w:ascii="Consolas" w:eastAsia="Times New Roman" w:hAnsi="Consolas" w:cs="Times New Roman"/>
@@ -3848,6 +3923,7 @@
         <w:t>msg.payload</w:t>
       </w:r>
       <w:proofErr w:type="spellEnd"/>
+      <w:proofErr w:type="gramEnd"/>
       <w:r>
         <w:rPr>
           <w:rFonts w:ascii="Consolas" w:eastAsia="Times New Roman" w:hAnsi="Consolas" w:cs="Times New Roman"/>
@@ -3935,8 +4011,22 @@
           <w:lang w:eastAsia="en-AU"/>
           <w14:ligatures w14:val="none"/>
         </w:rPr>
-        <w:t xml:space="preserve"> msg;</w:t>
-      </w:r>
+        <w:t xml:space="preserve"> </w:t>
+      </w:r>
+      <w:proofErr w:type="gramStart"/>
+      <w:r>
+        <w:rPr>
+          <w:rFonts w:ascii="Consolas" w:eastAsia="Times New Roman" w:hAnsi="Consolas" w:cs="Times New Roman"/>
+          <w:color w:val="000000"/>
+          <w:kern w:val="0"/>
+          <w:sz w:val="21"/>
+          <w:szCs w:val="21"/>
+          <w:lang w:eastAsia="en-AU"/>
+          <w14:ligatures w14:val="none"/>
+        </w:rPr>
+        <w:t>msg;</w:t>
+      </w:r>
+      <w:proofErr w:type="gramEnd"/>
     </w:p>
     <w:p>
       <w:pPr>
@@ -4171,6 +4261,7 @@
         <w:t xml:space="preserve"> bytes = </w:t>
       </w:r>
       <w:proofErr w:type="spellStart"/>
+      <w:proofErr w:type="gramStart"/>
       <w:r>
         <w:rPr>
           <w:rFonts w:ascii="Consolas" w:eastAsia="Times New Roman" w:hAnsi="Consolas" w:cs="Times New Roman"/>
@@ -4184,6 +4275,7 @@
         <w:t>msg.payload</w:t>
       </w:r>
       <w:proofErr w:type="spellEnd"/>
+      <w:proofErr w:type="gramEnd"/>
       <w:r>
         <w:rPr>
           <w:rFonts w:ascii="Consolas" w:eastAsia="Times New Roman" w:hAnsi="Consolas" w:cs="Times New Roman"/>
@@ -4273,6 +4365,7 @@
         </w:rPr>
         <w:t xml:space="preserve"> = ((bytes[</w:t>
       </w:r>
+      <w:proofErr w:type="gramStart"/>
       <w:r>
         <w:rPr>
           <w:rFonts w:ascii="Consolas" w:eastAsia="Times New Roman" w:hAnsi="Consolas" w:cs="Times New Roman"/>
@@ -4295,7 +4388,20 @@
           <w:lang w:eastAsia="en-AU"/>
           <w14:ligatures w14:val="none"/>
         </w:rPr>
-        <w:t>]&lt;&lt;</w:t>
+        <w:t>]&lt;</w:t>
+      </w:r>
+      <w:proofErr w:type="gramEnd"/>
+      <w:r>
+        <w:rPr>
+          <w:rFonts w:ascii="Consolas" w:eastAsia="Times New Roman" w:hAnsi="Consolas" w:cs="Times New Roman"/>
+          <w:color w:val="000000"/>
+          <w:kern w:val="0"/>
+          <w:sz w:val="21"/>
+          <w:szCs w:val="21"/>
+          <w:lang w:eastAsia="en-AU"/>
+          <w14:ligatures w14:val="none"/>
+        </w:rPr>
+        <w:t>&lt;</w:t>
       </w:r>
       <w:r>
         <w:rPr>
@@ -4566,6 +4672,7 @@
         </w:rPr>
       </w:pPr>
       <w:proofErr w:type="spellStart"/>
+      <w:proofErr w:type="gramStart"/>
       <w:r>
         <w:rPr>
           <w:rFonts w:ascii="Consolas" w:eastAsia="Times New Roman" w:hAnsi="Consolas" w:cs="Times New Roman"/>
@@ -4579,6 +4686,7 @@
         <w:t>msg.payload</w:t>
       </w:r>
       <w:proofErr w:type="spellEnd"/>
+      <w:proofErr w:type="gramEnd"/>
       <w:r>
         <w:rPr>
           <w:rFonts w:ascii="Consolas" w:eastAsia="Times New Roman" w:hAnsi="Consolas" w:cs="Times New Roman"/>
@@ -4654,8 +4762,22 @@
           <w:lang w:eastAsia="en-AU"/>
           <w14:ligatures w14:val="none"/>
         </w:rPr>
-        <w:t xml:space="preserve"> msg;</w:t>
-      </w:r>
+        <w:t xml:space="preserve"> </w:t>
+      </w:r>
+      <w:proofErr w:type="gramStart"/>
+      <w:r>
+        <w:rPr>
+          <w:rFonts w:ascii="Consolas" w:eastAsia="Times New Roman" w:hAnsi="Consolas" w:cs="Times New Roman"/>
+          <w:color w:val="000000"/>
+          <w:kern w:val="0"/>
+          <w:sz w:val="21"/>
+          <w:szCs w:val="21"/>
+          <w:lang w:eastAsia="en-AU"/>
+          <w14:ligatures w14:val="none"/>
+        </w:rPr>
+        <w:t>msg;</w:t>
+      </w:r>
+      <w:proofErr w:type="gramEnd"/>
     </w:p>
     <w:p/>
     <w:p>
@@ -4833,6 +4955,7 @@
         <w:t xml:space="preserve"> bytes = </w:t>
       </w:r>
       <w:proofErr w:type="spellStart"/>
+      <w:proofErr w:type="gramStart"/>
       <w:r>
         <w:rPr>
           <w:rFonts w:ascii="Consolas" w:eastAsia="Times New Roman" w:hAnsi="Consolas" w:cs="Times New Roman"/>
@@ -4846,6 +4969,7 @@
         <w:t>msg.payload</w:t>
       </w:r>
       <w:proofErr w:type="spellEnd"/>
+      <w:proofErr w:type="gramEnd"/>
       <w:r>
         <w:rPr>
           <w:rFonts w:ascii="Consolas" w:eastAsia="Times New Roman" w:hAnsi="Consolas" w:cs="Times New Roman"/>
@@ -4935,6 +5059,7 @@
         </w:rPr>
         <w:t xml:space="preserve"> = ((bytes[</w:t>
       </w:r>
+      <w:proofErr w:type="gramStart"/>
       <w:r>
         <w:rPr>
           <w:rFonts w:ascii="Consolas" w:eastAsia="Times New Roman" w:hAnsi="Consolas" w:cs="Times New Roman"/>
@@ -4957,7 +5082,20 @@
           <w:lang w:eastAsia="en-AU"/>
           <w14:ligatures w14:val="none"/>
         </w:rPr>
-        <w:t>]&lt;&lt;</w:t>
+        <w:t>]&lt;</w:t>
+      </w:r>
+      <w:proofErr w:type="gramEnd"/>
+      <w:r>
+        <w:rPr>
+          <w:rFonts w:ascii="Consolas" w:eastAsia="Times New Roman" w:hAnsi="Consolas" w:cs="Times New Roman"/>
+          <w:color w:val="000000"/>
+          <w:kern w:val="0"/>
+          <w:sz w:val="21"/>
+          <w:szCs w:val="21"/>
+          <w:lang w:eastAsia="en-AU"/>
+          <w14:ligatures w14:val="none"/>
+        </w:rPr>
+        <w:t>&lt;</w:t>
       </w:r>
       <w:r>
         <w:rPr>
@@ -5313,6 +5451,7 @@
         </w:rPr>
       </w:pPr>
       <w:proofErr w:type="spellStart"/>
+      <w:proofErr w:type="gramStart"/>
       <w:r>
         <w:rPr>
           <w:rFonts w:ascii="Consolas" w:eastAsia="Times New Roman" w:hAnsi="Consolas" w:cs="Times New Roman"/>
@@ -5326,6 +5465,7 @@
         <w:t>msg.payload</w:t>
       </w:r>
       <w:proofErr w:type="spellEnd"/>
+      <w:proofErr w:type="gramEnd"/>
       <w:r>
         <w:rPr>
           <w:rFonts w:ascii="Consolas" w:eastAsia="Times New Roman" w:hAnsi="Consolas" w:cs="Times New Roman"/>
@@ -5401,8 +5541,22 @@
           <w:lang w:eastAsia="en-AU"/>
           <w14:ligatures w14:val="none"/>
         </w:rPr>
-        <w:t xml:space="preserve"> msg;</w:t>
-      </w:r>
+        <w:t xml:space="preserve"> </w:t>
+      </w:r>
+      <w:proofErr w:type="gramStart"/>
+      <w:r>
+        <w:rPr>
+          <w:rFonts w:ascii="Consolas" w:eastAsia="Times New Roman" w:hAnsi="Consolas" w:cs="Times New Roman"/>
+          <w:color w:val="000000"/>
+          <w:kern w:val="0"/>
+          <w:sz w:val="21"/>
+          <w:szCs w:val="21"/>
+          <w:lang w:eastAsia="en-AU"/>
+          <w14:ligatures w14:val="none"/>
+        </w:rPr>
+        <w:t>msg;</w:t>
+      </w:r>
+      <w:proofErr w:type="gramEnd"/>
     </w:p>
     <w:p/>
     <w:p>
@@ -5488,6 +5642,7 @@
         <w:t xml:space="preserve"> bytes = </w:t>
       </w:r>
       <w:proofErr w:type="spellStart"/>
+      <w:proofErr w:type="gramStart"/>
       <w:r>
         <w:rPr>
           <w:rFonts w:ascii="Consolas" w:eastAsia="Times New Roman" w:hAnsi="Consolas" w:cs="Times New Roman"/>
@@ -5501,6 +5656,7 @@
         <w:t>msg.payload</w:t>
       </w:r>
       <w:proofErr w:type="spellEnd"/>
+      <w:proofErr w:type="gramEnd"/>
       <w:r>
         <w:rPr>
           <w:rFonts w:ascii="Consolas" w:eastAsia="Times New Roman" w:hAnsi="Consolas" w:cs="Times New Roman"/>
@@ -5564,6 +5720,7 @@
         </w:rPr>
         <w:t xml:space="preserve"> temperature = ((bytes[</w:t>
       </w:r>
+      <w:proofErr w:type="gramStart"/>
       <w:r>
         <w:rPr>
           <w:rFonts w:ascii="Consolas" w:eastAsia="Times New Roman" w:hAnsi="Consolas" w:cs="Times New Roman"/>
@@ -5586,7 +5743,20 @@
           <w:lang w:eastAsia="en-AU"/>
           <w14:ligatures w14:val="none"/>
         </w:rPr>
-        <w:t>]&lt;&lt;</w:t>
+        <w:t>]&lt;</w:t>
+      </w:r>
+      <w:proofErr w:type="gramEnd"/>
+      <w:r>
+        <w:rPr>
+          <w:rFonts w:ascii="Consolas" w:eastAsia="Times New Roman" w:hAnsi="Consolas" w:cs="Times New Roman"/>
+          <w:color w:val="000000"/>
+          <w:kern w:val="0"/>
+          <w:sz w:val="21"/>
+          <w:szCs w:val="21"/>
+          <w:lang w:eastAsia="en-AU"/>
+          <w14:ligatures w14:val="none"/>
+        </w:rPr>
+        <w:t>&lt;</w:t>
       </w:r>
       <w:r>
         <w:rPr>
@@ -5713,6 +5883,7 @@
         </w:rPr>
         <w:t xml:space="preserve"> = temperature/</w:t>
       </w:r>
+      <w:proofErr w:type="gramStart"/>
       <w:r>
         <w:rPr>
           <w:rFonts w:ascii="Consolas" w:eastAsia="Times New Roman" w:hAnsi="Consolas" w:cs="Times New Roman"/>
@@ -5747,7 +5918,46 @@
           <w:lang w:eastAsia="en-AU"/>
           <w14:ligatures w14:val="none"/>
         </w:rPr>
-        <w:t>// temperature is transmitted in kelvin*100. So needs to be divided by 100</w:t>
+        <w:t>/</w:t>
+      </w:r>
+      <w:proofErr w:type="gramEnd"/>
+      <w:r>
+        <w:rPr>
+          <w:rFonts w:ascii="Consolas" w:eastAsia="Times New Roman" w:hAnsi="Consolas" w:cs="Times New Roman"/>
+          <w:color w:val="008000"/>
+          <w:kern w:val="0"/>
+          <w:sz w:val="21"/>
+          <w:szCs w:val="21"/>
+          <w:lang w:eastAsia="en-AU"/>
+          <w14:ligatures w14:val="none"/>
+        </w:rPr>
+        <w:t xml:space="preserve">/ temperature is transmitted in kelvin*100. </w:t>
+      </w:r>
+      <w:proofErr w:type="gramStart"/>
+      <w:r>
+        <w:rPr>
+          <w:rFonts w:ascii="Consolas" w:eastAsia="Times New Roman" w:hAnsi="Consolas" w:cs="Times New Roman"/>
+          <w:color w:val="008000"/>
+          <w:kern w:val="0"/>
+          <w:sz w:val="21"/>
+          <w:szCs w:val="21"/>
+          <w:lang w:eastAsia="en-AU"/>
+          <w14:ligatures w14:val="none"/>
+        </w:rPr>
+        <w:t>So</w:t>
+      </w:r>
+      <w:proofErr w:type="gramEnd"/>
+      <w:r>
+        <w:rPr>
+          <w:rFonts w:ascii="Consolas" w:eastAsia="Times New Roman" w:hAnsi="Consolas" w:cs="Times New Roman"/>
+          <w:color w:val="008000"/>
+          <w:kern w:val="0"/>
+          <w:sz w:val="21"/>
+          <w:szCs w:val="21"/>
+          <w:lang w:eastAsia="en-AU"/>
+          <w14:ligatures w14:val="none"/>
+        </w:rPr>
+        <w:t xml:space="preserve"> needs to be divided by 100</w:t>
       </w:r>
     </w:p>
     <w:p>
@@ -5906,6 +6116,7 @@
         </w:rPr>
       </w:pPr>
       <w:proofErr w:type="spellStart"/>
+      <w:proofErr w:type="gramStart"/>
       <w:r>
         <w:rPr>
           <w:rFonts w:ascii="Consolas" w:eastAsia="Times New Roman" w:hAnsi="Consolas" w:cs="Times New Roman"/>
@@ -5919,6 +6130,7 @@
         <w:t>msg.payload</w:t>
       </w:r>
       <w:proofErr w:type="spellEnd"/>
+      <w:proofErr w:type="gramEnd"/>
       <w:r>
         <w:rPr>
           <w:rFonts w:ascii="Consolas" w:eastAsia="Times New Roman" w:hAnsi="Consolas" w:cs="Times New Roman"/>
@@ -6020,8 +6232,22 @@
           <w:lang w:eastAsia="en-AU"/>
           <w14:ligatures w14:val="none"/>
         </w:rPr>
-        <w:t xml:space="preserve"> msg;</w:t>
-      </w:r>
+        <w:t xml:space="preserve"> </w:t>
+      </w:r>
+      <w:proofErr w:type="gramStart"/>
+      <w:r>
+        <w:rPr>
+          <w:rFonts w:ascii="Consolas" w:eastAsia="Times New Roman" w:hAnsi="Consolas" w:cs="Times New Roman"/>
+          <w:color w:val="000000"/>
+          <w:kern w:val="0"/>
+          <w:sz w:val="21"/>
+          <w:szCs w:val="21"/>
+          <w:lang w:eastAsia="en-AU"/>
+          <w14:ligatures w14:val="none"/>
+        </w:rPr>
+        <w:t>msg;</w:t>
+      </w:r>
+      <w:proofErr w:type="gramEnd"/>
     </w:p>
     <w:p/>
     <w:p>
@@ -6048,65 +6274,360 @@
     </w:p>
     <w:p>
       <w:r>
-        <w:t>With regards to the IoT network</w:t>
+        <w:t xml:space="preserve">With regards to </w:t>
+      </w:r>
+      <w:r>
+        <w:t xml:space="preserve">MQTT and </w:t>
+      </w:r>
+      <w:r>
+        <w:t>the IoT network</w:t>
       </w:r>
       <w:r>
         <w:t xml:space="preserve"> that the aquaponics system utilizes</w:t>
       </w:r>
       <w:r>
-        <w:t>, security threats typically derive from the following three aspects: authorization, authentication, and package encryption [7]</w:t>
-      </w:r>
-      <w:r>
-        <w:t>, with</w:t>
-      </w:r>
-      <w:r>
-        <w:t xml:space="preserve"> main attacks aimed at tampering with data, and DDOS attacks [6] [7] [8].</w:t>
+        <w:t xml:space="preserve">, security threats typically derive from the following three aspects: </w:t>
+      </w:r>
+      <w:r>
+        <w:t xml:space="preserve">authentication, </w:t>
+      </w:r>
+      <w:r>
+        <w:t>authorization, and package encryption [7]</w:t>
+      </w:r>
+      <w:r>
+        <w:t xml:space="preserve">. Attackers can take advantage of weaknesses </w:t>
+      </w:r>
+      <w:r>
+        <w:t xml:space="preserve">in </w:t>
+      </w:r>
+      <w:r>
+        <w:t>these aspects to cause problems in a system</w:t>
+      </w:r>
+      <w:r>
+        <w:t>,</w:t>
       </w:r>
       <w:r>
         <w:t xml:space="preserve"> </w:t>
       </w:r>
-    </w:p>
-    <w:p>
-      <w:r>
-        <w:t xml:space="preserve">Information sent from the sensors can be intercepted </w:t>
-      </w:r>
-      <w:r>
-        <w:t>to be</w:t>
-      </w:r>
-      <w:r>
-        <w:t xml:space="preserve"> stolen or changed which can cause misleading results to be sent to the user</w:t>
-      </w:r>
-      <w:r>
-        <w:t xml:space="preserve"> and the nodes</w:t>
-      </w:r>
-      <w:r>
-        <w:t xml:space="preserve">. This puts the tanks’ environment at risk of </w:t>
-      </w:r>
-      <w:r>
-        <w:t xml:space="preserve">imbalance with the potential for death of fish and plants if automatic maintenance is not </w:t>
-      </w:r>
-      <w:r>
-        <w:t>triggered</w:t>
-      </w:r>
-      <w:r>
-        <w:t xml:space="preserve"> as well as the user being unaware of the system failing.</w:t>
-      </w:r>
-      <w:r>
-        <w:t xml:space="preserve"> In addition, information posted back to the PLC and the mapper API could be intercepted to the same effect; the user loses control of the system, and in this case their name and id number could be stolen from the mapper service.</w:t>
-      </w:r>
-    </w:p>
-    <w:p>
-      <w:r>
-        <w:t>Combatting this is difficult to the nature of IoT</w:t>
-      </w:r>
-      <w:r>
-        <w:t xml:space="preserve"> devices</w:t>
+      <w:r>
+        <w:t xml:space="preserve">steal </w:t>
+      </w:r>
+      <w:r>
+        <w:t>data</w:t>
+      </w:r>
+      <w:r>
+        <w:t>,</w:t>
+      </w:r>
+      <w:r>
+        <w:t xml:space="preserve"> </w:t>
+      </w:r>
+      <w:r>
+        <w:t>or</w:t>
+      </w:r>
+      <w:r>
+        <w:t xml:space="preserve"> </w:t>
+      </w:r>
+      <w:r>
+        <w:t xml:space="preserve">perform </w:t>
+      </w:r>
+      <w:r>
+        <w:t>DDOS attacks [6] [7] [8].</w:t>
+      </w:r>
+      <w:r>
+        <w:t xml:space="preserve"> </w:t>
+      </w:r>
+      <w:r>
+        <w:t>Modbus TCP is also vulnerable to DDoS attacks as it was originally designed for serial connections which had no security features [9].</w:t>
+      </w:r>
+    </w:p>
+    <w:p>
+      <w:pPr>
+        <w:pStyle w:val="Heading2"/>
+      </w:pPr>
+      <w:r>
+        <w:t>Authentication</w:t>
+      </w:r>
+    </w:p>
+    <w:p>
+      <w:r>
+        <w:t>Without appropriate authentication, information</w:t>
+      </w:r>
+      <w:r>
+        <w:t xml:space="preserve"> from the nodes and sensors</w:t>
+      </w:r>
+      <w:r>
+        <w:t xml:space="preserve"> can be intercepted and stolen when being sent across the network and through the internet. </w:t>
+      </w:r>
+      <w:r>
+        <w:t>Recommended mitigation strategies include</w:t>
+      </w:r>
+      <w:r>
+        <w:t xml:space="preserve"> </w:t>
+      </w:r>
+      <w:r>
+        <w:t xml:space="preserve">using secure socket layer (SSL) or transport layer security (TLS) certificates for authentication [7], </w:t>
+      </w:r>
+      <w:r>
+        <w:t xml:space="preserve">although some </w:t>
+      </w:r>
+      <w:r>
+        <w:t xml:space="preserve">of the </w:t>
+      </w:r>
+      <w:r>
+        <w:t>software</w:t>
+      </w:r>
+      <w:r>
+        <w:t xml:space="preserve"> in use</w:t>
+      </w:r>
+      <w:r>
+        <w:t xml:space="preserve"> </w:t>
+      </w:r>
+      <w:r>
+        <w:t>may</w:t>
+      </w:r>
+      <w:r>
+        <w:t xml:space="preserve"> already contain</w:t>
+      </w:r>
+      <w:r>
+        <w:t xml:space="preserve"> such</w:t>
+      </w:r>
+      <w:r>
+        <w:t xml:space="preserve"> security </w:t>
+      </w:r>
+      <w:r>
+        <w:lastRenderedPageBreak/>
+        <w:t xml:space="preserve">features. </w:t>
+      </w:r>
+      <w:r>
+        <w:t>Documentation for TTN states that it</w:t>
+      </w:r>
+      <w:r>
+        <w:t xml:space="preserve"> already</w:t>
+      </w:r>
+      <w:r>
+        <w:t xml:space="preserve"> suppor</w:t>
+      </w:r>
+      <w:r>
+        <w:t xml:space="preserve">ts authentication using API keys, OAuth access tokens and </w:t>
+      </w:r>
+      <w:r>
+        <w:t>s</w:t>
+      </w:r>
+      <w:r>
+        <w:t>ession cookies [16].</w:t>
+      </w:r>
+      <w:r>
+        <w:t xml:space="preserve"> </w:t>
+      </w:r>
+      <w:r>
+        <w:t xml:space="preserve">The Node-Red editor </w:t>
+      </w:r>
+      <w:r>
+        <w:t xml:space="preserve">on the other hand </w:t>
+      </w:r>
+      <w:r>
+        <w:t xml:space="preserve">is not secured by default and requires configuration to incorporate security settings. </w:t>
+      </w:r>
+      <w:r>
+        <w:t>I</w:t>
+      </w:r>
+      <w:r>
+        <w:t>t uses HTTP</w:t>
+      </w:r>
+      <w:r>
+        <w:t xml:space="preserve"> but</w:t>
+      </w:r>
+      <w:r>
+        <w:t xml:space="preserve"> can be changed to use HTTPS certificates within the settings file. It also supports API authentication via username and password credentialing for admin access o</w:t>
+      </w:r>
+      <w:r>
+        <w:t>nly, as well as setting user permissions to restrict access to the flows</w:t>
+      </w:r>
+      <w:r>
+        <w:t xml:space="preserve"> [17].</w:t>
+      </w:r>
+    </w:p>
+    <w:p>
+      <w:r>
+        <w:t xml:space="preserve">The risks regarding </w:t>
+      </w:r>
+      <w:proofErr w:type="spellStart"/>
+      <w:r>
+        <w:t>OpenPLC</w:t>
+      </w:r>
+      <w:proofErr w:type="spellEnd"/>
+      <w:r>
+        <w:t xml:space="preserve"> </w:t>
+      </w:r>
+      <w:r>
+        <w:t xml:space="preserve">involve access to the program to upload unwanted programs or tampering with the state of the controls which could cause detriment to the aquaponic tanks, especially if the user is not aware. As with Node-Red, </w:t>
+      </w:r>
+      <w:proofErr w:type="spellStart"/>
+      <w:r>
+        <w:t>OpenPLC</w:t>
+      </w:r>
+      <w:proofErr w:type="spellEnd"/>
+      <w:r>
+        <w:t xml:space="preserve"> </w:t>
+      </w:r>
+      <w:r>
+        <w:t xml:space="preserve">uses only </w:t>
+      </w:r>
+      <w:proofErr w:type="gramStart"/>
+      <w:r>
+        <w:t>HTTP</w:t>
+      </w:r>
+      <w:proofErr w:type="gramEnd"/>
+      <w:r>
+        <w:t xml:space="preserve"> and </w:t>
+      </w:r>
+      <w:r>
+        <w:t xml:space="preserve">it was found that </w:t>
+      </w:r>
+      <w:r>
+        <w:t>the login credentials are sent in plaintext which exhibits an easy exploit [18].</w:t>
+      </w:r>
+      <w:r>
+        <w:t xml:space="preserve"> </w:t>
+      </w:r>
+      <w:r>
+        <w:t>The software</w:t>
+      </w:r>
+      <w:r>
+        <w:t xml:space="preserve"> does not </w:t>
+      </w:r>
+      <w:r>
+        <w:t>provide any inherent</w:t>
+      </w:r>
+      <w:r>
+        <w:t xml:space="preserve"> security features so mitigation to risks could include TLS</w:t>
+      </w:r>
+      <w:r>
+        <w:t>,</w:t>
+      </w:r>
+      <w:r>
+        <w:t xml:space="preserve"> changing the default username and password to something more secure, and isolation of the system to reduce the risk of attack via other nodes.</w:t>
+      </w:r>
+    </w:p>
+    <w:p>
+      <w:pPr>
+        <w:pStyle w:val="Heading2"/>
+      </w:pPr>
+      <w:r>
+        <w:t>Authorization</w:t>
+      </w:r>
+    </w:p>
+    <w:p>
+      <w:r>
+        <w:t>TTN also supports authorization using Rights which are assigned to the API keys used in authentication</w:t>
+      </w:r>
+      <w:r>
+        <w:t xml:space="preserve"> [16]</w:t>
       </w:r>
       <w:r>
         <w:t>.</w:t>
       </w:r>
       <w:r>
         <w:t xml:space="preserve"> </w:t>
+      </w:r>
+      <w:r>
+        <w:t>As mentioned above,</w:t>
+      </w:r>
+      <w:r>
+        <w:t xml:space="preserve"> </w:t>
+      </w:r>
+      <w:proofErr w:type="spellStart"/>
+      <w:r>
+        <w:t>OpenPLC</w:t>
+      </w:r>
+      <w:proofErr w:type="spellEnd"/>
+      <w:r>
+        <w:t xml:space="preserve"> requires log in credentials </w:t>
+      </w:r>
+      <w:r>
+        <w:t>which</w:t>
+      </w:r>
+      <w:r>
+        <w:t xml:space="preserve"> must be changed from the default </w:t>
+      </w:r>
+      <w:r>
+        <w:t>for higher security</w:t>
+      </w:r>
+      <w:r>
+        <w:t>.</w:t>
+      </w:r>
+    </w:p>
+    <w:p>
+      <w:r>
+        <w:t>Unauthorized access to physical devices</w:t>
+      </w:r>
+      <w:r>
+        <w:t>, such as the HMI or the Raspberry Pi that contains Node-Red,</w:t>
+      </w:r>
+      <w:r>
+        <w:t xml:space="preserve"> can be mitigated by using strong passwords for logins</w:t>
+      </w:r>
+      <w:r>
+        <w:t>, revoking privileges to certain parts of the device,</w:t>
+      </w:r>
+      <w:r>
+        <w:t xml:space="preserve"> or</w:t>
+      </w:r>
+      <w:r>
+        <w:t>, in the case of the HMI for the user,</w:t>
+      </w:r>
+      <w:r>
+        <w:t xml:space="preserve"> setting up</w:t>
+      </w:r>
+      <w:r>
+        <w:t xml:space="preserve"> </w:t>
+      </w:r>
+      <w:r>
+        <w:t>biometric authentication such as fingerprint or facial recognition</w:t>
+      </w:r>
+      <w:r>
+        <w:t>, if the device supports it.</w:t>
+      </w:r>
+    </w:p>
+    <w:p>
+      <w:r>
+        <w:t>As the system is not anticipated to be used for web browsing at all, the risk of downloading malware is minimal, however the risk still exists should someone gain access to the logins by packet sniffers or</w:t>
+      </w:r>
+      <w:r>
+        <w:t xml:space="preserve"> an injection attack [7] [18]. An</w:t>
+      </w:r>
+      <w:r>
+        <w:t xml:space="preserve"> antivirus software is not recommended due to limitations in processing capabilities</w:t>
+      </w:r>
+      <w:r>
+        <w:t xml:space="preserve"> of the small devices</w:t>
+      </w:r>
+      <w:r>
+        <w:t xml:space="preserve"> [6] [8]. In lieu of this</w:t>
+      </w:r>
+      <w:r>
+        <w:t>, it is recommended to ensure that authorization for each node is sufficiently secure so that if a node is compromised then malicious operations cannot be easily transferred to other nodes in the system [6].</w:t>
+      </w:r>
+    </w:p>
+    <w:p>
+      <w:pPr>
+        <w:pStyle w:val="Heading2"/>
+      </w:pPr>
+      <w:r>
+        <w:t>Encryption</w:t>
+      </w:r>
+    </w:p>
+    <w:p>
+      <w:r>
+        <w:t xml:space="preserve">The data packets sent via </w:t>
+      </w:r>
+      <w:proofErr w:type="spellStart"/>
+      <w:r>
+        <w:t>LoRaWAN</w:t>
+      </w:r>
+      <w:proofErr w:type="spellEnd"/>
+      <w:r>
+        <w:t xml:space="preserve"> are typically encrypted using AES-128 symmetric keys and use the root keys [13]</w:t>
       </w:r>
     </w:p>
     <w:p>
@@ -6115,91 +6636,8 @@
           <w:tab w:val="left" w:pos="1920"/>
         </w:tabs>
       </w:pPr>
-    </w:p>
-    <w:p/>
-    <w:p>
-      <w:r>
-        <w:t>With regards to</w:t>
-      </w:r>
-      <w:r>
-        <w:t xml:space="preserve"> unauthorized access</w:t>
-      </w:r>
-      <w:r>
-        <w:t>, t</w:t>
-      </w:r>
-      <w:r>
-        <w:t xml:space="preserve">his </w:t>
-      </w:r>
-      <w:r>
-        <w:t xml:space="preserve">could be accomplished through </w:t>
-      </w:r>
-      <w:r>
-        <w:t xml:space="preserve">the </w:t>
-      </w:r>
-      <w:r>
-        <w:t xml:space="preserve">network via malware and viruses, or the </w:t>
-      </w:r>
-      <w:r>
-        <w:t>physical presence of an unauthorised person</w:t>
-      </w:r>
-      <w:r>
-        <w:t>. For someone</w:t>
-      </w:r>
-      <w:r>
-        <w:t xml:space="preserve"> attempting to view the HMI or access information within the device</w:t>
-      </w:r>
-      <w:r>
-        <w:t xml:space="preserve"> past kiosk mode,</w:t>
-      </w:r>
-      <w:r>
-        <w:t xml:space="preserve"> </w:t>
-      </w:r>
-      <w:r>
-        <w:t>there is a chance they</w:t>
-      </w:r>
-      <w:r>
-        <w:t xml:space="preserve"> may attempt </w:t>
-      </w:r>
-      <w:r>
-        <w:t xml:space="preserve">to change </w:t>
-      </w:r>
-      <w:r>
-        <w:t xml:space="preserve">the </w:t>
-      </w:r>
-      <w:r>
-        <w:t>settings with malicious intent. To mitigate this</w:t>
-      </w:r>
-      <w:r>
-        <w:t xml:space="preserve"> physically</w:t>
-      </w:r>
-      <w:r>
-        <w:t xml:space="preserve">, the device can be locked with a password </w:t>
-      </w:r>
-      <w:r>
-        <w:t xml:space="preserve">for the user </w:t>
-      </w:r>
-      <w:r>
-        <w:t xml:space="preserve">or set up with biometric authentication such as fingerprint or facial recognition if the device has the capability. </w:t>
-      </w:r>
-      <w:r>
-        <w:t xml:space="preserve">The risk of malware is insignificant with the device in kiosk mode as it will not be used for web browsing. Regarding the Raspberry Pi running Node-Red and </w:t>
-      </w:r>
-      <w:proofErr w:type="spellStart"/>
-      <w:r>
-        <w:t>OpenPLC</w:t>
-      </w:r>
-      <w:proofErr w:type="spellEnd"/>
-      <w:r>
-        <w:t>, the same risks apply but an antivirus software is not recommended due to limitations in processing capabilities [6]</w:t>
-      </w:r>
-      <w:r>
-        <w:t xml:space="preserve"> [8]</w:t>
-      </w:r>
-      <w:r>
-        <w:t>.</w:t>
-      </w:r>
-      <w:r>
-        <w:t xml:space="preserve"> In lieu of this</w:t>
+      <w:r>
+        <w:t xml:space="preserve">“By default, the messages transferred over the network are not secured in any way, being sent in plaintext. TLS is used to secure the connections but that can lead to overheads related to bandwidth and CPU” [6]. </w:t>
       </w:r>
     </w:p>
     <w:p>
@@ -6209,97 +6647,58 @@
         </w:tabs>
       </w:pPr>
       <w:r>
-        <w:t>“Setting up the authorization for each node of the system is a key factor for accessing the exposed resources. Even if a node is compromised it shouldn’t have the permission to perform any malicious operation that can affect the system.” [6]</w:t>
-      </w:r>
-      <w:r>
-        <w:tab/>
+        <w:t xml:space="preserve">“All </w:t>
+      </w:r>
+      <w:proofErr w:type="spellStart"/>
+      <w:r>
+        <w:t>LoRaWAN</w:t>
+      </w:r>
+      <w:proofErr w:type="spellEnd"/>
+      <w:r>
+        <w:t xml:space="preserve"> data is encrypted using AES-128 symmetric keys. All devices have one or two unique AES-128 keys called the “root keys” associated with them, depending on the version of </w:t>
+      </w:r>
+      <w:proofErr w:type="spellStart"/>
+      <w:r>
+        <w:t>LoRaWAN</w:t>
+      </w:r>
+      <w:proofErr w:type="spellEnd"/>
+      <w:r>
+        <w:t xml:space="preserve"> they use.</w:t>
+      </w:r>
+      <w:r>
+        <w:t xml:space="preserve"> </w:t>
+      </w:r>
+      <w:r>
+        <w:t>These root keys are used to derive separate keys for the application data and network data.</w:t>
+      </w:r>
+      <w:r>
+        <w:t xml:space="preserve"> </w:t>
+      </w:r>
+      <w:r>
+        <w:t>Application data is encrypted using one of these derived keys. This key is known only to the Application Server and the End Device.</w:t>
+      </w:r>
+      <w:r>
+        <w:t xml:space="preserve"> </w:t>
+      </w:r>
+      <w:r>
+        <w:t>Network (settings) data is encrypted using different key(s). These keys are known only to the Network Server and the End Device.” [13]</w:t>
+      </w:r>
+    </w:p>
+    <w:p>
+      <w:r>
+        <w:lastRenderedPageBreak/>
+        <w:t>“Attackers could exploit such vulnerabilities in IoT protocols and easily craft packets with eliminated or malformed fields in order to perform different malicious activities ranging from shutting down a service to getting control over an MQTT server or IoT end device.” [8]</w:t>
       </w:r>
     </w:p>
     <w:p/>
     <w:p>
-      <w:r>
-        <w:t>Package encryption</w:t>
-      </w:r>
-    </w:p>
-    <w:p>
-      <w:pPr>
-        <w:tabs>
-          <w:tab w:val="left" w:pos="1920"/>
-        </w:tabs>
-      </w:pPr>
-      <w:r>
-        <w:t xml:space="preserve">“By default, the messages transferred over the network are not secured in any way, being sent in plaintext. TLS is used to secure the connections but that can lead to overheads related to bandwidth and CPU” [6]. </w:t>
-      </w:r>
-    </w:p>
-    <w:p>
-      <w:pPr>
-        <w:tabs>
-          <w:tab w:val="left" w:pos="1920"/>
-        </w:tabs>
-      </w:pPr>
-      <w:r>
-        <w:t xml:space="preserve">“All </w:t>
-      </w:r>
-      <w:proofErr w:type="spellStart"/>
-      <w:r>
-        <w:t>LoRaWAN</w:t>
-      </w:r>
-      <w:proofErr w:type="spellEnd"/>
-      <w:r>
-        <w:t xml:space="preserve"> data is encrypted using AES-128 symmetric keys. All devices have one or two unique AES-128 keys called the “root keys” associated with them, depending on the version of </w:t>
-      </w:r>
-      <w:proofErr w:type="spellStart"/>
-      <w:r>
-        <w:t>LoRaWAN</w:t>
-      </w:r>
-      <w:proofErr w:type="spellEnd"/>
-      <w:r>
-        <w:t xml:space="preserve"> they use.</w:t>
-      </w:r>
-    </w:p>
-    <w:p>
-      <w:pPr>
-        <w:tabs>
-          <w:tab w:val="left" w:pos="1920"/>
-        </w:tabs>
-      </w:pPr>
-      <w:r>
-        <w:t>These root keys are used to derive separate keys for the application data and network data.</w:t>
-      </w:r>
-    </w:p>
-    <w:p>
-      <w:pPr>
-        <w:tabs>
-          <w:tab w:val="left" w:pos="1920"/>
-        </w:tabs>
-      </w:pPr>
-      <w:r>
-        <w:t>Application data is encrypted using one of these derived keys. This key is known only to the Application Server and the End Device.</w:t>
-      </w:r>
-    </w:p>
-    <w:p>
-      <w:pPr>
-        <w:tabs>
-          <w:tab w:val="left" w:pos="1920"/>
-        </w:tabs>
-      </w:pPr>
-      <w:r>
-        <w:t>Network (settings) data is encrypted using different key(s). These keys are known only to the Network Server and the End Device.” [13]</w:t>
-      </w:r>
-    </w:p>
-    <w:p>
-      <w:r>
-        <w:t>Interception of the sensor data being transmitted to the nodes or to the mapper service could produce information that is skewed.</w:t>
-      </w:r>
-    </w:p>
-    <w:p>
-      <w:pPr>
-        <w:tabs>
-          <w:tab w:val="left" w:pos="1920"/>
-        </w:tabs>
-      </w:pPr>
-    </w:p>
-    <w:p/>
+      <w:pPr>
+        <w:pStyle w:val="Heading2"/>
+      </w:pPr>
+      <w:r>
+        <w:t>Patching and Updates</w:t>
+      </w:r>
+    </w:p>
     <w:p>
       <w:pPr>
         <w:tabs>
@@ -6318,7 +6717,15 @@
         </w:r>
       </w:hyperlink>
       <w:r>
-        <w:t>]. In order to fix such issues, the developers need to patch the IoT devices through firmware updates. Unfortunately, most of the IoT devices are not capable of being updated as they are not designed to receive updates over-the-air [</w:t>
+        <w:t xml:space="preserve">]. </w:t>
+      </w:r>
+      <w:proofErr w:type="gramStart"/>
+      <w:r>
+        <w:t>In order to</w:t>
+      </w:r>
+      <w:proofErr w:type="gramEnd"/>
+      <w:r>
+        <w:t xml:space="preserve"> fix such issues, the developers need to patch the IoT devices through firmware updates. Unfortunately, most of the IoT devices are not capable of being updated as they are not designed to receive updates over-the-air [</w:t>
       </w:r>
       <w:hyperlink r:id="rId10" w:anchor="B18-sensors-22-00567" w:history="1">
         <w:r>
@@ -6339,8 +6746,7 @@
         </w:tabs>
       </w:pPr>
       <w:r>
-        <w:lastRenderedPageBreak/>
-        <w:t>Modbus TCP is also vulnerable to DDoS attacks as it was originally designed for serial connections so had no security features. [9]</w:t>
+        <w:t>Another passive mitigation strategy is to ensure all hardware and software used in the system are updated with the latest patches. This can be difficult in situations where there is lack of connectivity, so one suggestion is to provide an IT maintenance schedule for the user’s system to check for issues and apply updates as necessary. Another suggestion is to have an additional device part of the network that will download the software updates separately, then push them to the devices once completed.</w:t>
       </w:r>
     </w:p>
     <w:p>
@@ -6356,6 +6762,9 @@
           <w:tab w:val="left" w:pos="1920"/>
         </w:tabs>
       </w:pPr>
+      <w:r>
+        <w:t>Finally, educating the user on cyber security and signs of potential interference can help address consequences of attacks.</w:t>
+      </w:r>
     </w:p>
     <w:p>
       <w:pPr>
@@ -6533,6 +6942,7 @@
         </w:rPr>
         <w:t>'base64'</w:t>
       </w:r>
+      <w:proofErr w:type="gramStart"/>
       <w:r>
         <w:rPr>
           <w:rFonts w:ascii="Consolas" w:eastAsia="Times New Roman" w:hAnsi="Consolas" w:cs="Times New Roman"/>
@@ -6545,6 +6955,7 @@
         </w:rPr>
         <w:t>);</w:t>
       </w:r>
+      <w:proofErr w:type="gramEnd"/>
     </w:p>
     <w:p>
       <w:pPr>
@@ -6561,6 +6972,7 @@
         </w:rPr>
       </w:pPr>
       <w:proofErr w:type="spellStart"/>
+      <w:proofErr w:type="gramStart"/>
       <w:r>
         <w:rPr>
           <w:rFonts w:ascii="Consolas" w:eastAsia="Times New Roman" w:hAnsi="Consolas" w:cs="Times New Roman"/>
@@ -6574,6 +6986,7 @@
         <w:t>msg.payload</w:t>
       </w:r>
       <w:proofErr w:type="spellEnd"/>
+      <w:proofErr w:type="gramEnd"/>
       <w:r>
         <w:rPr>
           <w:rFonts w:ascii="Consolas" w:eastAsia="Times New Roman" w:hAnsi="Consolas" w:cs="Times New Roman"/>
@@ -6635,8 +7048,22 @@
           <w:lang w:eastAsia="en-AU"/>
           <w14:ligatures w14:val="none"/>
         </w:rPr>
-        <w:t xml:space="preserve"> msg;</w:t>
-      </w:r>
+        <w:t xml:space="preserve"> </w:t>
+      </w:r>
+      <w:proofErr w:type="gramStart"/>
+      <w:r>
+        <w:rPr>
+          <w:rFonts w:ascii="Consolas" w:eastAsia="Times New Roman" w:hAnsi="Consolas" w:cs="Times New Roman"/>
+          <w:color w:val="000000"/>
+          <w:kern w:val="0"/>
+          <w:sz w:val="21"/>
+          <w:szCs w:val="21"/>
+          <w:lang w:eastAsia="en-AU"/>
+          <w14:ligatures w14:val="none"/>
+        </w:rPr>
+        <w:t>msg;</w:t>
+      </w:r>
+      <w:proofErr w:type="gramEnd"/>
     </w:p>
     <w:p>
       <w:pPr>
@@ -6699,7 +7126,6 @@
       </w:pPr>
       <w:bookmarkStart w:id="21" w:name="_Toc163395388"/>
       <w:r>
-        <w:lastRenderedPageBreak/>
         <w:t>References</w:t>
       </w:r>
       <w:bookmarkEnd w:id="21"/>
@@ -7002,7 +7428,15 @@
         <w:t xml:space="preserve">] </w:t>
       </w:r>
       <w:r>
-        <w:t>C.-H. Chiung, Y.-C. W, J.-X. Zhang and Y.-H. Chen, “</w:t>
+        <w:t xml:space="preserve">C.-H. Chiung, Y.-C. W, J.-X. </w:t>
+      </w:r>
+      <w:proofErr w:type="gramStart"/>
+      <w:r>
+        <w:t>Zhang</w:t>
+      </w:r>
+      <w:proofErr w:type="gramEnd"/>
+      <w:r>
+        <w:t xml:space="preserve"> and Y.-H. Chen, “</w:t>
       </w:r>
       <w:r>
         <w:t>IoT-Based Fish Farm Water Quality Monitoring System</w:t>
@@ -7074,7 +7508,15 @@
     </w:p>
     <w:p>
       <w:r>
-        <w:t xml:space="preserve">[7] B. Russell and D. Van Duren, “Practical Internet of Things Security,” </w:t>
+        <w:t xml:space="preserve">[7] B. Russell and D. </w:t>
+      </w:r>
+      <w:proofErr w:type="gramStart"/>
+      <w:r>
+        <w:t>Van</w:t>
+      </w:r>
+      <w:proofErr w:type="gramEnd"/>
+      <w:r>
+        <w:t xml:space="preserve"> Duren, “Practical Internet of Things Security,” </w:t>
       </w:r>
       <w:proofErr w:type="spellStart"/>
       <w:r>
@@ -7116,6 +7558,7 @@
     </w:p>
     <w:p>
       <w:r>
+        <w:lastRenderedPageBreak/>
         <w:t xml:space="preserve">[9] E. </w:t>
       </w:r>
       <w:proofErr w:type="spellStart"/>
@@ -7124,7 +7567,15 @@
       </w:r>
       <w:proofErr w:type="spellEnd"/>
       <w:r>
-        <w:t xml:space="preserve">, B. Smith and G. Francia III, “Performance Evaluation Of Modbus </w:t>
+        <w:t xml:space="preserve">, B. Smith and G. Francia III, “Performance Evaluation </w:t>
+      </w:r>
+      <w:proofErr w:type="gramStart"/>
+      <w:r>
+        <w:t>Of</w:t>
+      </w:r>
+      <w:proofErr w:type="gramEnd"/>
+      <w:r>
+        <w:t xml:space="preserve"> Modbus </w:t>
       </w:r>
       <w:proofErr w:type="spellStart"/>
       <w:r>
@@ -7238,36 +7689,52 @@
           <w:i/>
           <w:iCs/>
         </w:rPr>
-        <w:t>Introduction To Modbus TCP/IP</w:t>
-      </w:r>
-      <w:r>
-        <w:t xml:space="preserve">, </w:t>
-      </w:r>
-      <w:proofErr w:type="spellStart"/>
-      <w:r>
-        <w:t>Acromag</w:t>
-      </w:r>
-      <w:proofErr w:type="spellEnd"/>
-      <w:r>
-        <w:t>, Wixom, MI, USA, 2005.</w:t>
-      </w:r>
-    </w:p>
-    <w:p>
-      <w:r>
-        <w:t xml:space="preserve">[11] </w:t>
-      </w:r>
+        <w:t xml:space="preserve">Introduction </w:t>
+      </w:r>
+      <w:proofErr w:type="gramStart"/>
       <w:r>
         <w:rPr>
           <w:i/>
           <w:iCs/>
         </w:rPr>
-        <w:t>Modbus Application Protocol Specification</w:t>
-      </w:r>
+        <w:t>To</w:t>
+      </w:r>
+      <w:proofErr w:type="gramEnd"/>
       <w:r>
         <w:rPr>
           <w:i/>
           <w:iCs/>
         </w:rPr>
+        <w:t xml:space="preserve"> Modbus TCP/IP</w:t>
+      </w:r>
+      <w:r>
+        <w:t xml:space="preserve">, </w:t>
+      </w:r>
+      <w:proofErr w:type="spellStart"/>
+      <w:r>
+        <w:t>Acromag</w:t>
+      </w:r>
+      <w:proofErr w:type="spellEnd"/>
+      <w:r>
+        <w:t>, Wixom, MI, USA, 2005.</w:t>
+      </w:r>
+    </w:p>
+    <w:p>
+      <w:r>
+        <w:t xml:space="preserve">[11] </w:t>
+      </w:r>
+      <w:r>
+        <w:rPr>
+          <w:i/>
+          <w:iCs/>
+        </w:rPr>
+        <w:t>Modbus Application Protocol Specification</w:t>
+      </w:r>
+      <w:r>
+        <w:rPr>
+          <w:i/>
+          <w:iCs/>
+        </w:rPr>
         <w:t>,</w:t>
       </w:r>
       <w:r>
@@ -7315,7 +7782,11 @@
         <w:t>Understand Host and Subnet Quantities</w:t>
       </w:r>
       <w:r>
-        <w:t xml:space="preserve">.” cisco.com, </w:t>
+        <w:t xml:space="preserve">.” </w:t>
+      </w:r>
+      <w:proofErr w:type="gramStart"/>
+      <w:r>
+        <w:t xml:space="preserve">cisco.com, </w:t>
       </w:r>
       <w:r>
         <w:t xml:space="preserve"> </w:t>
@@ -7323,13 +7794,13 @@
       <w:r>
         <w:t>https://www.cisco.com/c/en/us/support/docs/ip/routing-information-protocol-rip/13790-8.html</w:t>
       </w:r>
+      <w:proofErr w:type="gramEnd"/>
       <w:r>
         <w:t xml:space="preserve"> (accessed Apr. 8 2024).</w:t>
       </w:r>
     </w:p>
     <w:p>
       <w:r>
-        <w:lastRenderedPageBreak/>
         <w:t xml:space="preserve">[15] </w:t>
       </w:r>
       <w:r>
@@ -7339,7 +7810,11 @@
         <w:t>Configure IP Addresses and Unique Subnets for New Users</w:t>
       </w:r>
       <w:r>
-        <w:t>”. cisco.com,</w:t>
+        <w:t xml:space="preserve">”. </w:t>
+      </w:r>
+      <w:proofErr w:type="gramStart"/>
+      <w:r>
+        <w:t>cisco.com,</w:t>
       </w:r>
       <w:r>
         <w:t xml:space="preserve"> </w:t>
@@ -7350,6 +7825,7 @@
       <w:r>
         <w:t>https://www.cisco.com/c/en/us/support/docs/ip/routing-information-protocol-rip/13788-3.html</w:t>
       </w:r>
+      <w:proofErr w:type="gramEnd"/>
       <w:r>
         <w:t xml:space="preserve"> (accessed Apr. 8</w:t>
       </w:r>
@@ -7358,6 +7834,44 @@
       </w:r>
       <w:r>
         <w:t xml:space="preserve"> 2024).</w:t>
+      </w:r>
+    </w:p>
+    <w:p>
+      <w:r>
+        <w:t xml:space="preserve">[16] The Things Industries. “Authentication.” </w:t>
+      </w:r>
+      <w:r>
+        <w:t>thethingsindustries.com</w:t>
+      </w:r>
+      <w:r>
+        <w:t xml:space="preserve">, </w:t>
+      </w:r>
+      <w:r>
+        <w:t>https://www.thethingsindustries.com/docs/api/concepts/auth/</w:t>
+      </w:r>
+      <w:r>
+        <w:t xml:space="preserve"> (accessed Apr. 9, 2024).</w:t>
+      </w:r>
+    </w:p>
+    <w:p>
+      <w:r>
+        <w:t xml:space="preserve">[17] </w:t>
+      </w:r>
+      <w:r>
+        <w:t>https://nodered.org/docs/user-guide/runtime/securing-node-red</w:t>
+      </w:r>
+    </w:p>
+    <w:p>
+      <w:r>
+        <w:t xml:space="preserve">[18] W. Alsabbagh, “Good Night, and Good Luck: A Control Logic Injection Attack on </w:t>
+      </w:r>
+      <w:proofErr w:type="spellStart"/>
+      <w:r>
+        <w:t>OpenPLC</w:t>
+      </w:r>
+      <w:proofErr w:type="spellEnd"/>
+      <w:r>
+        <w:t>,”</w:t>
       </w:r>
     </w:p>
     <w:sectPr>

</xml_diff>

<commit_message>
Changed the names of all the papers in the info folder so they can be identified easier. Finalised ICT risk section of design report.
</commit_message>
<xml_diff>
--- a/docs/designreport.docx
+++ b/docs/designreport.docx
@@ -3396,13 +3396,8 @@
               </w:numPr>
             </w:pPr>
             <w:r>
-              <w:t xml:space="preserve">Turn on air </w:t>
-            </w:r>
-            <w:proofErr w:type="gramStart"/>
-            <w:r>
-              <w:t>pump</w:t>
-            </w:r>
-            <w:proofErr w:type="gramEnd"/>
+              <w:t>Turn on air pump</w:t>
+            </w:r>
           </w:p>
           <w:p>
             <w:r>
@@ -3434,13 +3429,8 @@
               </w:numPr>
             </w:pPr>
             <w:r>
-              <w:t xml:space="preserve">Turn off air </w:t>
-            </w:r>
-            <w:proofErr w:type="gramStart"/>
-            <w:r>
-              <w:t>pump</w:t>
-            </w:r>
-            <w:proofErr w:type="gramEnd"/>
+              <w:t>Turn off air pump</w:t>
+            </w:r>
           </w:p>
           <w:p/>
           <w:p>
@@ -3449,19 +3439,11 @@
             </w:r>
             <w:proofErr w:type="spellStart"/>
             <w:r>
-              <w:t>pH_</w:t>
-            </w:r>
-            <w:proofErr w:type="gramStart"/>
-            <w:r>
-              <w:t>level</w:t>
+              <w:t>pH_level</w:t>
             </w:r>
             <w:proofErr w:type="spellEnd"/>
             <w:r>
-              <w:t xml:space="preserve">  is</w:t>
-            </w:r>
-            <w:proofErr w:type="gramEnd"/>
-            <w:r>
-              <w:t xml:space="preserve"> high OR low:</w:t>
+              <w:t xml:space="preserve">  is high OR low:</w:t>
             </w:r>
           </w:p>
           <w:p>
@@ -3473,13 +3455,8 @@
               </w:numPr>
             </w:pPr>
             <w:r>
-              <w:t xml:space="preserve">Turn on </w:t>
-            </w:r>
-            <w:proofErr w:type="gramStart"/>
-            <w:r>
-              <w:t>alert</w:t>
-            </w:r>
-            <w:proofErr w:type="gramEnd"/>
+              <w:t>Turn on alert</w:t>
+            </w:r>
           </w:p>
           <w:p/>
           <w:p>
@@ -3504,23 +3481,13 @@
               </w:numPr>
             </w:pPr>
             <w:r>
-              <w:t xml:space="preserve">Turn on </w:t>
-            </w:r>
-            <w:proofErr w:type="gramStart"/>
-            <w:r>
-              <w:t>heater</w:t>
-            </w:r>
-            <w:proofErr w:type="gramEnd"/>
+              <w:t>Turn on heater</w:t>
+            </w:r>
           </w:p>
           <w:p>
             <w:r>
-              <w:t xml:space="preserve">Else turn off </w:t>
-            </w:r>
-            <w:proofErr w:type="gramStart"/>
-            <w:r>
-              <w:t>heater</w:t>
-            </w:r>
-            <w:proofErr w:type="gramEnd"/>
+              <w:t>Else turn off heater</w:t>
+            </w:r>
           </w:p>
           <w:p/>
           <w:p>
@@ -3553,13 +3520,8 @@
               </w:numPr>
             </w:pPr>
             <w:r>
-              <w:t xml:space="preserve">Turn on water </w:t>
-            </w:r>
-            <w:proofErr w:type="gramStart"/>
-            <w:r>
-              <w:t>pump</w:t>
-            </w:r>
-            <w:proofErr w:type="gramEnd"/>
+              <w:t>Turn on water pump</w:t>
+            </w:r>
           </w:p>
           <w:p>
             <w:r>
@@ -3599,13 +3561,8 @@
               </w:numPr>
             </w:pPr>
             <w:r>
-              <w:t xml:space="preserve">Turn off water </w:t>
-            </w:r>
-            <w:proofErr w:type="gramStart"/>
-            <w:r>
-              <w:t>pump</w:t>
-            </w:r>
-            <w:proofErr w:type="gramEnd"/>
+              <w:t>Turn off water pump</w:t>
+            </w:r>
           </w:p>
           <w:p>
             <w:pPr>
@@ -3724,33 +3681,7 @@
           <w:lang w:eastAsia="en-AU"/>
           <w14:ligatures w14:val="none"/>
         </w:rPr>
-        <w:t xml:space="preserve">// Separating data in base64 to individual </w:t>
-      </w:r>
-      <w:proofErr w:type="gramStart"/>
-      <w:r>
-        <w:rPr>
-          <w:rFonts w:ascii="Consolas" w:eastAsia="Times New Roman" w:hAnsi="Consolas" w:cs="Times New Roman"/>
-          <w:color w:val="008000"/>
-          <w:kern w:val="0"/>
-          <w:sz w:val="21"/>
-          <w:szCs w:val="21"/>
-          <w:lang w:eastAsia="en-AU"/>
-          <w14:ligatures w14:val="none"/>
-        </w:rPr>
-        <w:t>bytes  (</w:t>
-      </w:r>
-      <w:proofErr w:type="gramEnd"/>
-      <w:r>
-        <w:rPr>
-          <w:rFonts w:ascii="Consolas" w:eastAsia="Times New Roman" w:hAnsi="Consolas" w:cs="Times New Roman"/>
-          <w:color w:val="008000"/>
-          <w:kern w:val="0"/>
-          <w:sz w:val="21"/>
-          <w:szCs w:val="21"/>
-          <w:lang w:eastAsia="en-AU"/>
-          <w14:ligatures w14:val="none"/>
-        </w:rPr>
-        <w:t>hexadecimal)</w:t>
+        <w:t>// Separating data in base64 to individual bytes  (hexadecimal)</w:t>
       </w:r>
     </w:p>
     <w:p>
@@ -3879,7 +3810,6 @@
         </w:rPr>
         <w:t>'base64'</w:t>
       </w:r>
-      <w:proofErr w:type="gramStart"/>
       <w:r>
         <w:rPr>
           <w:rFonts w:ascii="Consolas" w:eastAsia="Times New Roman" w:hAnsi="Consolas" w:cs="Times New Roman"/>
@@ -3892,7 +3822,6 @@
         </w:rPr>
         <w:t>);</w:t>
       </w:r>
-      <w:proofErr w:type="gramEnd"/>
     </w:p>
     <w:p>
       <w:pPr>
@@ -3909,7 +3838,6 @@
         </w:rPr>
       </w:pPr>
       <w:proofErr w:type="spellStart"/>
-      <w:proofErr w:type="gramStart"/>
       <w:r>
         <w:rPr>
           <w:rFonts w:ascii="Consolas" w:eastAsia="Times New Roman" w:hAnsi="Consolas" w:cs="Times New Roman"/>
@@ -3923,7 +3851,6 @@
         <w:t>msg.payload</w:t>
       </w:r>
       <w:proofErr w:type="spellEnd"/>
-      <w:proofErr w:type="gramEnd"/>
       <w:r>
         <w:rPr>
           <w:rFonts w:ascii="Consolas" w:eastAsia="Times New Roman" w:hAnsi="Consolas" w:cs="Times New Roman"/>
@@ -4011,22 +3938,8 @@
           <w:lang w:eastAsia="en-AU"/>
           <w14:ligatures w14:val="none"/>
         </w:rPr>
-        <w:t xml:space="preserve"> </w:t>
-      </w:r>
-      <w:proofErr w:type="gramStart"/>
-      <w:r>
-        <w:rPr>
-          <w:rFonts w:ascii="Consolas" w:eastAsia="Times New Roman" w:hAnsi="Consolas" w:cs="Times New Roman"/>
-          <w:color w:val="000000"/>
-          <w:kern w:val="0"/>
-          <w:sz w:val="21"/>
-          <w:szCs w:val="21"/>
-          <w:lang w:eastAsia="en-AU"/>
-          <w14:ligatures w14:val="none"/>
-        </w:rPr>
-        <w:t>msg;</w:t>
-      </w:r>
-      <w:proofErr w:type="gramEnd"/>
+        <w:t xml:space="preserve"> msg;</w:t>
+      </w:r>
     </w:p>
     <w:p>
       <w:pPr>
@@ -4261,7 +4174,6 @@
         <w:t xml:space="preserve"> bytes = </w:t>
       </w:r>
       <w:proofErr w:type="spellStart"/>
-      <w:proofErr w:type="gramStart"/>
       <w:r>
         <w:rPr>
           <w:rFonts w:ascii="Consolas" w:eastAsia="Times New Roman" w:hAnsi="Consolas" w:cs="Times New Roman"/>
@@ -4275,7 +4187,6 @@
         <w:t>msg.payload</w:t>
       </w:r>
       <w:proofErr w:type="spellEnd"/>
-      <w:proofErr w:type="gramEnd"/>
       <w:r>
         <w:rPr>
           <w:rFonts w:ascii="Consolas" w:eastAsia="Times New Roman" w:hAnsi="Consolas" w:cs="Times New Roman"/>
@@ -4365,7 +4276,6 @@
         </w:rPr>
         <w:t xml:space="preserve"> = ((bytes[</w:t>
       </w:r>
-      <w:proofErr w:type="gramStart"/>
       <w:r>
         <w:rPr>
           <w:rFonts w:ascii="Consolas" w:eastAsia="Times New Roman" w:hAnsi="Consolas" w:cs="Times New Roman"/>
@@ -4388,20 +4298,7 @@
           <w:lang w:eastAsia="en-AU"/>
           <w14:ligatures w14:val="none"/>
         </w:rPr>
-        <w:t>]&lt;</w:t>
-      </w:r>
-      <w:proofErr w:type="gramEnd"/>
-      <w:r>
-        <w:rPr>
-          <w:rFonts w:ascii="Consolas" w:eastAsia="Times New Roman" w:hAnsi="Consolas" w:cs="Times New Roman"/>
-          <w:color w:val="000000"/>
-          <w:kern w:val="0"/>
-          <w:sz w:val="21"/>
-          <w:szCs w:val="21"/>
-          <w:lang w:eastAsia="en-AU"/>
-          <w14:ligatures w14:val="none"/>
-        </w:rPr>
-        <w:t>&lt;</w:t>
+        <w:t>]&lt;&lt;</w:t>
       </w:r>
       <w:r>
         <w:rPr>
@@ -4672,7 +4569,6 @@
         </w:rPr>
       </w:pPr>
       <w:proofErr w:type="spellStart"/>
-      <w:proofErr w:type="gramStart"/>
       <w:r>
         <w:rPr>
           <w:rFonts w:ascii="Consolas" w:eastAsia="Times New Roman" w:hAnsi="Consolas" w:cs="Times New Roman"/>
@@ -4686,7 +4582,6 @@
         <w:t>msg.payload</w:t>
       </w:r>
       <w:proofErr w:type="spellEnd"/>
-      <w:proofErr w:type="gramEnd"/>
       <w:r>
         <w:rPr>
           <w:rFonts w:ascii="Consolas" w:eastAsia="Times New Roman" w:hAnsi="Consolas" w:cs="Times New Roman"/>
@@ -4762,22 +4657,8 @@
           <w:lang w:eastAsia="en-AU"/>
           <w14:ligatures w14:val="none"/>
         </w:rPr>
-        <w:t xml:space="preserve"> </w:t>
-      </w:r>
-      <w:proofErr w:type="gramStart"/>
-      <w:r>
-        <w:rPr>
-          <w:rFonts w:ascii="Consolas" w:eastAsia="Times New Roman" w:hAnsi="Consolas" w:cs="Times New Roman"/>
-          <w:color w:val="000000"/>
-          <w:kern w:val="0"/>
-          <w:sz w:val="21"/>
-          <w:szCs w:val="21"/>
-          <w:lang w:eastAsia="en-AU"/>
-          <w14:ligatures w14:val="none"/>
-        </w:rPr>
-        <w:t>msg;</w:t>
-      </w:r>
-      <w:proofErr w:type="gramEnd"/>
+        <w:t xml:space="preserve"> msg;</w:t>
+      </w:r>
     </w:p>
     <w:p/>
     <w:p>
@@ -4955,7 +4836,6 @@
         <w:t xml:space="preserve"> bytes = </w:t>
       </w:r>
       <w:proofErr w:type="spellStart"/>
-      <w:proofErr w:type="gramStart"/>
       <w:r>
         <w:rPr>
           <w:rFonts w:ascii="Consolas" w:eastAsia="Times New Roman" w:hAnsi="Consolas" w:cs="Times New Roman"/>
@@ -4969,7 +4849,6 @@
         <w:t>msg.payload</w:t>
       </w:r>
       <w:proofErr w:type="spellEnd"/>
-      <w:proofErr w:type="gramEnd"/>
       <w:r>
         <w:rPr>
           <w:rFonts w:ascii="Consolas" w:eastAsia="Times New Roman" w:hAnsi="Consolas" w:cs="Times New Roman"/>
@@ -5059,7 +4938,6 @@
         </w:rPr>
         <w:t xml:space="preserve"> = ((bytes[</w:t>
       </w:r>
-      <w:proofErr w:type="gramStart"/>
       <w:r>
         <w:rPr>
           <w:rFonts w:ascii="Consolas" w:eastAsia="Times New Roman" w:hAnsi="Consolas" w:cs="Times New Roman"/>
@@ -5082,20 +4960,7 @@
           <w:lang w:eastAsia="en-AU"/>
           <w14:ligatures w14:val="none"/>
         </w:rPr>
-        <w:t>]&lt;</w:t>
-      </w:r>
-      <w:proofErr w:type="gramEnd"/>
-      <w:r>
-        <w:rPr>
-          <w:rFonts w:ascii="Consolas" w:eastAsia="Times New Roman" w:hAnsi="Consolas" w:cs="Times New Roman"/>
-          <w:color w:val="000000"/>
-          <w:kern w:val="0"/>
-          <w:sz w:val="21"/>
-          <w:szCs w:val="21"/>
-          <w:lang w:eastAsia="en-AU"/>
-          <w14:ligatures w14:val="none"/>
-        </w:rPr>
-        <w:t>&lt;</w:t>
+        <w:t>]&lt;&lt;</w:t>
       </w:r>
       <w:r>
         <w:rPr>
@@ -5451,7 +5316,6 @@
         </w:rPr>
       </w:pPr>
       <w:proofErr w:type="spellStart"/>
-      <w:proofErr w:type="gramStart"/>
       <w:r>
         <w:rPr>
           <w:rFonts w:ascii="Consolas" w:eastAsia="Times New Roman" w:hAnsi="Consolas" w:cs="Times New Roman"/>
@@ -5465,7 +5329,6 @@
         <w:t>msg.payload</w:t>
       </w:r>
       <w:proofErr w:type="spellEnd"/>
-      <w:proofErr w:type="gramEnd"/>
       <w:r>
         <w:rPr>
           <w:rFonts w:ascii="Consolas" w:eastAsia="Times New Roman" w:hAnsi="Consolas" w:cs="Times New Roman"/>
@@ -5541,22 +5404,8 @@
           <w:lang w:eastAsia="en-AU"/>
           <w14:ligatures w14:val="none"/>
         </w:rPr>
-        <w:t xml:space="preserve"> </w:t>
-      </w:r>
-      <w:proofErr w:type="gramStart"/>
-      <w:r>
-        <w:rPr>
-          <w:rFonts w:ascii="Consolas" w:eastAsia="Times New Roman" w:hAnsi="Consolas" w:cs="Times New Roman"/>
-          <w:color w:val="000000"/>
-          <w:kern w:val="0"/>
-          <w:sz w:val="21"/>
-          <w:szCs w:val="21"/>
-          <w:lang w:eastAsia="en-AU"/>
-          <w14:ligatures w14:val="none"/>
-        </w:rPr>
-        <w:t>msg;</w:t>
-      </w:r>
-      <w:proofErr w:type="gramEnd"/>
+        <w:t xml:space="preserve"> msg;</w:t>
+      </w:r>
     </w:p>
     <w:p/>
     <w:p>
@@ -5642,7 +5491,6 @@
         <w:t xml:space="preserve"> bytes = </w:t>
       </w:r>
       <w:proofErr w:type="spellStart"/>
-      <w:proofErr w:type="gramStart"/>
       <w:r>
         <w:rPr>
           <w:rFonts w:ascii="Consolas" w:eastAsia="Times New Roman" w:hAnsi="Consolas" w:cs="Times New Roman"/>
@@ -5656,7 +5504,6 @@
         <w:t>msg.payload</w:t>
       </w:r>
       <w:proofErr w:type="spellEnd"/>
-      <w:proofErr w:type="gramEnd"/>
       <w:r>
         <w:rPr>
           <w:rFonts w:ascii="Consolas" w:eastAsia="Times New Roman" w:hAnsi="Consolas" w:cs="Times New Roman"/>
@@ -5720,7 +5567,6 @@
         </w:rPr>
         <w:t xml:space="preserve"> temperature = ((bytes[</w:t>
       </w:r>
-      <w:proofErr w:type="gramStart"/>
       <w:r>
         <w:rPr>
           <w:rFonts w:ascii="Consolas" w:eastAsia="Times New Roman" w:hAnsi="Consolas" w:cs="Times New Roman"/>
@@ -5743,20 +5589,7 @@
           <w:lang w:eastAsia="en-AU"/>
           <w14:ligatures w14:val="none"/>
         </w:rPr>
-        <w:t>]&lt;</w:t>
-      </w:r>
-      <w:proofErr w:type="gramEnd"/>
-      <w:r>
-        <w:rPr>
-          <w:rFonts w:ascii="Consolas" w:eastAsia="Times New Roman" w:hAnsi="Consolas" w:cs="Times New Roman"/>
-          <w:color w:val="000000"/>
-          <w:kern w:val="0"/>
-          <w:sz w:val="21"/>
-          <w:szCs w:val="21"/>
-          <w:lang w:eastAsia="en-AU"/>
-          <w14:ligatures w14:val="none"/>
-        </w:rPr>
-        <w:t>&lt;</w:t>
+        <w:t>]&lt;&lt;</w:t>
       </w:r>
       <w:r>
         <w:rPr>
@@ -5883,7 +5716,6 @@
         </w:rPr>
         <w:t xml:space="preserve"> = temperature/</w:t>
       </w:r>
-      <w:proofErr w:type="gramStart"/>
       <w:r>
         <w:rPr>
           <w:rFonts w:ascii="Consolas" w:eastAsia="Times New Roman" w:hAnsi="Consolas" w:cs="Times New Roman"/>
@@ -5918,46 +5750,7 @@
           <w:lang w:eastAsia="en-AU"/>
           <w14:ligatures w14:val="none"/>
         </w:rPr>
-        <w:t>/</w:t>
-      </w:r>
-      <w:proofErr w:type="gramEnd"/>
-      <w:r>
-        <w:rPr>
-          <w:rFonts w:ascii="Consolas" w:eastAsia="Times New Roman" w:hAnsi="Consolas" w:cs="Times New Roman"/>
-          <w:color w:val="008000"/>
-          <w:kern w:val="0"/>
-          <w:sz w:val="21"/>
-          <w:szCs w:val="21"/>
-          <w:lang w:eastAsia="en-AU"/>
-          <w14:ligatures w14:val="none"/>
-        </w:rPr>
-        <w:t xml:space="preserve">/ temperature is transmitted in kelvin*100. </w:t>
-      </w:r>
-      <w:proofErr w:type="gramStart"/>
-      <w:r>
-        <w:rPr>
-          <w:rFonts w:ascii="Consolas" w:eastAsia="Times New Roman" w:hAnsi="Consolas" w:cs="Times New Roman"/>
-          <w:color w:val="008000"/>
-          <w:kern w:val="0"/>
-          <w:sz w:val="21"/>
-          <w:szCs w:val="21"/>
-          <w:lang w:eastAsia="en-AU"/>
-          <w14:ligatures w14:val="none"/>
-        </w:rPr>
-        <w:t>So</w:t>
-      </w:r>
-      <w:proofErr w:type="gramEnd"/>
-      <w:r>
-        <w:rPr>
-          <w:rFonts w:ascii="Consolas" w:eastAsia="Times New Roman" w:hAnsi="Consolas" w:cs="Times New Roman"/>
-          <w:color w:val="008000"/>
-          <w:kern w:val="0"/>
-          <w:sz w:val="21"/>
-          <w:szCs w:val="21"/>
-          <w:lang w:eastAsia="en-AU"/>
-          <w14:ligatures w14:val="none"/>
-        </w:rPr>
-        <w:t xml:space="preserve"> needs to be divided by 100</w:t>
+        <w:t>// temperature is transmitted in kelvin*100. So needs to be divided by 100</w:t>
       </w:r>
     </w:p>
     <w:p>
@@ -6116,7 +5909,6 @@
         </w:rPr>
       </w:pPr>
       <w:proofErr w:type="spellStart"/>
-      <w:proofErr w:type="gramStart"/>
       <w:r>
         <w:rPr>
           <w:rFonts w:ascii="Consolas" w:eastAsia="Times New Roman" w:hAnsi="Consolas" w:cs="Times New Roman"/>
@@ -6130,7 +5922,6 @@
         <w:t>msg.payload</w:t>
       </w:r>
       <w:proofErr w:type="spellEnd"/>
-      <w:proofErr w:type="gramEnd"/>
       <w:r>
         <w:rPr>
           <w:rFonts w:ascii="Consolas" w:eastAsia="Times New Roman" w:hAnsi="Consolas" w:cs="Times New Roman"/>
@@ -6232,112 +6023,549 @@
           <w:lang w:eastAsia="en-AU"/>
           <w14:ligatures w14:val="none"/>
         </w:rPr>
+        <w:t xml:space="preserve"> msg;</w:t>
+      </w:r>
+    </w:p>
+    <w:p/>
+    <w:p>
+      <w:pPr>
+        <w:pStyle w:val="Heading1"/>
+      </w:pPr>
+      <w:bookmarkStart w:id="15" w:name="_Toc163395381"/>
+      <w:r>
+        <w:t xml:space="preserve">ICT </w:t>
+      </w:r>
+      <w:r>
+        <w:t>S</w:t>
+      </w:r>
+      <w:r>
+        <w:t>ecurity</w:t>
+      </w:r>
+      <w:bookmarkEnd w:id="15"/>
+      <w:r>
+        <w:t xml:space="preserve"> Risks</w:t>
+      </w:r>
+    </w:p>
+    <w:p>
+      <w:r>
+        <w:t xml:space="preserve">With regards to </w:t>
+      </w:r>
+      <w:r>
+        <w:t xml:space="preserve">MQTT and </w:t>
+      </w:r>
+      <w:r>
+        <w:t>the IoT network</w:t>
+      </w:r>
+      <w:r>
+        <w:t xml:space="preserve"> that the aquaponics system utilizes</w:t>
+      </w:r>
+      <w:r>
+        <w:t xml:space="preserve">, security threats typically derive from the following three aspects: </w:t>
+      </w:r>
+      <w:r>
+        <w:t xml:space="preserve">authentication, </w:t>
+      </w:r>
+      <w:r>
+        <w:t>authorization, and package encryption [7]</w:t>
+      </w:r>
+      <w:r>
+        <w:t xml:space="preserve">. Attackers can take advantage of weaknesses </w:t>
+      </w:r>
+      <w:r>
+        <w:t xml:space="preserve">in </w:t>
+      </w:r>
+      <w:r>
+        <w:t xml:space="preserve">these aspects to cause problems in </w:t>
+      </w:r>
+      <w:r>
+        <w:t>the</w:t>
+      </w:r>
+      <w:r>
+        <w:t xml:space="preserve"> system</w:t>
+      </w:r>
+      <w:r>
+        <w:t>,</w:t>
+      </w:r>
+      <w:r>
         <w:t xml:space="preserve"> </w:t>
       </w:r>
-      <w:proofErr w:type="gramStart"/>
-      <w:r>
-        <w:rPr>
-          <w:rFonts w:ascii="Consolas" w:eastAsia="Times New Roman" w:hAnsi="Consolas" w:cs="Times New Roman"/>
-          <w:color w:val="000000"/>
-          <w:kern w:val="0"/>
-          <w:sz w:val="21"/>
-          <w:szCs w:val="21"/>
-          <w:lang w:eastAsia="en-AU"/>
-          <w14:ligatures w14:val="none"/>
-        </w:rPr>
-        <w:t>msg;</w:t>
-      </w:r>
-      <w:proofErr w:type="gramEnd"/>
-    </w:p>
-    <w:p/>
-    <w:p>
-      <w:pPr>
-        <w:pStyle w:val="Heading1"/>
-      </w:pPr>
-      <w:bookmarkStart w:id="15" w:name="_Toc163395381"/>
-      <w:r>
-        <w:t xml:space="preserve">ICT </w:t>
-      </w:r>
-      <w:r>
-        <w:t>S</w:t>
-      </w:r>
-      <w:r>
-        <w:t xml:space="preserve">ecurity </w:t>
-      </w:r>
+      <w:r>
+        <w:t xml:space="preserve">steal </w:t>
+      </w:r>
+      <w:r>
+        <w:t>data</w:t>
+      </w:r>
+      <w:r>
+        <w:t>,</w:t>
+      </w:r>
+      <w:r>
+        <w:t xml:space="preserve"> </w:t>
+      </w:r>
+      <w:r>
+        <w:t>or</w:t>
+      </w:r>
+      <w:r>
+        <w:t xml:space="preserve"> </w:t>
+      </w:r>
+      <w:r>
+        <w:t xml:space="preserve">perform </w:t>
+      </w:r>
+      <w:r>
+        <w:t>DDOS attacks [6] [7] [8].</w:t>
+      </w:r>
+      <w:r>
+        <w:t xml:space="preserve"> </w:t>
+      </w:r>
+      <w:r>
+        <w:t>Modbus TCP is also vulnerable to DDoS attacks as it was originally designed for serial connections which had no security features [9].</w:t>
+      </w:r>
+      <w:r>
+        <w:t xml:space="preserve"> While the sensors of the aquaponics system do not transmit sensitive data (i.e. there is no information that can be used for identity theft or fraud), interference with the data packets can be used to obtain login information </w:t>
+      </w:r>
+      <w:r>
+        <w:t>which would then</w:t>
+      </w:r>
+      <w:r>
+        <w:t xml:space="preserve"> allow an unauthorized user to tamper with the information from the nodes. </w:t>
+      </w:r>
+      <w:r>
+        <w:t xml:space="preserve">Damage to the tanks’ environment can occur as a result of </w:t>
+      </w:r>
+      <w:r>
+        <w:t>changing</w:t>
+      </w:r>
+      <w:r>
+        <w:t xml:space="preserve"> inputs and outputs on the PLC</w:t>
+      </w:r>
+      <w:r>
+        <w:t>,</w:t>
+      </w:r>
+      <w:r>
+        <w:t xml:space="preserve"> sending misleading data to the user</w:t>
+      </w:r>
+      <w:r>
+        <w:t>, or blocking the system from performing its intended routines</w:t>
+      </w:r>
+      <w:r>
+        <w:t>.</w:t>
+      </w:r>
+    </w:p>
+    <w:p>
+      <w:pPr>
+        <w:pStyle w:val="Heading2"/>
+      </w:pPr>
+      <w:r>
+        <w:lastRenderedPageBreak/>
+        <w:t>Authentication</w:t>
+      </w:r>
+    </w:p>
+    <w:p>
+      <w:r>
+        <w:t>Without appropriate authentication, information</w:t>
+      </w:r>
+      <w:r>
+        <w:t xml:space="preserve"> from the nodes and sensors</w:t>
+      </w:r>
+      <w:r>
+        <w:t xml:space="preserve"> can be intercepted and stolen when being sent across the network and through the internet. </w:t>
+      </w:r>
+      <w:r>
+        <w:t>Recommended mitigation strategies include</w:t>
+      </w:r>
+      <w:r>
+        <w:t xml:space="preserve"> </w:t>
+      </w:r>
+      <w:r>
+        <w:t>using secure socket layer (SSL) or transport layer security (TLS) certificates for authentication [7</w:t>
+      </w:r>
+      <w:r>
+        <w:t>].</w:t>
+      </w:r>
+      <w:r>
+        <w:t xml:space="preserve"> </w:t>
+      </w:r>
+      <w:r>
+        <w:t>Documentation for TTN states that it</w:t>
+      </w:r>
+      <w:r>
+        <w:t xml:space="preserve"> already</w:t>
+      </w:r>
+      <w:r>
+        <w:t xml:space="preserve"> suppor</w:t>
+      </w:r>
+      <w:r>
+        <w:t xml:space="preserve">ts authentication using API keys, OAuth access tokens and </w:t>
+      </w:r>
+      <w:r>
+        <w:t>s</w:t>
+      </w:r>
+      <w:r>
+        <w:t>ession cookies [16].</w:t>
+      </w:r>
+      <w:r>
+        <w:t xml:space="preserve"> </w:t>
+      </w:r>
+      <w:r>
+        <w:t xml:space="preserve">The Node-Red editor </w:t>
+      </w:r>
+      <w:r>
+        <w:t xml:space="preserve">on the other hand </w:t>
+      </w:r>
+      <w:r>
+        <w:t xml:space="preserve">is not secured by default and requires configuration to incorporate security settings. </w:t>
+      </w:r>
+      <w:r>
+        <w:t>I</w:t>
+      </w:r>
+      <w:r>
+        <w:t>t uses HTTP</w:t>
+      </w:r>
+      <w:r>
+        <w:t xml:space="preserve"> but</w:t>
+      </w:r>
+      <w:r>
+        <w:t xml:space="preserve"> can be changed to use HTTPS certificates within the settings file. It also supports API authentication via username and password credentialing for admin access o</w:t>
+      </w:r>
+      <w:r>
+        <w:t>nly, as well as setting user permissions to restrict access to the flows</w:t>
+      </w:r>
+      <w:r>
+        <w:t xml:space="preserve"> [17].</w:t>
+      </w:r>
+    </w:p>
+    <w:p>
       <w:r>
         <w:t>R</w:t>
       </w:r>
       <w:r>
-        <w:t>isks</w:t>
-      </w:r>
-      <w:bookmarkEnd w:id="15"/>
-    </w:p>
-    <w:p>
-      <w:r>
-        <w:t xml:space="preserve">With regards to </w:t>
-      </w:r>
-      <w:r>
-        <w:t xml:space="preserve">MQTT and </w:t>
-      </w:r>
-      <w:r>
-        <w:t>the IoT network</w:t>
-      </w:r>
-      <w:r>
-        <w:t xml:space="preserve"> that the aquaponics system utilizes</w:t>
-      </w:r>
-      <w:r>
-        <w:t xml:space="preserve">, security threats typically derive from the following three aspects: </w:t>
-      </w:r>
-      <w:r>
-        <w:t xml:space="preserve">authentication, </w:t>
-      </w:r>
-      <w:r>
-        <w:t>authorization, and package encryption [7]</w:t>
-      </w:r>
-      <w:r>
-        <w:t xml:space="preserve">. Attackers can take advantage of weaknesses </w:t>
-      </w:r>
-      <w:r>
-        <w:t xml:space="preserve">in </w:t>
-      </w:r>
-      <w:r>
-        <w:t>these aspects to cause problems in a system</w:t>
+        <w:t xml:space="preserve">egarding </w:t>
+      </w:r>
+      <w:proofErr w:type="spellStart"/>
+      <w:r>
+        <w:t>OpenPLC</w:t>
+      </w:r>
+      <w:proofErr w:type="spellEnd"/>
+      <w:r>
+        <w:t>, the threat</w:t>
+      </w:r>
+      <w:r>
+        <w:t xml:space="preserve"> </w:t>
+      </w:r>
+      <w:r>
+        <w:t>involve</w:t>
+      </w:r>
+      <w:r>
+        <w:t>s</w:t>
+      </w:r>
+      <w:r>
+        <w:t xml:space="preserve"> access to the program to upload unwanted programs or tampering with the state of the controls</w:t>
+      </w:r>
+      <w:r>
+        <w:t xml:space="preserve">. </w:t>
+      </w:r>
+      <w:r>
+        <w:t xml:space="preserve">As with Node-Red, </w:t>
+      </w:r>
+      <w:proofErr w:type="spellStart"/>
+      <w:r>
+        <w:t>OpenPLC</w:t>
+      </w:r>
+      <w:proofErr w:type="spellEnd"/>
+      <w:r>
+        <w:t xml:space="preserve"> </w:t>
+      </w:r>
+      <w:r>
+        <w:t xml:space="preserve">uses only HTTP and </w:t>
+      </w:r>
+      <w:r>
+        <w:t xml:space="preserve">it was found that </w:t>
+      </w:r>
+      <w:r>
+        <w:t>the login credentials are sent in plaintext which exhibits an easy exploit [18].</w:t>
+      </w:r>
+      <w:r>
+        <w:t xml:space="preserve"> </w:t>
+      </w:r>
+      <w:r>
+        <w:t>The software</w:t>
+      </w:r>
+      <w:r>
+        <w:t xml:space="preserve"> does not </w:t>
+      </w:r>
+      <w:r>
+        <w:t>provide any inherent</w:t>
+      </w:r>
+      <w:r>
+        <w:t xml:space="preserve"> security features so mitigation </w:t>
+      </w:r>
+      <w:r>
+        <w:t>strategies</w:t>
+      </w:r>
+      <w:r>
+        <w:t xml:space="preserve"> could include </w:t>
+      </w:r>
+      <w:r>
+        <w:t xml:space="preserve">setting up </w:t>
+      </w:r>
+      <w:r>
+        <w:t>TLS</w:t>
+      </w:r>
+      <w:r>
+        <w:t xml:space="preserve"> certificates</w:t>
       </w:r>
       <w:r>
         <w:t>,</w:t>
       </w:r>
       <w:r>
+        <w:t xml:space="preserve"> changing the default username and password to something more secure, </w:t>
+      </w:r>
+      <w:r>
+        <w:t>or</w:t>
+      </w:r>
+      <w:r>
+        <w:t xml:space="preserve"> isolation of the </w:t>
+      </w:r>
+      <w:r>
+        <w:t>software</w:t>
+      </w:r>
+      <w:r>
+        <w:t xml:space="preserve"> to reduce the risk of attack via other nodes.</w:t>
+      </w:r>
+    </w:p>
+    <w:p>
+      <w:pPr>
+        <w:pStyle w:val="Heading2"/>
+      </w:pPr>
+      <w:r>
+        <w:t>Authorization</w:t>
+      </w:r>
+    </w:p>
+    <w:p>
+      <w:r>
+        <w:t>TTN also supports authorization using Rights which are assigned to the API keys used in authentication</w:t>
+      </w:r>
+      <w:r>
+        <w:t xml:space="preserve"> [16]</w:t>
+      </w:r>
+      <w:r>
+        <w:t>.</w:t>
+      </w:r>
+      <w:r>
         <w:t xml:space="preserve"> </w:t>
       </w:r>
       <w:r>
-        <w:t xml:space="preserve">steal </w:t>
-      </w:r>
-      <w:r>
-        <w:t>data</w:t>
+        <w:t>As mentioned above,</w:t>
+      </w:r>
+      <w:r>
+        <w:t xml:space="preserve"> </w:t>
+      </w:r>
+      <w:proofErr w:type="spellStart"/>
+      <w:r>
+        <w:t>OpenPLC</w:t>
+      </w:r>
+      <w:proofErr w:type="spellEnd"/>
+      <w:r>
+        <w:t xml:space="preserve"> requires log in credentials </w:t>
+      </w:r>
+      <w:r>
+        <w:t>which</w:t>
+      </w:r>
+      <w:r>
+        <w:t xml:space="preserve"> must be changed from the default</w:t>
+      </w:r>
+      <w:r>
+        <w:t xml:space="preserve"> of ‘</w:t>
+      </w:r>
+      <w:proofErr w:type="spellStart"/>
+      <w:r>
+        <w:t>openplc</w:t>
+      </w:r>
+      <w:proofErr w:type="spellEnd"/>
+      <w:r>
+        <w:t>’</w:t>
+      </w:r>
+      <w:r>
+        <w:t xml:space="preserve"> </w:t>
+      </w:r>
+      <w:r>
+        <w:t>for higher security</w:t>
+      </w:r>
+      <w:r>
+        <w:t>.</w:t>
+      </w:r>
+    </w:p>
+    <w:p>
+      <w:r>
+        <w:t>Unauthorized access to physical devices</w:t>
+      </w:r>
+      <w:r>
+        <w:t xml:space="preserve">, such as the </w:t>
+      </w:r>
+      <w:r>
+        <w:t xml:space="preserve">devices containing the </w:t>
+      </w:r>
+      <w:r>
+        <w:t xml:space="preserve">HMI or the </w:t>
+      </w:r>
+      <w:r>
+        <w:t>nodes</w:t>
       </w:r>
       <w:r>
         <w:t>,</w:t>
       </w:r>
       <w:r>
+        <w:t xml:space="preserve"> can be mitigated by using strong passwords for logins</w:t>
+      </w:r>
+      <w:r>
+        <w:t>, revoking privileges to certain parts of the device,</w:t>
+      </w:r>
+      <w:r>
+        <w:t xml:space="preserve"> or</w:t>
+      </w:r>
+      <w:r>
+        <w:t>, in the case of the HMI for the user,</w:t>
+      </w:r>
+      <w:r>
+        <w:t xml:space="preserve"> setting up</w:t>
+      </w:r>
+      <w:r>
         <w:t xml:space="preserve"> </w:t>
       </w:r>
       <w:r>
-        <w:t>or</w:t>
+        <w:t>biometric authentication such as fingerprint or facial recognition</w:t>
+      </w:r>
+      <w:r>
+        <w:t>, if the device supports it.</w:t>
+      </w:r>
+    </w:p>
+    <w:p>
+      <w:r>
+        <w:t xml:space="preserve">As the system is not anticipated to be used for web browsing at all, the risk of downloading malware is minimal, however the risk still exists should someone </w:t>
+      </w:r>
+      <w:r>
+        <w:t xml:space="preserve">else </w:t>
+      </w:r>
+      <w:r>
+        <w:t>gain access to the logins by packet sniffers or</w:t>
+      </w:r>
+      <w:r>
+        <w:t xml:space="preserve"> an injection attack</w:t>
+      </w:r>
+      <w:r>
+        <w:t xml:space="preserve"> to do so</w:t>
+      </w:r>
+      <w:r>
+        <w:t xml:space="preserve"> [7] [18]. An</w:t>
+      </w:r>
+      <w:r>
+        <w:t xml:space="preserve"> antivirus software is not recommended due to limitations in processing capabilities</w:t>
+      </w:r>
+      <w:r>
+        <w:t xml:space="preserve"> of the small devices</w:t>
+      </w:r>
+      <w:r>
+        <w:t xml:space="preserve"> used for the IoT network </w:t>
+      </w:r>
+      <w:r>
+        <w:t>[6] [8]. In lieu of this</w:t>
+      </w:r>
+      <w:r>
+        <w:t>, it is recommended to ensure that authorization for each node is sufficiently secure so that if a node is compromised then malicious operations cannot be easily transferred to other nodes [6].</w:t>
+      </w:r>
+    </w:p>
+    <w:p>
+      <w:pPr>
+        <w:pStyle w:val="Heading2"/>
+      </w:pPr>
+      <w:r>
+        <w:t>Encryption</w:t>
+      </w:r>
+    </w:p>
+    <w:p>
+      <w:r>
+        <w:t xml:space="preserve">Encryption will help prevent stolen packets from being used or tampered with. </w:t>
+      </w:r>
+      <w:r>
+        <w:t xml:space="preserve">The data packets sent via </w:t>
+      </w:r>
+      <w:proofErr w:type="spellStart"/>
+      <w:r>
+        <w:t>LoRaWAN</w:t>
+      </w:r>
+      <w:proofErr w:type="spellEnd"/>
+      <w:r>
+        <w:t xml:space="preserve"> are typically encrypted using </w:t>
+      </w:r>
+      <w:r>
+        <w:t xml:space="preserve">advanced encryption standard, </w:t>
+      </w:r>
+      <w:r>
+        <w:t>AES-128 symmetric keys [13]</w:t>
+      </w:r>
+      <w:r>
+        <w:t>.</w:t>
       </w:r>
       <w:r>
         <w:t xml:space="preserve"> </w:t>
       </w:r>
       <w:r>
-        <w:t xml:space="preserve">perform </w:t>
-      </w:r>
-      <w:r>
-        <w:t>DDOS attacks [6] [7] [8].</w:t>
-      </w:r>
+        <w:t xml:space="preserve">Hashing passwords </w:t>
+      </w:r>
+      <w:r>
+        <w:t xml:space="preserve">further </w:t>
+      </w:r>
+      <w:r>
+        <w:t xml:space="preserve">protects authentication methods and makes </w:t>
+      </w:r>
+      <w:r>
+        <w:t>them</w:t>
+      </w:r>
+      <w:r>
+        <w:t xml:space="preserve"> more difficult to decipher [7]</w:t>
+      </w:r>
+      <w:r>
+        <w:t xml:space="preserve">, and this is </w:t>
+      </w:r>
+      <w:r>
+        <w:t xml:space="preserve">already </w:t>
+      </w:r>
+      <w:r>
+        <w:t>included in Node-Red software [17].</w:t>
+      </w:r>
+      <w:r>
+        <w:t xml:space="preserve"> Securing messages through MQTT </w:t>
+      </w:r>
+      <w:r>
+        <w:t xml:space="preserve">via </w:t>
+      </w:r>
+      <w:proofErr w:type="spellStart"/>
+      <w:r>
+        <w:t>Mosquitto</w:t>
+      </w:r>
+      <w:proofErr w:type="spellEnd"/>
       <w:r>
         <w:t xml:space="preserve"> </w:t>
       </w:r>
       <w:r>
-        <w:t>Modbus TCP is also vulnerable to DDoS attacks as it was originally designed for serial connections which had no security features [9].</w:t>
+        <w:t xml:space="preserve">can be achieved </w:t>
+      </w:r>
+      <w:r>
+        <w:t xml:space="preserve">by configuring SSL/TLS </w:t>
+      </w:r>
+      <w:r>
+        <w:t xml:space="preserve">end-to-end </w:t>
+      </w:r>
+      <w:r>
+        <w:t xml:space="preserve">AES </w:t>
+      </w:r>
+      <w:r>
+        <w:t>encryption</w:t>
+      </w:r>
+      <w:r>
+        <w:t xml:space="preserve"> [19]</w:t>
+      </w:r>
+      <w:r>
+        <w:t>.</w:t>
       </w:r>
     </w:p>
     <w:p>
@@ -6345,425 +6573,64 @@
         <w:pStyle w:val="Heading2"/>
       </w:pPr>
       <w:r>
-        <w:t>Authentication</w:t>
-      </w:r>
-    </w:p>
-    <w:p>
-      <w:r>
-        <w:t>Without appropriate authentication, information</w:t>
-      </w:r>
-      <w:r>
-        <w:t xml:space="preserve"> from the nodes and sensors</w:t>
-      </w:r>
-      <w:r>
-        <w:t xml:space="preserve"> can be intercepted and stolen when being sent across the network and through the internet. </w:t>
-      </w:r>
-      <w:r>
-        <w:t>Recommended mitigation strategies include</w:t>
-      </w:r>
-      <w:r>
-        <w:t xml:space="preserve"> </w:t>
-      </w:r>
-      <w:r>
-        <w:t xml:space="preserve">using secure socket layer (SSL) or transport layer security (TLS) certificates for authentication [7], </w:t>
-      </w:r>
-      <w:r>
-        <w:t xml:space="preserve">although some </w:t>
-      </w:r>
-      <w:r>
-        <w:t xml:space="preserve">of the </w:t>
-      </w:r>
-      <w:r>
-        <w:t>software</w:t>
-      </w:r>
-      <w:r>
-        <w:t xml:space="preserve"> in use</w:t>
-      </w:r>
-      <w:r>
-        <w:t xml:space="preserve"> </w:t>
-      </w:r>
-      <w:r>
-        <w:t>may</w:t>
-      </w:r>
-      <w:r>
-        <w:t xml:space="preserve"> already contain</w:t>
-      </w:r>
-      <w:r>
-        <w:t xml:space="preserve"> such</w:t>
-      </w:r>
-      <w:r>
-        <w:t xml:space="preserve"> security </w:t>
-      </w:r>
-      <w:r>
         <w:lastRenderedPageBreak/>
-        <w:t xml:space="preserve">features. </w:t>
-      </w:r>
-      <w:r>
-        <w:t>Documentation for TTN states that it</w:t>
-      </w:r>
-      <w:r>
-        <w:t xml:space="preserve"> already</w:t>
-      </w:r>
-      <w:r>
-        <w:t xml:space="preserve"> suppor</w:t>
-      </w:r>
-      <w:r>
-        <w:t xml:space="preserve">ts authentication using API keys, OAuth access tokens and </w:t>
-      </w:r>
-      <w:r>
-        <w:t>s</w:t>
-      </w:r>
-      <w:r>
-        <w:t>ession cookies [16].</w:t>
-      </w:r>
-      <w:r>
-        <w:t xml:space="preserve"> </w:t>
-      </w:r>
-      <w:r>
-        <w:t xml:space="preserve">The Node-Red editor </w:t>
-      </w:r>
-      <w:r>
-        <w:t xml:space="preserve">on the other hand </w:t>
-      </w:r>
-      <w:r>
-        <w:t xml:space="preserve">is not secured by default and requires configuration to incorporate security settings. </w:t>
-      </w:r>
-      <w:r>
-        <w:t>I</w:t>
-      </w:r>
-      <w:r>
-        <w:t>t uses HTTP</w:t>
-      </w:r>
-      <w:r>
-        <w:t xml:space="preserve"> but</w:t>
-      </w:r>
-      <w:r>
-        <w:t xml:space="preserve"> can be changed to use HTTPS certificates within the settings file. It also supports API authentication via username and password credentialing for admin access o</w:t>
-      </w:r>
-      <w:r>
-        <w:t>nly, as well as setting user permissions to restrict access to the flows</w:t>
-      </w:r>
-      <w:r>
-        <w:t xml:space="preserve"> [17].</w:t>
-      </w:r>
-    </w:p>
-    <w:p>
-      <w:r>
-        <w:t xml:space="preserve">The risks regarding </w:t>
-      </w:r>
-      <w:proofErr w:type="spellStart"/>
-      <w:r>
-        <w:t>OpenPLC</w:t>
-      </w:r>
-      <w:proofErr w:type="spellEnd"/>
-      <w:r>
-        <w:t xml:space="preserve"> </w:t>
-      </w:r>
-      <w:r>
-        <w:t xml:space="preserve">involve access to the program to upload unwanted programs or tampering with the state of the controls which could cause detriment to the aquaponic tanks, especially if the user is not aware. As with Node-Red, </w:t>
-      </w:r>
-      <w:proofErr w:type="spellStart"/>
-      <w:r>
-        <w:t>OpenPLC</w:t>
-      </w:r>
-      <w:proofErr w:type="spellEnd"/>
-      <w:r>
-        <w:t xml:space="preserve"> </w:t>
-      </w:r>
-      <w:r>
-        <w:t xml:space="preserve">uses only </w:t>
-      </w:r>
-      <w:proofErr w:type="gramStart"/>
-      <w:r>
-        <w:t>HTTP</w:t>
-      </w:r>
-      <w:proofErr w:type="gramEnd"/>
-      <w:r>
-        <w:t xml:space="preserve"> and </w:t>
-      </w:r>
-      <w:r>
-        <w:t xml:space="preserve">it was found that </w:t>
-      </w:r>
-      <w:r>
-        <w:t>the login credentials are sent in plaintext which exhibits an easy exploit [18].</w:t>
-      </w:r>
-      <w:r>
-        <w:t xml:space="preserve"> </w:t>
-      </w:r>
-      <w:r>
-        <w:t>The software</w:t>
-      </w:r>
-      <w:r>
-        <w:t xml:space="preserve"> does not </w:t>
-      </w:r>
-      <w:r>
-        <w:t>provide any inherent</w:t>
-      </w:r>
-      <w:r>
-        <w:t xml:space="preserve"> security features so mitigation to risks could include TLS</w:t>
-      </w:r>
-      <w:r>
-        <w:t>,</w:t>
-      </w:r>
-      <w:r>
-        <w:t xml:space="preserve"> changing the default username and password to something more secure, and isolation of the system to reduce the risk of attack via other nodes.</w:t>
-      </w:r>
-    </w:p>
-    <w:p>
-      <w:pPr>
-        <w:pStyle w:val="Heading2"/>
-      </w:pPr>
-      <w:r>
-        <w:t>Authorization</w:t>
-      </w:r>
-    </w:p>
-    <w:p>
-      <w:r>
-        <w:t>TTN also supports authorization using Rights which are assigned to the API keys used in authentication</w:t>
-      </w:r>
-      <w:r>
-        <w:t xml:space="preserve"> [16]</w:t>
+        <w:t xml:space="preserve">Patching and </w:t>
+      </w:r>
+      <w:r>
+        <w:t>Other Recommendations</w:t>
+      </w:r>
+    </w:p>
+    <w:p>
+      <w:r>
+        <w:t xml:space="preserve">One final method of security </w:t>
+      </w:r>
+      <w:r>
+        <w:t>is to ensure</w:t>
+      </w:r>
+      <w:r>
+        <w:t xml:space="preserve"> software is up to date and firmware patches are regularly applied. </w:t>
+      </w:r>
+      <w:r>
+        <w:t xml:space="preserve">Out of date software can exhibit vulnerabilities that have been previously exploited, and applying updates can mitigate this risk as well as eliminating bugs that may cause issues in the system. </w:t>
+      </w:r>
+      <w:r>
+        <w:t xml:space="preserve">For devices using IoT, connectivity may not always be assured so downloading the required </w:t>
+      </w:r>
+      <w:r>
+        <w:t>updates</w:t>
+      </w:r>
+      <w:r>
+        <w:t xml:space="preserve"> can prove difficult and time consuming</w:t>
+      </w:r>
+      <w:r>
+        <w:t xml:space="preserve"> [8]</w:t>
       </w:r>
       <w:r>
         <w:t>.</w:t>
       </w:r>
       <w:r>
-        <w:t xml:space="preserve"> </w:t>
-      </w:r>
-      <w:r>
-        <w:t>As mentioned above,</w:t>
-      </w:r>
-      <w:r>
-        <w:t xml:space="preserve"> </w:t>
-      </w:r>
-      <w:proofErr w:type="spellStart"/>
-      <w:r>
-        <w:t>OpenPLC</w:t>
-      </w:r>
-      <w:proofErr w:type="spellEnd"/>
-      <w:r>
-        <w:t xml:space="preserve"> requires log in credentials </w:t>
-      </w:r>
-      <w:r>
-        <w:t>which</w:t>
-      </w:r>
-      <w:r>
-        <w:t xml:space="preserve"> must be changed from the default </w:t>
-      </w:r>
-      <w:r>
-        <w:t>for higher security</w:t>
-      </w:r>
-      <w:r>
-        <w:t>.</w:t>
-      </w:r>
-    </w:p>
-    <w:p>
-      <w:r>
-        <w:t>Unauthorized access to physical devices</w:t>
-      </w:r>
-      <w:r>
-        <w:t>, such as the HMI or the Raspberry Pi that contains Node-Red,</w:t>
-      </w:r>
-      <w:r>
-        <w:t xml:space="preserve"> can be mitigated by using strong passwords for logins</w:t>
-      </w:r>
-      <w:r>
-        <w:t>, revoking privileges to certain parts of the device,</w:t>
-      </w:r>
-      <w:r>
-        <w:t xml:space="preserve"> or</w:t>
-      </w:r>
-      <w:r>
-        <w:t>, in the case of the HMI for the user,</w:t>
-      </w:r>
-      <w:r>
-        <w:t xml:space="preserve"> setting up</w:t>
-      </w:r>
-      <w:r>
-        <w:t xml:space="preserve"> </w:t>
-      </w:r>
-      <w:r>
-        <w:t>biometric authentication such as fingerprint or facial recognition</w:t>
-      </w:r>
-      <w:r>
-        <w:t>, if the device supports it.</w:t>
-      </w:r>
-    </w:p>
-    <w:p>
-      <w:r>
-        <w:t>As the system is not anticipated to be used for web browsing at all, the risk of downloading malware is minimal, however the risk still exists should someone gain access to the logins by packet sniffers or</w:t>
-      </w:r>
-      <w:r>
-        <w:t xml:space="preserve"> an injection attack [7] [18]. An</w:t>
-      </w:r>
-      <w:r>
-        <w:t xml:space="preserve"> antivirus software is not recommended due to limitations in processing capabilities</w:t>
-      </w:r>
-      <w:r>
-        <w:t xml:space="preserve"> of the small devices</w:t>
-      </w:r>
-      <w:r>
-        <w:t xml:space="preserve"> [6] [8]. In lieu of this</w:t>
-      </w:r>
-      <w:r>
-        <w:t>, it is recommended to ensure that authorization for each node is sufficiently secure so that if a node is compromised then malicious operations cannot be easily transferred to other nodes in the system [6].</w:t>
-      </w:r>
-    </w:p>
-    <w:p>
-      <w:pPr>
-        <w:pStyle w:val="Heading2"/>
-      </w:pPr>
-      <w:r>
-        <w:t>Encryption</w:t>
-      </w:r>
-    </w:p>
-    <w:p>
-      <w:r>
-        <w:t xml:space="preserve">The data packets sent via </w:t>
-      </w:r>
-      <w:proofErr w:type="spellStart"/>
-      <w:r>
-        <w:t>LoRaWAN</w:t>
-      </w:r>
-      <w:proofErr w:type="spellEnd"/>
-      <w:r>
-        <w:t xml:space="preserve"> are typically encrypted using AES-128 symmetric keys and use the root keys [13]</w:t>
-      </w:r>
-    </w:p>
-    <w:p>
-      <w:pPr>
-        <w:tabs>
-          <w:tab w:val="left" w:pos="1920"/>
-        </w:tabs>
-      </w:pPr>
-      <w:r>
-        <w:t xml:space="preserve">“By default, the messages transferred over the network are not secured in any way, being sent in plaintext. TLS is used to secure the connections but that can lead to overheads related to bandwidth and CPU” [6]. </w:t>
-      </w:r>
-    </w:p>
-    <w:p>
-      <w:pPr>
-        <w:tabs>
-          <w:tab w:val="left" w:pos="1920"/>
-        </w:tabs>
-      </w:pPr>
-      <w:r>
-        <w:t xml:space="preserve">“All </w:t>
-      </w:r>
-      <w:proofErr w:type="spellStart"/>
-      <w:r>
-        <w:t>LoRaWAN</w:t>
-      </w:r>
-      <w:proofErr w:type="spellEnd"/>
-      <w:r>
-        <w:t xml:space="preserve"> data is encrypted using AES-128 symmetric keys. All devices have one or two unique AES-128 keys called the “root keys” associated with them, depending on the version of </w:t>
-      </w:r>
-      <w:proofErr w:type="spellStart"/>
-      <w:r>
-        <w:t>LoRaWAN</w:t>
-      </w:r>
-      <w:proofErr w:type="spellEnd"/>
-      <w:r>
-        <w:t xml:space="preserve"> they use.</w:t>
-      </w:r>
-      <w:r>
-        <w:t xml:space="preserve"> </w:t>
-      </w:r>
-      <w:r>
-        <w:t>These root keys are used to derive separate keys for the application data and network data.</w:t>
-      </w:r>
-      <w:r>
-        <w:t xml:space="preserve"> </w:t>
-      </w:r>
-      <w:r>
-        <w:t>Application data is encrypted using one of these derived keys. This key is known only to the Application Server and the End Device.</w:t>
-      </w:r>
-      <w:r>
-        <w:t xml:space="preserve"> </w:t>
-      </w:r>
-      <w:r>
-        <w:t>Network (settings) data is encrypted using different key(s). These keys are known only to the Network Server and the End Device.” [13]</w:t>
-      </w:r>
-    </w:p>
-    <w:p>
-      <w:r>
-        <w:lastRenderedPageBreak/>
-        <w:t>“Attackers could exploit such vulnerabilities in IoT protocols and easily craft packets with eliminated or malformed fields in order to perform different malicious activities ranging from shutting down a service to getting control over an MQTT server or IoT end device.” [8]</w:t>
-      </w:r>
-    </w:p>
-    <w:p/>
-    <w:p>
-      <w:pPr>
-        <w:pStyle w:val="Heading2"/>
-      </w:pPr>
-      <w:r>
-        <w:t>Patching and Updates</w:t>
-      </w:r>
-    </w:p>
-    <w:p>
-      <w:pPr>
-        <w:tabs>
-          <w:tab w:val="left" w:pos="1920"/>
-        </w:tabs>
-      </w:pPr>
-      <w:r>
-        <w:t>“Most of the IoT devices are vulnerable due to bugs on protocols implementation, device management issues, or improper handling of communication messages [</w:t>
-      </w:r>
-      <w:hyperlink r:id="rId9" w:anchor="B17-sensors-22-00567" w:history="1">
-        <w:r>
-          <w:rPr>
-            <w:rStyle w:val="Hyperlink"/>
-          </w:rPr>
-          <w:t>17</w:t>
-        </w:r>
-      </w:hyperlink>
-      <w:r>
-        <w:t xml:space="preserve">]. </w:t>
-      </w:r>
-      <w:proofErr w:type="gramStart"/>
-      <w:r>
-        <w:t>In order to</w:t>
-      </w:r>
-      <w:proofErr w:type="gramEnd"/>
-      <w:r>
-        <w:t xml:space="preserve"> fix such issues, the developers need to patch the IoT devices through firmware updates. Unfortunately, most of the IoT devices are not capable of being updated as they are not designed to receive updates over-the-air [</w:t>
-      </w:r>
-      <w:hyperlink r:id="rId10" w:anchor="B18-sensors-22-00567" w:history="1">
-        <w:r>
-          <w:rPr>
-            <w:rStyle w:val="Hyperlink"/>
-          </w:rPr>
-          <w:t>18</w:t>
-        </w:r>
-      </w:hyperlink>
-      <w:r>
-        <w:t>]. Thus, it puts billions of IoT devices at risk, as they are incapable of receiving updates and hence remain unprotected, insecure, and vulnerable.” [8]</w:t>
-      </w:r>
-    </w:p>
-    <w:p>
-      <w:pPr>
-        <w:tabs>
-          <w:tab w:val="left" w:pos="1920"/>
-        </w:tabs>
-      </w:pPr>
-      <w:r>
-        <w:t>Another passive mitigation strategy is to ensure all hardware and software used in the system are updated with the latest patches. This can be difficult in situations where there is lack of connectivity, so one suggestion is to provide an IT maintenance schedule for the user’s system to check for issues and apply updates as necessary. Another suggestion is to have an additional device part of the network that will download the software updates separately, then push them to the devices once completed.</w:t>
-      </w:r>
-    </w:p>
-    <w:p>
-      <w:pPr>
-        <w:tabs>
-          <w:tab w:val="left" w:pos="1920"/>
-        </w:tabs>
-      </w:pPr>
-    </w:p>
-    <w:p>
-      <w:pPr>
-        <w:tabs>
-          <w:tab w:val="left" w:pos="1920"/>
-        </w:tabs>
-      </w:pPr>
-      <w:r>
-        <w:t>Finally, educating the user on cyber security and signs of potential interference can help address consequences of attacks.</w:t>
+        <w:t xml:space="preserve"> O</w:t>
+      </w:r>
+      <w:r>
+        <w:t>ne suggestion is to provide an IT maintenance schedule for the user’s system to check for issues and apply updates as necessary. Another suggestion is to have an additional device part of the network that will download the software updates separately, then push them to the devices once completed.</w:t>
+      </w:r>
+      <w:r>
+        <w:t xml:space="preserve"> E</w:t>
+      </w:r>
+      <w:r>
+        <w:t>ducating the user on cyber security and signs of potential interference can</w:t>
+      </w:r>
+      <w:r>
+        <w:t xml:space="preserve"> also</w:t>
+      </w:r>
+      <w:r>
+        <w:t xml:space="preserve"> help address</w:t>
+      </w:r>
+      <w:r>
+        <w:t xml:space="preserve"> the</w:t>
+      </w:r>
+      <w:r>
+        <w:t xml:space="preserve"> consequences of attacks.</w:t>
       </w:r>
     </w:p>
     <w:p>
@@ -6942,7 +6809,6 @@
         </w:rPr>
         <w:t>'base64'</w:t>
       </w:r>
-      <w:proofErr w:type="gramStart"/>
       <w:r>
         <w:rPr>
           <w:rFonts w:ascii="Consolas" w:eastAsia="Times New Roman" w:hAnsi="Consolas" w:cs="Times New Roman"/>
@@ -6955,7 +6821,6 @@
         </w:rPr>
         <w:t>);</w:t>
       </w:r>
-      <w:proofErr w:type="gramEnd"/>
     </w:p>
     <w:p>
       <w:pPr>
@@ -6972,7 +6837,6 @@
         </w:rPr>
       </w:pPr>
       <w:proofErr w:type="spellStart"/>
-      <w:proofErr w:type="gramStart"/>
       <w:r>
         <w:rPr>
           <w:rFonts w:ascii="Consolas" w:eastAsia="Times New Roman" w:hAnsi="Consolas" w:cs="Times New Roman"/>
@@ -6986,7 +6850,6 @@
         <w:t>msg.payload</w:t>
       </w:r>
       <w:proofErr w:type="spellEnd"/>
-      <w:proofErr w:type="gramEnd"/>
       <w:r>
         <w:rPr>
           <w:rFonts w:ascii="Consolas" w:eastAsia="Times New Roman" w:hAnsi="Consolas" w:cs="Times New Roman"/>
@@ -7048,22 +6911,8 @@
           <w:lang w:eastAsia="en-AU"/>
           <w14:ligatures w14:val="none"/>
         </w:rPr>
-        <w:t xml:space="preserve"> </w:t>
-      </w:r>
-      <w:proofErr w:type="gramStart"/>
-      <w:r>
-        <w:rPr>
-          <w:rFonts w:ascii="Consolas" w:eastAsia="Times New Roman" w:hAnsi="Consolas" w:cs="Times New Roman"/>
-          <w:color w:val="000000"/>
-          <w:kern w:val="0"/>
-          <w:sz w:val="21"/>
-          <w:szCs w:val="21"/>
-          <w:lang w:eastAsia="en-AU"/>
-          <w14:ligatures w14:val="none"/>
-        </w:rPr>
-        <w:t>msg;</w:t>
-      </w:r>
-      <w:proofErr w:type="gramEnd"/>
+        <w:t xml:space="preserve"> msg;</w:t>
+      </w:r>
     </w:p>
     <w:p>
       <w:pPr>
@@ -7250,7 +7099,7 @@
       <w:r>
         <w:t xml:space="preserve">: </w:t>
       </w:r>
-      <w:hyperlink r:id="rId11" w:history="1">
+      <w:hyperlink r:id="rId9" w:history="1">
         <w:r>
           <w:rPr>
             <w:rStyle w:val="Hyperlink"/>
@@ -7408,7 +7257,7 @@
         </w:rPr>
         <w:t xml:space="preserve">  </w:t>
       </w:r>
-      <w:hyperlink r:id="rId12" w:history="1">
+      <w:hyperlink r:id="rId10" w:history="1">
         <w:r>
           <w:rPr>
             <w:rStyle w:val="Hyperlink"/>
@@ -7428,15 +7277,7 @@
         <w:t xml:space="preserve">] </w:t>
       </w:r>
       <w:r>
-        <w:t xml:space="preserve">C.-H. Chiung, Y.-C. W, J.-X. </w:t>
-      </w:r>
-      <w:proofErr w:type="gramStart"/>
-      <w:r>
-        <w:t>Zhang</w:t>
-      </w:r>
-      <w:proofErr w:type="gramEnd"/>
-      <w:r>
-        <w:t xml:space="preserve"> and Y.-H. Chen, “</w:t>
+        <w:t>C.-H. Chiung, Y.-C. W, J.-X. Zhang and Y.-H. Chen, “</w:t>
       </w:r>
       <w:r>
         <w:t>IoT-Based Fish Farm Water Quality Monitoring System</w:t>
@@ -7508,15 +7349,7 @@
     </w:p>
     <w:p>
       <w:r>
-        <w:t xml:space="preserve">[7] B. Russell and D. </w:t>
-      </w:r>
-      <w:proofErr w:type="gramStart"/>
-      <w:r>
-        <w:t>Van</w:t>
-      </w:r>
-      <w:proofErr w:type="gramEnd"/>
-      <w:r>
-        <w:t xml:space="preserve"> Duren, “Practical Internet of Things Security,” </w:t>
+        <w:t xml:space="preserve">[7] B. Russell and D. Van Duren, “Practical Internet of Things Security,” </w:t>
       </w:r>
       <w:proofErr w:type="spellStart"/>
       <w:r>
@@ -7558,7 +7391,6 @@
     </w:p>
     <w:p>
       <w:r>
-        <w:lastRenderedPageBreak/>
         <w:t xml:space="preserve">[9] E. </w:t>
       </w:r>
       <w:proofErr w:type="spellStart"/>
@@ -7567,21 +7399,11 @@
       </w:r>
       <w:proofErr w:type="spellEnd"/>
       <w:r>
-        <w:t xml:space="preserve">, B. Smith and G. Francia III, “Performance Evaluation </w:t>
-      </w:r>
-      <w:proofErr w:type="gramStart"/>
-      <w:r>
-        <w:t>Of</w:t>
-      </w:r>
-      <w:proofErr w:type="gramEnd"/>
-      <w:r>
-        <w:t xml:space="preserve"> Modbus </w:t>
-      </w:r>
-      <w:proofErr w:type="spellStart"/>
-      <w:r>
-        <w:t>Tcp</w:t>
-      </w:r>
-      <w:proofErr w:type="spellEnd"/>
+        <w:t>, B. Smith and G. Francia III, “Performance Evaluation Of Modbus T</w:t>
+      </w:r>
+      <w:r>
+        <w:t>CP</w:t>
+      </w:r>
       <w:r>
         <w:t xml:space="preserve"> In Normal Operation And Under A Distributed Denial Of Service Attack,” </w:t>
       </w:r>
@@ -7689,189 +7511,238 @@
           <w:i/>
           <w:iCs/>
         </w:rPr>
-        <w:t xml:space="preserve">Introduction </w:t>
-      </w:r>
-      <w:proofErr w:type="gramStart"/>
+        <w:t>Introduction To Modbus TCP/IP</w:t>
+      </w:r>
+      <w:r>
+        <w:t xml:space="preserve">, </w:t>
+      </w:r>
+      <w:proofErr w:type="spellStart"/>
+      <w:r>
+        <w:t>Acromag</w:t>
+      </w:r>
+      <w:proofErr w:type="spellEnd"/>
+      <w:r>
+        <w:t>, Wixom, MI, USA, 2005.</w:t>
+      </w:r>
+    </w:p>
+    <w:p>
+      <w:r>
+        <w:t xml:space="preserve">[11] </w:t>
+      </w:r>
       <w:r>
         <w:rPr>
           <w:i/>
           <w:iCs/>
         </w:rPr>
-        <w:t>To</w:t>
-      </w:r>
-      <w:proofErr w:type="gramEnd"/>
+        <w:t>Modbus Application Protocol Specification</w:t>
+      </w:r>
       <w:r>
         <w:rPr>
           <w:i/>
           <w:iCs/>
         </w:rPr>
-        <w:t xml:space="preserve"> Modbus TCP/IP</w:t>
+        <w:t>,</w:t>
+      </w:r>
+      <w:r>
+        <w:t xml:space="preserve"> v1.1b3, Modbus, Andover, MA, USA, 2012.</w:t>
+      </w:r>
+    </w:p>
+    <w:p>
+      <w:r>
+        <w:t>[12] Fundamentals of Environmental Measurements. “Dissolved Oxygen.” fondriest.com, https://www.fondriest.com/environmental-measurements/parameters/water-quality/dissolved-oxygen/ (accessed Apr. 2, 2024).</w:t>
+      </w:r>
+    </w:p>
+    <w:p>
+      <w:r>
+        <w:t>[13] The Things Industries. “</w:t>
+      </w:r>
+      <w:proofErr w:type="spellStart"/>
+      <w:r>
+        <w:t>LoRaWAN</w:t>
+      </w:r>
+      <w:proofErr w:type="spellEnd"/>
+      <w:r>
+        <w:t xml:space="preserve">.” </w:t>
+      </w:r>
+      <w:r>
+        <w:t>thethingsindustries.com</w:t>
       </w:r>
       <w:r>
         <w:t xml:space="preserve">, </w:t>
       </w:r>
+      <w:r>
+        <w:t>https://www.thethingsindustries.com/docs/getting-started/lorawan-basics/</w:t>
+      </w:r>
+      <w:r>
+        <w:t xml:space="preserve"> (accessed Apr. 6, 2024).</w:t>
+      </w:r>
+    </w:p>
+    <w:p>
+      <w:r>
+        <w:lastRenderedPageBreak/>
+        <w:t>[14]</w:t>
+      </w:r>
+      <w:r>
+        <w:t xml:space="preserve"> Cisco. “</w:t>
+      </w:r>
+      <w:r>
+        <w:t>Understand Host and Subnet Quantities</w:t>
+      </w:r>
+      <w:r>
+        <w:t xml:space="preserve">.” cisco.com, </w:t>
+      </w:r>
+      <w:r>
+        <w:t xml:space="preserve"> </w:t>
+      </w:r>
+      <w:r>
+        <w:t>https://www.cisco.com/c/en/us/support/docs/ip/routing-information-protocol-rip/13790-8.html</w:t>
+      </w:r>
+      <w:r>
+        <w:t xml:space="preserve"> (accessed Apr. 8 2024).</w:t>
+      </w:r>
+    </w:p>
+    <w:p>
+      <w:r>
+        <w:t xml:space="preserve">[15] </w:t>
+      </w:r>
+      <w:r>
+        <w:t>Cisco. “</w:t>
+      </w:r>
+      <w:r>
+        <w:t>Configure IP Addresses and Unique Subnets for New Users</w:t>
+      </w:r>
+      <w:r>
+        <w:t>”. cisco.com,</w:t>
+      </w:r>
+      <w:r>
+        <w:t xml:space="preserve"> </w:t>
+      </w:r>
+      <w:r>
+        <w:t xml:space="preserve"> </w:t>
+      </w:r>
+      <w:r>
+        <w:t>https://www.cisco.com/c/en/us/support/docs/ip/routing-information-protocol-rip/13788-3.html</w:t>
+      </w:r>
+      <w:r>
+        <w:t xml:space="preserve"> (accessed Apr. 8</w:t>
+      </w:r>
+      <w:r>
+        <w:t>,</w:t>
+      </w:r>
+      <w:r>
+        <w:t xml:space="preserve"> 2024).</w:t>
+      </w:r>
+    </w:p>
+    <w:p>
+      <w:r>
+        <w:t xml:space="preserve">[16] The Things Industries. “Authentication.” </w:t>
+      </w:r>
+      <w:r>
+        <w:t>thethingsindustries.com</w:t>
+      </w:r>
+      <w:r>
+        <w:t xml:space="preserve">, </w:t>
+      </w:r>
+      <w:r>
+        <w:t>https://www.thethingsindustries.com/docs/api/concepts/auth/</w:t>
+      </w:r>
+      <w:r>
+        <w:t xml:space="preserve"> (accessed Apr. 9, 2024).</w:t>
+      </w:r>
+    </w:p>
+    <w:p>
+      <w:r>
+        <w:t>[17]</w:t>
+      </w:r>
+      <w:r>
+        <w:t xml:space="preserve"> Node-Red. “</w:t>
+      </w:r>
+      <w:r>
+        <w:t>Securing Node-RED</w:t>
+      </w:r>
+      <w:r>
+        <w:t>.” nodered.org,</w:t>
+      </w:r>
+      <w:r>
+        <w:t xml:space="preserve"> </w:t>
+      </w:r>
+      <w:r>
+        <w:t>https://nodered.org/docs/user-guide/runtime/securing-node-red</w:t>
+      </w:r>
+      <w:r>
+        <w:t xml:space="preserve"> (accessed Apr. 10, 2024).</w:t>
+      </w:r>
+    </w:p>
+    <w:p>
+      <w:r>
+        <w:t>[18] W. Alsabbagh,</w:t>
+      </w:r>
+      <w:r>
+        <w:t xml:space="preserve"> C. Kim and P. </w:t>
+      </w:r>
       <w:proofErr w:type="spellStart"/>
       <w:r>
-        <w:t>Acromag</w:t>
+        <w:t>Langendörfer</w:t>
       </w:r>
       <w:proofErr w:type="spellEnd"/>
       <w:r>
-        <w:t>, Wixom, MI, USA, 2005.</w:t>
-      </w:r>
-    </w:p>
-    <w:p>
-      <w:r>
-        <w:t xml:space="preserve">[11] </w:t>
-      </w:r>
-      <w:r>
-        <w:rPr>
-          <w:i/>
-          <w:iCs/>
-        </w:rPr>
-        <w:t>Modbus Application Protocol Specification</w:t>
-      </w:r>
-      <w:r>
-        <w:rPr>
-          <w:i/>
-          <w:iCs/>
-        </w:rPr>
         <w:t>,</w:t>
       </w:r>
       <w:r>
-        <w:t xml:space="preserve"> v1.1b3, Modbus, Andover, MA, USA, 2012.</w:t>
-      </w:r>
-    </w:p>
-    <w:p>
-      <w:r>
-        <w:t>[12] Fundamentals of Environmental Measurements. “Dissolved Oxygen.” fondriest.com, https://www.fondriest.com/environmental-measurements/parameters/water-quality/dissolved-oxygen/ (accessed Apr. 2, 2024).</w:t>
-      </w:r>
-    </w:p>
-    <w:p>
-      <w:r>
-        <w:t>[13] The Things Industries. “</w:t>
+        <w:t xml:space="preserve"> “Good Night, and Good Luck: A Control Logic Injection Attack on </w:t>
       </w:r>
       <w:proofErr w:type="spellStart"/>
       <w:r>
-        <w:t>LoRaWAN</w:t>
+        <w:t>OpenPLC</w:t>
       </w:r>
       <w:proofErr w:type="spellEnd"/>
       <w:r>
+        <w:t>,”</w:t>
+      </w:r>
+      <w:r>
+        <w:t xml:space="preserve"> </w:t>
+      </w:r>
+      <w:proofErr w:type="spellStart"/>
+      <w:r>
+        <w:t>doi</w:t>
+      </w:r>
+      <w:proofErr w:type="spellEnd"/>
+      <w:r>
+        <w:t xml:space="preserve">: </w:t>
+      </w:r>
+      <w:r>
+        <w:t>10.13140/RG.2.2.32913.20321</w:t>
+      </w:r>
+      <w:r>
+        <w:t>.</w:t>
+      </w:r>
+    </w:p>
+    <w:p>
+      <w:r>
+        <w:t>[19] mosquito. “</w:t>
+      </w:r>
+      <w:proofErr w:type="spellStart"/>
+      <w:r>
+        <w:t>mosquitto-tls</w:t>
+      </w:r>
+      <w:proofErr w:type="spellEnd"/>
+      <w:r>
+        <w:t xml:space="preserve"> man page</w:t>
+      </w:r>
+      <w:r>
         <w:t xml:space="preserve">.” </w:t>
       </w:r>
       <w:r>
-        <w:t>thethingsindustries.com</w:t>
+        <w:t>mosquitto.org</w:t>
       </w:r>
       <w:r>
         <w:t xml:space="preserve">, </w:t>
       </w:r>
       <w:r>
-        <w:t>https://www.thethingsindustries.com/docs/getting-started/lorawan-basics/</w:t>
-      </w:r>
-      <w:r>
-        <w:t xml:space="preserve"> (accessed Apr. 6, 2024).</w:t>
-      </w:r>
-    </w:p>
-    <w:p>
-      <w:r>
-        <w:t>[14]</w:t>
-      </w:r>
-      <w:r>
-        <w:t xml:space="preserve"> Cisco. “</w:t>
-      </w:r>
-      <w:r>
-        <w:t>Understand Host and Subnet Quantities</w:t>
-      </w:r>
-      <w:r>
-        <w:t xml:space="preserve">.” </w:t>
-      </w:r>
-      <w:proofErr w:type="gramStart"/>
-      <w:r>
-        <w:t xml:space="preserve">cisco.com, </w:t>
-      </w:r>
-      <w:r>
-        <w:t xml:space="preserve"> </w:t>
-      </w:r>
-      <w:r>
-        <w:t>https://www.cisco.com/c/en/us/support/docs/ip/routing-information-protocol-rip/13790-8.html</w:t>
-      </w:r>
-      <w:proofErr w:type="gramEnd"/>
-      <w:r>
-        <w:t xml:space="preserve"> (accessed Apr. 8 2024).</w:t>
-      </w:r>
-    </w:p>
-    <w:p>
-      <w:r>
-        <w:t xml:space="preserve">[15] </w:t>
-      </w:r>
-      <w:r>
-        <w:t>Cisco. “</w:t>
-      </w:r>
-      <w:r>
-        <w:t>Configure IP Addresses and Unique Subnets for New Users</w:t>
-      </w:r>
-      <w:r>
-        <w:t xml:space="preserve">”. </w:t>
-      </w:r>
-      <w:proofErr w:type="gramStart"/>
-      <w:r>
-        <w:t>cisco.com,</w:t>
-      </w:r>
-      <w:r>
-        <w:t xml:space="preserve"> </w:t>
-      </w:r>
-      <w:r>
-        <w:t xml:space="preserve"> </w:t>
-      </w:r>
-      <w:r>
-        <w:t>https://www.cisco.com/c/en/us/support/docs/ip/routing-information-protocol-rip/13788-3.html</w:t>
-      </w:r>
-      <w:proofErr w:type="gramEnd"/>
-      <w:r>
-        <w:t xml:space="preserve"> (accessed Apr. 8</w:t>
-      </w:r>
-      <w:r>
-        <w:t>,</w:t>
-      </w:r>
-      <w:r>
-        <w:t xml:space="preserve"> 2024).</w:t>
-      </w:r>
-    </w:p>
-    <w:p>
-      <w:r>
-        <w:t xml:space="preserve">[16] The Things Industries. “Authentication.” </w:t>
-      </w:r>
-      <w:r>
-        <w:t>thethingsindustries.com</w:t>
-      </w:r>
-      <w:r>
-        <w:t xml:space="preserve">, </w:t>
-      </w:r>
-      <w:r>
-        <w:t>https://www.thethingsindustries.com/docs/api/concepts/auth/</w:t>
-      </w:r>
-      <w:r>
-        <w:t xml:space="preserve"> (accessed Apr. 9, 2024).</w:t>
-      </w:r>
-    </w:p>
-    <w:p>
-      <w:r>
-        <w:t xml:space="preserve">[17] </w:t>
-      </w:r>
-      <w:r>
-        <w:t>https://nodered.org/docs/user-guide/runtime/securing-node-red</w:t>
-      </w:r>
-    </w:p>
-    <w:p>
-      <w:r>
-        <w:t xml:space="preserve">[18] W. Alsabbagh, “Good Night, and Good Luck: A Control Logic Injection Attack on </w:t>
-      </w:r>
-      <w:proofErr w:type="spellStart"/>
-      <w:r>
-        <w:t>OpenPLC</w:t>
-      </w:r>
-      <w:proofErr w:type="spellEnd"/>
-      <w:r>
-        <w:t>,”</w:t>
+        <w:t>https://mosquitto.org/man/mosquitto-tls-7.html</w:t>
+      </w:r>
+      <w:r>
+        <w:t xml:space="preserve"> (accessed Apr. 10, 2024).</w:t>
       </w:r>
     </w:p>
     <w:sectPr>

</xml_diff>

<commit_message>
Finalised report after adding in extra screenshots of Node-Red and OpenPLC
</commit_message>
<xml_diff>
--- a/docs/designreport.docx
+++ b/docs/designreport.docx
@@ -225,10 +225,7 @@
         </w:numPr>
       </w:pPr>
       <w:r>
-        <w:t>18-30</w:t>
-      </w:r>
-      <w:r>
-        <w:t>°C</w:t>
+        <w:t>18-30°C</w:t>
       </w:r>
     </w:p>
     <w:p>
@@ -253,22 +250,23 @@
       <w:r>
         <w:t xml:space="preserve"> The Things Network (TTN) and forwarded to subscribed nodes. The nodes include </w:t>
       </w:r>
+      <w:proofErr w:type="spellStart"/>
       <w:r>
         <w:t>OpenPLC</w:t>
       </w:r>
-      <w:r>
-        <w:t>,</w:t>
-      </w:r>
-      <w:r>
-        <w:t xml:space="preserve"> </w:t>
-      </w:r>
-      <w:r>
-        <w:t xml:space="preserve">Node-Red, and a web-based human machine interface (HMI). </w:t>
-      </w:r>
-    </w:p>
-    <w:p>
-      <w:r>
-        <w:t xml:space="preserve">OpenPLC is used to </w:t>
+      <w:proofErr w:type="spellEnd"/>
+      <w:r>
+        <w:t xml:space="preserve">, Node-Red, and a web-based human machine interface (HMI). </w:t>
+      </w:r>
+    </w:p>
+    <w:p>
+      <w:proofErr w:type="spellStart"/>
+      <w:r>
+        <w:t>OpenPLC</w:t>
+      </w:r>
+      <w:proofErr w:type="spellEnd"/>
+      <w:r>
+        <w:t xml:space="preserve"> is used to </w:t>
       </w:r>
       <w:r>
         <w:t xml:space="preserve">automatically </w:t>
@@ -309,7 +307,15 @@
         <w:t>apply</w:t>
       </w:r>
       <w:r>
-        <w:t xml:space="preserve"> actions. It will receive information from the sensors via the MQTT, and functions written in Javascript are applied to decode and scale the data</w:t>
+        <w:t xml:space="preserve"> actions. It will receive information from the sensors via the MQTT, and functions written in </w:t>
+      </w:r>
+      <w:proofErr w:type="spellStart"/>
+      <w:r>
+        <w:t>Javascript</w:t>
+      </w:r>
+      <w:proofErr w:type="spellEnd"/>
+      <w:r>
+        <w:t xml:space="preserve"> are applied to decode and scale the data</w:t>
       </w:r>
       <w:r>
         <w:t xml:space="preserve"> to obtain the actual values of pH, temperature and DO</w:t>
@@ -327,13 +333,29 @@
         <w:t>flow</w:t>
       </w:r>
       <w:r>
-        <w:t xml:space="preserve"> is to apply conditions which will change the inputs in the OpenPLC circuit </w:t>
+        <w:t xml:space="preserve"> is to apply conditions which will change the inputs in the </w:t>
+      </w:r>
+      <w:proofErr w:type="spellStart"/>
+      <w:r>
+        <w:t>OpenPLC</w:t>
+      </w:r>
+      <w:proofErr w:type="spellEnd"/>
+      <w:r>
+        <w:t xml:space="preserve"> circuit </w:t>
       </w:r>
       <w:r>
         <w:t xml:space="preserve">based on the ideal ranges specified above </w:t>
       </w:r>
       <w:r>
-        <w:t>and thus the activity of the outputs</w:t>
+        <w:t xml:space="preserve">and </w:t>
+      </w:r>
+      <w:proofErr w:type="gramStart"/>
+      <w:r>
+        <w:t>thus</w:t>
+      </w:r>
+      <w:proofErr w:type="gramEnd"/>
+      <w:r>
+        <w:t xml:space="preserve"> the activity of the outputs</w:t>
       </w:r>
       <w:r>
         <w:t xml:space="preserve"> to maintain stability of the tanks’ environment.</w:t>
@@ -364,7 +386,15 @@
     </w:p>
     <w:p>
       <w:r>
-        <w:t xml:space="preserve">Regarding protocols, Modbus TCP/IP is used to transmit the information between Node-Red and OpenPLC. It is a lightweight protocol and useful for small data packets being sent </w:t>
+        <w:t xml:space="preserve">Regarding protocols, Modbus TCP/IP is used to transmit the information between Node-Red and </w:t>
+      </w:r>
+      <w:proofErr w:type="spellStart"/>
+      <w:r>
+        <w:t>OpenPLC</w:t>
+      </w:r>
+      <w:proofErr w:type="spellEnd"/>
+      <w:r>
+        <w:t xml:space="preserve">. It is a lightweight protocol and useful for small data packets being sent </w:t>
       </w:r>
       <w:r>
         <w:t>over</w:t>
@@ -449,9 +479,11 @@
             <w:tcW w:w="2515" w:type="dxa"/>
           </w:tcPr>
           <w:p>
+            <w:proofErr w:type="spellStart"/>
             <w:r>
               <w:t>OpenPLC</w:t>
             </w:r>
+            <w:proofErr w:type="spellEnd"/>
           </w:p>
         </w:tc>
         <w:tc>
@@ -539,7 +571,15 @@
         <w:t xml:space="preserve"> improvement have been identified.</w:t>
       </w:r>
       <w:r>
-        <w:t xml:space="preserve"> When uploading information to the mapper API, it was worth noting that the flow does not check for updated or valid values. If no number is sent, then it will update with NaN. This can be addressed using a conditional node in the flow to upload old values alongside new values if they are sent at separate intervals.</w:t>
+        <w:t xml:space="preserve"> When uploading information to the mapper API, it was worth noting that the flow does not check for updated or valid values. If no number is sent, then it will update with </w:t>
+      </w:r>
+      <w:proofErr w:type="spellStart"/>
+      <w:r>
+        <w:t>NaN</w:t>
+      </w:r>
+      <w:proofErr w:type="spellEnd"/>
+      <w:r>
+        <w:t>. This can be addressed using a conditional node in the flow to upload old values alongside new values if they are sent at separate intervals.</w:t>
       </w:r>
       <w:r>
         <w:t xml:space="preserve"> The functionality of this system for an aquaponics setup is </w:t>
@@ -1954,20 +1994,17 @@
                 <w:noProof/>
                 <w:webHidden/>
               </w:rPr>
-            </w:r>
-            <w:r>
-              <w:rPr>
-                <w:noProof/>
-                <w:webHidden/>
-              </w:rPr>
               <w:fldChar w:fldCharType="separate"/>
             </w:r>
             <w:r>
               <w:rPr>
-                <w:noProof/>
-                <w:webHidden/>
-              </w:rPr>
-              <w:t>12</w:t>
+                <w:b/>
+                <w:bCs/>
+                <w:noProof/>
+                <w:webHidden/>
+                <w:lang w:val="en-US"/>
+              </w:rPr>
+              <w:t>Error! Bookmark not defined.</w:t>
             </w:r>
             <w:r>
               <w:rPr>
@@ -2183,7 +2220,7 @@
                 <w:noProof/>
                 <w:webHidden/>
               </w:rPr>
-              <w:t>13</w:t>
+              <w:t>14</w:t>
             </w:r>
             <w:r>
               <w:rPr>
@@ -2255,7 +2292,7 @@
                 <w:noProof/>
                 <w:webHidden/>
               </w:rPr>
-              <w:t>15</w:t>
+              <w:t>19</w:t>
             </w:r>
             <w:r>
               <w:rPr>
@@ -2327,7 +2364,7 @@
                 <w:noProof/>
                 <w:webHidden/>
               </w:rPr>
-              <w:t>16</w:t>
+              <w:t>19</w:t>
             </w:r>
             <w:r>
               <w:rPr>
@@ -3238,13 +3275,29 @@
         <w:t xml:space="preserve"> sent </w:t>
       </w:r>
       <w:r>
-        <w:t>via LoRaWAN (long range wide area network) to The Things Network (TTN).</w:t>
+        <w:t xml:space="preserve">via </w:t>
+      </w:r>
+      <w:proofErr w:type="spellStart"/>
+      <w:r>
+        <w:t>LoRaWAN</w:t>
+      </w:r>
+      <w:proofErr w:type="spellEnd"/>
+      <w:r>
+        <w:t xml:space="preserve"> (long range wide area network) to The Things Network (TTN).</w:t>
       </w:r>
       <w:r>
         <w:t xml:space="preserve"> </w:t>
       </w:r>
       <w:r>
-        <w:t>As LoRaWAN networks use ALOHA based protocols</w:t>
+        <w:t xml:space="preserve">As </w:t>
+      </w:r>
+      <w:proofErr w:type="spellStart"/>
+      <w:r>
+        <w:t>LoRaWAN</w:t>
+      </w:r>
+      <w:proofErr w:type="spellEnd"/>
+      <w:r>
+        <w:t xml:space="preserve"> networks use ALOHA based protocols</w:t>
       </w:r>
       <w:r>
         <w:t xml:space="preserve"> to avoid collision</w:t>
@@ -3276,7 +3329,15 @@
         <w:t>The</w:t>
       </w:r>
       <w:r>
-        <w:t xml:space="preserve"> message broker, in this case Mosquitto, uses MQTT protocol to take these messages as subscriptions. MQTT is appropriate for this situation because of the simple, small amounts of data being sent from the tank’s sensors which do not require large headers</w:t>
+        <w:t xml:space="preserve"> message broker, in this case </w:t>
+      </w:r>
+      <w:proofErr w:type="spellStart"/>
+      <w:r>
+        <w:t>Mosquitto</w:t>
+      </w:r>
+      <w:proofErr w:type="spellEnd"/>
+      <w:r>
+        <w:t>, uses MQTT protocol to take these messages as subscriptions. MQTT is appropriate for this situation because of the simple, small amounts of data being sent from the tank’s sensors which do not require large headers</w:t>
       </w:r>
       <w:r>
         <w:t xml:space="preserve"> or bandwidth. HTTP is another protocol that could have been used for this scenario, but</w:t>
@@ -3324,8 +3385,13 @@
         <w:t xml:space="preserve"> subscribed</w:t>
       </w:r>
       <w:r>
-        <w:t xml:space="preserve"> nodes: Node-Red, OpenPLC</w:t>
-      </w:r>
+        <w:t xml:space="preserve"> nodes: Node-Red, </w:t>
+      </w:r>
+      <w:proofErr w:type="spellStart"/>
+      <w:r>
+        <w:t>OpenPLC</w:t>
+      </w:r>
+      <w:proofErr w:type="spellEnd"/>
       <w:r>
         <w:t>,</w:t>
       </w:r>
@@ -3413,7 +3479,15 @@
     </w:p>
     <w:p>
       <w:r>
-        <w:t>The protocol to connect the sensors and devices to OpenPLC is Modbus TCP/IP.  Using TCP/IP allows the data to be carried over ethernet as it is already a widely used protocol and provides compatibility with preexisting ethernet infrastructure [10]. As the data being transferred is only small, Modbus is also suitable for this application due to its limited packet transfer size of 260 bytes [11].</w:t>
+        <w:t xml:space="preserve">The protocol to connect the sensors and devices to </w:t>
+      </w:r>
+      <w:proofErr w:type="spellStart"/>
+      <w:r>
+        <w:t>OpenPLC</w:t>
+      </w:r>
+      <w:proofErr w:type="spellEnd"/>
+      <w:r>
+        <w:t xml:space="preserve"> is Modbus TCP/IP.  Using TCP/IP allows the data to be carried over ethernet as it is already a widely used protocol and provides compatibility with preexisting ethernet infrastructure [10]. As the data being transferred is only small, Modbus is also suitable for this application due to its limited packet transfer size of 260 bytes [11].</w:t>
       </w:r>
     </w:p>
     <w:p>
@@ -3431,7 +3505,15 @@
     </w:p>
     <w:p>
       <w:r>
-        <w:t xml:space="preserve">As seen in Figure 1, the nodes provided are Node-Red, OpenPLC and a web-based HMI. </w:t>
+        <w:t xml:space="preserve">As seen in Figure 1, the nodes provided are Node-Red, </w:t>
+      </w:r>
+      <w:proofErr w:type="spellStart"/>
+      <w:r>
+        <w:t>OpenPLC</w:t>
+      </w:r>
+      <w:proofErr w:type="spellEnd"/>
+      <w:r>
+        <w:t xml:space="preserve"> and a web-based HMI. </w:t>
       </w:r>
       <w:r>
         <w:t xml:space="preserve">Node-Red is used to implement the IoT network. This creates flows for the decoding and scaling </w:t>
@@ -3454,12 +3536,14 @@
       <w:r>
         <w:t xml:space="preserve"> to </w:t>
       </w:r>
+      <w:proofErr w:type="spellStart"/>
       <w:r>
         <w:t>Open</w:t>
       </w:r>
       <w:r>
         <w:t>PLC</w:t>
       </w:r>
+      <w:proofErr w:type="spellEnd"/>
       <w:r>
         <w:t xml:space="preserve"> </w:t>
       </w:r>
@@ -3479,7 +3563,15 @@
         <w:t xml:space="preserve"> </w:t>
       </w:r>
       <w:r>
-        <w:t>has a built in feature to create a HMI in the form of a dashboard for the user</w:t>
+        <w:t xml:space="preserve">has a </w:t>
+      </w:r>
+      <w:proofErr w:type="gramStart"/>
+      <w:r>
+        <w:t>built in</w:t>
+      </w:r>
+      <w:proofErr w:type="gramEnd"/>
+      <w:r>
+        <w:t xml:space="preserve"> feature to create a HMI in the form of a dashboard for the user</w:t>
       </w:r>
       <w:r>
         <w:t xml:space="preserve"> to interact with where they can view alerts and controls</w:t>
@@ -3493,25 +3585,7 @@
     </w:p>
     <w:p>
       <w:r>
-        <w:t xml:space="preserve">The human-machine interface (HMI) </w:t>
-      </w:r>
-      <w:r>
-        <w:t>will be implemented on a device set up i</w:t>
-      </w:r>
-      <w:r>
-        <w:t>n kiosk mode. This will only allow access to Node-Red’s user interface (UI) and will display information on the pH, DO and water temperature of the tanks</w:t>
-      </w:r>
-      <w:r>
-        <w:t xml:space="preserve"> and provide the controls to the user</w:t>
-      </w:r>
-      <w:r>
-        <w:t xml:space="preserve">. This can be implemented on a tablet device for convenience so the user can easily </w:t>
-      </w:r>
-      <w:r>
-        <w:t xml:space="preserve">monitor the </w:t>
-      </w:r>
-      <w:r>
-        <w:t>aquaponics system.</w:t>
+        <w:t>The human-machine interface (HMI) will be implemented on a device set up in kiosk mode. This will only allow access to Node-Red’s user interface (UI) and will display information on the pH, DO and water temperature of the tanks and provide the controls to the user. This can be implemented on a tablet device for convenience so the user can easily monitor the aquaponics system.</w:t>
       </w:r>
     </w:p>
     <w:p>
@@ -3568,9 +3642,14 @@
       </w:r>
     </w:p>
     <w:p>
+      <w:proofErr w:type="spellStart"/>
       <w:r>
         <w:lastRenderedPageBreak/>
-        <w:t xml:space="preserve">OpenPLC </w:t>
+        <w:t>OpenPLC</w:t>
+      </w:r>
+      <w:proofErr w:type="spellEnd"/>
+      <w:r>
+        <w:t xml:space="preserve"> </w:t>
       </w:r>
       <w:r>
         <w:t>can be</w:t>
@@ -3686,7 +3765,23 @@
           </w:tcPr>
           <w:p>
             <w:r>
-              <w:t>If dissolved_oxygen is low OR airpump_button_on:</w:t>
+              <w:t xml:space="preserve">If </w:t>
+            </w:r>
+            <w:proofErr w:type="spellStart"/>
+            <w:r>
+              <w:t>dissolved_oxygen</w:t>
+            </w:r>
+            <w:proofErr w:type="spellEnd"/>
+            <w:r>
+              <w:t xml:space="preserve"> is low OR </w:t>
+            </w:r>
+            <w:proofErr w:type="spellStart"/>
+            <w:r>
+              <w:t>airpump_button_on</w:t>
+            </w:r>
+            <w:proofErr w:type="spellEnd"/>
+            <w:r>
+              <w:t>:</w:t>
             </w:r>
           </w:p>
           <w:p>
@@ -3698,12 +3793,33 @@
               </w:numPr>
             </w:pPr>
             <w:r>
-              <w:t>Turn on air pump</w:t>
-            </w:r>
+              <w:t xml:space="preserve">Turn on air </w:t>
+            </w:r>
+            <w:proofErr w:type="gramStart"/>
+            <w:r>
+              <w:t>pump</w:t>
+            </w:r>
+            <w:proofErr w:type="gramEnd"/>
           </w:p>
           <w:p>
             <w:r>
-              <w:t>Else If dissolved_oxygen is high OR airpump_button_off:</w:t>
+              <w:t xml:space="preserve">Else If </w:t>
+            </w:r>
+            <w:proofErr w:type="spellStart"/>
+            <w:r>
+              <w:t>dissolved_oxygen</w:t>
+            </w:r>
+            <w:proofErr w:type="spellEnd"/>
+            <w:r>
+              <w:t xml:space="preserve"> is high OR </w:t>
+            </w:r>
+            <w:proofErr w:type="spellStart"/>
+            <w:r>
+              <w:t>airpump_button_off</w:t>
+            </w:r>
+            <w:proofErr w:type="spellEnd"/>
+            <w:r>
+              <w:t>:</w:t>
             </w:r>
           </w:p>
           <w:p>
@@ -3715,13 +3831,34 @@
               </w:numPr>
             </w:pPr>
             <w:r>
-              <w:t>Turn off air pump</w:t>
-            </w:r>
+              <w:t xml:space="preserve">Turn off air </w:t>
+            </w:r>
+            <w:proofErr w:type="gramStart"/>
+            <w:r>
+              <w:t>pump</w:t>
+            </w:r>
+            <w:proofErr w:type="gramEnd"/>
           </w:p>
           <w:p/>
           <w:p>
             <w:r>
-              <w:t>If pH_level  is high OR low:</w:t>
+              <w:t xml:space="preserve">If </w:t>
+            </w:r>
+            <w:proofErr w:type="spellStart"/>
+            <w:r>
+              <w:t>pH_</w:t>
+            </w:r>
+            <w:proofErr w:type="gramStart"/>
+            <w:r>
+              <w:t>level</w:t>
+            </w:r>
+            <w:proofErr w:type="spellEnd"/>
+            <w:r>
+              <w:t xml:space="preserve">  is</w:t>
+            </w:r>
+            <w:proofErr w:type="gramEnd"/>
+            <w:r>
+              <w:t xml:space="preserve"> high OR low:</w:t>
             </w:r>
           </w:p>
           <w:p>
@@ -3733,13 +3870,26 @@
               </w:numPr>
             </w:pPr>
             <w:r>
-              <w:t>Turn on alert</w:t>
-            </w:r>
+              <w:t xml:space="preserve">Turn on </w:t>
+            </w:r>
+            <w:proofErr w:type="gramStart"/>
+            <w:r>
+              <w:t>alert</w:t>
+            </w:r>
+            <w:proofErr w:type="gramEnd"/>
           </w:p>
           <w:p/>
           <w:p>
             <w:r>
-              <w:t>If water_temp is low:</w:t>
+              <w:t xml:space="preserve">If </w:t>
+            </w:r>
+            <w:proofErr w:type="spellStart"/>
+            <w:r>
+              <w:t>water_temp</w:t>
+            </w:r>
+            <w:proofErr w:type="spellEnd"/>
+            <w:r>
+              <w:t xml:space="preserve"> is low:</w:t>
             </w:r>
           </w:p>
           <w:p>
@@ -3751,18 +3901,44 @@
               </w:numPr>
             </w:pPr>
             <w:r>
-              <w:t>Turn on heater</w:t>
-            </w:r>
+              <w:t xml:space="preserve">Turn on </w:t>
+            </w:r>
+            <w:proofErr w:type="gramStart"/>
+            <w:r>
+              <w:t>heater</w:t>
+            </w:r>
+            <w:proofErr w:type="gramEnd"/>
           </w:p>
           <w:p>
             <w:r>
-              <w:t>Else turn off heater</w:t>
-            </w:r>
+              <w:t xml:space="preserve">Else turn off </w:t>
+            </w:r>
+            <w:proofErr w:type="gramStart"/>
+            <w:r>
+              <w:t>heater</w:t>
+            </w:r>
+            <w:proofErr w:type="gramEnd"/>
           </w:p>
           <w:p/>
           <w:p>
             <w:r>
-              <w:t>If water_temp is high OR waterpump_button_on:</w:t>
+              <w:t xml:space="preserve">If </w:t>
+            </w:r>
+            <w:proofErr w:type="spellStart"/>
+            <w:r>
+              <w:t>water_temp</w:t>
+            </w:r>
+            <w:proofErr w:type="spellEnd"/>
+            <w:r>
+              <w:t xml:space="preserve"> is high OR </w:t>
+            </w:r>
+            <w:proofErr w:type="spellStart"/>
+            <w:r>
+              <w:t>waterpump_button_on</w:t>
+            </w:r>
+            <w:proofErr w:type="spellEnd"/>
+            <w:r>
+              <w:t>:</w:t>
             </w:r>
           </w:p>
           <w:p>
@@ -3774,12 +3950,41 @@
               </w:numPr>
             </w:pPr>
             <w:r>
-              <w:t>Turn on water pump</w:t>
-            </w:r>
+              <w:t xml:space="preserve">Turn on water </w:t>
+            </w:r>
+            <w:proofErr w:type="gramStart"/>
+            <w:r>
+              <w:t>pump</w:t>
+            </w:r>
+            <w:proofErr w:type="gramEnd"/>
           </w:p>
           <w:p>
             <w:r>
-              <w:t>Else if water_temp is not high OR water_temp is low OR waterpump_button_off:</w:t>
+              <w:t xml:space="preserve">Else if </w:t>
+            </w:r>
+            <w:proofErr w:type="spellStart"/>
+            <w:r>
+              <w:t>water_temp</w:t>
+            </w:r>
+            <w:proofErr w:type="spellEnd"/>
+            <w:r>
+              <w:t xml:space="preserve"> is not high OR </w:t>
+            </w:r>
+            <w:proofErr w:type="spellStart"/>
+            <w:r>
+              <w:t>water_temp</w:t>
+            </w:r>
+            <w:proofErr w:type="spellEnd"/>
+            <w:r>
+              <w:t xml:space="preserve"> is low OR </w:t>
+            </w:r>
+            <w:proofErr w:type="spellStart"/>
+            <w:r>
+              <w:t>waterpump_button_off</w:t>
+            </w:r>
+            <w:proofErr w:type="spellEnd"/>
+            <w:r>
+              <w:t>:</w:t>
             </w:r>
           </w:p>
           <w:p>
@@ -3791,8 +3996,13 @@
               </w:numPr>
             </w:pPr>
             <w:r>
-              <w:t>Turn off water pump</w:t>
-            </w:r>
+              <w:t xml:space="preserve">Turn off water </w:t>
+            </w:r>
+            <w:proofErr w:type="gramStart"/>
+            <w:r>
+              <w:t>pump</w:t>
+            </w:r>
+            <w:proofErr w:type="gramEnd"/>
           </w:p>
           <w:p>
             <w:pPr>
@@ -3865,7 +4075,15 @@
         <w:t xml:space="preserve"> in Node-Red</w:t>
       </w:r>
       <w:r>
-        <w:t xml:space="preserve"> using a code snippet written in Javascript as follows:</w:t>
+        <w:t xml:space="preserve"> using a code snippet written in </w:t>
+      </w:r>
+      <w:proofErr w:type="spellStart"/>
+      <w:r>
+        <w:t>Javascript</w:t>
+      </w:r>
+      <w:proofErr w:type="spellEnd"/>
+      <w:r>
+        <w:t xml:space="preserve"> as follows:</w:t>
       </w:r>
     </w:p>
     <w:p>
@@ -3892,7 +4110,33 @@
           <w:lang w:eastAsia="en-AU"/>
           <w14:ligatures w14:val="none"/>
         </w:rPr>
-        <w:t>// Separating data in base64 to individual bytes  (hexadecimal)</w:t>
+        <w:t xml:space="preserve">// Separating data in base64 to individual </w:t>
+      </w:r>
+      <w:proofErr w:type="gramStart"/>
+      <w:r>
+        <w:rPr>
+          <w:rFonts w:ascii="Consolas" w:eastAsia="Times New Roman" w:hAnsi="Consolas" w:cs="Times New Roman"/>
+          <w:color w:val="008000"/>
+          <w:kern w:val="0"/>
+          <w:sz w:val="21"/>
+          <w:szCs w:val="21"/>
+          <w:lang w:eastAsia="en-AU"/>
+          <w14:ligatures w14:val="none"/>
+        </w:rPr>
+        <w:t>bytes  (</w:t>
+      </w:r>
+      <w:proofErr w:type="gramEnd"/>
+      <w:r>
+        <w:rPr>
+          <w:rFonts w:ascii="Consolas" w:eastAsia="Times New Roman" w:hAnsi="Consolas" w:cs="Times New Roman"/>
+          <w:color w:val="008000"/>
+          <w:kern w:val="0"/>
+          <w:sz w:val="21"/>
+          <w:szCs w:val="21"/>
+          <w:lang w:eastAsia="en-AU"/>
+          <w14:ligatures w14:val="none"/>
+        </w:rPr>
+        <w:t>hexadecimal)</w:t>
       </w:r>
     </w:p>
     <w:p>
@@ -3931,8 +4175,35 @@
           <w:lang w:eastAsia="en-AU"/>
           <w14:ligatures w14:val="none"/>
         </w:rPr>
-        <w:t xml:space="preserve"> hexbytes = </w:t>
-      </w:r>
+        <w:t xml:space="preserve"> </w:t>
+      </w:r>
+      <w:proofErr w:type="spellStart"/>
+      <w:r>
+        <w:rPr>
+          <w:rFonts w:ascii="Consolas" w:eastAsia="Times New Roman" w:hAnsi="Consolas" w:cs="Times New Roman"/>
+          <w:color w:val="000000"/>
+          <w:kern w:val="0"/>
+          <w:sz w:val="21"/>
+          <w:szCs w:val="21"/>
+          <w:lang w:eastAsia="en-AU"/>
+          <w14:ligatures w14:val="none"/>
+        </w:rPr>
+        <w:t>hexbytes</w:t>
+      </w:r>
+      <w:proofErr w:type="spellEnd"/>
+      <w:r>
+        <w:rPr>
+          <w:rFonts w:ascii="Consolas" w:eastAsia="Times New Roman" w:hAnsi="Consolas" w:cs="Times New Roman"/>
+          <w:color w:val="000000"/>
+          <w:kern w:val="0"/>
+          <w:sz w:val="21"/>
+          <w:szCs w:val="21"/>
+          <w:lang w:eastAsia="en-AU"/>
+          <w14:ligatures w14:val="none"/>
+        </w:rPr>
+        <w:t xml:space="preserve"> = </w:t>
+      </w:r>
+      <w:proofErr w:type="spellStart"/>
       <w:r>
         <w:rPr>
           <w:rFonts w:ascii="Consolas" w:eastAsia="Times New Roman" w:hAnsi="Consolas" w:cs="Times New Roman"/>
@@ -3969,6 +4240,7 @@
         </w:rPr>
         <w:t>from</w:t>
       </w:r>
+      <w:proofErr w:type="spellEnd"/>
       <w:r>
         <w:rPr>
           <w:rFonts w:ascii="Consolas" w:eastAsia="Times New Roman" w:hAnsi="Consolas" w:cs="Times New Roman"/>
@@ -3993,6 +4265,7 @@
         </w:rPr>
         <w:t>'base64'</w:t>
       </w:r>
+      <w:proofErr w:type="gramStart"/>
       <w:r>
         <w:rPr>
           <w:rFonts w:ascii="Consolas" w:eastAsia="Times New Roman" w:hAnsi="Consolas" w:cs="Times New Roman"/>
@@ -4005,6 +4278,7 @@
         </w:rPr>
         <w:t>);</w:t>
       </w:r>
+      <w:proofErr w:type="gramEnd"/>
     </w:p>
     <w:p>
       <w:pPr>
@@ -4020,6 +4294,8 @@
           <w14:ligatures w14:val="none"/>
         </w:rPr>
       </w:pPr>
+      <w:proofErr w:type="spellStart"/>
+      <w:proofErr w:type="gramStart"/>
       <w:r>
         <w:rPr>
           <w:rFonts w:ascii="Consolas" w:eastAsia="Times New Roman" w:hAnsi="Consolas" w:cs="Times New Roman"/>
@@ -4030,7 +4306,47 @@
           <w:lang w:eastAsia="en-AU"/>
           <w14:ligatures w14:val="none"/>
         </w:rPr>
-        <w:t xml:space="preserve">msg.payload = hexbytes; </w:t>
+        <w:t>msg.payload</w:t>
+      </w:r>
+      <w:proofErr w:type="spellEnd"/>
+      <w:proofErr w:type="gramEnd"/>
+      <w:r>
+        <w:rPr>
+          <w:rFonts w:ascii="Consolas" w:eastAsia="Times New Roman" w:hAnsi="Consolas" w:cs="Times New Roman"/>
+          <w:color w:val="000000"/>
+          <w:kern w:val="0"/>
+          <w:sz w:val="21"/>
+          <w:szCs w:val="21"/>
+          <w:lang w:eastAsia="en-AU"/>
+          <w14:ligatures w14:val="none"/>
+        </w:rPr>
+        <w:t xml:space="preserve"> = </w:t>
+      </w:r>
+      <w:proofErr w:type="spellStart"/>
+      <w:r>
+        <w:rPr>
+          <w:rFonts w:ascii="Consolas" w:eastAsia="Times New Roman" w:hAnsi="Consolas" w:cs="Times New Roman"/>
+          <w:color w:val="000000"/>
+          <w:kern w:val="0"/>
+          <w:sz w:val="21"/>
+          <w:szCs w:val="21"/>
+          <w:lang w:eastAsia="en-AU"/>
+          <w14:ligatures w14:val="none"/>
+        </w:rPr>
+        <w:t>hexbytes</w:t>
+      </w:r>
+      <w:proofErr w:type="spellEnd"/>
+      <w:r>
+        <w:rPr>
+          <w:rFonts w:ascii="Consolas" w:eastAsia="Times New Roman" w:hAnsi="Consolas" w:cs="Times New Roman"/>
+          <w:color w:val="000000"/>
+          <w:kern w:val="0"/>
+          <w:sz w:val="21"/>
+          <w:szCs w:val="21"/>
+          <w:lang w:eastAsia="en-AU"/>
+          <w14:ligatures w14:val="none"/>
+        </w:rPr>
+        <w:t xml:space="preserve">; </w:t>
       </w:r>
       <w:r>
         <w:rPr>
@@ -4081,8 +4397,22 @@
           <w:lang w:eastAsia="en-AU"/>
           <w14:ligatures w14:val="none"/>
         </w:rPr>
-        <w:t xml:space="preserve"> msg;</w:t>
-      </w:r>
+        <w:t xml:space="preserve"> </w:t>
+      </w:r>
+      <w:proofErr w:type="gramStart"/>
+      <w:r>
+        <w:rPr>
+          <w:rFonts w:ascii="Consolas" w:eastAsia="Times New Roman" w:hAnsi="Consolas" w:cs="Times New Roman"/>
+          <w:color w:val="000000"/>
+          <w:kern w:val="0"/>
+          <w:sz w:val="21"/>
+          <w:szCs w:val="21"/>
+          <w:lang w:eastAsia="en-AU"/>
+          <w14:ligatures w14:val="none"/>
+        </w:rPr>
+        <w:t>msg;</w:t>
+      </w:r>
+      <w:proofErr w:type="gramEnd"/>
     </w:p>
     <w:p>
       <w:pPr>
@@ -4315,7 +4645,35 @@
           <w:lang w:eastAsia="en-AU"/>
           <w14:ligatures w14:val="none"/>
         </w:rPr>
-        <w:t xml:space="preserve"> bytes = msg.payload;  </w:t>
+        <w:t xml:space="preserve"> bytes = </w:t>
+      </w:r>
+      <w:proofErr w:type="spellStart"/>
+      <w:proofErr w:type="gramStart"/>
+      <w:r>
+        <w:rPr>
+          <w:rFonts w:ascii="Consolas" w:eastAsia="Times New Roman" w:hAnsi="Consolas" w:cs="Times New Roman"/>
+          <w:color w:val="000000"/>
+          <w:kern w:val="0"/>
+          <w:sz w:val="21"/>
+          <w:szCs w:val="21"/>
+          <w:lang w:eastAsia="en-AU"/>
+          <w14:ligatures w14:val="none"/>
+        </w:rPr>
+        <w:t>msg.payload</w:t>
+      </w:r>
+      <w:proofErr w:type="spellEnd"/>
+      <w:proofErr w:type="gramEnd"/>
+      <w:r>
+        <w:rPr>
+          <w:rFonts w:ascii="Consolas" w:eastAsia="Times New Roman" w:hAnsi="Consolas" w:cs="Times New Roman"/>
+          <w:color w:val="000000"/>
+          <w:kern w:val="0"/>
+          <w:sz w:val="21"/>
+          <w:szCs w:val="21"/>
+          <w:lang w:eastAsia="en-AU"/>
+          <w14:ligatures w14:val="none"/>
+        </w:rPr>
+        <w:t>;  </w:t>
       </w:r>
       <w:r>
         <w:rPr>
@@ -4368,6 +4726,7 @@
         </w:rPr>
         <w:t xml:space="preserve"> </w:t>
       </w:r>
+      <w:proofErr w:type="spellStart"/>
       <w:r>
         <w:rPr>
           <w:rFonts w:ascii="Consolas" w:eastAsia="Times New Roman" w:hAnsi="Consolas" w:cs="Times New Roman"/>
@@ -4380,6 +4739,7 @@
         </w:rPr>
         <w:t>DO_data</w:t>
       </w:r>
+      <w:proofErr w:type="spellEnd"/>
       <w:r>
         <w:rPr>
           <w:rFonts w:ascii="Consolas" w:eastAsia="Times New Roman" w:hAnsi="Consolas" w:cs="Times New Roman"/>
@@ -4392,6 +4752,7 @@
         </w:rPr>
         <w:t xml:space="preserve"> = ((bytes[</w:t>
       </w:r>
+      <w:proofErr w:type="gramStart"/>
       <w:r>
         <w:rPr>
           <w:rFonts w:ascii="Consolas" w:eastAsia="Times New Roman" w:hAnsi="Consolas" w:cs="Times New Roman"/>
@@ -4414,7 +4775,20 @@
           <w:lang w:eastAsia="en-AU"/>
           <w14:ligatures w14:val="none"/>
         </w:rPr>
-        <w:t>]&lt;&lt;</w:t>
+        <w:t>]&lt;</w:t>
+      </w:r>
+      <w:proofErr w:type="gramEnd"/>
+      <w:r>
+        <w:rPr>
+          <w:rFonts w:ascii="Consolas" w:eastAsia="Times New Roman" w:hAnsi="Consolas" w:cs="Times New Roman"/>
+          <w:color w:val="000000"/>
+          <w:kern w:val="0"/>
+          <w:sz w:val="21"/>
+          <w:szCs w:val="21"/>
+          <w:lang w:eastAsia="en-AU"/>
+          <w14:ligatures w14:val="none"/>
+        </w:rPr>
+        <w:t>&lt;</w:t>
       </w:r>
       <w:r>
         <w:rPr>
@@ -4557,6 +4931,7 @@
         </w:rPr>
         <w:t xml:space="preserve"> </w:t>
       </w:r>
+      <w:proofErr w:type="spellStart"/>
       <w:r>
         <w:rPr>
           <w:rFonts w:ascii="Consolas" w:eastAsia="Times New Roman" w:hAnsi="Consolas" w:cs="Times New Roman"/>
@@ -4569,6 +4944,7 @@
         </w:rPr>
         <w:t>DO_value</w:t>
       </w:r>
+      <w:proofErr w:type="spellEnd"/>
       <w:r>
         <w:rPr>
           <w:rFonts w:ascii="Consolas" w:eastAsia="Times New Roman" w:hAnsi="Consolas" w:cs="Times New Roman"/>
@@ -4581,6 +4957,7 @@
         </w:rPr>
         <w:t xml:space="preserve"> = </w:t>
       </w:r>
+      <w:proofErr w:type="spellStart"/>
       <w:r>
         <w:rPr>
           <w:rFonts w:ascii="Consolas" w:eastAsia="Times New Roman" w:hAnsi="Consolas" w:cs="Times New Roman"/>
@@ -4593,6 +4970,7 @@
         </w:rPr>
         <w:t>DO_data</w:t>
       </w:r>
+      <w:proofErr w:type="spellEnd"/>
       <w:r>
         <w:rPr>
           <w:rFonts w:ascii="Consolas" w:eastAsia="Times New Roman" w:hAnsi="Consolas" w:cs="Times New Roman"/>
@@ -4680,6 +5058,8 @@
           <w14:ligatures w14:val="none"/>
         </w:rPr>
       </w:pPr>
+      <w:proofErr w:type="spellStart"/>
+      <w:proofErr w:type="gramStart"/>
       <w:r>
         <w:rPr>
           <w:rFonts w:ascii="Consolas" w:eastAsia="Times New Roman" w:hAnsi="Consolas" w:cs="Times New Roman"/>
@@ -4690,8 +5070,23 @@
           <w:lang w:eastAsia="en-AU"/>
           <w14:ligatures w14:val="none"/>
         </w:rPr>
-        <w:t xml:space="preserve">msg.payload = </w:t>
-      </w:r>
+        <w:t>msg.payload</w:t>
+      </w:r>
+      <w:proofErr w:type="spellEnd"/>
+      <w:proofErr w:type="gramEnd"/>
+      <w:r>
+        <w:rPr>
+          <w:rFonts w:ascii="Consolas" w:eastAsia="Times New Roman" w:hAnsi="Consolas" w:cs="Times New Roman"/>
+          <w:color w:val="000000"/>
+          <w:kern w:val="0"/>
+          <w:sz w:val="21"/>
+          <w:szCs w:val="21"/>
+          <w:lang w:eastAsia="en-AU"/>
+          <w14:ligatures w14:val="none"/>
+        </w:rPr>
+        <w:t xml:space="preserve"> = </w:t>
+      </w:r>
+      <w:proofErr w:type="spellStart"/>
       <w:r>
         <w:rPr>
           <w:rFonts w:ascii="Consolas" w:eastAsia="Times New Roman" w:hAnsi="Consolas" w:cs="Times New Roman"/>
@@ -4704,6 +5099,7 @@
         </w:rPr>
         <w:t>DO_value</w:t>
       </w:r>
+      <w:proofErr w:type="spellEnd"/>
       <w:r>
         <w:rPr>
           <w:rFonts w:ascii="Consolas" w:eastAsia="Times New Roman" w:hAnsi="Consolas" w:cs="Times New Roman"/>
@@ -4753,8 +5149,22 @@
           <w:lang w:eastAsia="en-AU"/>
           <w14:ligatures w14:val="none"/>
         </w:rPr>
-        <w:t xml:space="preserve"> msg;</w:t>
-      </w:r>
+        <w:t xml:space="preserve"> </w:t>
+      </w:r>
+      <w:proofErr w:type="gramStart"/>
+      <w:r>
+        <w:rPr>
+          <w:rFonts w:ascii="Consolas" w:eastAsia="Times New Roman" w:hAnsi="Consolas" w:cs="Times New Roman"/>
+          <w:color w:val="000000"/>
+          <w:kern w:val="0"/>
+          <w:sz w:val="21"/>
+          <w:szCs w:val="21"/>
+          <w:lang w:eastAsia="en-AU"/>
+          <w14:ligatures w14:val="none"/>
+        </w:rPr>
+        <w:t>msg;</w:t>
+      </w:r>
+      <w:proofErr w:type="gramEnd"/>
     </w:p>
     <w:p/>
     <w:p>
@@ -4928,7 +5338,35 @@
           <w:lang w:eastAsia="en-AU"/>
           <w14:ligatures w14:val="none"/>
         </w:rPr>
-        <w:t xml:space="preserve"> bytes = msg.payload;   </w:t>
+        <w:t xml:space="preserve"> bytes = </w:t>
+      </w:r>
+      <w:proofErr w:type="spellStart"/>
+      <w:proofErr w:type="gramStart"/>
+      <w:r>
+        <w:rPr>
+          <w:rFonts w:ascii="Consolas" w:eastAsia="Times New Roman" w:hAnsi="Consolas" w:cs="Times New Roman"/>
+          <w:color w:val="000000"/>
+          <w:kern w:val="0"/>
+          <w:sz w:val="21"/>
+          <w:szCs w:val="21"/>
+          <w:lang w:eastAsia="en-AU"/>
+          <w14:ligatures w14:val="none"/>
+        </w:rPr>
+        <w:t>msg.payload</w:t>
+      </w:r>
+      <w:proofErr w:type="spellEnd"/>
+      <w:proofErr w:type="gramEnd"/>
+      <w:r>
+        <w:rPr>
+          <w:rFonts w:ascii="Consolas" w:eastAsia="Times New Roman" w:hAnsi="Consolas" w:cs="Times New Roman"/>
+          <w:color w:val="000000"/>
+          <w:kern w:val="0"/>
+          <w:sz w:val="21"/>
+          <w:szCs w:val="21"/>
+          <w:lang w:eastAsia="en-AU"/>
+          <w14:ligatures w14:val="none"/>
+        </w:rPr>
+        <w:t xml:space="preserve">;   </w:t>
       </w:r>
       <w:r>
         <w:rPr>
@@ -4979,8 +5417,35 @@
           <w:lang w:eastAsia="en-AU"/>
           <w14:ligatures w14:val="none"/>
         </w:rPr>
-        <w:t xml:space="preserve"> ph_data = ((bytes[</w:t>
-      </w:r>
+        <w:t xml:space="preserve"> </w:t>
+      </w:r>
+      <w:proofErr w:type="spellStart"/>
+      <w:r>
+        <w:rPr>
+          <w:rFonts w:ascii="Consolas" w:eastAsia="Times New Roman" w:hAnsi="Consolas" w:cs="Times New Roman"/>
+          <w:color w:val="000000"/>
+          <w:kern w:val="0"/>
+          <w:sz w:val="21"/>
+          <w:szCs w:val="21"/>
+          <w:lang w:eastAsia="en-AU"/>
+          <w14:ligatures w14:val="none"/>
+        </w:rPr>
+        <w:t>ph_data</w:t>
+      </w:r>
+      <w:proofErr w:type="spellEnd"/>
+      <w:r>
+        <w:rPr>
+          <w:rFonts w:ascii="Consolas" w:eastAsia="Times New Roman" w:hAnsi="Consolas" w:cs="Times New Roman"/>
+          <w:color w:val="000000"/>
+          <w:kern w:val="0"/>
+          <w:sz w:val="21"/>
+          <w:szCs w:val="21"/>
+          <w:lang w:eastAsia="en-AU"/>
+          <w14:ligatures w14:val="none"/>
+        </w:rPr>
+        <w:t xml:space="preserve"> = ((bytes[</w:t>
+      </w:r>
+      <w:proofErr w:type="gramStart"/>
       <w:r>
         <w:rPr>
           <w:rFonts w:ascii="Consolas" w:eastAsia="Times New Roman" w:hAnsi="Consolas" w:cs="Times New Roman"/>
@@ -5003,7 +5468,20 @@
           <w:lang w:eastAsia="en-AU"/>
           <w14:ligatures w14:val="none"/>
         </w:rPr>
-        <w:t>]&lt;&lt;</w:t>
+        <w:t>]&lt;</w:t>
+      </w:r>
+      <w:proofErr w:type="gramEnd"/>
+      <w:r>
+        <w:rPr>
+          <w:rFonts w:ascii="Consolas" w:eastAsia="Times New Roman" w:hAnsi="Consolas" w:cs="Times New Roman"/>
+          <w:color w:val="000000"/>
+          <w:kern w:val="0"/>
+          <w:sz w:val="21"/>
+          <w:szCs w:val="21"/>
+          <w:lang w:eastAsia="en-AU"/>
+          <w14:ligatures w14:val="none"/>
+        </w:rPr>
+        <w:t>&lt;</w:t>
       </w:r>
       <w:r>
         <w:rPr>
@@ -5102,7 +5580,59 @@
           <w:lang w:eastAsia="en-AU"/>
           <w14:ligatures w14:val="none"/>
         </w:rPr>
-        <w:t xml:space="preserve"> ph_value = ph_data /</w:t>
+        <w:t xml:space="preserve"> </w:t>
+      </w:r>
+      <w:proofErr w:type="spellStart"/>
+      <w:r>
+        <w:rPr>
+          <w:rFonts w:ascii="Consolas" w:eastAsia="Times New Roman" w:hAnsi="Consolas" w:cs="Times New Roman"/>
+          <w:color w:val="000000"/>
+          <w:kern w:val="0"/>
+          <w:sz w:val="21"/>
+          <w:szCs w:val="21"/>
+          <w:lang w:eastAsia="en-AU"/>
+          <w14:ligatures w14:val="none"/>
+        </w:rPr>
+        <w:t>ph_value</w:t>
+      </w:r>
+      <w:proofErr w:type="spellEnd"/>
+      <w:r>
+        <w:rPr>
+          <w:rFonts w:ascii="Consolas" w:eastAsia="Times New Roman" w:hAnsi="Consolas" w:cs="Times New Roman"/>
+          <w:color w:val="000000"/>
+          <w:kern w:val="0"/>
+          <w:sz w:val="21"/>
+          <w:szCs w:val="21"/>
+          <w:lang w:eastAsia="en-AU"/>
+          <w14:ligatures w14:val="none"/>
+        </w:rPr>
+        <w:t xml:space="preserve"> = </w:t>
+      </w:r>
+      <w:proofErr w:type="spellStart"/>
+      <w:r>
+        <w:rPr>
+          <w:rFonts w:ascii="Consolas" w:eastAsia="Times New Roman" w:hAnsi="Consolas" w:cs="Times New Roman"/>
+          <w:color w:val="000000"/>
+          <w:kern w:val="0"/>
+          <w:sz w:val="21"/>
+          <w:szCs w:val="21"/>
+          <w:lang w:eastAsia="en-AU"/>
+          <w14:ligatures w14:val="none"/>
+        </w:rPr>
+        <w:t>ph_data</w:t>
+      </w:r>
+      <w:proofErr w:type="spellEnd"/>
+      <w:r>
+        <w:rPr>
+          <w:rFonts w:ascii="Consolas" w:eastAsia="Times New Roman" w:hAnsi="Consolas" w:cs="Times New Roman"/>
+          <w:color w:val="000000"/>
+          <w:kern w:val="0"/>
+          <w:sz w:val="21"/>
+          <w:szCs w:val="21"/>
+          <w:lang w:eastAsia="en-AU"/>
+          <w14:ligatures w14:val="none"/>
+        </w:rPr>
+        <w:t xml:space="preserve"> /</w:t>
       </w:r>
       <w:r>
         <w:rPr>
@@ -5177,7 +5707,59 @@
           <w:lang w:eastAsia="en-AU"/>
           <w14:ligatures w14:val="none"/>
         </w:rPr>
-        <w:t xml:space="preserve"> ph_info = ph_value / (</w:t>
+        <w:t xml:space="preserve"> </w:t>
+      </w:r>
+      <w:proofErr w:type="spellStart"/>
+      <w:r>
+        <w:rPr>
+          <w:rFonts w:ascii="Consolas" w:eastAsia="Times New Roman" w:hAnsi="Consolas" w:cs="Times New Roman"/>
+          <w:color w:val="000000"/>
+          <w:kern w:val="0"/>
+          <w:sz w:val="21"/>
+          <w:szCs w:val="21"/>
+          <w:lang w:eastAsia="en-AU"/>
+          <w14:ligatures w14:val="none"/>
+        </w:rPr>
+        <w:t>ph_info</w:t>
+      </w:r>
+      <w:proofErr w:type="spellEnd"/>
+      <w:r>
+        <w:rPr>
+          <w:rFonts w:ascii="Consolas" w:eastAsia="Times New Roman" w:hAnsi="Consolas" w:cs="Times New Roman"/>
+          <w:color w:val="000000"/>
+          <w:kern w:val="0"/>
+          <w:sz w:val="21"/>
+          <w:szCs w:val="21"/>
+          <w:lang w:eastAsia="en-AU"/>
+          <w14:ligatures w14:val="none"/>
+        </w:rPr>
+        <w:t xml:space="preserve"> = </w:t>
+      </w:r>
+      <w:proofErr w:type="spellStart"/>
+      <w:r>
+        <w:rPr>
+          <w:rFonts w:ascii="Consolas" w:eastAsia="Times New Roman" w:hAnsi="Consolas" w:cs="Times New Roman"/>
+          <w:color w:val="000000"/>
+          <w:kern w:val="0"/>
+          <w:sz w:val="21"/>
+          <w:szCs w:val="21"/>
+          <w:lang w:eastAsia="en-AU"/>
+          <w14:ligatures w14:val="none"/>
+        </w:rPr>
+        <w:t>ph_value</w:t>
+      </w:r>
+      <w:proofErr w:type="spellEnd"/>
+      <w:r>
+        <w:rPr>
+          <w:rFonts w:ascii="Consolas" w:eastAsia="Times New Roman" w:hAnsi="Consolas" w:cs="Times New Roman"/>
+          <w:color w:val="000000"/>
+          <w:kern w:val="0"/>
+          <w:sz w:val="21"/>
+          <w:szCs w:val="21"/>
+          <w:lang w:eastAsia="en-AU"/>
+          <w14:ligatures w14:val="none"/>
+        </w:rPr>
+        <w:t xml:space="preserve"> / (</w:t>
       </w:r>
       <w:r>
         <w:rPr>
@@ -5254,6 +5836,8 @@
           <w14:ligatures w14:val="none"/>
         </w:rPr>
       </w:pPr>
+      <w:proofErr w:type="spellStart"/>
+      <w:proofErr w:type="gramStart"/>
       <w:r>
         <w:rPr>
           <w:rFonts w:ascii="Consolas" w:eastAsia="Times New Roman" w:hAnsi="Consolas" w:cs="Times New Roman"/>
@@ -5264,7 +5848,47 @@
           <w:lang w:eastAsia="en-AU"/>
           <w14:ligatures w14:val="none"/>
         </w:rPr>
-        <w:t>msg.payload = ph_info;</w:t>
+        <w:t>msg.payload</w:t>
+      </w:r>
+      <w:proofErr w:type="spellEnd"/>
+      <w:proofErr w:type="gramEnd"/>
+      <w:r>
+        <w:rPr>
+          <w:rFonts w:ascii="Consolas" w:eastAsia="Times New Roman" w:hAnsi="Consolas" w:cs="Times New Roman"/>
+          <w:color w:val="000000"/>
+          <w:kern w:val="0"/>
+          <w:sz w:val="21"/>
+          <w:szCs w:val="21"/>
+          <w:lang w:eastAsia="en-AU"/>
+          <w14:ligatures w14:val="none"/>
+        </w:rPr>
+        <w:t xml:space="preserve"> = </w:t>
+      </w:r>
+      <w:proofErr w:type="spellStart"/>
+      <w:r>
+        <w:rPr>
+          <w:rFonts w:ascii="Consolas" w:eastAsia="Times New Roman" w:hAnsi="Consolas" w:cs="Times New Roman"/>
+          <w:color w:val="000000"/>
+          <w:kern w:val="0"/>
+          <w:sz w:val="21"/>
+          <w:szCs w:val="21"/>
+          <w:lang w:eastAsia="en-AU"/>
+          <w14:ligatures w14:val="none"/>
+        </w:rPr>
+        <w:t>ph_info</w:t>
+      </w:r>
+      <w:proofErr w:type="spellEnd"/>
+      <w:r>
+        <w:rPr>
+          <w:rFonts w:ascii="Consolas" w:eastAsia="Times New Roman" w:hAnsi="Consolas" w:cs="Times New Roman"/>
+          <w:color w:val="000000"/>
+          <w:kern w:val="0"/>
+          <w:sz w:val="21"/>
+          <w:szCs w:val="21"/>
+          <w:lang w:eastAsia="en-AU"/>
+          <w14:ligatures w14:val="none"/>
+        </w:rPr>
+        <w:t>;</w:t>
       </w:r>
     </w:p>
     <w:p>
@@ -5303,8 +5927,22 @@
           <w:lang w:eastAsia="en-AU"/>
           <w14:ligatures w14:val="none"/>
         </w:rPr>
-        <w:t xml:space="preserve"> msg;</w:t>
-      </w:r>
+        <w:t xml:space="preserve"> </w:t>
+      </w:r>
+      <w:proofErr w:type="gramStart"/>
+      <w:r>
+        <w:rPr>
+          <w:rFonts w:ascii="Consolas" w:eastAsia="Times New Roman" w:hAnsi="Consolas" w:cs="Times New Roman"/>
+          <w:color w:val="000000"/>
+          <w:kern w:val="0"/>
+          <w:sz w:val="21"/>
+          <w:szCs w:val="21"/>
+          <w:lang w:eastAsia="en-AU"/>
+          <w14:ligatures w14:val="none"/>
+        </w:rPr>
+        <w:t>msg;</w:t>
+      </w:r>
+      <w:proofErr w:type="gramEnd"/>
     </w:p>
     <w:p/>
     <w:p>
@@ -5388,7 +6026,35 @@
           <w:lang w:eastAsia="en-AU"/>
           <w14:ligatures w14:val="none"/>
         </w:rPr>
-        <w:t xml:space="preserve"> bytes = msg.payload;  </w:t>
+        <w:t xml:space="preserve"> bytes = </w:t>
+      </w:r>
+      <w:proofErr w:type="spellStart"/>
+      <w:proofErr w:type="gramStart"/>
+      <w:r>
+        <w:rPr>
+          <w:rFonts w:ascii="Consolas" w:eastAsia="Times New Roman" w:hAnsi="Consolas" w:cs="Times New Roman"/>
+          <w:color w:val="000000"/>
+          <w:kern w:val="0"/>
+          <w:sz w:val="21"/>
+          <w:szCs w:val="21"/>
+          <w:lang w:eastAsia="en-AU"/>
+          <w14:ligatures w14:val="none"/>
+        </w:rPr>
+        <w:t>msg.payload</w:t>
+      </w:r>
+      <w:proofErr w:type="spellEnd"/>
+      <w:proofErr w:type="gramEnd"/>
+      <w:r>
+        <w:rPr>
+          <w:rFonts w:ascii="Consolas" w:eastAsia="Times New Roman" w:hAnsi="Consolas" w:cs="Times New Roman"/>
+          <w:color w:val="000000"/>
+          <w:kern w:val="0"/>
+          <w:sz w:val="21"/>
+          <w:szCs w:val="21"/>
+          <w:lang w:eastAsia="en-AU"/>
+          <w14:ligatures w14:val="none"/>
+        </w:rPr>
+        <w:t>;  </w:t>
       </w:r>
       <w:r>
         <w:rPr>
@@ -5441,6 +6107,7 @@
         </w:rPr>
         <w:t xml:space="preserve"> temperature = ((bytes[</w:t>
       </w:r>
+      <w:proofErr w:type="gramStart"/>
       <w:r>
         <w:rPr>
           <w:rFonts w:ascii="Consolas" w:eastAsia="Times New Roman" w:hAnsi="Consolas" w:cs="Times New Roman"/>
@@ -5463,7 +6130,20 @@
           <w:lang w:eastAsia="en-AU"/>
           <w14:ligatures w14:val="none"/>
         </w:rPr>
-        <w:t>]&lt;&lt;</w:t>
+        <w:t>]&lt;</w:t>
+      </w:r>
+      <w:proofErr w:type="gramEnd"/>
+      <w:r>
+        <w:rPr>
+          <w:rFonts w:ascii="Consolas" w:eastAsia="Times New Roman" w:hAnsi="Consolas" w:cs="Times New Roman"/>
+          <w:color w:val="000000"/>
+          <w:kern w:val="0"/>
+          <w:sz w:val="21"/>
+          <w:szCs w:val="21"/>
+          <w:lang w:eastAsia="en-AU"/>
+          <w14:ligatures w14:val="none"/>
+        </w:rPr>
+        <w:t>&lt;</w:t>
       </w:r>
       <w:r>
         <w:rPr>
@@ -5562,8 +6242,35 @@
           <w:lang w:eastAsia="en-AU"/>
           <w14:ligatures w14:val="none"/>
         </w:rPr>
-        <w:t xml:space="preserve"> temp_kelvin = temperature/</w:t>
-      </w:r>
+        <w:t xml:space="preserve"> </w:t>
+      </w:r>
+      <w:proofErr w:type="spellStart"/>
+      <w:r>
+        <w:rPr>
+          <w:rFonts w:ascii="Consolas" w:eastAsia="Times New Roman" w:hAnsi="Consolas" w:cs="Times New Roman"/>
+          <w:color w:val="000000"/>
+          <w:kern w:val="0"/>
+          <w:sz w:val="21"/>
+          <w:szCs w:val="21"/>
+          <w:lang w:eastAsia="en-AU"/>
+          <w14:ligatures w14:val="none"/>
+        </w:rPr>
+        <w:t>temp_kelvin</w:t>
+      </w:r>
+      <w:proofErr w:type="spellEnd"/>
+      <w:r>
+        <w:rPr>
+          <w:rFonts w:ascii="Consolas" w:eastAsia="Times New Roman" w:hAnsi="Consolas" w:cs="Times New Roman"/>
+          <w:color w:val="000000"/>
+          <w:kern w:val="0"/>
+          <w:sz w:val="21"/>
+          <w:szCs w:val="21"/>
+          <w:lang w:eastAsia="en-AU"/>
+          <w14:ligatures w14:val="none"/>
+        </w:rPr>
+        <w:t xml:space="preserve"> = temperature/</w:t>
+      </w:r>
+      <w:proofErr w:type="gramStart"/>
       <w:r>
         <w:rPr>
           <w:rFonts w:ascii="Consolas" w:eastAsia="Times New Roman" w:hAnsi="Consolas" w:cs="Times New Roman"/>
@@ -5598,7 +6305,46 @@
           <w:lang w:eastAsia="en-AU"/>
           <w14:ligatures w14:val="none"/>
         </w:rPr>
-        <w:t>// temperature is transmitted in kelvin*100. So needs to be divided by 100</w:t>
+        <w:t>/</w:t>
+      </w:r>
+      <w:proofErr w:type="gramEnd"/>
+      <w:r>
+        <w:rPr>
+          <w:rFonts w:ascii="Consolas" w:eastAsia="Times New Roman" w:hAnsi="Consolas" w:cs="Times New Roman"/>
+          <w:color w:val="008000"/>
+          <w:kern w:val="0"/>
+          <w:sz w:val="21"/>
+          <w:szCs w:val="21"/>
+          <w:lang w:eastAsia="en-AU"/>
+          <w14:ligatures w14:val="none"/>
+        </w:rPr>
+        <w:t xml:space="preserve">/ temperature is transmitted in kelvin*100. </w:t>
+      </w:r>
+      <w:proofErr w:type="gramStart"/>
+      <w:r>
+        <w:rPr>
+          <w:rFonts w:ascii="Consolas" w:eastAsia="Times New Roman" w:hAnsi="Consolas" w:cs="Times New Roman"/>
+          <w:color w:val="008000"/>
+          <w:kern w:val="0"/>
+          <w:sz w:val="21"/>
+          <w:szCs w:val="21"/>
+          <w:lang w:eastAsia="en-AU"/>
+          <w14:ligatures w14:val="none"/>
+        </w:rPr>
+        <w:t>So</w:t>
+      </w:r>
+      <w:proofErr w:type="gramEnd"/>
+      <w:r>
+        <w:rPr>
+          <w:rFonts w:ascii="Consolas" w:eastAsia="Times New Roman" w:hAnsi="Consolas" w:cs="Times New Roman"/>
+          <w:color w:val="008000"/>
+          <w:kern w:val="0"/>
+          <w:sz w:val="21"/>
+          <w:szCs w:val="21"/>
+          <w:lang w:eastAsia="en-AU"/>
+          <w14:ligatures w14:val="none"/>
+        </w:rPr>
+        <w:t xml:space="preserve"> needs to be divided by 100</w:t>
       </w:r>
     </w:p>
     <w:p>
@@ -5637,7 +6383,59 @@
           <w:lang w:eastAsia="en-AU"/>
           <w14:ligatures w14:val="none"/>
         </w:rPr>
-        <w:t xml:space="preserve"> temp_C = temp_kelvin - </w:t>
+        <w:t xml:space="preserve"> </w:t>
+      </w:r>
+      <w:proofErr w:type="spellStart"/>
+      <w:r>
+        <w:rPr>
+          <w:rFonts w:ascii="Consolas" w:eastAsia="Times New Roman" w:hAnsi="Consolas" w:cs="Times New Roman"/>
+          <w:color w:val="000000"/>
+          <w:kern w:val="0"/>
+          <w:sz w:val="21"/>
+          <w:szCs w:val="21"/>
+          <w:lang w:eastAsia="en-AU"/>
+          <w14:ligatures w14:val="none"/>
+        </w:rPr>
+        <w:t>temp_C</w:t>
+      </w:r>
+      <w:proofErr w:type="spellEnd"/>
+      <w:r>
+        <w:rPr>
+          <w:rFonts w:ascii="Consolas" w:eastAsia="Times New Roman" w:hAnsi="Consolas" w:cs="Times New Roman"/>
+          <w:color w:val="000000"/>
+          <w:kern w:val="0"/>
+          <w:sz w:val="21"/>
+          <w:szCs w:val="21"/>
+          <w:lang w:eastAsia="en-AU"/>
+          <w14:ligatures w14:val="none"/>
+        </w:rPr>
+        <w:t xml:space="preserve"> = </w:t>
+      </w:r>
+      <w:proofErr w:type="spellStart"/>
+      <w:r>
+        <w:rPr>
+          <w:rFonts w:ascii="Consolas" w:eastAsia="Times New Roman" w:hAnsi="Consolas" w:cs="Times New Roman"/>
+          <w:color w:val="000000"/>
+          <w:kern w:val="0"/>
+          <w:sz w:val="21"/>
+          <w:szCs w:val="21"/>
+          <w:lang w:eastAsia="en-AU"/>
+          <w14:ligatures w14:val="none"/>
+        </w:rPr>
+        <w:t>temp_kelvin</w:t>
+      </w:r>
+      <w:proofErr w:type="spellEnd"/>
+      <w:r>
+        <w:rPr>
+          <w:rFonts w:ascii="Consolas" w:eastAsia="Times New Roman" w:hAnsi="Consolas" w:cs="Times New Roman"/>
+          <w:color w:val="000000"/>
+          <w:kern w:val="0"/>
+          <w:sz w:val="21"/>
+          <w:szCs w:val="21"/>
+          <w:lang w:eastAsia="en-AU"/>
+          <w14:ligatures w14:val="none"/>
+        </w:rPr>
+        <w:t xml:space="preserve"> - </w:t>
       </w:r>
       <w:r>
         <w:rPr>
@@ -5673,8 +6471,22 @@
           <w:lang w:eastAsia="en-AU"/>
           <w14:ligatures w14:val="none"/>
         </w:rPr>
-        <w:t>// converting from kelvin to celcius</w:t>
-      </w:r>
+        <w:t xml:space="preserve">// converting from kelvin to </w:t>
+      </w:r>
+      <w:proofErr w:type="spellStart"/>
+      <w:r>
+        <w:rPr>
+          <w:rFonts w:ascii="Consolas" w:eastAsia="Times New Roman" w:hAnsi="Consolas" w:cs="Times New Roman"/>
+          <w:color w:val="008000"/>
+          <w:kern w:val="0"/>
+          <w:sz w:val="21"/>
+          <w:szCs w:val="21"/>
+          <w:lang w:eastAsia="en-AU"/>
+          <w14:ligatures w14:val="none"/>
+        </w:rPr>
+        <w:t>celcius</w:t>
+      </w:r>
+      <w:proofErr w:type="spellEnd"/>
     </w:p>
     <w:p>
       <w:pPr>
@@ -5690,6 +6502,8 @@
           <w14:ligatures w14:val="none"/>
         </w:rPr>
       </w:pPr>
+      <w:proofErr w:type="spellStart"/>
+      <w:proofErr w:type="gramStart"/>
       <w:r>
         <w:rPr>
           <w:rFonts w:ascii="Consolas" w:eastAsia="Times New Roman" w:hAnsi="Consolas" w:cs="Times New Roman"/>
@@ -5700,7 +6514,47 @@
           <w:lang w:eastAsia="en-AU"/>
           <w14:ligatures w14:val="none"/>
         </w:rPr>
-        <w:t xml:space="preserve">msg.payload = temp_C; </w:t>
+        <w:t>msg.payload</w:t>
+      </w:r>
+      <w:proofErr w:type="spellEnd"/>
+      <w:proofErr w:type="gramEnd"/>
+      <w:r>
+        <w:rPr>
+          <w:rFonts w:ascii="Consolas" w:eastAsia="Times New Roman" w:hAnsi="Consolas" w:cs="Times New Roman"/>
+          <w:color w:val="000000"/>
+          <w:kern w:val="0"/>
+          <w:sz w:val="21"/>
+          <w:szCs w:val="21"/>
+          <w:lang w:eastAsia="en-AU"/>
+          <w14:ligatures w14:val="none"/>
+        </w:rPr>
+        <w:t xml:space="preserve"> = </w:t>
+      </w:r>
+      <w:proofErr w:type="spellStart"/>
+      <w:r>
+        <w:rPr>
+          <w:rFonts w:ascii="Consolas" w:eastAsia="Times New Roman" w:hAnsi="Consolas" w:cs="Times New Roman"/>
+          <w:color w:val="000000"/>
+          <w:kern w:val="0"/>
+          <w:sz w:val="21"/>
+          <w:szCs w:val="21"/>
+          <w:lang w:eastAsia="en-AU"/>
+          <w14:ligatures w14:val="none"/>
+        </w:rPr>
+        <w:t>temp_C</w:t>
+      </w:r>
+      <w:proofErr w:type="spellEnd"/>
+      <w:r>
+        <w:rPr>
+          <w:rFonts w:ascii="Consolas" w:eastAsia="Times New Roman" w:hAnsi="Consolas" w:cs="Times New Roman"/>
+          <w:color w:val="000000"/>
+          <w:kern w:val="0"/>
+          <w:sz w:val="21"/>
+          <w:szCs w:val="21"/>
+          <w:lang w:eastAsia="en-AU"/>
+          <w14:ligatures w14:val="none"/>
+        </w:rPr>
+        <w:t xml:space="preserve">; </w:t>
       </w:r>
       <w:r>
         <w:rPr>
@@ -5712,8 +6566,22 @@
           <w:lang w:eastAsia="en-AU"/>
           <w14:ligatures w14:val="none"/>
         </w:rPr>
-        <w:t>// overwrite the msg to display temp in celcius</w:t>
-      </w:r>
+        <w:t xml:space="preserve">// overwrite the msg to display temp in </w:t>
+      </w:r>
+      <w:proofErr w:type="spellStart"/>
+      <w:r>
+        <w:rPr>
+          <w:rFonts w:ascii="Consolas" w:eastAsia="Times New Roman" w:hAnsi="Consolas" w:cs="Times New Roman"/>
+          <w:color w:val="008000"/>
+          <w:kern w:val="0"/>
+          <w:sz w:val="21"/>
+          <w:szCs w:val="21"/>
+          <w:lang w:eastAsia="en-AU"/>
+          <w14:ligatures w14:val="none"/>
+        </w:rPr>
+        <w:t>celcius</w:t>
+      </w:r>
+      <w:proofErr w:type="spellEnd"/>
     </w:p>
     <w:p>
       <w:pPr>
@@ -5751,8 +6619,22 @@
           <w:lang w:eastAsia="en-AU"/>
           <w14:ligatures w14:val="none"/>
         </w:rPr>
-        <w:t xml:space="preserve"> msg;</w:t>
-      </w:r>
+        <w:t xml:space="preserve"> </w:t>
+      </w:r>
+      <w:proofErr w:type="gramStart"/>
+      <w:r>
+        <w:rPr>
+          <w:rFonts w:ascii="Consolas" w:eastAsia="Times New Roman" w:hAnsi="Consolas" w:cs="Times New Roman"/>
+          <w:color w:val="000000"/>
+          <w:kern w:val="0"/>
+          <w:sz w:val="21"/>
+          <w:szCs w:val="21"/>
+          <w:lang w:eastAsia="en-AU"/>
+          <w14:ligatures w14:val="none"/>
+        </w:rPr>
+        <w:t>msg;</w:t>
+      </w:r>
+      <w:proofErr w:type="gramEnd"/>
     </w:p>
     <w:p/>
     <w:p>
@@ -5868,7 +6750,15 @@
         <w:t xml:space="preserve"> allow an unauthorized user to tamper with the information from the nodes. </w:t>
       </w:r>
       <w:r>
-        <w:t xml:space="preserve">Damage to the tanks’ environment can occur as a result of </w:t>
+        <w:t xml:space="preserve">Damage to the tanks’ environment can occur </w:t>
+      </w:r>
+      <w:proofErr w:type="gramStart"/>
+      <w:r>
+        <w:t>as a result of</w:t>
+      </w:r>
+      <w:proofErr w:type="gramEnd"/>
+      <w:r>
+        <w:t xml:space="preserve"> </w:t>
       </w:r>
       <w:r>
         <w:t>changing</w:t>
@@ -5981,9 +6871,11 @@
       <w:r>
         <w:t xml:space="preserve">egarding </w:t>
       </w:r>
+      <w:proofErr w:type="spellStart"/>
       <w:r>
         <w:t>OpenPLC</w:t>
       </w:r>
+      <w:proofErr w:type="spellEnd"/>
       <w:r>
         <w:t>, the threat</w:t>
       </w:r>
@@ -6009,15 +6901,31 @@
         <w:t xml:space="preserve">. </w:t>
       </w:r>
       <w:r>
-        <w:t xml:space="preserve">As with Node-Red, OpenPLC </w:t>
-      </w:r>
-      <w:r>
-        <w:t>uses only HTTP and</w:t>
-      </w:r>
+        <w:t xml:space="preserve">As with Node-Red, </w:t>
+      </w:r>
+      <w:proofErr w:type="spellStart"/>
+      <w:r>
+        <w:t>OpenPLC</w:t>
+      </w:r>
+      <w:proofErr w:type="spellEnd"/>
       <w:r>
         <w:t xml:space="preserve"> </w:t>
       </w:r>
       <w:r>
+        <w:t xml:space="preserve">uses only </w:t>
+      </w:r>
+      <w:proofErr w:type="gramStart"/>
+      <w:r>
+        <w:t>HTTP</w:t>
+      </w:r>
+      <w:proofErr w:type="gramEnd"/>
+      <w:r>
+        <w:t xml:space="preserve"> and</w:t>
+      </w:r>
+      <w:r>
+        <w:t xml:space="preserve"> </w:t>
+      </w:r>
+      <w:r>
         <w:t>the login credentials are sent in plaintext which exhibits an easy exploit [18].</w:t>
       </w:r>
       <w:r>
@@ -6096,7 +7004,15 @@
         <w:t>As mentioned above,</w:t>
       </w:r>
       <w:r>
-        <w:t xml:space="preserve"> OpenPLC requires log in credentials </w:t>
+        <w:t xml:space="preserve"> </w:t>
+      </w:r>
+      <w:proofErr w:type="spellStart"/>
+      <w:r>
+        <w:t>OpenPLC</w:t>
+      </w:r>
+      <w:proofErr w:type="spellEnd"/>
+      <w:r>
+        <w:t xml:space="preserve"> requires log in credentials </w:t>
       </w:r>
       <w:r>
         <w:t>which</w:t>
@@ -6105,7 +7021,15 @@
         <w:t xml:space="preserve"> must be changed from the default</w:t>
       </w:r>
       <w:r>
-        <w:t xml:space="preserve"> of ‘openplc’</w:t>
+        <w:t xml:space="preserve"> of ‘</w:t>
+      </w:r>
+      <w:proofErr w:type="spellStart"/>
+      <w:r>
+        <w:t>openplc</w:t>
+      </w:r>
+      <w:proofErr w:type="spellEnd"/>
+      <w:r>
+        <w:t>’</w:t>
       </w:r>
       <w:r>
         <w:t xml:space="preserve"> </w:t>
@@ -6217,7 +7141,15 @@
         <w:t xml:space="preserve">Encryption will help prevent stolen packets from being used or tampered with. </w:t>
       </w:r>
       <w:r>
-        <w:t xml:space="preserve">The data packets sent via LoRaWAN are typically encrypted using </w:t>
+        <w:t xml:space="preserve">The data packets sent via </w:t>
+      </w:r>
+      <w:proofErr w:type="spellStart"/>
+      <w:r>
+        <w:t>LoRaWAN</w:t>
+      </w:r>
+      <w:proofErr w:type="spellEnd"/>
+      <w:r>
+        <w:t xml:space="preserve"> are typically encrypted using </w:t>
       </w:r>
       <w:r>
         <w:t xml:space="preserve">advanced encryption standard, </w:t>
@@ -6259,7 +7191,15 @@
         <w:t xml:space="preserve"> Securing messages through MQTT </w:t>
       </w:r>
       <w:r>
-        <w:t xml:space="preserve">via Mosquitto </w:t>
+        <w:t xml:space="preserve">via </w:t>
+      </w:r>
+      <w:proofErr w:type="spellStart"/>
+      <w:r>
+        <w:t>Mosquitto</w:t>
+      </w:r>
+      <w:proofErr w:type="spellEnd"/>
+      <w:r>
+        <w:t xml:space="preserve"> </w:t>
       </w:r>
       <w:r>
         <w:t xml:space="preserve">can be achieved </w:t>
@@ -6353,22 +7293,20 @@
       <w:pPr>
         <w:pStyle w:val="Heading1"/>
       </w:pPr>
-      <w:bookmarkStart w:id="18" w:name="_Toc163760555"/>
       <w:r>
         <w:lastRenderedPageBreak/>
-        <w:t>Conceptualisation</w:t>
+        <w:t>Proof of Concept</w:t>
+      </w:r>
+    </w:p>
+    <w:p>
+      <w:pPr>
+        <w:pStyle w:val="Heading2"/>
+      </w:pPr>
+      <w:bookmarkStart w:id="18" w:name="_Toc163760556"/>
+      <w:r>
+        <w:t>Network Configuration</w:t>
       </w:r>
       <w:bookmarkEnd w:id="18"/>
-    </w:p>
-    <w:p>
-      <w:pPr>
-        <w:pStyle w:val="Heading2"/>
-      </w:pPr>
-      <w:bookmarkStart w:id="19" w:name="_Toc163760556"/>
-      <w:r>
-        <w:t>Network Configuration</w:t>
-      </w:r>
-      <w:bookmarkEnd w:id="19"/>
     </w:p>
     <w:p>
       <w:r>
@@ -6454,9 +7392,11 @@
             <w:tcW w:w="2515" w:type="dxa"/>
           </w:tcPr>
           <w:p>
+            <w:proofErr w:type="spellStart"/>
             <w:r>
               <w:t>OpenPLC</w:t>
             </w:r>
+            <w:proofErr w:type="spellEnd"/>
           </w:p>
         </w:tc>
         <w:tc>
@@ -6520,21 +7460,31 @@
       <w:pPr>
         <w:pStyle w:val="Heading2"/>
       </w:pPr>
-      <w:bookmarkStart w:id="20" w:name="_Toc163760557"/>
+      <w:bookmarkStart w:id="19" w:name="_Toc163760557"/>
+      <w:proofErr w:type="spellStart"/>
       <w:r>
         <w:t>OpenPLC</w:t>
       </w:r>
-      <w:bookmarkEnd w:id="20"/>
-    </w:p>
-    <w:p>
-      <w:r>
-        <w:t>T</w:t>
+      <w:bookmarkEnd w:id="19"/>
+      <w:proofErr w:type="spellEnd"/>
+    </w:p>
+    <w:p>
+      <w:r>
+        <w:t>Based on the pseudocode described earlier in this report, t</w:t>
       </w:r>
       <w:r>
         <w:t>he circuit for automated control of the aquaponics system was created using ladder logic</w:t>
       </w:r>
       <w:r>
-        <w:t xml:space="preserve"> in the OpenPLC editor:</w:t>
+        <w:t xml:space="preserve"> in the </w:t>
+      </w:r>
+      <w:proofErr w:type="spellStart"/>
+      <w:r>
+        <w:t>OpenPLC</w:t>
+      </w:r>
+      <w:proofErr w:type="spellEnd"/>
+      <w:r>
+        <w:t xml:space="preserve"> editor:</w:t>
       </w:r>
     </w:p>
     <w:p>
@@ -6542,6 +7492,9 @@
         <w:jc w:val="center"/>
       </w:pPr>
       <w:r>
+        <w:rPr>
+          <w:noProof/>
+        </w:rPr>
         <w:drawing>
           <wp:inline distT="0" distB="0" distL="0" distR="0" wp14:anchorId="16FF9C8A" wp14:editId="3CA8CDE0">
             <wp:extent cx="4057650" cy="3145819"/>
@@ -6606,7 +7559,13 @@
         <w:t xml:space="preserve">are </w:t>
       </w:r>
       <w:r>
-        <w:t>set up as BOOL values which means they are only set as on or off states. The following categorizes all the variable names into inputs and outputs.</w:t>
+        <w:t>set up as BOOL values</w:t>
+      </w:r>
+      <w:r>
+        <w:t>, i.e.,</w:t>
+      </w:r>
+      <w:r>
+        <w:t xml:space="preserve"> they are only on or off states. The following categorizes all the variable names into inputs and outputs.</w:t>
       </w:r>
     </w:p>
     <w:p>
@@ -6629,9 +7588,11 @@
           <w:numId w:val="15"/>
         </w:numPr>
       </w:pPr>
+      <w:proofErr w:type="spellStart"/>
       <w:r>
         <w:t>Low_DO</w:t>
       </w:r>
+      <w:proofErr w:type="spellEnd"/>
     </w:p>
     <w:p>
       <w:pPr>
@@ -6641,9 +7602,11 @@
           <w:numId w:val="15"/>
         </w:numPr>
       </w:pPr>
+      <w:proofErr w:type="spellStart"/>
       <w:r>
         <w:t>High_DO</w:t>
       </w:r>
+      <w:proofErr w:type="spellEnd"/>
     </w:p>
     <w:p>
       <w:pPr>
@@ -6665,9 +7628,11 @@
           <w:numId w:val="15"/>
         </w:numPr>
       </w:pPr>
+      <w:proofErr w:type="spellStart"/>
       <w:r>
         <w:t>low_temp</w:t>
       </w:r>
+      <w:proofErr w:type="spellEnd"/>
     </w:p>
     <w:p>
       <w:pPr>
@@ -6677,9 +7642,11 @@
           <w:numId w:val="15"/>
         </w:numPr>
       </w:pPr>
+      <w:proofErr w:type="spellStart"/>
       <w:r>
         <w:t>high_temp</w:t>
       </w:r>
+      <w:proofErr w:type="spellEnd"/>
     </w:p>
     <w:p>
       <w:pPr>
@@ -6701,9 +7668,11 @@
           <w:numId w:val="15"/>
         </w:numPr>
       </w:pPr>
+      <w:proofErr w:type="spellStart"/>
       <w:r>
         <w:t>Airpump</w:t>
       </w:r>
+      <w:proofErr w:type="spellEnd"/>
     </w:p>
     <w:p>
       <w:pPr>
@@ -6713,9 +7682,11 @@
           <w:numId w:val="15"/>
         </w:numPr>
       </w:pPr>
+      <w:proofErr w:type="spellStart"/>
       <w:r>
         <w:t>pHalert</w:t>
       </w:r>
+      <w:proofErr w:type="spellEnd"/>
     </w:p>
     <w:p>
       <w:pPr>
@@ -6737,13 +7708,45 @@
           <w:numId w:val="15"/>
         </w:numPr>
       </w:pPr>
+      <w:proofErr w:type="spellStart"/>
       <w:r>
         <w:t>waterpump</w:t>
       </w:r>
-    </w:p>
-    <w:p>
-      <w:r>
-        <w:t>The variables wp_on, wp_off and wplatched are used in the circuit to ensure the water pump stays on if the user enables it</w:t>
+      <w:proofErr w:type="spellEnd"/>
+    </w:p>
+    <w:p>
+      <w:r>
+        <w:t xml:space="preserve">The variables </w:t>
+      </w:r>
+      <w:proofErr w:type="spellStart"/>
+      <w:r>
+        <w:t>wp_on</w:t>
+      </w:r>
+      <w:proofErr w:type="spellEnd"/>
+      <w:r>
+        <w:t xml:space="preserve">, </w:t>
+      </w:r>
+      <w:proofErr w:type="spellStart"/>
+      <w:r>
+        <w:t>wp_off</w:t>
+      </w:r>
+      <w:proofErr w:type="spellEnd"/>
+      <w:r>
+        <w:t xml:space="preserve"> and </w:t>
+      </w:r>
+      <w:proofErr w:type="spellStart"/>
+      <w:r>
+        <w:t>wplatched</w:t>
+      </w:r>
+      <w:proofErr w:type="spellEnd"/>
+      <w:r>
+        <w:t xml:space="preserve"> are used</w:t>
+      </w:r>
+      <w:r>
+        <w:t xml:space="preserve"> as a latch</w:t>
+      </w:r>
+      <w:r>
+        <w:t xml:space="preserve"> in the circuit to ensure the water pump stays on if the user enables it</w:t>
       </w:r>
       <w:r>
         <w:t xml:space="preserve"> via the HMI</w:t>
@@ -6752,23 +7755,187 @@
         <w:t>.</w:t>
       </w:r>
       <w:r>
-        <w:t xml:space="preserve"> The air pump has the same functionality, but this is achieved by using the high and low DO value for control instead.</w:t>
-      </w:r>
-    </w:p>
-    <w:p>
-      <w:r>
-        <w:t xml:space="preserve"> The inputs are read from the sensors to control the coils. Some of the outputs are also used as inputs to latch certain controls when a button is pressed.</w:t>
-      </w:r>
+        <w:t xml:space="preserve"> The air pump has the same functionality, but this is achieved by </w:t>
+      </w:r>
+      <w:r>
+        <w:t>changing</w:t>
+      </w:r>
+      <w:r>
+        <w:t xml:space="preserve"> the high and low DO value</w:t>
+      </w:r>
+      <w:r>
+        <w:t>s</w:t>
+      </w:r>
+      <w:r>
+        <w:t xml:space="preserve"> instead.</w:t>
+      </w:r>
+      <w:r>
+        <w:t xml:space="preserve"> The inputs are read from the sensors to control the </w:t>
+      </w:r>
+      <w:r>
+        <w:t xml:space="preserve">output </w:t>
+      </w:r>
+      <w:r>
+        <w:t>coils. Some of the outputs are also used as inputs to latch certain controls when a button is pressed.</w:t>
+      </w:r>
+      <w:r>
+        <w:t xml:space="preserve"> </w:t>
+      </w:r>
+      <w:r>
+        <w:t xml:space="preserve">Figure </w:t>
+      </w:r>
+      <w:r>
+        <w:t>3</w:t>
+      </w:r>
+      <w:r>
+        <w:t xml:space="preserve"> below shows the program uploaded and running in </w:t>
+      </w:r>
+      <w:proofErr w:type="spellStart"/>
+      <w:r>
+        <w:t>OpenPLC</w:t>
+      </w:r>
+      <w:proofErr w:type="spellEnd"/>
+      <w:r>
+        <w:t>.</w:t>
+      </w:r>
+    </w:p>
+    <w:p>
+      <w:pPr>
+        <w:jc w:val="center"/>
+      </w:pPr>
+      <w:r>
+        <w:drawing>
+          <wp:inline distT="0" distB="0" distL="0" distR="0" wp14:anchorId="255E2353" wp14:editId="289617B5">
+            <wp:extent cx="5943600" cy="4127500"/>
+            <wp:effectExtent l="0" t="0" r="0" b="6350"/>
+            <wp:docPr id="513979423" name="Picture 1" descr="A screenshot of a computer&#10;&#10;Description automatically generated"/>
+            <wp:cNvGraphicFramePr>
+              <a:graphicFrameLocks xmlns:a="http://schemas.openxmlformats.org/drawingml/2006/main" noChangeAspect="1"/>
+            </wp:cNvGraphicFramePr>
+            <a:graphic xmlns:a="http://schemas.openxmlformats.org/drawingml/2006/main">
+              <a:graphicData uri="http://schemas.openxmlformats.org/drawingml/2006/picture">
+                <pic:pic xmlns:pic="http://schemas.openxmlformats.org/drawingml/2006/picture">
+                  <pic:nvPicPr>
+                    <pic:cNvPr id="513979423" name="Picture 1" descr="A screenshot of a computer&#10;&#10;Description automatically generated"/>
+                    <pic:cNvPicPr/>
+                  </pic:nvPicPr>
+                  <pic:blipFill>
+                    <a:blip r:embed="rId10"/>
+                    <a:stretch>
+                      <a:fillRect/>
+                    </a:stretch>
+                  </pic:blipFill>
+                  <pic:spPr>
+                    <a:xfrm>
+                      <a:off x="0" y="0"/>
+                      <a:ext cx="5943600" cy="4127500"/>
+                    </a:xfrm>
+                    <a:prstGeom prst="rect">
+                      <a:avLst/>
+                    </a:prstGeom>
+                  </pic:spPr>
+                </pic:pic>
+              </a:graphicData>
+            </a:graphic>
+          </wp:inline>
+        </w:drawing>
+      </w:r>
+    </w:p>
+    <w:p>
+      <w:pPr>
+        <w:jc w:val="center"/>
+      </w:pPr>
+      <w:r>
+        <w:t>Figure</w:t>
+      </w:r>
+      <w:r>
+        <w:t xml:space="preserve"> 3</w:t>
+      </w:r>
+      <w:r>
+        <w:t xml:space="preserve">: </w:t>
+      </w:r>
+      <w:r>
+        <w:t>The status of inputs and outputs</w:t>
+      </w:r>
+      <w:r>
+        <w:t xml:space="preserve"> in </w:t>
+      </w:r>
+      <w:proofErr w:type="spellStart"/>
+      <w:r>
+        <w:t>OpenPLC</w:t>
+      </w:r>
+      <w:proofErr w:type="spellEnd"/>
     </w:p>
     <w:p>
       <w:pPr>
         <w:pStyle w:val="Heading2"/>
       </w:pPr>
-      <w:bookmarkStart w:id="21" w:name="_Toc163760558"/>
-      <w:r>
+      <w:bookmarkStart w:id="20" w:name="_Toc163760558"/>
+      <w:r>
+        <w:lastRenderedPageBreak/>
         <w:t>Node-Red</w:t>
       </w:r>
-      <w:bookmarkEnd w:id="21"/>
+      <w:bookmarkEnd w:id="20"/>
+    </w:p>
+    <w:p>
+      <w:r>
+        <w:drawing>
+          <wp:inline distT="0" distB="0" distL="0" distR="0" wp14:anchorId="24A378BB" wp14:editId="2E5B5CF3">
+            <wp:extent cx="6262524" cy="4389120"/>
+            <wp:effectExtent l="0" t="0" r="5080" b="0"/>
+            <wp:docPr id="1992028457" name="Picture 1" descr="A computer screen shot of a diagram&#10;&#10;Description automatically generated"/>
+            <wp:cNvGraphicFramePr>
+              <a:graphicFrameLocks xmlns:a="http://schemas.openxmlformats.org/drawingml/2006/main" noChangeAspect="1"/>
+            </wp:cNvGraphicFramePr>
+            <a:graphic xmlns:a="http://schemas.openxmlformats.org/drawingml/2006/main">
+              <a:graphicData uri="http://schemas.openxmlformats.org/drawingml/2006/picture">
+                <pic:pic xmlns:pic="http://schemas.openxmlformats.org/drawingml/2006/picture">
+                  <pic:nvPicPr>
+                    <pic:cNvPr id="1992028457" name="Picture 1" descr="A computer screen shot of a diagram&#10;&#10;Description automatically generated"/>
+                    <pic:cNvPicPr/>
+                  </pic:nvPicPr>
+                  <pic:blipFill rotWithShape="1">
+                    <a:blip r:embed="rId11"/>
+                    <a:srcRect t="10627"/>
+                    <a:stretch/>
+                  </pic:blipFill>
+                  <pic:spPr bwMode="auto">
+                    <a:xfrm>
+                      <a:off x="0" y="0"/>
+                      <a:ext cx="6262524" cy="4389120"/>
+                    </a:xfrm>
+                    <a:prstGeom prst="rect">
+                      <a:avLst/>
+                    </a:prstGeom>
+                    <a:ln>
+                      <a:noFill/>
+                    </a:ln>
+                    <a:extLst>
+                      <a:ext uri="{53640926-AAD7-44D8-BBD7-CCE9431645EC}">
+                        <a14:shadowObscured xmlns:a14="http://schemas.microsoft.com/office/drawing/2010/main"/>
+                      </a:ext>
+                    </a:extLst>
+                  </pic:spPr>
+                </pic:pic>
+              </a:graphicData>
+            </a:graphic>
+          </wp:inline>
+        </w:drawing>
+      </w:r>
+    </w:p>
+    <w:p>
+      <w:pPr>
+        <w:jc w:val="center"/>
+      </w:pPr>
+      <w:r>
+        <w:t xml:space="preserve">Figure </w:t>
+      </w:r>
+      <w:r>
+        <w:t>4</w:t>
+      </w:r>
+      <w:r>
+        <w:t>: The flow for data processing in Node-Red</w:t>
+      </w:r>
     </w:p>
     <w:p>
       <w:r>
@@ -6781,6 +7948,9 @@
         <w:t xml:space="preserve"> MQTT node in Node-Red is used to subscribe to the broker to receive the sensor information. </w:t>
       </w:r>
       <w:r>
+        <w:t xml:space="preserve">This is visible in Figure 4 on the top left as the starting point of the flow. </w:t>
+      </w:r>
+      <w:r>
         <w:t>T</w:t>
       </w:r>
       <w:r>
@@ -6790,16 +7960,31 @@
         <w:t xml:space="preserve"> </w:t>
       </w:r>
       <w:r>
+        <w:t xml:space="preserve">from here </w:t>
+      </w:r>
+      <w:r>
         <w:t xml:space="preserve">is </w:t>
       </w:r>
       <w:r>
         <w:t>converted from base64 to hexadecimal</w:t>
       </w:r>
       <w:r>
+        <w:t xml:space="preserve"> via the “base64</w:t>
+      </w:r>
+      <w:r>
         <w:t xml:space="preserve"> </w:t>
       </w:r>
       <w:r>
-        <w:t>then scaled using the code mentioned in the section on Data Decoding and Scaling.</w:t>
+        <w:t>to bytes” node and</w:t>
+      </w:r>
+      <w:r>
+        <w:t xml:space="preserve"> scaled</w:t>
+      </w:r>
+      <w:r>
+        <w:t xml:space="preserve"> after that to the required pH, DO or temperature value – the code for achieving all this was written </w:t>
+      </w:r>
+      <w:r>
+        <w:t>in the section on Data Decoding and Scaling.</w:t>
       </w:r>
       <w:r>
         <w:t xml:space="preserve"> </w:t>
@@ -6811,10 +7996,13 @@
         <w:t xml:space="preserve"> </w:t>
       </w:r>
       <w:r>
-        <w:t>the pseudocode described earlier in this report</w:t>
-      </w:r>
-      <w:r>
-        <w:t xml:space="preserve"> is implemented via switch nodes </w:t>
+        <w:t xml:space="preserve">the pseudocode </w:t>
+      </w:r>
+      <w:r>
+        <w:t>can be referred to again as it is further</w:t>
+      </w:r>
+      <w:r>
+        <w:t xml:space="preserve"> implemented via switch nodes </w:t>
       </w:r>
       <w:r>
         <w:t>(</w:t>
@@ -6835,11 +8023,22 @@
         <w:t>which then writes</w:t>
       </w:r>
       <w:r>
-        <w:t xml:space="preserve"> to the Modbus to change the </w:t>
-      </w:r>
-      <w:r>
-        <w:t>status of the inputs in OpenPLC</w:t>
-      </w:r>
+        <w:t xml:space="preserve"> </w:t>
+      </w:r>
+      <w:r>
+        <w:t>through</w:t>
+      </w:r>
+      <w:r>
+        <w:t xml:space="preserve"> Modbus to change the </w:t>
+      </w:r>
+      <w:r>
+        <w:t xml:space="preserve">status of the inputs in </w:t>
+      </w:r>
+      <w:proofErr w:type="spellStart"/>
+      <w:r>
+        <w:t>OpenPLC</w:t>
+      </w:r>
+      <w:proofErr w:type="spellEnd"/>
       <w:r>
         <w:t xml:space="preserve"> and therefore the automated outputs</w:t>
       </w:r>
@@ -6856,7 +8055,10 @@
         <w:t>s below</w:t>
       </w:r>
       <w:r>
-        <w:t xml:space="preserve"> show</w:t>
+        <w:t xml:space="preserve"> </w:t>
+      </w:r>
+      <w:r>
+        <w:t>show</w:t>
       </w:r>
       <w:r>
         <w:t xml:space="preserve"> </w:t>
@@ -6893,7 +8095,7 @@
                     <pic:cNvPicPr/>
                   </pic:nvPicPr>
                   <pic:blipFill>
-                    <a:blip r:embed="rId10">
+                    <a:blip r:embed="rId12">
                       <a:extLst>
                         <a:ext uri="{28A0092B-C50C-407E-A947-70E740481C1C}">
                           <a14:useLocalDpi xmlns:a14="http://schemas.microsoft.com/office/drawing/2010/main" val="0"/>
@@ -6942,7 +8144,7 @@
                     <pic:cNvPicPr/>
                   </pic:nvPicPr>
                   <pic:blipFill>
-                    <a:blip r:embed="rId11">
+                    <a:blip r:embed="rId13">
                       <a:extLst>
                         <a:ext uri="{28A0092B-C50C-407E-A947-70E740481C1C}">
                           <a14:useLocalDpi xmlns:a14="http://schemas.microsoft.com/office/drawing/2010/main" val="0"/>
@@ -6993,7 +8195,7 @@
                     <pic:cNvPicPr/>
                   </pic:nvPicPr>
                   <pic:blipFill>
-                    <a:blip r:embed="rId12">
+                    <a:blip r:embed="rId14">
                       <a:extLst>
                         <a:ext uri="{28A0092B-C50C-407E-A947-70E740481C1C}">
                           <a14:useLocalDpi xmlns:a14="http://schemas.microsoft.com/office/drawing/2010/main" val="0"/>
@@ -7032,39 +8234,38 @@
         <w:t xml:space="preserve">. </w:t>
       </w:r>
       <w:r>
-        <w:t>Reading the values on the Modbus is the next part of the flows to ensure the dashboard displays information correctly and to implement the buttons for user control.</w:t>
-      </w:r>
-    </w:p>
-    <w:p>
-      <w:r>
-        <w:t>The image below shows an example of th</w:t>
-      </w:r>
-      <w:r>
-        <w:t>e HMI</w:t>
-      </w:r>
-      <w:r>
-        <w:t xml:space="preserve"> where DO is too low and thus the air pump has been turned on, and the pH level is outside the ideal range with a flashing LED to alert the user to the check the tanks.</w:t>
-      </w:r>
-      <w:r>
-        <w:t xml:space="preserve"> The water temperature is within the acceptable range</w:t>
-      </w:r>
-      <w:r>
-        <w:t>, but the buttons to turn the pump on or off are available to the user</w:t>
-      </w:r>
-      <w:r>
-        <w:t>.</w:t>
-      </w:r>
-    </w:p>
-    <w:p>
-      <w:pPr>
+        <w:t xml:space="preserve">Reading the values on the Modbus </w:t>
+      </w:r>
+      <w:r>
+        <w:t>is used to change the dashboard features, such as the LEDs, and to ensure</w:t>
+      </w:r>
+      <w:r>
+        <w:t xml:space="preserve"> the dashboard displays information correctly</w:t>
+      </w:r>
+      <w:r>
+        <w:t>. The flow in Figure 5 shows the nodes used and th</w:t>
+      </w:r>
+      <w:r>
+        <w:t>e buttons</w:t>
+      </w:r>
+      <w:r>
+        <w:t xml:space="preserve"> implemented</w:t>
+      </w:r>
+      <w:r>
+        <w:t xml:space="preserve"> for user control.</w:t>
+      </w:r>
+    </w:p>
+    <w:p>
+      <w:pPr>
+        <w:spacing w:after="0"/>
         <w:jc w:val="center"/>
       </w:pPr>
       <w:r>
         <w:drawing>
-          <wp:inline distT="0" distB="0" distL="0" distR="0" wp14:anchorId="16C1D552" wp14:editId="2521677C">
-            <wp:extent cx="5943600" cy="3038475"/>
-            <wp:effectExtent l="0" t="0" r="0" b="9525"/>
-            <wp:docPr id="1461143866" name="Picture 1" descr="A screenshot of a computer&#10;&#10;Description automatically generated"/>
+          <wp:inline distT="0" distB="0" distL="0" distR="0" wp14:anchorId="2C6965F3" wp14:editId="6278E322">
+            <wp:extent cx="6217920" cy="4502678"/>
+            <wp:effectExtent l="0" t="0" r="0" b="0"/>
+            <wp:docPr id="1134510463" name="Picture 1" descr="A screenshot of a computer&#10;&#10;Description automatically generated"/>
             <wp:cNvGraphicFramePr>
               <a:graphicFrameLocks xmlns:a="http://schemas.openxmlformats.org/drawingml/2006/main" noChangeAspect="1"/>
             </wp:cNvGraphicFramePr>
@@ -7072,18 +8273,18 @@
               <a:graphicData uri="http://schemas.openxmlformats.org/drawingml/2006/picture">
                 <pic:pic xmlns:pic="http://schemas.openxmlformats.org/drawingml/2006/picture">
                   <pic:nvPicPr>
-                    <pic:cNvPr id="1461143866" name="Picture 1" descr="A screenshot of a computer&#10;&#10;Description automatically generated"/>
+                    <pic:cNvPr id="1134510463" name="Picture 1" descr="A screenshot of a computer&#10;&#10;Description automatically generated"/>
                     <pic:cNvPicPr/>
                   </pic:nvPicPr>
                   <pic:blipFill rotWithShape="1">
-                    <a:blip r:embed="rId13"/>
-                    <a:srcRect t="11015" b="39497"/>
+                    <a:blip r:embed="rId15"/>
+                    <a:srcRect t="10674"/>
                     <a:stretch/>
                   </pic:blipFill>
                   <pic:spPr bwMode="auto">
                     <a:xfrm>
                       <a:off x="0" y="0"/>
-                      <a:ext cx="5943600" cy="3038475"/>
+                      <a:ext cx="6217920" cy="4502678"/>
                     </a:xfrm>
                     <a:prstGeom prst="rect">
                       <a:avLst/>
@@ -7109,27 +8310,307 @@
         <w:jc w:val="center"/>
       </w:pPr>
       <w:r>
+        <w:drawing>
+          <wp:inline distT="0" distB="0" distL="0" distR="0" wp14:anchorId="52AE709C" wp14:editId="0922E1AC">
+            <wp:extent cx="6217920" cy="1901913"/>
+            <wp:effectExtent l="0" t="0" r="0" b="3175"/>
+            <wp:docPr id="1583441267" name="Picture 1" descr="A screenshot of a computer&#10;&#10;Description automatically generated"/>
+            <wp:cNvGraphicFramePr>
+              <a:graphicFrameLocks xmlns:a="http://schemas.openxmlformats.org/drawingml/2006/main" noChangeAspect="1"/>
+            </wp:cNvGraphicFramePr>
+            <a:graphic xmlns:a="http://schemas.openxmlformats.org/drawingml/2006/main">
+              <a:graphicData uri="http://schemas.openxmlformats.org/drawingml/2006/picture">
+                <pic:pic xmlns:pic="http://schemas.openxmlformats.org/drawingml/2006/picture">
+                  <pic:nvPicPr>
+                    <pic:cNvPr id="1583441267" name="Picture 1" descr="A screenshot of a computer&#10;&#10;Description automatically generated"/>
+                    <pic:cNvPicPr/>
+                  </pic:nvPicPr>
+                  <pic:blipFill rotWithShape="1">
+                    <a:blip r:embed="rId16"/>
+                    <a:srcRect t="62269"/>
+                    <a:stretch/>
+                  </pic:blipFill>
+                  <pic:spPr bwMode="auto">
+                    <a:xfrm>
+                      <a:off x="0" y="0"/>
+                      <a:ext cx="6217920" cy="1901913"/>
+                    </a:xfrm>
+                    <a:prstGeom prst="rect">
+                      <a:avLst/>
+                    </a:prstGeom>
+                    <a:ln>
+                      <a:noFill/>
+                    </a:ln>
+                    <a:extLst>
+                      <a:ext uri="{53640926-AAD7-44D8-BBD7-CCE9431645EC}">
+                        <a14:shadowObscured xmlns:a14="http://schemas.microsoft.com/office/drawing/2010/main"/>
+                      </a:ext>
+                    </a:extLst>
+                  </pic:spPr>
+                </pic:pic>
+              </a:graphicData>
+            </a:graphic>
+          </wp:inline>
+        </w:drawing>
+      </w:r>
+    </w:p>
+    <w:p>
+      <w:pPr>
+        <w:jc w:val="center"/>
+      </w:pPr>
+      <w:r>
         <w:t xml:space="preserve">Figure </w:t>
       </w:r>
       <w:r>
-        <w:t>3</w:t>
-      </w:r>
-      <w:r>
-        <w:t>: Demonstrating use of HMI Dashboard</w:t>
-      </w:r>
-    </w:p>
-    <w:p>
-      <w:r>
-        <w:t xml:space="preserve">The final flow in Node-Red is to push the data to the mapper API. This also requires decoded DO, water temperature and pH </w:t>
+        <w:t>5</w:t>
+      </w:r>
+      <w:r>
+        <w:t>: The flow for configuring the dashboard in Node-Red</w:t>
+      </w:r>
+    </w:p>
+    <w:p/>
+    <w:p/>
+    <w:p>
+      <w:r>
+        <w:lastRenderedPageBreak/>
+        <w:t>The image</w:t>
+      </w:r>
+      <w:r>
+        <w:t>s</w:t>
+      </w:r>
+      <w:r>
+        <w:t xml:space="preserve"> below </w:t>
+      </w:r>
+      <w:r>
+        <w:t>show</w:t>
+      </w:r>
+      <w:r>
+        <w:t xml:space="preserve"> an example of th</w:t>
+      </w:r>
+      <w:r>
+        <w:t>e HMI</w:t>
+      </w:r>
+      <w:r>
+        <w:t xml:space="preserve"> </w:t>
+      </w:r>
+      <w:r>
+        <w:t xml:space="preserve">in use </w:t>
+      </w:r>
+      <w:r>
+        <w:t>where DO is too low and thus the air pump has been turned on</w:t>
+      </w:r>
+      <w:r>
+        <w:t xml:space="preserve">. In Figure </w:t>
+      </w:r>
+      <w:r>
+        <w:t>6</w:t>
+      </w:r>
+      <w:r>
+        <w:t>, the pH</w:t>
+      </w:r>
+      <w:r>
+        <w:t xml:space="preserve"> level is </w:t>
+      </w:r>
+      <w:r>
+        <w:t xml:space="preserve">sitting at 5.21 which is too low for the aquaponics system, and in Figure </w:t>
+      </w:r>
+      <w:r>
+        <w:t>7</w:t>
+      </w:r>
+      <w:r>
+        <w:t xml:space="preserve"> the pH is too high at 8.6. A</w:t>
+      </w:r>
+      <w:r>
+        <w:t xml:space="preserve"> flashing LED</w:t>
+      </w:r>
+      <w:r>
+        <w:t xml:space="preserve"> is present</w:t>
+      </w:r>
+      <w:r>
+        <w:t xml:space="preserve"> to alert the user to the check the tanks.</w:t>
+      </w:r>
+      <w:r>
+        <w:t xml:space="preserve"> The water temperature is within the acceptable range</w:t>
+      </w:r>
+      <w:r>
+        <w:t xml:space="preserve"> in both images</w:t>
+      </w:r>
+      <w:r>
+        <w:t xml:space="preserve">, but the buttons to turn the pump on or off are </w:t>
+      </w:r>
+      <w:r>
+        <w:t xml:space="preserve">still </w:t>
+      </w:r>
+      <w:r>
+        <w:t>available to the user</w:t>
+      </w:r>
+      <w:r>
+        <w:t>.</w:t>
+      </w:r>
+    </w:p>
+    <w:p>
+      <w:pPr>
+        <w:jc w:val="center"/>
+      </w:pPr>
+      <w:r>
+        <w:rPr>
+          <w:noProof/>
+        </w:rPr>
+        <w:drawing>
+          <wp:inline distT="0" distB="0" distL="0" distR="0" wp14:anchorId="16C1D552" wp14:editId="1AAB3D6C">
+            <wp:extent cx="5366009" cy="2743200"/>
+            <wp:effectExtent l="0" t="0" r="6350" b="0"/>
+            <wp:docPr id="1461143866" name="Picture 1" descr="A screenshot of a computer&#10;&#10;Description automatically generated"/>
+            <wp:cNvGraphicFramePr>
+              <a:graphicFrameLocks xmlns:a="http://schemas.openxmlformats.org/drawingml/2006/main" noChangeAspect="1"/>
+            </wp:cNvGraphicFramePr>
+            <a:graphic xmlns:a="http://schemas.openxmlformats.org/drawingml/2006/main">
+              <a:graphicData uri="http://schemas.openxmlformats.org/drawingml/2006/picture">
+                <pic:pic xmlns:pic="http://schemas.openxmlformats.org/drawingml/2006/picture">
+                  <pic:nvPicPr>
+                    <pic:cNvPr id="1461143866" name="Picture 1" descr="A screenshot of a computer&#10;&#10;Description automatically generated"/>
+                    <pic:cNvPicPr/>
+                  </pic:nvPicPr>
+                  <pic:blipFill rotWithShape="1">
+                    <a:blip r:embed="rId17"/>
+                    <a:srcRect t="11015" b="39497"/>
+                    <a:stretch/>
+                  </pic:blipFill>
+                  <pic:spPr bwMode="auto">
+                    <a:xfrm>
+                      <a:off x="0" y="0"/>
+                      <a:ext cx="5366009" cy="2743200"/>
+                    </a:xfrm>
+                    <a:prstGeom prst="rect">
+                      <a:avLst/>
+                    </a:prstGeom>
+                    <a:ln>
+                      <a:noFill/>
+                    </a:ln>
+                    <a:extLst>
+                      <a:ext uri="{53640926-AAD7-44D8-BBD7-CCE9431645EC}">
+                        <a14:shadowObscured xmlns:a14="http://schemas.microsoft.com/office/drawing/2010/main"/>
+                      </a:ext>
+                    </a:extLst>
+                  </pic:spPr>
+                </pic:pic>
+              </a:graphicData>
+            </a:graphic>
+          </wp:inline>
+        </w:drawing>
+      </w:r>
+    </w:p>
+    <w:p>
+      <w:pPr>
+        <w:jc w:val="center"/>
+      </w:pPr>
+      <w:r>
+        <w:t xml:space="preserve">Figure </w:t>
+      </w:r>
+      <w:r>
+        <w:t>6</w:t>
+      </w:r>
+      <w:r>
+        <w:t>: HMI Dashboard</w:t>
+      </w:r>
+      <w:r>
+        <w:t xml:space="preserve"> with low pH and DO with the air pump on</w:t>
+      </w:r>
+    </w:p>
+    <w:p>
+      <w:pPr>
+        <w:jc w:val="center"/>
+      </w:pPr>
+      <w:r>
+        <w:drawing>
+          <wp:inline distT="0" distB="0" distL="0" distR="0" wp14:anchorId="162FBA92" wp14:editId="01F8D093">
+            <wp:extent cx="5349239" cy="2743200"/>
+            <wp:effectExtent l="0" t="0" r="4445" b="0"/>
+            <wp:docPr id="475569000" name="Picture 1" descr="A screenshot of a computer&#10;&#10;Description automatically generated"/>
+            <wp:cNvGraphicFramePr>
+              <a:graphicFrameLocks xmlns:a="http://schemas.openxmlformats.org/drawingml/2006/main" noChangeAspect="1"/>
+            </wp:cNvGraphicFramePr>
+            <a:graphic xmlns:a="http://schemas.openxmlformats.org/drawingml/2006/main">
+              <a:graphicData uri="http://schemas.openxmlformats.org/drawingml/2006/picture">
+                <pic:pic xmlns:pic="http://schemas.openxmlformats.org/drawingml/2006/picture">
+                  <pic:nvPicPr>
+                    <pic:cNvPr id="475569000" name="Picture 1" descr="A screenshot of a computer&#10;&#10;Description automatically generated"/>
+                    <pic:cNvPicPr/>
+                  </pic:nvPicPr>
+                  <pic:blipFill rotWithShape="1">
+                    <a:blip r:embed="rId18"/>
+                    <a:srcRect t="11024" b="39982"/>
+                    <a:stretch/>
+                  </pic:blipFill>
+                  <pic:spPr bwMode="auto">
+                    <a:xfrm>
+                      <a:off x="0" y="0"/>
+                      <a:ext cx="5349239" cy="2743200"/>
+                    </a:xfrm>
+                    <a:prstGeom prst="rect">
+                      <a:avLst/>
+                    </a:prstGeom>
+                    <a:ln>
+                      <a:noFill/>
+                    </a:ln>
+                    <a:extLst>
+                      <a:ext uri="{53640926-AAD7-44D8-BBD7-CCE9431645EC}">
+                        <a14:shadowObscured xmlns:a14="http://schemas.microsoft.com/office/drawing/2010/main"/>
+                      </a:ext>
+                    </a:extLst>
+                  </pic:spPr>
+                </pic:pic>
+              </a:graphicData>
+            </a:graphic>
+          </wp:inline>
+        </w:drawing>
+      </w:r>
+    </w:p>
+    <w:p>
+      <w:pPr>
+        <w:jc w:val="center"/>
+      </w:pPr>
+      <w:r>
+        <w:t xml:space="preserve">Figure </w:t>
+      </w:r>
+      <w:r>
+        <w:t>7</w:t>
+      </w:r>
+      <w:r>
+        <w:t xml:space="preserve">: HMI Dashboard with high pH, low </w:t>
+      </w:r>
+      <w:proofErr w:type="gramStart"/>
+      <w:r>
+        <w:t>DO</w:t>
+      </w:r>
+      <w:proofErr w:type="gramEnd"/>
+      <w:r>
+        <w:t xml:space="preserve"> and normal water temp</w:t>
+      </w:r>
+    </w:p>
+    <w:p/>
+    <w:p>
+      <w:r>
+        <w:t xml:space="preserve">The final flow in Node-Red is to push the data to the mapper API. This </w:t>
+      </w:r>
+      <w:r>
+        <w:t>utilises the</w:t>
+      </w:r>
+      <w:r>
+        <w:t xml:space="preserve"> decoded DO, water temperature and pH </w:t>
       </w:r>
       <w:r>
         <w:t xml:space="preserve">values </w:t>
       </w:r>
       <w:r>
-        <w:t>which are then combined into an array.</w:t>
-      </w:r>
-      <w:r>
-        <w:t xml:space="preserve"> The values in the array can then be referred to </w:t>
+        <w:t>which are combined into an array.</w:t>
+      </w:r>
+      <w:r>
+        <w:t xml:space="preserve"> The values in the array can </w:t>
+      </w:r>
+      <w:r>
+        <w:lastRenderedPageBreak/>
+        <w:t xml:space="preserve">then be referred to </w:t>
       </w:r>
       <w:r>
         <w:t>when uploading information to the mapper service. The field names include the following:</w:t>
@@ -7143,8 +8624,13 @@
           <w:numId w:val="16"/>
         </w:numPr>
       </w:pPr>
-      <w:r>
-        <w:t>studentid = 61019160</w:t>
+      <w:proofErr w:type="spellStart"/>
+      <w:r>
+        <w:t>studentid</w:t>
+      </w:r>
+      <w:proofErr w:type="spellEnd"/>
+      <w:r>
+        <w:t xml:space="preserve"> = 61019160</w:t>
       </w:r>
     </w:p>
     <w:p>
@@ -7208,54 +8694,191 @@
       </w:r>
     </w:p>
     <w:p>
+      <w:r>
+        <w:t>The URL to push this data through to the mapper service is:</w:t>
+      </w:r>
+    </w:p>
+    <w:p>
+      <w:r>
+        <w:t>https://mapper.kist.ws/upload?studentid=61019160&amp;nickname=KHB&amp;temp={{{temp}</w:t>
+      </w:r>
+      <w:proofErr w:type="gramStart"/>
+      <w:r>
+        <w:t>}}&amp;</w:t>
+      </w:r>
+      <w:proofErr w:type="gramEnd"/>
+      <w:r>
+        <w:t>hum={{{pH}}}&amp;rain={{{DO}}}&amp;message=aquaponics%20system&amp;valid</w:t>
+      </w:r>
+    </w:p>
+    <w:p>
+      <w:r>
+        <w:t>Figure 8 shows the created flow with the debug messages on the right-hand side showing the values available in the array under the heading “payload”. The values have been formatted to include units.</w:t>
+      </w:r>
+    </w:p>
+    <w:p>
+      <w:pPr>
+        <w:jc w:val="center"/>
+      </w:pPr>
+      <w:r>
+        <w:drawing>
+          <wp:inline distT="0" distB="0" distL="0" distR="0" wp14:anchorId="3D0414A0" wp14:editId="6E31BC62">
+            <wp:extent cx="6400800" cy="4239845"/>
+            <wp:effectExtent l="0" t="0" r="0" b="8890"/>
+            <wp:docPr id="1072447953" name="Picture 1" descr="A screenshot of a computer&#10;&#10;Description automatically generated"/>
+            <wp:cNvGraphicFramePr>
+              <a:graphicFrameLocks xmlns:a="http://schemas.openxmlformats.org/drawingml/2006/main" noChangeAspect="1"/>
+            </wp:cNvGraphicFramePr>
+            <a:graphic xmlns:a="http://schemas.openxmlformats.org/drawingml/2006/main">
+              <a:graphicData uri="http://schemas.openxmlformats.org/drawingml/2006/picture">
+                <pic:pic xmlns:pic="http://schemas.openxmlformats.org/drawingml/2006/picture">
+                  <pic:nvPicPr>
+                    <pic:cNvPr id="1072447953" name="Picture 1" descr="A screenshot of a computer&#10;&#10;Description automatically generated"/>
+                    <pic:cNvPicPr/>
+                  </pic:nvPicPr>
+                  <pic:blipFill rotWithShape="1">
+                    <a:blip r:embed="rId19"/>
+                    <a:srcRect t="10598"/>
+                    <a:stretch/>
+                  </pic:blipFill>
+                  <pic:spPr bwMode="auto">
+                    <a:xfrm>
+                      <a:off x="0" y="0"/>
+                      <a:ext cx="6400800" cy="4239845"/>
+                    </a:xfrm>
+                    <a:prstGeom prst="rect">
+                      <a:avLst/>
+                    </a:prstGeom>
+                    <a:ln>
+                      <a:noFill/>
+                    </a:ln>
+                    <a:extLst>
+                      <a:ext uri="{53640926-AAD7-44D8-BBD7-CCE9431645EC}">
+                        <a14:shadowObscured xmlns:a14="http://schemas.microsoft.com/office/drawing/2010/main"/>
+                      </a:ext>
+                    </a:extLst>
+                  </pic:spPr>
+                </pic:pic>
+              </a:graphicData>
+            </a:graphic>
+          </wp:inline>
+        </w:drawing>
+      </w:r>
+    </w:p>
+    <w:p>
+      <w:pPr>
+        <w:jc w:val="center"/>
+      </w:pPr>
+      <w:r>
+        <w:t xml:space="preserve">Figure 8: Node-Red flow for uploading data to mapper </w:t>
+      </w:r>
+      <w:proofErr w:type="gramStart"/>
+      <w:r>
+        <w:t>API</w:t>
+      </w:r>
+      <w:proofErr w:type="gramEnd"/>
+    </w:p>
+    <w:p>
       <w:pPr>
         <w:pStyle w:val="Heading2"/>
         <w:rPr>
           <w:rStyle w:val="Heading2Char"/>
         </w:rPr>
       </w:pPr>
-      <w:bookmarkStart w:id="22" w:name="_Toc163760559"/>
+      <w:bookmarkStart w:id="21" w:name="_Toc163760559"/>
       <w:r>
         <w:rPr>
           <w:rStyle w:val="Heading2Char"/>
         </w:rPr>
+        <w:lastRenderedPageBreak/>
         <w:t>Improvements</w:t>
       </w:r>
+      <w:bookmarkEnd w:id="21"/>
+    </w:p>
+    <w:p>
+      <w:r>
+        <w:t>After conceptualisation</w:t>
+      </w:r>
+      <w:r>
+        <w:t xml:space="preserve"> and testing</w:t>
+      </w:r>
+      <w:r>
+        <w:t>, several improvements have been identified for th</w:t>
+      </w:r>
+      <w:r>
+        <w:t>is</w:t>
+      </w:r>
+      <w:r>
+        <w:t xml:space="preserve"> system. At present, the functionality is very basic for an aquaponics system and the data provided </w:t>
+      </w:r>
+      <w:r>
+        <w:t xml:space="preserve">for the user </w:t>
+      </w:r>
+      <w:r>
+        <w:t xml:space="preserve">is limited. It would be ideal to incorporate further information such as water levels of the tanks, flow rate of the water pump, and light </w:t>
+      </w:r>
+      <w:r>
+        <w:t xml:space="preserve">or UV </w:t>
+      </w:r>
+      <w:r>
+        <w:t>levels which pertain to the livelihood of the plants and changes in waste levels [2] [3] [5]. It would also be ideal to send notifications directly to the user’s phone when the readings of the tanks are outside their ideal range rather than the user relying solely on the dashboard for updates which would allow for more prompt addressing of any issues [1] [4].</w:t>
+      </w:r>
+    </w:p>
+    <w:p>
+      <w:r>
+        <w:t>When using the generated test data in Node-Red, all three values are sent at the same, whereas</w:t>
+      </w:r>
+      <w:r>
+        <w:t xml:space="preserve"> </w:t>
+      </w:r>
+      <w:r>
+        <w:t xml:space="preserve">with variable data the information comes through at separate intervals. To improve this flow, there will need to be a node to check for what is sent and only overwrite the field if a new value is sent through while maintaining the old values that haven’t been updated. Uploading information to the mapper API could also be improved by creating a condition to validate the information being pushed through. At present all information is uploaded regardless of if it is valid or not, e.g. negative numbers for pH can be uploaded, </w:t>
+      </w:r>
+      <w:r>
+        <w:t>and</w:t>
+      </w:r>
+      <w:r>
+        <w:t xml:space="preserve"> any values that are </w:t>
+      </w:r>
+      <w:proofErr w:type="spellStart"/>
+      <w:r>
+        <w:t>NaN</w:t>
+      </w:r>
+      <w:proofErr w:type="spellEnd"/>
+      <w:r>
+        <w:t xml:space="preserve"> are also uploaded</w:t>
+      </w:r>
+      <w:r>
+        <w:t>.</w:t>
+      </w:r>
+    </w:p>
+    <w:p>
+      <w:r>
+        <w:t>Despite these issues, it is believed that this system can be easily changed and adapted to suit the user should they require more sensors and can be easily scaled to incorporate more tanks in the complete setup.</w:t>
+      </w:r>
+    </w:p>
+    <w:p/>
+    <w:p>
+      <w:pPr>
+        <w:pStyle w:val="Heading1"/>
+      </w:pPr>
+      <w:bookmarkStart w:id="22" w:name="_Toc163760560"/>
+      <w:r>
+        <w:t>References</w:t>
+      </w:r>
       <w:bookmarkEnd w:id="22"/>
     </w:p>
     <w:p>
       <w:r>
-        <w:t xml:space="preserve">After conceptualisation, several improvements have been identified for the system. At present, the functionality is very basic for an aquaponics system and the data provided is limited. It would be ideal to incorporate further information to the user such as water levels of the tanks, flow rate of the water pump, and light levels which pertain to the livelihood of the plants and changes in waste </w:t>
-      </w:r>
-      <w:r>
-        <w:lastRenderedPageBreak/>
-        <w:t>levels [2] [3] [5]. It would also be ideal to send notifications directly to the user’s phone when the readings of the tanks are outside their ideal range rather than the user relying solely on the dashboard for updates which would allow for more prompt addressing of any issues [1] [4].</w:t>
-      </w:r>
-    </w:p>
-    <w:p>
-      <w:r>
-        <w:t>When using the generated test data in Node-Red, all three values are sent at the same, whereas in other instances with variable data the information comes through at separate intervals. To improve this flow, there will need to be a node to check for what is sent and only overwrite the field if a new value is sent through while maintaining the old values that haven’t been updated. Uploading information to the mapper API could also be improved by creating a condition to validate the information being pushed through. At present all information is uploaded regardless of if it is valid or not, e.g. negative numbers for pH can be uploaded, or any values that are NaN.</w:t>
-      </w:r>
-    </w:p>
-    <w:p>
-      <w:r>
-        <w:t>Despite these issues, it is believed that this system can be easily changed and adapted to suit the user should they require more sensors and can be easily scaled to incorporate more tanks in the complete setup.</w:t>
-      </w:r>
-    </w:p>
-    <w:p/>
-    <w:p>
-      <w:pPr>
-        <w:pStyle w:val="Heading1"/>
-      </w:pPr>
-      <w:bookmarkStart w:id="23" w:name="_Toc163760560"/>
-      <w:r>
-        <w:t>References</w:t>
-      </w:r>
-      <w:bookmarkEnd w:id="23"/>
-    </w:p>
-    <w:p>
-      <w:r>
-        <w:t>[1] M.M.M. Mahmoud, R. Darwish and A.M. Bassiuny, “</w:t>
+        <w:t xml:space="preserve">[1] M.M.M. Mahmoud, R. Darwish and A.M. </w:t>
+      </w:r>
+      <w:proofErr w:type="spellStart"/>
+      <w:r>
+        <w:t>Bassiuny</w:t>
+      </w:r>
+      <w:proofErr w:type="spellEnd"/>
+      <w:r>
+        <w:t>, “</w:t>
       </w:r>
       <w:r>
         <w:t>Development of an economic smart aquaponic system based on IoT</w:t>
@@ -7271,7 +8894,15 @@
         <w:t>J. Eng. Res.</w:t>
       </w:r>
       <w:r>
-        <w:t xml:space="preserve">, Aug 2023, doi: </w:t>
+        <w:t xml:space="preserve">, Aug 2023, </w:t>
+      </w:r>
+      <w:proofErr w:type="spellStart"/>
+      <w:r>
+        <w:t>doi</w:t>
+      </w:r>
+      <w:proofErr w:type="spellEnd"/>
+      <w:r>
+        <w:t xml:space="preserve">: </w:t>
       </w:r>
       <w:r>
         <w:t>https://doi.org/10.1016/j.jer.2023.08.024</w:t>
@@ -7290,6 +8921,7 @@
       <w:r>
         <w:t xml:space="preserve">,” </w:t>
       </w:r>
+      <w:proofErr w:type="spellStart"/>
       <w:r>
         <w:rPr>
           <w:i/>
@@ -7297,8 +8929,17 @@
         </w:rPr>
         <w:t>Chemosensors</w:t>
       </w:r>
-      <w:r>
-        <w:t xml:space="preserve">, vol. 10, no. 8, Aug 2022, doi: </w:t>
+      <w:proofErr w:type="spellEnd"/>
+      <w:r>
+        <w:t xml:space="preserve">, vol. 10, no. 8, Aug 2022, </w:t>
+      </w:r>
+      <w:proofErr w:type="spellStart"/>
+      <w:r>
+        <w:t>doi</w:t>
+      </w:r>
+      <w:proofErr w:type="spellEnd"/>
+      <w:r>
+        <w:t xml:space="preserve">: </w:t>
       </w:r>
       <w:r>
         <w:t>https://doi.org/10.3390/chemosensors10080303</w:t>
@@ -7320,17 +8961,34 @@
       <w:r>
         <w:t xml:space="preserve">,” </w:t>
       </w:r>
+      <w:proofErr w:type="spellStart"/>
       <w:r>
         <w:rPr>
           <w:i/>
           <w:iCs/>
         </w:rPr>
-        <w:t>PLoS ONE</w:t>
-      </w:r>
-      <w:r>
-        <w:t xml:space="preserve">, vol. 18, no. 5, May 2023, doi: </w:t>
-      </w:r>
-      <w:hyperlink r:id="rId14" w:history="1">
+        <w:t>PLoS</w:t>
+      </w:r>
+      <w:proofErr w:type="spellEnd"/>
+      <w:r>
+        <w:rPr>
+          <w:i/>
+          <w:iCs/>
+        </w:rPr>
+        <w:t xml:space="preserve"> ONE</w:t>
+      </w:r>
+      <w:r>
+        <w:t xml:space="preserve">, vol. 18, no. 5, May 2023, </w:t>
+      </w:r>
+      <w:proofErr w:type="spellStart"/>
+      <w:r>
+        <w:t>doi</w:t>
+      </w:r>
+      <w:proofErr w:type="spellEnd"/>
+      <w:r>
+        <w:t xml:space="preserve">: </w:t>
+      </w:r>
+      <w:hyperlink r:id="rId20" w:history="1">
         <w:r>
           <w:rPr>
             <w:rStyle w:val="Hyperlink"/>
@@ -7350,7 +9008,15 @@
         <w:t>4</w:t>
       </w:r>
       <w:r>
-        <w:t>] F. A. Z. Shaikh and U. Bhaskarwar, “</w:t>
+        <w:t xml:space="preserve">] F. A. Z. Shaikh and U. </w:t>
+      </w:r>
+      <w:proofErr w:type="spellStart"/>
+      <w:r>
+        <w:t>Bhaskarwar</w:t>
+      </w:r>
+      <w:proofErr w:type="spellEnd"/>
+      <w:r>
+        <w:t>, “</w:t>
       </w:r>
       <w:r>
         <w:t>Smart Aquarium using IoT</w:t>
@@ -7480,7 +9146,7 @@
         </w:rPr>
         <w:t xml:space="preserve">  </w:t>
       </w:r>
-      <w:hyperlink r:id="rId15" w:history="1">
+      <w:hyperlink r:id="rId21" w:history="1">
         <w:r>
           <w:rPr>
             <w:rStyle w:val="Hyperlink"/>
@@ -7500,7 +9166,15 @@
         <w:t xml:space="preserve">] </w:t>
       </w:r>
       <w:r>
-        <w:t>C.-H. Chiung, Y.-C. W, J.-X. Zhang and Y.-H. Chen, “</w:t>
+        <w:t xml:space="preserve">C.-H. Chiung, Y.-C. W, J.-X. </w:t>
+      </w:r>
+      <w:proofErr w:type="gramStart"/>
+      <w:r>
+        <w:t>Zhang</w:t>
+      </w:r>
+      <w:proofErr w:type="gramEnd"/>
+      <w:r>
+        <w:t xml:space="preserve"> and Y.-H. Chen, “</w:t>
       </w:r>
       <w:r>
         <w:t>IoT-Based Fish Farm Water Quality Monitoring System</w:t>
@@ -7516,7 +9190,15 @@
         <w:t>Sensors,</w:t>
       </w:r>
       <w:r>
-        <w:t xml:space="preserve"> vol. 22, no. 17, Sep 2022, doi: </w:t>
+        <w:t xml:space="preserve"> vol. 22, no. 17, Sep 2022, </w:t>
+      </w:r>
+      <w:proofErr w:type="spellStart"/>
+      <w:r>
+        <w:t>doi</w:t>
+      </w:r>
+      <w:proofErr w:type="spellEnd"/>
+      <w:r>
+        <w:t xml:space="preserve">: </w:t>
       </w:r>
       <w:r>
         <w:t>https://doi.org/10.3390/s22176700</w:t>
@@ -7527,7 +9209,15 @@
     </w:p>
     <w:p>
       <w:r>
-        <w:t xml:space="preserve">[6] A. Zamifroiu et al. “IoT Communication Security Issues for Companies: Challenges, Protocols and The Web of Data,” </w:t>
+        <w:t xml:space="preserve">[6] A. </w:t>
+      </w:r>
+      <w:proofErr w:type="spellStart"/>
+      <w:r>
+        <w:t>Zamifroiu</w:t>
+      </w:r>
+      <w:proofErr w:type="spellEnd"/>
+      <w:r>
+        <w:t xml:space="preserve"> et al. “IoT Communication Security Issues for Companies: Challenges, Protocols and The Web of Data,” </w:t>
       </w:r>
       <w:r>
         <w:rPr>
@@ -7537,7 +9227,15 @@
         <w:t>Proc. 14th Int. Conf. Bus. Exc. 2020</w:t>
       </w:r>
       <w:r>
-        <w:t xml:space="preserve">, vol. 14, no. 1, pp. 1109-1120, doi: </w:t>
+        <w:t xml:space="preserve">, vol. 14, no. 1, pp. 1109-1120, </w:t>
+      </w:r>
+      <w:proofErr w:type="spellStart"/>
+      <w:r>
+        <w:t>doi</w:t>
+      </w:r>
+      <w:proofErr w:type="spellEnd"/>
+      <w:r>
+        <w:t xml:space="preserve">: </w:t>
       </w:r>
       <w:r>
         <w:t>10.2478/picbe-2020-0104</w:t>
@@ -7548,7 +9246,24 @@
     </w:p>
     <w:p>
       <w:r>
-        <w:t>[7] B. Russell and D. Van Duren, “Practical Internet of Things Security,” Packt Publishing, 2016.</w:t>
+        <w:lastRenderedPageBreak/>
+        <w:t xml:space="preserve">[7] B. Russell and D. </w:t>
+      </w:r>
+      <w:proofErr w:type="gramStart"/>
+      <w:r>
+        <w:t>Van</w:t>
+      </w:r>
+      <w:proofErr w:type="gramEnd"/>
+      <w:r>
+        <w:t xml:space="preserve"> Duren, “Practical Internet of Things Security,” </w:t>
+      </w:r>
+      <w:proofErr w:type="spellStart"/>
+      <w:r>
+        <w:t>Packt</w:t>
+      </w:r>
+      <w:proofErr w:type="spellEnd"/>
+      <w:r>
+        <w:t xml:space="preserve"> Publishing, 2016.</w:t>
       </w:r>
     </w:p>
     <w:p>
@@ -7569,13 +9284,36 @@
         <w:t>Sensors</w:t>
       </w:r>
       <w:r>
-        <w:t>, vol. 22, no. 2, doi: 10.3390/s22020567.</w:t>
-      </w:r>
-    </w:p>
-    <w:p>
-      <w:r>
-        <w:lastRenderedPageBreak/>
-        <w:t>[9] E. Gamess, B. Smith and G. Francia III, “Performance Evaluation Of Modbus T</w:t>
+        <w:t xml:space="preserve">, vol. 22, no. 2, </w:t>
+      </w:r>
+      <w:proofErr w:type="spellStart"/>
+      <w:r>
+        <w:t>doi</w:t>
+      </w:r>
+      <w:proofErr w:type="spellEnd"/>
+      <w:r>
+        <w:t>: 10.3390/s22020567.</w:t>
+      </w:r>
+    </w:p>
+    <w:p>
+      <w:r>
+        <w:t xml:space="preserve">[9] E. </w:t>
+      </w:r>
+      <w:proofErr w:type="spellStart"/>
+      <w:r>
+        <w:t>Gamess</w:t>
+      </w:r>
+      <w:proofErr w:type="spellEnd"/>
+      <w:r>
+        <w:t xml:space="preserve">, B. Smith and G. Francia III, “Performance Evaluation </w:t>
+      </w:r>
+      <w:proofErr w:type="gramStart"/>
+      <w:r>
+        <w:t>Of</w:t>
+      </w:r>
+      <w:proofErr w:type="gramEnd"/>
+      <w:r>
+        <w:t xml:space="preserve"> Modbus T</w:t>
       </w:r>
       <w:r>
         <w:t>CP</w:t>
@@ -7661,7 +9399,15 @@
         <w:t xml:space="preserve"> (IJCNC)</w:t>
       </w:r>
       <w:r>
-        <w:t xml:space="preserve">, vol. 12, no. 2, doi: </w:t>
+        <w:t xml:space="preserve">, vol. 12, no. 2, </w:t>
+      </w:r>
+      <w:proofErr w:type="spellStart"/>
+      <w:r>
+        <w:t>doi</w:t>
+      </w:r>
+      <w:proofErr w:type="spellEnd"/>
+      <w:r>
+        <w:t xml:space="preserve">: </w:t>
       </w:r>
       <w:r>
         <w:t>10.5121/ijcnc.2020.12201</w:t>
@@ -7679,31 +9425,52 @@
           <w:i/>
           <w:iCs/>
         </w:rPr>
-        <w:t>Introduction To Modbus TCP/IP</w:t>
-      </w:r>
-      <w:r>
-        <w:t>, Acromag</w:t>
-      </w:r>
-      <w:r>
-        <w:t>, Wixom, MI, USA, 2005.</w:t>
-      </w:r>
-    </w:p>
-    <w:p>
-      <w:r>
-        <w:t xml:space="preserve">[11] </w:t>
-      </w:r>
+        <w:t xml:space="preserve">Introduction </w:t>
+      </w:r>
+      <w:proofErr w:type="gramStart"/>
       <w:r>
         <w:rPr>
           <w:i/>
           <w:iCs/>
         </w:rPr>
-        <w:t>Modbus Application Protocol Specification</w:t>
-      </w:r>
+        <w:t>To</w:t>
+      </w:r>
+      <w:proofErr w:type="gramEnd"/>
       <w:r>
         <w:rPr>
           <w:i/>
           <w:iCs/>
         </w:rPr>
+        <w:t xml:space="preserve"> Modbus TCP/IP</w:t>
+      </w:r>
+      <w:r>
+        <w:t xml:space="preserve">, </w:t>
+      </w:r>
+      <w:proofErr w:type="spellStart"/>
+      <w:r>
+        <w:t>Acromag</w:t>
+      </w:r>
+      <w:proofErr w:type="spellEnd"/>
+      <w:r>
+        <w:t>, Wixom, MI, USA, 2005.</w:t>
+      </w:r>
+    </w:p>
+    <w:p>
+      <w:r>
+        <w:t xml:space="preserve">[11] </w:t>
+      </w:r>
+      <w:r>
+        <w:rPr>
+          <w:i/>
+          <w:iCs/>
+        </w:rPr>
+        <w:t>Modbus Application Protocol Specification</w:t>
+      </w:r>
+      <w:r>
+        <w:rPr>
+          <w:i/>
+          <w:iCs/>
+        </w:rPr>
         <w:t>,</w:t>
       </w:r>
       <w:r>
@@ -7717,7 +9484,15 @@
     </w:p>
     <w:p>
       <w:r>
-        <w:t xml:space="preserve">[13] The Things Industries. “LoRaWAN.” </w:t>
+        <w:t>[13] The Things Industries. “</w:t>
+      </w:r>
+      <w:proofErr w:type="spellStart"/>
+      <w:r>
+        <w:t>LoRaWAN</w:t>
+      </w:r>
+      <w:proofErr w:type="spellEnd"/>
+      <w:r>
+        <w:t xml:space="preserve">.” </w:t>
       </w:r>
       <w:r>
         <w:t>thethingsindustries.com</w:t>
@@ -7743,7 +9518,11 @@
         <w:t>Understand Host and Subnet Quantities</w:t>
       </w:r>
       <w:r>
-        <w:t xml:space="preserve">.” cisco.com, </w:t>
+        <w:t xml:space="preserve">.” </w:t>
+      </w:r>
+      <w:proofErr w:type="gramStart"/>
+      <w:r>
+        <w:t xml:space="preserve">cisco.com, </w:t>
       </w:r>
       <w:r>
         <w:t xml:space="preserve"> </w:t>
@@ -7751,6 +9530,7 @@
       <w:r>
         <w:t>https://www.cisco.com/c/en/us/support/docs/ip/routing-information-protocol-rip/13790-8.html</w:t>
       </w:r>
+      <w:proofErr w:type="gramEnd"/>
       <w:r>
         <w:t xml:space="preserve"> (accessed Apr. 8 2024).</w:t>
       </w:r>
@@ -7766,7 +9546,11 @@
         <w:t>Configure IP Addresses and Unique Subnets for New Users</w:t>
       </w:r>
       <w:r>
-        <w:t>”. cisco.com,</w:t>
+        <w:t xml:space="preserve">”. </w:t>
+      </w:r>
+      <w:proofErr w:type="gramStart"/>
+      <w:r>
+        <w:t>cisco.com,</w:t>
       </w:r>
       <w:r>
         <w:t xml:space="preserve"> </w:t>
@@ -7777,6 +9561,7 @@
       <w:r>
         <w:t>https://www.cisco.com/c/en/us/support/docs/ip/routing-information-protocol-rip/13788-3.html</w:t>
       </w:r>
+      <w:proofErr w:type="gramEnd"/>
       <w:r>
         <w:t xml:space="preserve"> (accessed Apr. 8</w:t>
       </w:r>
@@ -7832,19 +9617,45 @@
         <w:t>[18] W. Alsabbagh,</w:t>
       </w:r>
       <w:r>
-        <w:t xml:space="preserve"> C. Kim and P. </w:t>
-      </w:r>
+        <w:t xml:space="preserve"> C. </w:t>
+      </w:r>
+      <w:proofErr w:type="gramStart"/>
+      <w:r>
+        <w:t>Kim</w:t>
+      </w:r>
+      <w:proofErr w:type="gramEnd"/>
+      <w:r>
+        <w:t xml:space="preserve"> and P. </w:t>
+      </w:r>
+      <w:proofErr w:type="spellStart"/>
       <w:r>
         <w:t>Langendörfer</w:t>
       </w:r>
+      <w:proofErr w:type="spellEnd"/>
       <w:r>
         <w:t>,</w:t>
       </w:r>
       <w:r>
-        <w:t xml:space="preserve"> “Good Night, and Good Luck: A Control Logic Injection Attack on OpenPLC,”</w:t>
-      </w:r>
-      <w:r>
-        <w:t xml:space="preserve"> doi: </w:t>
+        <w:t xml:space="preserve"> “Good Night, and Good Luck: A Control Logic Injection Attack on </w:t>
+      </w:r>
+      <w:proofErr w:type="spellStart"/>
+      <w:r>
+        <w:t>OpenPLC</w:t>
+      </w:r>
+      <w:proofErr w:type="spellEnd"/>
+      <w:r>
+        <w:t>,”</w:t>
+      </w:r>
+      <w:r>
+        <w:t xml:space="preserve"> </w:t>
+      </w:r>
+      <w:proofErr w:type="spellStart"/>
+      <w:r>
+        <w:t>doi</w:t>
+      </w:r>
+      <w:proofErr w:type="spellEnd"/>
+      <w:r>
+        <w:t xml:space="preserve">: </w:t>
       </w:r>
       <w:r>
         <w:t>10.13140/RG.2.2.32913.20321</w:t>
@@ -7857,8 +9668,18 @@
       <w:r>
         <w:t>[19] mosquito. “</w:t>
       </w:r>
-      <w:r>
-        <w:t>mosquitto-tls man page</w:t>
+      <w:proofErr w:type="spellStart"/>
+      <w:proofErr w:type="gramStart"/>
+      <w:r>
+        <w:t>mosquitto</w:t>
+      </w:r>
+      <w:proofErr w:type="gramEnd"/>
+      <w:r>
+        <w:t>-tls</w:t>
+      </w:r>
+      <w:proofErr w:type="spellEnd"/>
+      <w:r>
+        <w:t xml:space="preserve"> man page</w:t>
       </w:r>
       <w:r>
         <w:t xml:space="preserve">.” </w:t>

</xml_diff>